<commit_message>
updated risks in Project Management Plan V2_MLNSD.docx
</commit_message>
<xml_diff>
--- a/documentation/projman/Project Management Plan V2_MLNSD.docx
+++ b/documentation/projman/Project Management Plan V2_MLNSD.docx
@@ -1862,71 +1862,85 @@
               <w14:ligatures w14:val="standardContextual"/>
             </w:rPr>
           </w:pPr>
-          <w:hyperlink w:anchor="_Toc137077411" w:history="1">
-            <w:r>
-              <w:rPr>
-                <w:rStyle w:val="Hyperlink"/>
-                <w:rFonts w:cs="Arial"/>
-                <w:noProof/>
-              </w:rPr>
-              <w:t>Risks</w:t>
-            </w:r>
-            <w:r>
-              <w:rPr>
-                <w:rFonts w:cs="Arial"/>
-                <w:noProof/>
-                <w:webHidden/>
-              </w:rPr>
-              <w:tab/>
-            </w:r>
-            <w:r>
-              <w:rPr>
-                <w:rFonts w:cs="Arial"/>
-                <w:noProof/>
-                <w:webHidden/>
-              </w:rPr>
-              <w:fldChar w:fldCharType="begin"/>
-            </w:r>
-            <w:r>
-              <w:rPr>
-                <w:rFonts w:cs="Arial"/>
-                <w:noProof/>
-                <w:webHidden/>
-              </w:rPr>
-              <w:instrText xml:space="preserve"> PAGEREF _Toc137077411 \h </w:instrText>
-            </w:r>
-            <w:r>
-              <w:rPr>
-                <w:rFonts w:cs="Arial"/>
-                <w:noProof/>
-                <w:webHidden/>
-              </w:rPr>
-            </w:r>
-            <w:r>
-              <w:rPr>
-                <w:rFonts w:cs="Arial"/>
-                <w:noProof/>
-                <w:webHidden/>
-              </w:rPr>
-              <w:fldChar w:fldCharType="separate"/>
-            </w:r>
-            <w:r>
-              <w:rPr>
-                <w:rFonts w:cs="Arial"/>
-                <w:noProof/>
-                <w:webHidden/>
-              </w:rPr>
-              <w:t>19</w:t>
-            </w:r>
-            <w:r>
-              <w:rPr>
-                <w:rFonts w:cs="Arial"/>
-                <w:noProof/>
-                <w:webHidden/>
-              </w:rPr>
-              <w:fldChar w:fldCharType="end"/>
-            </w:r>
-          </w:hyperlink>
+          <w:r>
+            <w:fldChar w:fldCharType="begin"/>
+          </w:r>
+          <w:r>
+            <w:instrText>HYPERLINK \l "_Toc137077411"</w:instrText>
+          </w:r>
+          <w:r>
+            <w:fldChar w:fldCharType="separate"/>
+          </w:r>
+          <w:r>
+            <w:rPr>
+              <w:rStyle w:val="Hyperlink"/>
+              <w:rFonts w:cs="Arial"/>
+              <w:noProof/>
+            </w:rPr>
+            <w:t>Risks</w:t>
+          </w:r>
+          <w:r>
+            <w:rPr>
+              <w:rFonts w:cs="Arial"/>
+              <w:noProof/>
+              <w:webHidden/>
+            </w:rPr>
+            <w:tab/>
+          </w:r>
+          <w:r>
+            <w:rPr>
+              <w:rFonts w:cs="Arial"/>
+              <w:noProof/>
+              <w:webHidden/>
+            </w:rPr>
+            <w:fldChar w:fldCharType="begin"/>
+          </w:r>
+          <w:r>
+            <w:rPr>
+              <w:rFonts w:cs="Arial"/>
+              <w:noProof/>
+              <w:webHidden/>
+            </w:rPr>
+            <w:instrText xml:space="preserve"> PAGEREF _Toc137077411 \h </w:instrText>
+          </w:r>
+          <w:r>
+            <w:rPr>
+              <w:rFonts w:cs="Arial"/>
+              <w:noProof/>
+              <w:webHidden/>
+            </w:rPr>
+          </w:r>
+          <w:r>
+            <w:rPr>
+              <w:rFonts w:cs="Arial"/>
+              <w:noProof/>
+              <w:webHidden/>
+            </w:rPr>
+            <w:fldChar w:fldCharType="separate"/>
+          </w:r>
+          <w:r>
+            <w:rPr>
+              <w:rFonts w:cs="Arial"/>
+              <w:noProof/>
+              <w:webHidden/>
+            </w:rPr>
+            <w:t>19</w:t>
+          </w:r>
+          <w:r>
+            <w:rPr>
+              <w:rFonts w:cs="Arial"/>
+              <w:noProof/>
+              <w:webHidden/>
+            </w:rPr>
+            <w:fldChar w:fldCharType="end"/>
+          </w:r>
+          <w:r>
+            <w:rPr>
+              <w:rFonts w:cs="Arial"/>
+              <w:noProof/>
+            </w:rPr>
+            <w:fldChar w:fldCharType="end"/>
+          </w:r>
         </w:p>
         <w:p>
           <w:pPr>
@@ -7220,7 +7234,23 @@
                 <w:rFonts w:cs="Arial"/>
                 <w:noProof/>
               </w:rPr>
-              <w:t>Risk Identification</w:t>
+              <w:t>Risk</w:t>
+            </w:r>
+            <w:r>
+              <w:rPr>
+                <w:rStyle w:val="Hyperlink"/>
+                <w:rFonts w:cs="Arial"/>
+                <w:noProof/>
+              </w:rPr>
+              <w:t xml:space="preserve"> </w:t>
+            </w:r>
+            <w:r>
+              <w:rPr>
+                <w:rStyle w:val="Hyperlink"/>
+                <w:rFonts w:cs="Arial"/>
+                <w:noProof/>
+              </w:rPr>
+              <w:t>Identification</w:t>
             </w:r>
             <w:r>
               <w:rPr>
@@ -14368,21 +14398,32 @@
       </w:r>
       <w:bookmarkEnd w:id="21"/>
     </w:p>
-    <w:p>
-      <w:pPr>
-        <w:spacing w:after="0" w:line="480" w:lineRule="auto"/>
-        <w:ind w:left="720" w:firstLine="720"/>
-        <w:rPr>
-          <w:sz w:val="28"/>
-          <w:szCs w:val="28"/>
-        </w:rPr>
-      </w:pPr>
-      <w:r>
-        <w:rPr>
-          <w:sz w:val="24"/>
-          <w:szCs w:val="24"/>
-        </w:rPr>
-        <w:t>The following risks are what the team has foreseen that could affect the performance output of the project proposed:</w:t>
+    <w:p/>
+    <w:p>
+      <w:pPr>
+        <w:tabs>
+          <w:tab w:val="left" w:pos="1352"/>
+        </w:tabs>
+        <w:spacing w:after="0" w:line="480" w:lineRule="auto"/>
+        <w:ind w:left="1349"/>
+        <w:rPr>
+          <w:sz w:val="24"/>
+          <w:szCs w:val="24"/>
+        </w:rPr>
+      </w:pPr>
+      <w:r>
+        <w:rPr>
+          <w:sz w:val="24"/>
+          <w:szCs w:val="24"/>
+        </w:rPr>
+        <w:t>The following risks are what the team has foreseen that could affect the</w:t>
+      </w:r>
+      <w:r>
+        <w:rPr>
+          <w:sz w:val="24"/>
+          <w:szCs w:val="24"/>
+        </w:rPr>
+        <w:t xml:space="preserve"> project’s development:</w:t>
       </w:r>
     </w:p>
     <w:p>
@@ -14390,125 +14431,23 @@
         <w:pStyle w:val="ListParagraph"/>
         <w:numPr>
           <w:ilvl w:val="0"/>
-          <w:numId w:val="46"/>
+          <w:numId w:val="87"/>
         </w:numPr>
-        <w:spacing w:after="0" w:line="480" w:lineRule="auto"/>
-        <w:rPr>
-          <w:rFonts w:eastAsia="Arial" w:cs="Arial"/>
-          <w:sz w:val="24"/>
-          <w:szCs w:val="24"/>
-        </w:rPr>
-      </w:pPr>
-      <w:r>
-        <w:rPr>
-          <w:rFonts w:eastAsia="Arial" w:cs="Arial"/>
-          <w:color w:val="000000" w:themeColor="text1"/>
-          <w:sz w:val="24"/>
-          <w:szCs w:val="24"/>
-          <w:lang w:val="en-US"/>
-        </w:rPr>
-        <w:t>Denial of service</w:t>
-      </w:r>
-    </w:p>
-    <w:p>
-      <w:pPr>
-        <w:pStyle w:val="ListParagraph"/>
-        <w:numPr>
-          <w:ilvl w:val="1"/>
-          <w:numId w:val="46"/>
-        </w:numPr>
-        <w:spacing w:after="0" w:line="480" w:lineRule="auto"/>
-        <w:rPr>
-          <w:rFonts w:eastAsia="Arial" w:cs="Arial"/>
-          <w:color w:val="000000" w:themeColor="text1"/>
-          <w:sz w:val="24"/>
-          <w:szCs w:val="24"/>
-        </w:rPr>
-      </w:pPr>
-      <w:r>
-        <w:rPr>
-          <w:rFonts w:eastAsia="Arial" w:cs="Arial"/>
-          <w:color w:val="000000" w:themeColor="text1"/>
-          <w:sz w:val="24"/>
-          <w:szCs w:val="24"/>
-        </w:rPr>
-        <w:t>Web Services that are not accessible to the users, render potential loss of profit.</w:t>
-      </w:r>
-    </w:p>
-    <w:p>
-      <w:pPr>
-        <w:pStyle w:val="ListParagraph"/>
-        <w:numPr>
-          <w:ilvl w:val="1"/>
-          <w:numId w:val="46"/>
-        </w:numPr>
-        <w:spacing w:after="0" w:line="480" w:lineRule="auto"/>
-        <w:rPr>
-          <w:rFonts w:eastAsia="Arial" w:cs="Arial"/>
-          <w:color w:val="000000" w:themeColor="text1"/>
-          <w:sz w:val="24"/>
-          <w:szCs w:val="24"/>
-        </w:rPr>
-      </w:pPr>
-      <w:r>
-        <w:rPr>
-          <w:rFonts w:eastAsia="Arial" w:cs="Arial"/>
-          <w:color w:val="000000" w:themeColor="text1"/>
-          <w:sz w:val="24"/>
-          <w:szCs w:val="24"/>
-        </w:rPr>
-        <w:lastRenderedPageBreak/>
-        <w:t>A factor that causes Denial of Service is web traffic entering the system. When the system has received user requests beyond its capacity, it may lead to a system crash.</w:t>
-      </w:r>
-    </w:p>
-    <w:p>
-      <w:pPr>
-        <w:pStyle w:val="ListParagraph"/>
-        <w:numPr>
-          <w:ilvl w:val="1"/>
-          <w:numId w:val="46"/>
-        </w:numPr>
-        <w:spacing w:after="0" w:line="480" w:lineRule="auto"/>
-        <w:rPr>
-          <w:rFonts w:eastAsia="Arial" w:cs="Arial"/>
-          <w:color w:val="000000" w:themeColor="text1"/>
-          <w:sz w:val="24"/>
-          <w:szCs w:val="24"/>
-        </w:rPr>
-      </w:pPr>
-      <w:r>
-        <w:rPr>
-          <w:rFonts w:eastAsia="Arial" w:cs="Arial"/>
-          <w:color w:val="000000" w:themeColor="text1"/>
-          <w:sz w:val="24"/>
-          <w:szCs w:val="24"/>
-        </w:rPr>
-        <w:t>Malicious attacks also play a role. In which hackers flood/overflow the request, impair the servers, and cause inoperability.</w:t>
-      </w:r>
-    </w:p>
-    <w:p>
-      <w:pPr>
-        <w:pStyle w:val="ListParagraph"/>
-        <w:numPr>
-          <w:ilvl w:val="1"/>
-          <w:numId w:val="46"/>
-        </w:numPr>
-        <w:spacing w:after="0" w:line="480" w:lineRule="auto"/>
-        <w:rPr>
-          <w:rFonts w:eastAsia="Arial" w:cs="Arial"/>
-          <w:color w:val="000000" w:themeColor="text1"/>
-          <w:sz w:val="24"/>
-          <w:szCs w:val="24"/>
-        </w:rPr>
-      </w:pPr>
-      <w:r>
-        <w:rPr>
-          <w:rFonts w:eastAsia="Arial" w:cs="Arial"/>
-          <w:color w:val="000000" w:themeColor="text1"/>
-          <w:sz w:val="24"/>
-          <w:szCs w:val="24"/>
-        </w:rPr>
-        <w:t>Not only will customers suffer from the system's malfunction caused by external factors, but the company's workforce will not be able to complete the tasks required to fulfill the needed output.</w:t>
+        <w:tabs>
+          <w:tab w:val="left" w:pos="1352"/>
+        </w:tabs>
+        <w:spacing w:after="0" w:line="480" w:lineRule="auto"/>
+        <w:rPr>
+          <w:sz w:val="24"/>
+          <w:szCs w:val="24"/>
+        </w:rPr>
+      </w:pPr>
+      <w:r>
+        <w:rPr>
+          <w:sz w:val="24"/>
+          <w:szCs w:val="24"/>
+        </w:rPr>
+        <w:t>Technical Risks – There is a risk that the project may be delayed due to technical reasons.</w:t>
       </w:r>
     </w:p>
     <w:p>
@@ -14516,45 +14455,24 @@
         <w:pStyle w:val="ListParagraph"/>
         <w:numPr>
           <w:ilvl w:val="0"/>
-          <w:numId w:val="44"/>
+          <w:numId w:val="87"/>
         </w:numPr>
-        <w:spacing w:after="0" w:line="480" w:lineRule="auto"/>
-        <w:rPr>
-          <w:sz w:val="24"/>
-          <w:szCs w:val="24"/>
-        </w:rPr>
-      </w:pPr>
-      <w:r>
-        <w:rPr>
-          <w:rFonts w:eastAsia="Arial" w:cs="Arial"/>
-          <w:color w:val="000000" w:themeColor="text1"/>
-          <w:sz w:val="24"/>
-          <w:szCs w:val="24"/>
-        </w:rPr>
-        <w:t>SQL injections</w:t>
-      </w:r>
-    </w:p>
-    <w:p>
-      <w:pPr>
-        <w:pStyle w:val="ListParagraph"/>
-        <w:numPr>
-          <w:ilvl w:val="1"/>
-          <w:numId w:val="44"/>
-        </w:numPr>
-        <w:spacing w:after="0" w:line="480" w:lineRule="auto"/>
-        <w:rPr>
-          <w:sz w:val="24"/>
-          <w:szCs w:val="24"/>
-        </w:rPr>
-      </w:pPr>
-      <w:r>
-        <w:rPr>
-          <w:rFonts w:eastAsia="Arial" w:cs="Arial"/>
-          <w:color w:val="000000" w:themeColor="text1"/>
-          <w:sz w:val="24"/>
-          <w:szCs w:val="24"/>
-        </w:rPr>
-        <w:t>Hackers use this technique to alter the desired algorithm (within the source code) by the developers. This in return gives more control to them. It also increases the company's system vulnerabilities.</w:t>
+        <w:tabs>
+          <w:tab w:val="left" w:pos="1352"/>
+        </w:tabs>
+        <w:spacing w:after="0" w:line="480" w:lineRule="auto"/>
+        <w:rPr>
+          <w:sz w:val="24"/>
+          <w:szCs w:val="24"/>
+        </w:rPr>
+      </w:pPr>
+      <w:r>
+        <w:rPr>
+          <w:sz w:val="24"/>
+          <w:szCs w:val="24"/>
+        </w:rPr>
+        <w:lastRenderedPageBreak/>
+        <w:t>Resource Risks – There is a risk that the project may not have access to enough resources causing a stop of work or adjustments in budget or other delays.</w:t>
       </w:r>
     </w:p>
     <w:p>
@@ -14562,72 +14480,23 @@
         <w:pStyle w:val="ListParagraph"/>
         <w:numPr>
           <w:ilvl w:val="0"/>
-          <w:numId w:val="43"/>
+          <w:numId w:val="87"/>
         </w:numPr>
-        <w:spacing w:after="0" w:line="480" w:lineRule="auto"/>
-        <w:rPr>
-          <w:sz w:val="24"/>
-          <w:szCs w:val="24"/>
-        </w:rPr>
-      </w:pPr>
-      <w:r>
-        <w:rPr>
-          <w:color w:val="000000" w:themeColor="text1"/>
-          <w:sz w:val="24"/>
-          <w:szCs w:val="24"/>
-          <w:lang w:val="en-US"/>
-        </w:rPr>
-        <w:t>Data breach</w:t>
-      </w:r>
-    </w:p>
-    <w:p>
-      <w:pPr>
-        <w:pStyle w:val="ListParagraph"/>
-        <w:numPr>
-          <w:ilvl w:val="1"/>
-          <w:numId w:val="43"/>
-        </w:numPr>
-        <w:spacing w:after="0" w:line="480" w:lineRule="auto"/>
-        <w:rPr>
-          <w:rFonts w:ascii="Calibri" w:eastAsia="Calibri" w:hAnsi="Calibri" w:cs="Calibri"/>
-          <w:color w:val="000000" w:themeColor="text1"/>
-          <w:sz w:val="24"/>
-          <w:szCs w:val="24"/>
-        </w:rPr>
-      </w:pPr>
-      <w:r>
-        <w:rPr>
-          <w:rFonts w:eastAsia="Arial" w:cs="Arial"/>
-          <w:color w:val="000000" w:themeColor="text1"/>
-          <w:sz w:val="24"/>
-          <w:szCs w:val="24"/>
-        </w:rPr>
-        <w:t>Data breach is a process of hackers collecting data without any form of authorization from the product owners. The data can be used to damage the company and its stakeholder's reputation for the benefit of the infiltrator.</w:t>
-      </w:r>
-    </w:p>
-    <w:p>
-      <w:pPr>
-        <w:pStyle w:val="ListParagraph"/>
-        <w:numPr>
-          <w:ilvl w:val="1"/>
-          <w:numId w:val="43"/>
-        </w:numPr>
-        <w:spacing w:after="0" w:line="480" w:lineRule="auto"/>
-        <w:rPr>
-          <w:rFonts w:ascii="Calibri" w:eastAsia="Calibri" w:hAnsi="Calibri" w:cs="Calibri"/>
-          <w:color w:val="000000" w:themeColor="text1"/>
-          <w:sz w:val="24"/>
-          <w:szCs w:val="24"/>
-        </w:rPr>
-      </w:pPr>
-      <w:r>
-        <w:rPr>
-          <w:rFonts w:eastAsia="Arial" w:cs="Arial"/>
-          <w:color w:val="000000" w:themeColor="text1"/>
-          <w:sz w:val="24"/>
-          <w:szCs w:val="24"/>
-        </w:rPr>
-        <w:t>Despite having numerous methods of attacks (such as, insider leak, loss or theft of information, and unintended disclosure), the prior risks may also be a factor that may contribute to this.</w:t>
+        <w:tabs>
+          <w:tab w:val="left" w:pos="1352"/>
+        </w:tabs>
+        <w:spacing w:after="0" w:line="480" w:lineRule="auto"/>
+        <w:rPr>
+          <w:sz w:val="24"/>
+          <w:szCs w:val="24"/>
+        </w:rPr>
+      </w:pPr>
+      <w:r>
+        <w:rPr>
+          <w:sz w:val="24"/>
+          <w:szCs w:val="24"/>
+        </w:rPr>
+        <w:t>Security Risks – There is a risk of being hacked and having a breach in the system.</w:t>
       </w:r>
     </w:p>
     <w:p>
@@ -14635,89 +14504,82 @@
         <w:pStyle w:val="ListParagraph"/>
         <w:numPr>
           <w:ilvl w:val="0"/>
-          <w:numId w:val="41"/>
+          <w:numId w:val="87"/>
         </w:numPr>
-        <w:spacing w:after="0" w:line="480" w:lineRule="auto"/>
-        <w:rPr>
-          <w:sz w:val="24"/>
-          <w:szCs w:val="24"/>
-        </w:rPr>
-      </w:pPr>
-      <w:r>
-        <w:rPr>
-          <w:color w:val="000000" w:themeColor="text1"/>
-          <w:sz w:val="24"/>
-          <w:szCs w:val="24"/>
-        </w:rPr>
-        <w:lastRenderedPageBreak/>
-        <w:t>Cybersquatting</w:t>
+        <w:tabs>
+          <w:tab w:val="left" w:pos="1352"/>
+        </w:tabs>
+        <w:spacing w:after="0" w:line="480" w:lineRule="auto"/>
+        <w:rPr>
+          <w:sz w:val="24"/>
+          <w:szCs w:val="24"/>
+        </w:rPr>
+      </w:pPr>
+      <w:r>
+        <w:rPr>
+          <w:sz w:val="24"/>
+          <w:szCs w:val="24"/>
+        </w:rPr>
+        <w:t>Changes in Technology – There is a risk that a change in the industry of technology occurs which may require additional work or resources to adapt.</w:t>
       </w:r>
     </w:p>
     <w:p>
       <w:pPr>
         <w:pStyle w:val="ListParagraph"/>
         <w:numPr>
-          <w:ilvl w:val="1"/>
-          <w:numId w:val="41"/>
+          <w:ilvl w:val="0"/>
+          <w:numId w:val="87"/>
         </w:numPr>
-        <w:spacing w:after="0" w:line="480" w:lineRule="auto"/>
-        <w:rPr>
-          <w:rFonts w:ascii="Calibri" w:eastAsia="Calibri" w:hAnsi="Calibri" w:cs="Calibri"/>
-          <w:color w:val="000000" w:themeColor="text1"/>
-          <w:sz w:val="24"/>
-          <w:szCs w:val="24"/>
-        </w:rPr>
-      </w:pPr>
-      <w:r>
-        <w:rPr>
-          <w:rFonts w:eastAsia="Arial" w:cs="Arial"/>
-          <w:color w:val="000000" w:themeColor="text1"/>
-          <w:sz w:val="24"/>
-          <w:szCs w:val="24"/>
-        </w:rPr>
-        <w:t>Cybersquatting is a way for external affairs to take advantage of the websites' domain.</w:t>
+        <w:tabs>
+          <w:tab w:val="left" w:pos="1352"/>
+        </w:tabs>
+        <w:spacing w:after="0" w:line="480" w:lineRule="auto"/>
+        <w:rPr>
+          <w:sz w:val="24"/>
+          <w:szCs w:val="24"/>
+        </w:rPr>
+      </w:pPr>
+      <w:r>
+        <w:rPr>
+          <w:sz w:val="24"/>
+          <w:szCs w:val="24"/>
+        </w:rPr>
+        <w:t>Human Error – There is risk that a person may commit a mistake or error that could negatively affect the project.</w:t>
       </w:r>
     </w:p>
     <w:p>
       <w:pPr>
         <w:pStyle w:val="ListParagraph"/>
         <w:numPr>
-          <w:ilvl w:val="1"/>
-          <w:numId w:val="41"/>
+          <w:ilvl w:val="0"/>
+          <w:numId w:val="87"/>
         </w:numPr>
-        <w:spacing w:after="0" w:line="480" w:lineRule="auto"/>
-        <w:rPr>
-          <w:rFonts w:eastAsia="Yu Mincho" w:cs="Arial"/>
-          <w:color w:val="000000" w:themeColor="text1"/>
-          <w:sz w:val="24"/>
-          <w:szCs w:val="24"/>
-        </w:rPr>
-      </w:pPr>
-      <w:proofErr w:type="spellStart"/>
-      <w:r>
-        <w:rPr>
-          <w:sz w:val="24"/>
-          <w:szCs w:val="24"/>
-        </w:rPr>
-        <w:t>Cybersquatters</w:t>
-      </w:r>
-      <w:proofErr w:type="spellEnd"/>
-      <w:r>
-        <w:rPr>
-          <w:sz w:val="24"/>
-          <w:szCs w:val="24"/>
-        </w:rPr>
-        <w:t xml:space="preserve"> manipulate the reputation and domain of the company and use it to redirect users to a different service and/or platform.</w:t>
+        <w:tabs>
+          <w:tab w:val="left" w:pos="1352"/>
+        </w:tabs>
+        <w:spacing w:after="0" w:line="480" w:lineRule="auto"/>
+        <w:rPr>
+          <w:sz w:val="24"/>
+          <w:szCs w:val="24"/>
+        </w:rPr>
+      </w:pPr>
+      <w:r>
+        <w:rPr>
+          <w:sz w:val="24"/>
+          <w:szCs w:val="24"/>
+        </w:rPr>
+        <w:t>Unforeseen Circumstances – There is a risk that circumstances such as natural disasters could cause disturbance and impact the project in an unexpected way.</w:t>
       </w:r>
     </w:p>
     <w:p>
       <w:pPr>
         <w:pStyle w:val="ListParagraph"/>
-        <w:spacing w:after="0" w:line="480" w:lineRule="auto"/>
-        <w:ind w:left="2520"/>
-        <w:rPr>
-          <w:rFonts w:eastAsia="Yu Mincho" w:cs="Arial"/>
-          <w:color w:val="000000" w:themeColor="text1"/>
+        <w:tabs>
+          <w:tab w:val="left" w:pos="1352"/>
+        </w:tabs>
+        <w:spacing w:after="0" w:line="480" w:lineRule="auto"/>
+        <w:ind w:left="2069"/>
+        <w:rPr>
           <w:sz w:val="24"/>
           <w:szCs w:val="24"/>
         </w:rPr>
@@ -14785,6 +14647,7 @@
         <w:rPr>
           <w:rFonts w:cs="Arial"/>
         </w:rPr>
+        <w:lastRenderedPageBreak/>
         <w:t xml:space="preserve">Project </w:t>
       </w:r>
       <w:r>
@@ -14919,7 +14782,6 @@
           <w:sz w:val="24"/>
           <w:szCs w:val="24"/>
         </w:rPr>
-        <w:lastRenderedPageBreak/>
         <w:tab/>
       </w:r>
       <w:r>
@@ -15418,6 +15280,7 @@
                 <w:sz w:val="24"/>
                 <w:szCs w:val="24"/>
               </w:rPr>
+              <w:lastRenderedPageBreak/>
               <w:t>Development, Testing, and Deployment</w:t>
             </w:r>
           </w:p>
@@ -15705,7 +15568,6 @@
         <w:rPr>
           <w:rFonts w:cs="Arial"/>
         </w:rPr>
-        <w:lastRenderedPageBreak/>
         <w:t>Budget Summary</w:t>
       </w:r>
       <w:bookmarkEnd w:id="25"/>
@@ -15821,6 +15683,7 @@
       </w:pPr>
       <w:bookmarkStart w:id="27" w:name="_Toc137077416"/>
       <w:r>
+        <w:lastRenderedPageBreak/>
         <w:t xml:space="preserve">Project </w:t>
       </w:r>
       <w:r>
@@ -15859,15 +15722,7 @@
           <w:sz w:val="24"/>
           <w:szCs w:val="24"/>
         </w:rPr>
-        <w:t xml:space="preserve">To complete project planning, the project manager will collaborate with all resources. The project sponsor will examine and approve all project and subsidiary management plans. The project sponsor will also make all financing decisions. Any </w:t>
-      </w:r>
-      <w:r>
-        <w:rPr>
-          <w:sz w:val="24"/>
-          <w:szCs w:val="24"/>
-        </w:rPr>
-        <w:lastRenderedPageBreak/>
-        <w:t>delegation of approval authority to the project manager should be documented and approved by both the project sponsor and the project manager.</w:t>
+        <w:t>To complete project planning, the project manager will collaborate with all resources. The project sponsor will examine and approve all project and subsidiary management plans. The project sponsor will also make all financing decisions. Any delegation of approval authority to the project manager should be documented and approved by both the project sponsor and the project manager.</w:t>
       </w:r>
     </w:p>
     <w:p>
@@ -16079,15 +15934,7 @@
           <w:sz w:val="24"/>
           <w:szCs w:val="24"/>
         </w:rPr>
-        <w:t xml:space="preserve">We will maintain ongoing communication with the client throughout the product development life cycle to ensure that the project stays on track and </w:t>
-      </w:r>
-      <w:r>
-        <w:rPr>
-          <w:sz w:val="24"/>
-          <w:szCs w:val="24"/>
-        </w:rPr>
-        <w:lastRenderedPageBreak/>
-        <w:t xml:space="preserve">satisfies their needs. We will also focus on user experience and design to ensure that the product is easy to use. </w:t>
+        <w:t xml:space="preserve">We will maintain ongoing communication with the client throughout the product development life cycle to ensure that the project stays on track and satisfies their needs. We will also focus on user experience and design to ensure that the product is easy to use. </w:t>
       </w:r>
     </w:p>
     <w:p>
@@ -16239,7 +16086,15 @@
           <w:sz w:val="24"/>
           <w:szCs w:val="24"/>
         </w:rPr>
-        <w:t>The objectives and guiding principles for Villamin Wood and Iron Works' participants, staff, and employees are outlined in this paper. It provides a strategic plan to guarantee Villamin Wood and Iron Works' recognition as well as its continued growth and expansion.</w:t>
+        <w:t xml:space="preserve">The objectives and guiding principles for Villamin Wood and Iron Works' participants, staff, and employees are outlined in this paper. It </w:t>
+      </w:r>
+      <w:r>
+        <w:rPr>
+          <w:sz w:val="24"/>
+          <w:szCs w:val="24"/>
+        </w:rPr>
+        <w:lastRenderedPageBreak/>
+        <w:t>provides a strategic plan to guarantee Villamin Wood and Iron Works' recognition as well as its continued growth and expansion.</w:t>
       </w:r>
     </w:p>
     <w:p>
@@ -16340,7 +16195,6 @@
           <w:sz w:val="24"/>
           <w:szCs w:val="24"/>
         </w:rPr>
-        <w:lastRenderedPageBreak/>
         <w:tab/>
       </w:r>
       <w:r>
@@ -16643,6 +16497,7 @@
                 <w:sz w:val="24"/>
                 <w:szCs w:val="24"/>
               </w:rPr>
+              <w:lastRenderedPageBreak/>
               <w:t>Manuel C. Villamin Jr.</w:t>
             </w:r>
           </w:p>
@@ -16967,7 +16822,6 @@
                 <w:sz w:val="24"/>
                 <w:szCs w:val="24"/>
               </w:rPr>
-              <w:lastRenderedPageBreak/>
               <w:t>Leigh Curtis Camara</w:t>
             </w:r>
           </w:p>
@@ -17325,6 +17179,7 @@
                 <w:sz w:val="24"/>
                 <w:szCs w:val="24"/>
               </w:rPr>
+              <w:lastRenderedPageBreak/>
               <w:t>Nathaniel Sison</w:t>
             </w:r>
           </w:p>
@@ -17902,7 +17757,6 @@
           <w:b/>
           <w:bCs/>
         </w:rPr>
-        <w:lastRenderedPageBreak/>
         <w:t>Key Stakeholders</w:t>
       </w:r>
       <w:bookmarkEnd w:id="37"/>
@@ -18048,6 +17902,7 @@
                 <w:sz w:val="24"/>
                 <w:szCs w:val="24"/>
               </w:rPr>
+              <w:lastRenderedPageBreak/>
               <w:t xml:space="preserve">Mabelle </w:t>
             </w:r>
             <w:proofErr w:type="spellStart"/>
@@ -23453,7 +23308,6 @@
                 <w:sz w:val="24"/>
                 <w:szCs w:val="24"/>
               </w:rPr>
-              <w:lastRenderedPageBreak/>
               <w:t>Project Stakeholder</w:t>
             </w:r>
           </w:p>
@@ -24293,7 +24147,6 @@
                 <w:sz w:val="24"/>
                 <w:szCs w:val="24"/>
               </w:rPr>
-              <w:lastRenderedPageBreak/>
               <w:t>Client</w:t>
             </w:r>
           </w:p>
@@ -32143,7 +31996,6 @@
       </w:pPr>
       <w:bookmarkStart w:id="93" w:name="_Toc137109478"/>
       <w:r>
-        <w:lastRenderedPageBreak/>
         <w:t xml:space="preserve">Table </w:t>
       </w:r>
       <w:fldSimple w:instr=" SEQ Table \* ARABIC ">
@@ -39253,7 +39105,7 @@
             <v:path o:extrusionok="f" gradientshapeok="t" o:connecttype="rect"/>
             <o:lock v:ext="edit" aspectratio="t"/>
           </v:shapetype>
-          <v:shape id="_x0000_i1025" type="#_x0000_t75" alt="Microsoft Office Signature Line..." style="width:194.4pt;height:93.6pt">
+          <v:shape id="_x0000_i1025" type="#_x0000_t75" alt="Microsoft Office Signature Line..." style="width:194.5pt;height:93.5pt">
             <v:imagedata r:id="rId17" o:title=""/>
             <o:lock v:ext="edit" ungrouping="t" rotation="t" cropping="t" verticies="t" text="t" grouping="t"/>
             <o:signatureline v:ext="edit" id="{FBAB6461-0CD7-41CD-BB52-FFE41218D581}" provid="{00000000-0000-0000-0000-000000000000}" o:suggestedsigner="Manuel Villamin Jr." o:suggestedsigner2="Owner of Villamin Wood and Iron Works" issignatureline="t"/>
@@ -54478,7 +54330,15 @@
 </file>
 
 <file path=customXml/item2.xml><?xml version="1.0" encoding="utf-8"?>
-<b:Sources xmlns:b="http://schemas.openxmlformats.org/officeDocument/2006/bibliography" xmlns="http://schemas.openxmlformats.org/officeDocument/2006/bibliography" SelectedStyle="\APASixthEditionOfficeOnline.xsl" StyleName="APA" Version="6"/>
+<p:properties xmlns:p="http://schemas.microsoft.com/office/2006/metadata/properties" xmlns:xsi="http://www.w3.org/2001/XMLSchema-instance" xmlns:pc="http://schemas.microsoft.com/office/infopath/2007/PartnerControls">
+  <documentManagement>
+    <MediaLengthInSeconds xmlns="31aac78f-6ed8-4134-ac7e-47c186d487c3" xsi:nil="true"/>
+    <TaxCatchAll xmlns="0d803109-e11b-45d4-a4e8-5bf0740163af" xsi:nil="true"/>
+    <lcf76f155ced4ddcb4097134ff3c332f xmlns="31aac78f-6ed8-4134-ac7e-47c186d487c3">
+      <Terms xmlns="http://schemas.microsoft.com/office/infopath/2007/PartnerControls"/>
+    </lcf76f155ced4ddcb4097134ff3c332f>
+  </documentManagement>
+</p:properties>
 </file>
 
 <file path=customXml/item3.xml><?xml version="1.0" encoding="utf-8"?>
@@ -54491,15 +54351,7 @@
 </file>
 
 <file path=customXml/item4.xml><?xml version="1.0" encoding="utf-8"?>
-<p:properties xmlns:p="http://schemas.microsoft.com/office/2006/metadata/properties" xmlns:xsi="http://www.w3.org/2001/XMLSchema-instance" xmlns:pc="http://schemas.microsoft.com/office/infopath/2007/PartnerControls">
-  <documentManagement>
-    <MediaLengthInSeconds xmlns="31aac78f-6ed8-4134-ac7e-47c186d487c3" xsi:nil="true"/>
-    <TaxCatchAll xmlns="0d803109-e11b-45d4-a4e8-5bf0740163af" xsi:nil="true"/>
-    <lcf76f155ced4ddcb4097134ff3c332f xmlns="31aac78f-6ed8-4134-ac7e-47c186d487c3">
-      <Terms xmlns="http://schemas.microsoft.com/office/infopath/2007/PartnerControls"/>
-    </lcf76f155ced4ddcb4097134ff3c332f>
-  </documentManagement>
-</p:properties>
+<b:Sources xmlns:b="http://schemas.openxmlformats.org/officeDocument/2006/bibliography" xmlns="http://schemas.openxmlformats.org/officeDocument/2006/bibliography" SelectedStyle="\APASixthEditionOfficeOnline.xsl" StyleName="APA" Version="6"/>
 </file>
 
 <file path=customXml/itemProps1.xml><?xml version="1.0" encoding="utf-8"?>
@@ -54522,9 +54374,12 @@
 </file>
 
 <file path=customXml/itemProps2.xml><?xml version="1.0" encoding="utf-8"?>
-<ds:datastoreItem xmlns:ds="http://schemas.openxmlformats.org/officeDocument/2006/customXml" ds:itemID="{CEF4D3DB-A315-4DC4-ABFF-B7436CE3FECB}">
+<ds:datastoreItem xmlns:ds="http://schemas.openxmlformats.org/officeDocument/2006/customXml" ds:itemID="{E3EB7B42-5740-4129-8D38-92BBA5D17541}">
   <ds:schemaRefs>
-    <ds:schemaRef ds:uri="http://schemas.openxmlformats.org/officeDocument/2006/bibliography"/>
+    <ds:schemaRef ds:uri="http://schemas.microsoft.com/office/2006/metadata/properties"/>
+    <ds:schemaRef ds:uri="http://schemas.microsoft.com/office/infopath/2007/PartnerControls"/>
+    <ds:schemaRef ds:uri="31aac78f-6ed8-4134-ac7e-47c186d487c3"/>
+    <ds:schemaRef ds:uri="0d803109-e11b-45d4-a4e8-5bf0740163af"/>
   </ds:schemaRefs>
 </ds:datastoreItem>
 </file>
@@ -54538,12 +54393,9 @@
 </file>
 
 <file path=customXml/itemProps4.xml><?xml version="1.0" encoding="utf-8"?>
-<ds:datastoreItem xmlns:ds="http://schemas.openxmlformats.org/officeDocument/2006/customXml" ds:itemID="{E3EB7B42-5740-4129-8D38-92BBA5D17541}">
+<ds:datastoreItem xmlns:ds="http://schemas.openxmlformats.org/officeDocument/2006/customXml" ds:itemID="{CEF4D3DB-A315-4DC4-ABFF-B7436CE3FECB}">
   <ds:schemaRefs>
-    <ds:schemaRef ds:uri="http://schemas.microsoft.com/office/2006/metadata/properties"/>
-    <ds:schemaRef ds:uri="http://schemas.microsoft.com/office/infopath/2007/PartnerControls"/>
-    <ds:schemaRef ds:uri="31aac78f-6ed8-4134-ac7e-47c186d487c3"/>
-    <ds:schemaRef ds:uri="0d803109-e11b-45d4-a4e8-5bf0740163af"/>
+    <ds:schemaRef ds:uri="http://schemas.openxmlformats.org/officeDocument/2006/bibliography"/>
   </ds:schemaRefs>
 </ds:datastoreItem>
 </file>
</xml_diff>

<commit_message>
Updated Cost Benefit in Project Management Plan V2_MLNSD.docx
</commit_message>
<xml_diff>
--- a/documentation/projman/Project Management Plan V2_MLNSD.docx
+++ b/documentation/projman/Project Management Plan V2_MLNSD.docx
@@ -1862,85 +1862,71 @@
               <w14:ligatures w14:val="standardContextual"/>
             </w:rPr>
           </w:pPr>
-          <w:r>
-            <w:fldChar w:fldCharType="begin"/>
-          </w:r>
-          <w:r>
-            <w:instrText>HYPERLINK \l "_Toc137077411"</w:instrText>
-          </w:r>
-          <w:r>
-            <w:fldChar w:fldCharType="separate"/>
-          </w:r>
-          <w:r>
-            <w:rPr>
-              <w:rStyle w:val="Hyperlink"/>
-              <w:rFonts w:cs="Arial"/>
-              <w:noProof/>
-            </w:rPr>
-            <w:t>Risks</w:t>
-          </w:r>
-          <w:r>
-            <w:rPr>
-              <w:rFonts w:cs="Arial"/>
-              <w:noProof/>
-              <w:webHidden/>
-            </w:rPr>
-            <w:tab/>
-          </w:r>
-          <w:r>
-            <w:rPr>
-              <w:rFonts w:cs="Arial"/>
-              <w:noProof/>
-              <w:webHidden/>
-            </w:rPr>
-            <w:fldChar w:fldCharType="begin"/>
-          </w:r>
-          <w:r>
-            <w:rPr>
-              <w:rFonts w:cs="Arial"/>
-              <w:noProof/>
-              <w:webHidden/>
-            </w:rPr>
-            <w:instrText xml:space="preserve"> PAGEREF _Toc137077411 \h </w:instrText>
-          </w:r>
-          <w:r>
-            <w:rPr>
-              <w:rFonts w:cs="Arial"/>
-              <w:noProof/>
-              <w:webHidden/>
-            </w:rPr>
-          </w:r>
-          <w:r>
-            <w:rPr>
-              <w:rFonts w:cs="Arial"/>
-              <w:noProof/>
-              <w:webHidden/>
-            </w:rPr>
-            <w:fldChar w:fldCharType="separate"/>
-          </w:r>
-          <w:r>
-            <w:rPr>
-              <w:rFonts w:cs="Arial"/>
-              <w:noProof/>
-              <w:webHidden/>
-            </w:rPr>
-            <w:t>19</w:t>
-          </w:r>
-          <w:r>
-            <w:rPr>
-              <w:rFonts w:cs="Arial"/>
-              <w:noProof/>
-              <w:webHidden/>
-            </w:rPr>
-            <w:fldChar w:fldCharType="end"/>
-          </w:r>
-          <w:r>
-            <w:rPr>
-              <w:rFonts w:cs="Arial"/>
-              <w:noProof/>
-            </w:rPr>
-            <w:fldChar w:fldCharType="end"/>
-          </w:r>
+          <w:hyperlink w:anchor="_Toc137077411" w:history="1">
+            <w:r>
+              <w:rPr>
+                <w:rStyle w:val="Hyperlink"/>
+                <w:rFonts w:cs="Arial"/>
+                <w:noProof/>
+              </w:rPr>
+              <w:t>Risks</w:t>
+            </w:r>
+            <w:r>
+              <w:rPr>
+                <w:rFonts w:cs="Arial"/>
+                <w:noProof/>
+                <w:webHidden/>
+              </w:rPr>
+              <w:tab/>
+            </w:r>
+            <w:r>
+              <w:rPr>
+                <w:rFonts w:cs="Arial"/>
+                <w:noProof/>
+                <w:webHidden/>
+              </w:rPr>
+              <w:fldChar w:fldCharType="begin"/>
+            </w:r>
+            <w:r>
+              <w:rPr>
+                <w:rFonts w:cs="Arial"/>
+                <w:noProof/>
+                <w:webHidden/>
+              </w:rPr>
+              <w:instrText xml:space="preserve"> PAGEREF _Toc137077411 \h </w:instrText>
+            </w:r>
+            <w:r>
+              <w:rPr>
+                <w:rFonts w:cs="Arial"/>
+                <w:noProof/>
+                <w:webHidden/>
+              </w:rPr>
+            </w:r>
+            <w:r>
+              <w:rPr>
+                <w:rFonts w:cs="Arial"/>
+                <w:noProof/>
+                <w:webHidden/>
+              </w:rPr>
+              <w:fldChar w:fldCharType="separate"/>
+            </w:r>
+            <w:r>
+              <w:rPr>
+                <w:rFonts w:cs="Arial"/>
+                <w:noProof/>
+                <w:webHidden/>
+              </w:rPr>
+              <w:t>19</w:t>
+            </w:r>
+            <w:r>
+              <w:rPr>
+                <w:rFonts w:cs="Arial"/>
+                <w:noProof/>
+                <w:webHidden/>
+              </w:rPr>
+              <w:fldChar w:fldCharType="end"/>
+            </w:r>
+          </w:hyperlink>
         </w:p>
         <w:p>
           <w:pPr>
@@ -7234,23 +7220,7 @@
                 <w:rFonts w:cs="Arial"/>
                 <w:noProof/>
               </w:rPr>
-              <w:t>Risk</w:t>
-            </w:r>
-            <w:r>
-              <w:rPr>
-                <w:rStyle w:val="Hyperlink"/>
-                <w:rFonts w:cs="Arial"/>
-                <w:noProof/>
-              </w:rPr>
-              <w:t xml:space="preserve"> </w:t>
-            </w:r>
-            <w:r>
-              <w:rPr>
-                <w:rStyle w:val="Hyperlink"/>
-                <w:rFonts w:cs="Arial"/>
-                <w:noProof/>
-              </w:rPr>
-              <w:t>Identification</w:t>
+              <w:t>Risk Identification</w:t>
             </w:r>
             <w:r>
               <w:rPr>
@@ -13473,27 +13443,447 @@
     </w:p>
     <w:p>
       <w:pPr>
-        <w:spacing w:after="0" w:line="480" w:lineRule="auto"/>
-        <w:ind w:left="720" w:firstLine="720"/>
-        <w:rPr>
-          <w:sz w:val="24"/>
-          <w:szCs w:val="24"/>
-        </w:rPr>
-      </w:pPr>
-      <w:r>
-        <w:rPr>
-          <w:sz w:val="24"/>
-          <w:szCs w:val="24"/>
-        </w:rPr>
-        <w:t>As the objective implies, 50% of customer reach is targeted for this project's success, if most of those new customers purchased a product, we could put in. This table is not final, and this is introduced for the client’s approval:</w:t>
-      </w:r>
-    </w:p>
-    <w:p>
-      <w:pPr>
         <w:tabs>
           <w:tab w:val="left" w:pos="1352"/>
         </w:tabs>
         <w:spacing w:after="0" w:line="480" w:lineRule="auto"/>
+        <w:ind w:left="720"/>
+        <w:rPr>
+          <w:sz w:val="24"/>
+          <w:szCs w:val="24"/>
+        </w:rPr>
+      </w:pPr>
+      <w:r>
+        <w:rPr>
+          <w:sz w:val="24"/>
+          <w:szCs w:val="24"/>
+        </w:rPr>
+        <w:tab/>
+      </w:r>
+      <w:r>
+        <w:rPr>
+          <w:sz w:val="24"/>
+          <w:szCs w:val="24"/>
+        </w:rPr>
+        <w:tab/>
+      </w:r>
+      <w:r>
+        <w:rPr>
+          <w:sz w:val="24"/>
+          <w:szCs w:val="24"/>
+        </w:rPr>
+        <w:t>As the objective implies, 50% of customer reach is targeted for this</w:t>
+      </w:r>
+      <w:r>
+        <w:rPr>
+          <w:sz w:val="24"/>
+          <w:szCs w:val="24"/>
+        </w:rPr>
+        <w:t xml:space="preserve"> </w:t>
+      </w:r>
+      <w:r>
+        <w:rPr>
+          <w:sz w:val="24"/>
+          <w:szCs w:val="24"/>
+        </w:rPr>
+        <w:t xml:space="preserve">project's success, </w:t>
+      </w:r>
+      <w:proofErr w:type="gramStart"/>
+      <w:r>
+        <w:rPr>
+          <w:sz w:val="24"/>
+          <w:szCs w:val="24"/>
+        </w:rPr>
+        <w:t>assuming that</w:t>
+      </w:r>
+      <w:proofErr w:type="gramEnd"/>
+      <w:r>
+        <w:rPr>
+          <w:sz w:val="24"/>
+          <w:szCs w:val="24"/>
+        </w:rPr>
+        <w:t xml:space="preserve"> most of those customers purchased a product, we could safely say that there will be at least a 15% increase in sales. </w:t>
+      </w:r>
+      <w:proofErr w:type="spellStart"/>
+      <w:r>
+        <w:rPr>
+          <w:sz w:val="24"/>
+          <w:szCs w:val="24"/>
+        </w:rPr>
+        <w:t>Villamin</w:t>
+      </w:r>
+      <w:proofErr w:type="spellEnd"/>
+      <w:r>
+        <w:rPr>
+          <w:sz w:val="24"/>
+          <w:szCs w:val="24"/>
+        </w:rPr>
+        <w:t xml:space="preserve"> Wood and Iron Works’ income in the year of 2021 was </w:t>
+      </w:r>
+      <w:proofErr w:type="spellStart"/>
+      <w:r>
+        <w:rPr>
+          <w:sz w:val="24"/>
+          <w:szCs w:val="24"/>
+        </w:rPr>
+        <w:t>PhP</w:t>
+      </w:r>
+      <w:proofErr w:type="spellEnd"/>
+      <w:r>
+        <w:rPr>
+          <w:sz w:val="24"/>
+          <w:szCs w:val="24"/>
+        </w:rPr>
+        <w:t xml:space="preserve"> 300,000. If 15% was increased from the new customers, 45,000 will be added to their income. This table is not final, and this is introduced for the client’s approval:</w:t>
+      </w:r>
+    </w:p>
+    <w:tbl>
+      <w:tblPr>
+        <w:tblStyle w:val="TableGrid"/>
+        <w:tblW w:w="0" w:type="auto"/>
+        <w:tblInd w:w="360" w:type="dxa"/>
+        <w:tblLook w:val="04A0" w:firstRow="1" w:lastRow="0" w:firstColumn="1" w:lastColumn="0" w:noHBand="0" w:noVBand="1"/>
+      </w:tblPr>
+      <w:tblGrid>
+        <w:gridCol w:w="2785"/>
+        <w:gridCol w:w="1753"/>
+        <w:gridCol w:w="2138"/>
+        <w:gridCol w:w="2314"/>
+      </w:tblGrid>
+      <w:tr>
+        <w:tc>
+          <w:tcPr>
+            <w:tcW w:w="4538" w:type="dxa"/>
+            <w:gridSpan w:val="2"/>
+            <w:shd w:val="clear" w:color="auto" w:fill="5B9BD5" w:themeFill="accent5"/>
+          </w:tcPr>
+          <w:p>
+            <w:pPr>
+              <w:jc w:val="center"/>
+              <w:rPr>
+                <w:color w:val="FFFFFF" w:themeColor="background1"/>
+              </w:rPr>
+            </w:pPr>
+            <w:r>
+              <w:rPr>
+                <w:color w:val="FFFFFF" w:themeColor="background1"/>
+              </w:rPr>
+              <w:t>Benefit</w:t>
+            </w:r>
+          </w:p>
+        </w:tc>
+        <w:tc>
+          <w:tcPr>
+            <w:tcW w:w="4452" w:type="dxa"/>
+            <w:gridSpan w:val="2"/>
+            <w:shd w:val="clear" w:color="auto" w:fill="5B9BD5" w:themeFill="accent5"/>
+          </w:tcPr>
+          <w:p>
+            <w:pPr>
+              <w:jc w:val="center"/>
+              <w:rPr>
+                <w:color w:val="FFFFFF" w:themeColor="background1"/>
+              </w:rPr>
+            </w:pPr>
+            <w:r>
+              <w:rPr>
+                <w:color w:val="FFFFFF" w:themeColor="background1"/>
+              </w:rPr>
+              <w:t>Cost</w:t>
+            </w:r>
+          </w:p>
+        </w:tc>
+      </w:tr>
+      <w:tr>
+        <w:tc>
+          <w:tcPr>
+            <w:tcW w:w="2785" w:type="dxa"/>
+            <w:shd w:val="clear" w:color="auto" w:fill="D9E2F3" w:themeFill="accent1" w:themeFillTint="33"/>
+          </w:tcPr>
+          <w:p>
+            <w:pPr>
+              <w:jc w:val="center"/>
+            </w:pPr>
+            <w:r>
+              <w:t>Benefit</w:t>
+            </w:r>
+          </w:p>
+        </w:tc>
+        <w:tc>
+          <w:tcPr>
+            <w:tcW w:w="1753" w:type="dxa"/>
+            <w:shd w:val="clear" w:color="auto" w:fill="D9E2F3" w:themeFill="accent1" w:themeFillTint="33"/>
+          </w:tcPr>
+          <w:p>
+            <w:pPr>
+              <w:jc w:val="center"/>
+            </w:pPr>
+            <w:r>
+              <w:t>Income</w:t>
+            </w:r>
+          </w:p>
+        </w:tc>
+        <w:tc>
+          <w:tcPr>
+            <w:tcW w:w="2138" w:type="dxa"/>
+            <w:shd w:val="clear" w:color="auto" w:fill="D9E2F3" w:themeFill="accent1" w:themeFillTint="33"/>
+          </w:tcPr>
+          <w:p>
+            <w:pPr>
+              <w:jc w:val="center"/>
+            </w:pPr>
+            <w:r>
+              <w:t>Product</w:t>
+            </w:r>
+          </w:p>
+        </w:tc>
+        <w:tc>
+          <w:tcPr>
+            <w:tcW w:w="2314" w:type="dxa"/>
+            <w:shd w:val="clear" w:color="auto" w:fill="D9E2F3" w:themeFill="accent1" w:themeFillTint="33"/>
+          </w:tcPr>
+          <w:p>
+            <w:pPr>
+              <w:jc w:val="center"/>
+            </w:pPr>
+            <w:r>
+              <w:t>Cost</w:t>
+            </w:r>
+          </w:p>
+        </w:tc>
+      </w:tr>
+      <w:tr>
+        <w:tc>
+          <w:tcPr>
+            <w:tcW w:w="2785" w:type="dxa"/>
+          </w:tcPr>
+          <w:p>
+            <w:r>
+              <w:t>Increase in Sales</w:t>
+            </w:r>
+          </w:p>
+        </w:tc>
+        <w:tc>
+          <w:tcPr>
+            <w:tcW w:w="1753" w:type="dxa"/>
+          </w:tcPr>
+          <w:p>
+            <w:proofErr w:type="spellStart"/>
+            <w:r>
+              <w:t>PhP</w:t>
+            </w:r>
+            <w:proofErr w:type="spellEnd"/>
+            <w:r>
+              <w:t xml:space="preserve"> 45,000</w:t>
+            </w:r>
+          </w:p>
+        </w:tc>
+        <w:tc>
+          <w:tcPr>
+            <w:tcW w:w="2138" w:type="dxa"/>
+          </w:tcPr>
+          <w:p>
+            <w:proofErr w:type="spellStart"/>
+            <w:r>
+              <w:t>WebHosting</w:t>
+            </w:r>
+            <w:proofErr w:type="spellEnd"/>
+            <w:r>
+              <w:t xml:space="preserve"> (GoDaddy)</w:t>
+            </w:r>
+          </w:p>
+        </w:tc>
+        <w:tc>
+          <w:tcPr>
+            <w:tcW w:w="2314" w:type="dxa"/>
+          </w:tcPr>
+          <w:p>
+            <w:pPr>
+              <w:jc w:val="right"/>
+            </w:pPr>
+            <w:proofErr w:type="spellStart"/>
+            <w:r>
+              <w:t>PhP</w:t>
+            </w:r>
+            <w:proofErr w:type="spellEnd"/>
+            <w:r>
+              <w:t xml:space="preserve"> 5,988</w:t>
+            </w:r>
+          </w:p>
+        </w:tc>
+      </w:tr>
+      <w:tr>
+        <w:tc>
+          <w:tcPr>
+            <w:tcW w:w="2785" w:type="dxa"/>
+          </w:tcPr>
+          <w:p/>
+        </w:tc>
+        <w:tc>
+          <w:tcPr>
+            <w:tcW w:w="1753" w:type="dxa"/>
+          </w:tcPr>
+          <w:p/>
+        </w:tc>
+        <w:tc>
+          <w:tcPr>
+            <w:tcW w:w="2138" w:type="dxa"/>
+          </w:tcPr>
+          <w:p>
+            <w:r>
+              <w:t>SSL Security (GoDaddy)</w:t>
+            </w:r>
+          </w:p>
+        </w:tc>
+        <w:tc>
+          <w:tcPr>
+            <w:tcW w:w="2314" w:type="dxa"/>
+          </w:tcPr>
+          <w:p>
+            <w:pPr>
+              <w:jc w:val="right"/>
+            </w:pPr>
+            <w:proofErr w:type="spellStart"/>
+            <w:r>
+              <w:t>PhP</w:t>
+            </w:r>
+            <w:proofErr w:type="spellEnd"/>
+            <w:r>
+              <w:t xml:space="preserve"> 7,999</w:t>
+            </w:r>
+          </w:p>
+        </w:tc>
+      </w:tr>
+      <w:tr>
+        <w:tc>
+          <w:tcPr>
+            <w:tcW w:w="2785" w:type="dxa"/>
+          </w:tcPr>
+          <w:p/>
+        </w:tc>
+        <w:tc>
+          <w:tcPr>
+            <w:tcW w:w="1753" w:type="dxa"/>
+          </w:tcPr>
+          <w:p/>
+        </w:tc>
+        <w:tc>
+          <w:tcPr>
+            <w:tcW w:w="2138" w:type="dxa"/>
+          </w:tcPr>
+          <w:p>
+            <w:r>
+              <w:t>Domain Registration (GoDaddy)</w:t>
+            </w:r>
+          </w:p>
+        </w:tc>
+        <w:tc>
+          <w:tcPr>
+            <w:tcW w:w="2314" w:type="dxa"/>
+          </w:tcPr>
+          <w:p>
+            <w:pPr>
+              <w:jc w:val="right"/>
+            </w:pPr>
+            <w:proofErr w:type="spellStart"/>
+            <w:r>
+              <w:t>PhP</w:t>
+            </w:r>
+            <w:proofErr w:type="spellEnd"/>
+            <w:r>
+              <w:t xml:space="preserve"> 998.82</w:t>
+            </w:r>
+          </w:p>
+        </w:tc>
+      </w:tr>
+      <w:tr>
+        <w:tc>
+          <w:tcPr>
+            <w:tcW w:w="2785" w:type="dxa"/>
+          </w:tcPr>
+          <w:p/>
+        </w:tc>
+        <w:tc>
+          <w:tcPr>
+            <w:tcW w:w="1753" w:type="dxa"/>
+          </w:tcPr>
+          <w:p>
+            <w:pPr>
+              <w:rPr>
+                <w:b/>
+                <w:bCs/>
+              </w:rPr>
+            </w:pPr>
+            <w:proofErr w:type="spellStart"/>
+            <w:r>
+              <w:rPr>
+                <w:b/>
+                <w:bCs/>
+              </w:rPr>
+              <w:t>PhP</w:t>
+            </w:r>
+            <w:proofErr w:type="spellEnd"/>
+            <w:r>
+              <w:rPr>
+                <w:b/>
+                <w:bCs/>
+              </w:rPr>
+              <w:t xml:space="preserve"> 45,000</w:t>
+            </w:r>
+          </w:p>
+        </w:tc>
+        <w:tc>
+          <w:tcPr>
+            <w:tcW w:w="2138" w:type="dxa"/>
+          </w:tcPr>
+          <w:p/>
+        </w:tc>
+        <w:tc>
+          <w:tcPr>
+            <w:tcW w:w="2314" w:type="dxa"/>
+          </w:tcPr>
+          <w:p>
+            <w:pPr>
+              <w:jc w:val="right"/>
+              <w:rPr>
+                <w:b/>
+                <w:bCs/>
+              </w:rPr>
+            </w:pPr>
+            <w:proofErr w:type="spellStart"/>
+            <w:r>
+              <w:rPr>
+                <w:b/>
+                <w:bCs/>
+              </w:rPr>
+              <w:t>PhP</w:t>
+            </w:r>
+            <w:proofErr w:type="spellEnd"/>
+            <w:r>
+              <w:rPr>
+                <w:b/>
+                <w:bCs/>
+              </w:rPr>
+              <w:t xml:space="preserve"> </w:t>
+            </w:r>
+            <w:r>
+              <w:rPr>
+                <w:b/>
+                <w:bCs/>
+              </w:rPr>
+              <w:t>14,985.82</w:t>
+            </w:r>
+          </w:p>
+        </w:tc>
+      </w:tr>
+    </w:tbl>
+    <w:p>
+      <w:pPr>
+        <w:tabs>
+          <w:tab w:val="left" w:pos="1352"/>
+        </w:tabs>
+        <w:spacing w:after="0" w:line="480" w:lineRule="auto"/>
+        <w:ind w:left="720"/>
         <w:rPr>
           <w:sz w:val="24"/>
           <w:szCs w:val="24"/>
@@ -13589,15 +13979,7 @@
           <w:sz w:val="24"/>
           <w:szCs w:val="24"/>
         </w:rPr>
-        <w:t xml:space="preserve">The Villamin Wood &amp; Iron Works System has been created to help the company increase their sales and customer reach to take back the loss in income from the sudden temporary closing of shop due to the pandemic. </w:t>
-      </w:r>
-      <w:r>
-        <w:rPr>
-          <w:sz w:val="24"/>
-          <w:szCs w:val="24"/>
-        </w:rPr>
-        <w:lastRenderedPageBreak/>
-        <w:t>Also, to enhance the conveniency of their customers. In this approach, it will eliminate unnecessary expenses of the company. The cost to make the system successful will be covered by the company owner, recovered by the system's anticipated results.</w:t>
+        <w:t>The Villamin Wood &amp; Iron Works System has been created to help the company increase their sales and customer reach to take back the loss in income from the sudden temporary closing of shop due to the pandemic. Also, to enhance the conveniency of their customers. In this approach, it will eliminate unnecessary expenses of the company. The cost to make the system successful will be covered by the company owner, recovered by the system's anticipated results.</w:t>
       </w:r>
     </w:p>
     <w:p>
@@ -13733,6 +14115,7 @@
         <w:rPr>
           <w:rFonts w:cs="Arial"/>
         </w:rPr>
+        <w:lastRenderedPageBreak/>
         <w:t>Project Description</w:t>
       </w:r>
       <w:bookmarkEnd w:id="17"/>
@@ -13786,7 +14169,6 @@
           <w:b/>
           <w:bCs/>
         </w:rPr>
-        <w:lastRenderedPageBreak/>
         <w:t>Project Objectives</w:t>
       </w:r>
       <w:r>
@@ -14087,6 +14469,7 @@
           <w:b/>
           <w:bCs/>
         </w:rPr>
+        <w:lastRenderedPageBreak/>
         <w:t>Requirements</w:t>
       </w:r>
       <w:bookmarkEnd w:id="19"/>
@@ -14201,7 +14584,6 @@
           <w:sz w:val="24"/>
           <w:szCs w:val="24"/>
         </w:rPr>
-        <w:lastRenderedPageBreak/>
         <w:t>The software to be use</w:t>
       </w:r>
       <w:r>
@@ -14394,6 +14776,7 @@
         <w:rPr>
           <w:rFonts w:cs="Arial"/>
         </w:rPr>
+        <w:lastRenderedPageBreak/>
         <w:t>Risks</w:t>
       </w:r>
       <w:bookmarkEnd w:id="21"/>
@@ -14471,7 +14854,6 @@
           <w:sz w:val="24"/>
           <w:szCs w:val="24"/>
         </w:rPr>
-        <w:lastRenderedPageBreak/>
         <w:t>Resource Risks – There is a risk that the project may not have access to enough resources causing a stop of work or adjustments in budget or other delays.</w:t>
       </w:r>
     </w:p>
@@ -14603,7 +14985,17 @@
           <w:sz w:val="24"/>
           <w:szCs w:val="24"/>
         </w:rPr>
-        <w:t xml:space="preserve">With the listed risks, the team will collaborate with the stakeholders and ensure that the foreseen risks will be tended to. In preparation to reinforce the project based on the risks listed, the team will create solutions that are aligned with the project budget and constraints. If the risks were to affect the system, the team will ensure this is </w:t>
+        <w:t xml:space="preserve">With the listed risks, the team will collaborate with the stakeholders and ensure that the foreseen risks will be tended to. In preparation to reinforce the project based on the risks listed, the team will create solutions that are aligned </w:t>
+      </w:r>
+      <w:r>
+        <w:rPr>
+          <w:rFonts w:eastAsia="Yu Mincho" w:cs="Arial"/>
+          <w:color w:val="000000" w:themeColor="text1"/>
+          <w:sz w:val="24"/>
+          <w:szCs w:val="24"/>
+        </w:rPr>
+        <w:lastRenderedPageBreak/>
+        <w:t xml:space="preserve">with the project budget and constraints. If the risks were to affect the system, the team will ensure this is </w:t>
       </w:r>
       <w:r>
         <w:rPr>
@@ -14647,7 +15039,6 @@
         <w:rPr>
           <w:rFonts w:cs="Arial"/>
         </w:rPr>
-        <w:lastRenderedPageBreak/>
         <w:t xml:space="preserve">Project </w:t>
       </w:r>
       <w:r>
@@ -15136,6 +15527,7 @@
                 <w:sz w:val="24"/>
                 <w:szCs w:val="24"/>
               </w:rPr>
+              <w:lastRenderedPageBreak/>
               <w:t>Analysis and Design</w:t>
             </w:r>
           </w:p>
@@ -15280,7 +15672,6 @@
                 <w:sz w:val="24"/>
                 <w:szCs w:val="24"/>
               </w:rPr>
-              <w:lastRenderedPageBreak/>
               <w:t>Development, Testing, and Deployment</w:t>
             </w:r>
           </w:p>
@@ -15662,7 +16053,15 @@
           <w:sz w:val="24"/>
           <w:szCs w:val="24"/>
         </w:rPr>
-        <w:t>The project will be considered successful when everything is completely deployed during the project's life span within the time restrictions specified in this charter. Furthermore, as we fully anticipate the need for this solution to evolve to avert future threats, this measure of success must contain a list of recommendations for consideration. The Project Sponsor, Mr. Manuel Villamin Jr., who will also approve the project's conclusion, will determine its success.</w:t>
+        <w:t xml:space="preserve">The project will be considered successful when everything is completely deployed during the project's life span within the time restrictions specified in this charter. Furthermore, as we fully anticipate the need for this solution to evolve to avert future threats, this measure of success must contain a list of </w:t>
+      </w:r>
+      <w:r>
+        <w:rPr>
+          <w:sz w:val="24"/>
+          <w:szCs w:val="24"/>
+        </w:rPr>
+        <w:lastRenderedPageBreak/>
+        <w:t>recommendations for consideration. The Project Sponsor, Mr. Manuel Villamin Jr., who will also approve the project's conclusion, will determine its success.</w:t>
       </w:r>
     </w:p>
     <w:p>
@@ -15683,7 +16082,6 @@
       </w:pPr>
       <w:bookmarkStart w:id="27" w:name="_Toc137077416"/>
       <w:r>
-        <w:lastRenderedPageBreak/>
         <w:t xml:space="preserve">Project </w:t>
       </w:r>
       <w:r>
@@ -15790,6 +16188,7 @@
         <w:rPr>
           <w:rFonts w:cs="Arial"/>
         </w:rPr>
+        <w:lastRenderedPageBreak/>
         <w:t>Product Development Methodology</w:t>
       </w:r>
       <w:bookmarkEnd w:id="29"/>
@@ -16001,6 +16400,7 @@
       </w:pPr>
       <w:bookmarkStart w:id="31" w:name="_Toc137077420"/>
       <w:r>
+        <w:lastRenderedPageBreak/>
         <w:t>Project Management Plan</w:t>
       </w:r>
       <w:r>
@@ -16086,15 +16486,7 @@
           <w:sz w:val="24"/>
           <w:szCs w:val="24"/>
         </w:rPr>
-        <w:t xml:space="preserve">The objectives and guiding principles for Villamin Wood and Iron Works' participants, staff, and employees are outlined in this paper. It </w:t>
-      </w:r>
-      <w:r>
-        <w:rPr>
-          <w:sz w:val="24"/>
-          <w:szCs w:val="24"/>
-        </w:rPr>
-        <w:lastRenderedPageBreak/>
-        <w:t>provides a strategic plan to guarantee Villamin Wood and Iron Works' recognition as well as its continued growth and expansion.</w:t>
+        <w:t>The objectives and guiding principles for Villamin Wood and Iron Works' participants, staff, and employees are outlined in this paper. It provides a strategic plan to guarantee Villamin Wood and Iron Works' recognition as well as its continued growth and expansion.</w:t>
       </w:r>
     </w:p>
     <w:p>
@@ -16316,6 +16708,7 @@
                 <w:sz w:val="24"/>
                 <w:szCs w:val="24"/>
               </w:rPr>
+              <w:lastRenderedPageBreak/>
               <w:t>STAKEHOLDER</w:t>
             </w:r>
           </w:p>
@@ -16497,7 +16890,6 @@
                 <w:sz w:val="24"/>
                 <w:szCs w:val="24"/>
               </w:rPr>
-              <w:lastRenderedPageBreak/>
               <w:t>Manuel C. Villamin Jr.</w:t>
             </w:r>
           </w:p>
@@ -16656,17 +17048,8 @@
                 <w:sz w:val="24"/>
                 <w:szCs w:val="24"/>
               </w:rPr>
-              <w:t xml:space="preserve">Mabelle </w:t>
-            </w:r>
-            <w:proofErr w:type="spellStart"/>
-            <w:r>
-              <w:rPr>
-                <w:sz w:val="24"/>
-                <w:szCs w:val="24"/>
-              </w:rPr>
-              <w:t>Aspeli</w:t>
-            </w:r>
-            <w:proofErr w:type="spellEnd"/>
+              <w:t>Mabelle Aspeli</w:t>
+            </w:r>
           </w:p>
         </w:tc>
         <w:tc>
@@ -17903,17 +18286,8 @@
                 <w:szCs w:val="24"/>
               </w:rPr>
               <w:lastRenderedPageBreak/>
-              <w:t xml:space="preserve">Mabelle </w:t>
-            </w:r>
-            <w:proofErr w:type="spellStart"/>
-            <w:r>
-              <w:rPr>
-                <w:sz w:val="24"/>
-                <w:szCs w:val="24"/>
-              </w:rPr>
-              <w:t>Aspeli</w:t>
-            </w:r>
-            <w:proofErr w:type="spellEnd"/>
+              <w:t>Mabelle Aspeli</w:t>
+            </w:r>
           </w:p>
         </w:tc>
         <w:tc>
@@ -18913,17 +19287,8 @@
                 <w:sz w:val="24"/>
                 <w:szCs w:val="24"/>
               </w:rPr>
-              <w:t xml:space="preserve">Mabelle </w:t>
-            </w:r>
-            <w:proofErr w:type="spellStart"/>
-            <w:r>
-              <w:rPr>
-                <w:sz w:val="24"/>
-                <w:szCs w:val="24"/>
-              </w:rPr>
-              <w:t>Aspeli</w:t>
-            </w:r>
-            <w:proofErr w:type="spellEnd"/>
+              <w:t>Mabelle Aspeli</w:t>
+            </w:r>
           </w:p>
         </w:tc>
         <w:tc>
@@ -20005,39 +20370,7 @@
           <w:sz w:val="24"/>
           <w:szCs w:val="24"/>
         </w:rPr>
-        <w:t xml:space="preserve">The Project Manager, Mabelle </w:t>
-      </w:r>
-      <w:proofErr w:type="spellStart"/>
-      <w:r>
-        <w:rPr>
-          <w:sz w:val="24"/>
-          <w:szCs w:val="24"/>
-        </w:rPr>
-        <w:t>Aspeli</w:t>
-      </w:r>
-      <w:proofErr w:type="spellEnd"/>
-      <w:r>
-        <w:rPr>
-          <w:sz w:val="24"/>
-          <w:szCs w:val="24"/>
-        </w:rPr>
-        <w:t xml:space="preserve">, will have the authority and responsibility to manage scope management. Mabelle </w:t>
-      </w:r>
-      <w:proofErr w:type="spellStart"/>
-      <w:r>
-        <w:rPr>
-          <w:sz w:val="24"/>
-          <w:szCs w:val="24"/>
-        </w:rPr>
-        <w:t>Aspeli</w:t>
-      </w:r>
-      <w:proofErr w:type="spellEnd"/>
-      <w:r>
-        <w:rPr>
-          <w:sz w:val="24"/>
-          <w:szCs w:val="24"/>
-        </w:rPr>
-        <w:t xml:space="preserve"> will collaborate with the project sponsor, Mr. Manuel Villamin Jr, to establish and regulate the project's scope.</w:t>
+        <w:t>The Project Manager, Mabelle Aspeli, will have the authority and responsibility to manage scope management. Mabelle Aspeli will collaborate with the project sponsor, Mr. Manuel Villamin Jr, to establish and regulate the project's scope.</w:t>
       </w:r>
     </w:p>
     <w:p>
@@ -23308,6 +23641,7 @@
                 <w:sz w:val="24"/>
                 <w:szCs w:val="24"/>
               </w:rPr>
+              <w:lastRenderedPageBreak/>
               <w:t>Project Stakeholder</w:t>
             </w:r>
           </w:p>
@@ -24147,6 +24481,7 @@
                 <w:sz w:val="24"/>
                 <w:szCs w:val="24"/>
               </w:rPr>
+              <w:lastRenderedPageBreak/>
               <w:t>Client</w:t>
             </w:r>
           </w:p>
@@ -25968,19 +26303,8 @@
                 <w:szCs w:val="24"/>
                 <w:lang w:val="en-US"/>
               </w:rPr>
-              <w:t xml:space="preserve">Mabelle </w:t>
-            </w:r>
-            <w:proofErr w:type="spellStart"/>
-            <w:r>
-              <w:rPr>
-                <w:rFonts w:cs="Arial"/>
-                <w:sz w:val="24"/>
-                <w:szCs w:val="24"/>
-                <w:lang w:val="en-US"/>
-              </w:rPr>
-              <w:t>Aspeli</w:t>
-            </w:r>
-            <w:proofErr w:type="spellEnd"/>
+              <w:t>Mabelle Aspeli</w:t>
+            </w:r>
           </w:p>
         </w:tc>
         <w:tc>
@@ -26554,19 +26878,8 @@
                 <w:szCs w:val="24"/>
                 <w:lang w:val="en-US"/>
               </w:rPr>
-              <w:t xml:space="preserve">Mabelle </w:t>
-            </w:r>
-            <w:proofErr w:type="spellStart"/>
-            <w:r>
-              <w:rPr>
-                <w:rFonts w:cs="Arial"/>
-                <w:sz w:val="24"/>
-                <w:szCs w:val="24"/>
-                <w:lang w:val="en-US"/>
-              </w:rPr>
-              <w:t>Aspeli</w:t>
-            </w:r>
-            <w:proofErr w:type="spellEnd"/>
+              <w:t>Mabelle Aspeli</w:t>
+            </w:r>
           </w:p>
         </w:tc>
         <w:tc>
@@ -31996,6 +32309,7 @@
       </w:pPr>
       <w:bookmarkStart w:id="93" w:name="_Toc137109478"/>
       <w:r>
+        <w:lastRenderedPageBreak/>
         <w:t xml:space="preserve">Table </w:t>
       </w:r>
       <w:fldSimple w:instr=" SEQ Table \* ARABIC ">
@@ -54113,6 +54427,18 @@
 </file>
 
 <file path=customXml/item1.xml><?xml version="1.0" encoding="utf-8"?>
+<p:properties xmlns:p="http://schemas.microsoft.com/office/2006/metadata/properties" xmlns:xsi="http://www.w3.org/2001/XMLSchema-instance" xmlns:pc="http://schemas.microsoft.com/office/infopath/2007/PartnerControls">
+  <documentManagement>
+    <MediaLengthInSeconds xmlns="31aac78f-6ed8-4134-ac7e-47c186d487c3" xsi:nil="true"/>
+    <TaxCatchAll xmlns="0d803109-e11b-45d4-a4e8-5bf0740163af" xsi:nil="true"/>
+    <lcf76f155ced4ddcb4097134ff3c332f xmlns="31aac78f-6ed8-4134-ac7e-47c186d487c3">
+      <Terms xmlns="http://schemas.microsoft.com/office/infopath/2007/PartnerControls"/>
+    </lcf76f155ced4ddcb4097134ff3c332f>
+  </documentManagement>
+</p:properties>
+</file>
+
+<file path=customXml/item2.xml><?xml version="1.0" encoding="utf-8"?>
 <ct:contentTypeSchema xmlns:ct="http://schemas.microsoft.com/office/2006/metadata/contentType" xmlns:ma="http://schemas.microsoft.com/office/2006/metadata/properties/metaAttributes" ct:_="" ma:_="" ma:contentTypeName="Document" ma:contentTypeID="0x01010078E5C03F786D684AB79627F2BAF5AB3A" ma:contentTypeVersion="12" ma:contentTypeDescription="Create a new document." ma:contentTypeScope="" ma:versionID="6753d19c26ced2570449d2cfe2fd38cd">
   <xsd:schema xmlns:xsd="http://www.w3.org/2001/XMLSchema" xmlns:xs="http://www.w3.org/2001/XMLSchema" xmlns:p="http://schemas.microsoft.com/office/2006/metadata/properties" xmlns:ns2="31aac78f-6ed8-4134-ac7e-47c186d487c3" xmlns:ns3="0d803109-e11b-45d4-a4e8-5bf0740163af" targetNamespace="http://schemas.microsoft.com/office/2006/metadata/properties" ma:root="true" ma:fieldsID="59531f12ec9f3761682ad3919ac9365f" ns2:_="" ns3:_="">
     <xsd:import namespace="31aac78f-6ed8-4134-ac7e-47c186d487c3"/>
@@ -54329,19 +54655,11 @@
 </ct:contentTypeSchema>
 </file>
 
-<file path=customXml/item2.xml><?xml version="1.0" encoding="utf-8"?>
-<p:properties xmlns:p="http://schemas.microsoft.com/office/2006/metadata/properties" xmlns:xsi="http://www.w3.org/2001/XMLSchema-instance" xmlns:pc="http://schemas.microsoft.com/office/infopath/2007/PartnerControls">
-  <documentManagement>
-    <MediaLengthInSeconds xmlns="31aac78f-6ed8-4134-ac7e-47c186d487c3" xsi:nil="true"/>
-    <TaxCatchAll xmlns="0d803109-e11b-45d4-a4e8-5bf0740163af" xsi:nil="true"/>
-    <lcf76f155ced4ddcb4097134ff3c332f xmlns="31aac78f-6ed8-4134-ac7e-47c186d487c3">
-      <Terms xmlns="http://schemas.microsoft.com/office/infopath/2007/PartnerControls"/>
-    </lcf76f155ced4ddcb4097134ff3c332f>
-  </documentManagement>
-</p:properties>
+<file path=customXml/item3.xml><?xml version="1.0" encoding="utf-8"?>
+<b:Sources xmlns:b="http://schemas.openxmlformats.org/officeDocument/2006/bibliography" xmlns="http://schemas.openxmlformats.org/officeDocument/2006/bibliography" SelectedStyle="\APASixthEditionOfficeOnline.xsl" StyleName="APA" Version="6"/>
 </file>
 
-<file path=customXml/item3.xml><?xml version="1.0" encoding="utf-8"?>
+<file path=customXml/item4.xml><?xml version="1.0" encoding="utf-8"?>
 <?mso-contentType ?>
 <FormTemplates xmlns="http://schemas.microsoft.com/sharepoint/v3/contenttype/forms">
   <Display>DocumentLibraryForm</Display>
@@ -54350,11 +54668,18 @@
 </FormTemplates>
 </file>
 
-<file path=customXml/item4.xml><?xml version="1.0" encoding="utf-8"?>
-<b:Sources xmlns:b="http://schemas.openxmlformats.org/officeDocument/2006/bibliography" xmlns="http://schemas.openxmlformats.org/officeDocument/2006/bibliography" SelectedStyle="\APASixthEditionOfficeOnline.xsl" StyleName="APA" Version="6"/>
+<file path=customXml/itemProps1.xml><?xml version="1.0" encoding="utf-8"?>
+<ds:datastoreItem xmlns:ds="http://schemas.openxmlformats.org/officeDocument/2006/customXml" ds:itemID="{E3EB7B42-5740-4129-8D38-92BBA5D17541}">
+  <ds:schemaRefs>
+    <ds:schemaRef ds:uri="http://schemas.microsoft.com/office/2006/metadata/properties"/>
+    <ds:schemaRef ds:uri="http://schemas.microsoft.com/office/infopath/2007/PartnerControls"/>
+    <ds:schemaRef ds:uri="31aac78f-6ed8-4134-ac7e-47c186d487c3"/>
+    <ds:schemaRef ds:uri="0d803109-e11b-45d4-a4e8-5bf0740163af"/>
+  </ds:schemaRefs>
+</ds:datastoreItem>
 </file>
 
-<file path=customXml/itemProps1.xml><?xml version="1.0" encoding="utf-8"?>
+<file path=customXml/itemProps2.xml><?xml version="1.0" encoding="utf-8"?>
 <ds:datastoreItem xmlns:ds="http://schemas.openxmlformats.org/officeDocument/2006/customXml" ds:itemID="{9810E267-C5E3-4558-AF7B-0057EBCD2571}">
   <ds:schemaRefs>
     <ds:schemaRef ds:uri="http://schemas.microsoft.com/office/2006/metadata/contentType"/>
@@ -54373,29 +54698,18 @@
 </ds:datastoreItem>
 </file>
 
-<file path=customXml/itemProps2.xml><?xml version="1.0" encoding="utf-8"?>
-<ds:datastoreItem xmlns:ds="http://schemas.openxmlformats.org/officeDocument/2006/customXml" ds:itemID="{E3EB7B42-5740-4129-8D38-92BBA5D17541}">
+<file path=customXml/itemProps3.xml><?xml version="1.0" encoding="utf-8"?>
+<ds:datastoreItem xmlns:ds="http://schemas.openxmlformats.org/officeDocument/2006/customXml" ds:itemID="{CEF4D3DB-A315-4DC4-ABFF-B7436CE3FECB}">
   <ds:schemaRefs>
-    <ds:schemaRef ds:uri="http://schemas.microsoft.com/office/2006/metadata/properties"/>
-    <ds:schemaRef ds:uri="http://schemas.microsoft.com/office/infopath/2007/PartnerControls"/>
-    <ds:schemaRef ds:uri="31aac78f-6ed8-4134-ac7e-47c186d487c3"/>
-    <ds:schemaRef ds:uri="0d803109-e11b-45d4-a4e8-5bf0740163af"/>
+    <ds:schemaRef ds:uri="http://schemas.openxmlformats.org/officeDocument/2006/bibliography"/>
   </ds:schemaRefs>
 </ds:datastoreItem>
 </file>
 
-<file path=customXml/itemProps3.xml><?xml version="1.0" encoding="utf-8"?>
+<file path=customXml/itemProps4.xml><?xml version="1.0" encoding="utf-8"?>
 <ds:datastoreItem xmlns:ds="http://schemas.openxmlformats.org/officeDocument/2006/customXml" ds:itemID="{A64095F2-78C1-44C0-A2A1-1816EE954539}">
   <ds:schemaRefs>
     <ds:schemaRef ds:uri="http://schemas.microsoft.com/sharepoint/v3/contenttype/forms"/>
   </ds:schemaRefs>
 </ds:datastoreItem>
-</file>
-
-<file path=customXml/itemProps4.xml><?xml version="1.0" encoding="utf-8"?>
-<ds:datastoreItem xmlns:ds="http://schemas.openxmlformats.org/officeDocument/2006/customXml" ds:itemID="{CEF4D3DB-A315-4DC4-ABFF-B7436CE3FECB}">
-  <ds:schemaRefs>
-    <ds:schemaRef ds:uri="http://schemas.openxmlformats.org/officeDocument/2006/bibliography"/>
-  </ds:schemaRefs>
-</ds:datastoreItem>
 </file>
</xml_diff>

<commit_message>
updated: documentation/projman/Project Management Plan V2_MLNSD.docx
</commit_message>
<xml_diff>
--- a/documentation/projman/Project Management Plan V2_MLNSD.docx
+++ b/documentation/projman/Project Management Plan V2_MLNSD.docx
@@ -2,6 +2,8 @@
 <file path=word/document.xml><?xml version="1.0" encoding="utf-8"?>
 <w:document xmlns:wpc="http://schemas.microsoft.com/office/word/2010/wordprocessingCanvas" xmlns:cx="http://schemas.microsoft.com/office/drawing/2014/chartex" xmlns:cx1="http://schemas.microsoft.com/office/drawing/2015/9/8/chartex" xmlns:cx2="http://schemas.microsoft.com/office/drawing/2015/10/21/chartex" xmlns:cx3="http://schemas.microsoft.com/office/drawing/2016/5/9/chartex" xmlns:cx4="http://schemas.microsoft.com/office/drawing/2016/5/10/chartex" xmlns:cx5="http://schemas.microsoft.com/office/drawing/2016/5/11/chartex" xmlns:cx6="http://schemas.microsoft.com/office/drawing/2016/5/12/chartex" xmlns:cx7="http://schemas.microsoft.com/office/drawing/2016/5/13/chartex" xmlns:cx8="http://schemas.microsoft.com/office/drawing/2016/5/14/chartex" xmlns:mc="http://schemas.openxmlformats.org/markup-compatibility/2006" xmlns:aink="http://schemas.microsoft.com/office/drawing/2016/ink" xmlns:am3d="http://schemas.microsoft.com/office/drawing/2017/model3d" xmlns:o="urn:schemas-microsoft-com:office:office" xmlns:oel="http://schemas.microsoft.com/office/2019/extlst" xmlns:r="http://schemas.openxmlformats.org/officeDocument/2006/relationships" xmlns:m="http://schemas.openxmlformats.org/officeDocument/2006/math" xmlns:v="urn:schemas-microsoft-com:vml" xmlns:wp14="http://schemas.microsoft.com/office/word/2010/wordprocessingDrawing" xmlns:wp="http://schemas.openxmlformats.org/drawingml/2006/wordprocessingDrawing" xmlns:w10="urn:schemas-microsoft-com:office:word" xmlns:w="http://schemas.openxmlformats.org/wordprocessingml/2006/main" xmlns:w14="http://schemas.microsoft.com/office/word/2010/wordml" xmlns:w15="http://schemas.microsoft.com/office/word/2012/wordml" xmlns:w16cex="http://schemas.microsoft.com/office/word/2018/wordml/cex" xmlns:w16cid="http://schemas.microsoft.com/office/word/2016/wordml/cid" xmlns:w16="http://schemas.microsoft.com/office/word/2018/wordml" xmlns:w16sdtdh="http://schemas.microsoft.com/office/word/2020/wordml/sdtdatahash" xmlns:w16se="http://schemas.microsoft.com/office/word/2015/wordml/symex" xmlns:wpg="http://schemas.microsoft.com/office/word/2010/wordprocessingGroup" xmlns:wpi="http://schemas.microsoft.com/office/word/2010/wordprocessingInk" xmlns:wne="http://schemas.microsoft.com/office/word/2006/wordml" xmlns:wps="http://schemas.microsoft.com/office/word/2010/wordprocessingShape" mc:Ignorable="w14 w15 w16se w16cid w16 w16cex w16sdtdh wp14">
   <w:body>
+    <w:bookmarkStart w:id="0" w:name="_MON_1748452985"/>
+    <w:bookmarkEnd w:id="0"/>
     <w:p>
       <w:pPr>
         <w:jc w:val="center"/>
@@ -10,15 +12,39 @@
           <w:szCs w:val="32"/>
         </w:rPr>
       </w:pPr>
-    </w:p>
-    <w:p>
-      <w:pPr>
-        <w:jc w:val="center"/>
+      <w:r>
         <w:rPr>
           <w:sz w:val="32"/>
           <w:szCs w:val="32"/>
         </w:rPr>
-      </w:pPr>
+        <w:object w:dxaOrig="1520" w:dyaOrig="985" w14:anchorId="5F834322">
+          <v:shapetype id="_x0000_t75" coordsize="21600,21600" o:spt="75" o:preferrelative="t" path="m@4@5l@4@11@9@11@9@5xe" filled="f" stroked="f">
+            <v:stroke joinstyle="miter"/>
+            <v:formulas>
+              <v:f eqn="if lineDrawn pixelLineWidth 0"/>
+              <v:f eqn="sum @0 1 0"/>
+              <v:f eqn="sum 0 0 @1"/>
+              <v:f eqn="prod @2 1 2"/>
+              <v:f eqn="prod @3 21600 pixelWidth"/>
+              <v:f eqn="prod @3 21600 pixelHeight"/>
+              <v:f eqn="sum @0 0 1"/>
+              <v:f eqn="prod @6 1 2"/>
+              <v:f eqn="prod @7 21600 pixelWidth"/>
+              <v:f eqn="sum @8 21600 0"/>
+              <v:f eqn="prod @7 21600 pixelHeight"/>
+              <v:f eqn="sum @10 21600 0"/>
+            </v:formulas>
+            <v:path o:extrusionok="f" gradientshapeok="t" o:connecttype="rect"/>
+            <o:lock v:ext="edit" aspectratio="t"/>
+          </v:shapetype>
+          <v:shape id="_x0000_i1025" type="#_x0000_t75" style="width:75.6pt;height:49.2pt" o:ole="">
+            <v:imagedata r:id="rId11" o:title=""/>
+          </v:shape>
+          <o:OLEObject Type="Embed" ProgID="Word.Document.12" ShapeID="_x0000_i1025" DrawAspect="Icon" ObjectID="_1748453174" r:id="rId12">
+            <o:FieldCodes>\s</o:FieldCodes>
+          </o:OLEObject>
+        </w:object>
+      </w:r>
     </w:p>
     <w:p>
       <w:pPr>
@@ -31,7 +57,6 @@
     </w:p>
     <w:p>
       <w:pPr>
-        <w:jc w:val="center"/>
         <w:rPr>
           <w:sz w:val="32"/>
           <w:szCs w:val="32"/>
@@ -49,7 +74,6 @@
     </w:p>
     <w:p>
       <w:pPr>
-        <w:jc w:val="center"/>
         <w:rPr>
           <w:sz w:val="32"/>
           <w:szCs w:val="32"/>
@@ -286,8 +310,8 @@
           <w:szCs w:val="32"/>
         </w:rPr>
         <w:sectPr>
-          <w:headerReference w:type="default" r:id="rId11"/>
-          <w:footerReference w:type="default" r:id="rId12"/>
+          <w:headerReference w:type="default" r:id="rId13"/>
+          <w:footerReference w:type="default" r:id="rId14"/>
           <w:pgSz w:w="12240" w:h="15840"/>
           <w:pgMar w:top="1440" w:right="1440" w:bottom="1440" w:left="1440" w:header="708" w:footer="708" w:gutter="0"/>
           <w:cols w:space="708"/>
@@ -9154,7 +9178,7 @@
         <w:pStyle w:val="TOCHeading"/>
         <w:jc w:val="left"/>
         <w:sectPr>
-          <w:headerReference w:type="default" r:id="rId13"/>
+          <w:headerReference w:type="default" r:id="rId15"/>
           <w:pgSz w:w="12240" w:h="15840"/>
           <w:pgMar w:top="1440" w:right="1440" w:bottom="1440" w:left="1440" w:header="708" w:footer="708" w:gutter="0"/>
           <w:cols w:space="708"/>
@@ -9288,7 +9312,7 @@
                           <pic:cNvPicPr/>
                         </pic:nvPicPr>
                         <pic:blipFill>
-                          <a:blip r:embed="rId14" cstate="print">
+                          <a:blip r:embed="rId16" cstate="print">
                             <a:extLst>
                               <a:ext uri="{28A0092B-C50C-407E-A947-70E740481C1C}">
                                 <a14:useLocalDpi xmlns:a14="http://schemas.microsoft.com/office/drawing/2010/main" val="0"/>
@@ -9829,35 +9853,22 @@
           <w:szCs w:val="24"/>
         </w:rPr>
       </w:pPr>
-      <w:bookmarkStart w:id="0" w:name="_Toc137109465"/>
+      <w:bookmarkStart w:id="1" w:name="_Toc137109465"/>
       <w:r>
         <w:t xml:space="preserve">Table </w:t>
       </w:r>
-      <w:r>
-        <w:fldChar w:fldCharType="begin"/>
-      </w:r>
-      <w:r>
-        <w:instrText xml:space="preserve"> SEQ Table \* ARABIC </w:instrText>
-      </w:r>
-      <w:r>
-        <w:fldChar w:fldCharType="separate"/>
-      </w:r>
-      <w:r>
-        <w:rPr>
-          <w:noProof/>
-        </w:rPr>
-        <w:t>1</w:t>
-      </w:r>
-      <w:r>
-        <w:rPr>
-          <w:noProof/>
-        </w:rPr>
-        <w:fldChar w:fldCharType="end"/>
-      </w:r>
+      <w:fldSimple w:instr=" SEQ Table \* ARABIC ">
+        <w:r>
+          <w:rPr>
+            <w:noProof/>
+          </w:rPr>
+          <w:t>1</w:t>
+        </w:r>
+      </w:fldSimple>
       <w:r>
         <w:t>. Company Profile of Villamin Wood and Iron Works</w:t>
       </w:r>
-      <w:bookmarkEnd w:id="0"/>
+      <w:bookmarkEnd w:id="1"/>
     </w:p>
     <w:p>
       <w:pPr>
@@ -10198,11 +10209,11 @@
         <w:pStyle w:val="Heading1"/>
         <w:spacing w:before="0" w:line="480" w:lineRule="auto"/>
       </w:pPr>
-      <w:bookmarkStart w:id="1" w:name="_Toc137680081"/>
+      <w:bookmarkStart w:id="2" w:name="_Toc137680081"/>
       <w:r>
         <w:t>Business Case</w:t>
       </w:r>
-      <w:bookmarkEnd w:id="1"/>
+      <w:bookmarkEnd w:id="2"/>
     </w:p>
     <w:p>
       <w:pPr>
@@ -10210,11 +10221,11 @@
         <w:spacing w:before="0" w:line="480" w:lineRule="auto"/>
         <w:ind w:firstLine="720"/>
       </w:pPr>
-      <w:bookmarkStart w:id="2" w:name="_Toc137680082"/>
+      <w:bookmarkStart w:id="3" w:name="_Toc137680082"/>
       <w:r>
         <w:t>Problem Definition</w:t>
       </w:r>
-      <w:bookmarkEnd w:id="2"/>
+      <w:bookmarkEnd w:id="3"/>
     </w:p>
     <w:p>
       <w:pPr>
@@ -10227,7 +10238,7 @@
           <w:bCs/>
         </w:rPr>
       </w:pPr>
-      <w:bookmarkStart w:id="3" w:name="_Toc137680083"/>
+      <w:bookmarkStart w:id="4" w:name="_Toc137680083"/>
       <w:r>
         <w:rPr>
           <w:rFonts w:cs="Arial"/>
@@ -10236,7 +10247,7 @@
         </w:rPr>
         <w:t>Problem Statement</w:t>
       </w:r>
-      <w:bookmarkEnd w:id="3"/>
+      <w:bookmarkEnd w:id="4"/>
     </w:p>
     <w:p>
       <w:pPr>
@@ -10824,11 +10835,11 @@
         <w:spacing w:before="0" w:line="480" w:lineRule="auto"/>
         <w:ind w:firstLine="720"/>
       </w:pPr>
-      <w:bookmarkStart w:id="4" w:name="_Toc137680084"/>
+      <w:bookmarkStart w:id="5" w:name="_Toc137680084"/>
       <w:r>
         <w:t>Project Overview</w:t>
       </w:r>
-      <w:bookmarkEnd w:id="4"/>
+      <w:bookmarkEnd w:id="5"/>
     </w:p>
     <w:p>
       <w:pPr>
@@ -11150,7 +11161,7 @@
           <w:bCs/>
         </w:rPr>
       </w:pPr>
-      <w:bookmarkStart w:id="5" w:name="_Toc137680085"/>
+      <w:bookmarkStart w:id="6" w:name="_Toc137680085"/>
       <w:r>
         <w:rPr>
           <w:rFonts w:cs="Arial"/>
@@ -11159,7 +11170,7 @@
         </w:rPr>
         <w:t>Goals and Objectives</w:t>
       </w:r>
-      <w:bookmarkEnd w:id="5"/>
+      <w:bookmarkEnd w:id="6"/>
     </w:p>
     <w:p>
       <w:pPr>
@@ -11307,7 +11318,7 @@
           <w:bCs/>
         </w:rPr>
       </w:pPr>
-      <w:bookmarkStart w:id="6" w:name="_Toc137680086"/>
+      <w:bookmarkStart w:id="7" w:name="_Toc137680086"/>
       <w:r>
         <w:rPr>
           <w:rFonts w:cs="Arial"/>
@@ -11316,7 +11327,7 @@
         </w:rPr>
         <w:t>Project Performance</w:t>
       </w:r>
-      <w:bookmarkEnd w:id="6"/>
+      <w:bookmarkEnd w:id="7"/>
     </w:p>
     <w:p>
       <w:pPr>
@@ -11570,7 +11581,7 @@
           <w:bCs/>
         </w:rPr>
       </w:pPr>
-      <w:bookmarkStart w:id="7" w:name="_Toc137680087"/>
+      <w:bookmarkStart w:id="8" w:name="_Toc137680087"/>
       <w:r>
         <w:rPr>
           <w:rFonts w:cs="Arial"/>
@@ -11579,7 +11590,7 @@
         </w:rPr>
         <w:t>Project Assumptions</w:t>
       </w:r>
-      <w:bookmarkEnd w:id="7"/>
+      <w:bookmarkEnd w:id="8"/>
     </w:p>
     <w:p>
       <w:pPr>
@@ -11679,7 +11690,7 @@
           <w:bCs/>
         </w:rPr>
       </w:pPr>
-      <w:bookmarkStart w:id="8" w:name="_Toc137680088"/>
+      <w:bookmarkStart w:id="9" w:name="_Toc137680088"/>
       <w:r>
         <w:rPr>
           <w:rFonts w:cs="Arial"/>
@@ -11688,7 +11699,7 @@
         </w:rPr>
         <w:t>Project Constraints</w:t>
       </w:r>
-      <w:bookmarkEnd w:id="8"/>
+      <w:bookmarkEnd w:id="9"/>
     </w:p>
     <w:p>
       <w:pPr>
@@ -11846,7 +11857,7 @@
           <w:bCs/>
         </w:rPr>
       </w:pPr>
-      <w:bookmarkStart w:id="9" w:name="_Toc137680089"/>
+      <w:bookmarkStart w:id="10" w:name="_Toc137680089"/>
       <w:r>
         <w:rPr>
           <w:rFonts w:cs="Arial"/>
@@ -11856,7 +11867,7 @@
         <w:lastRenderedPageBreak/>
         <w:t>Major Project Milestones</w:t>
       </w:r>
-      <w:bookmarkEnd w:id="9"/>
+      <w:bookmarkEnd w:id="10"/>
     </w:p>
     <w:p>
       <w:pPr>
@@ -12951,35 +12962,22 @@
           <w:szCs w:val="24"/>
         </w:rPr>
       </w:pPr>
-      <w:bookmarkStart w:id="10" w:name="_Toc137109466"/>
+      <w:bookmarkStart w:id="11" w:name="_Toc137109466"/>
       <w:r>
         <w:t xml:space="preserve">Table </w:t>
       </w:r>
-      <w:r>
-        <w:fldChar w:fldCharType="begin"/>
-      </w:r>
-      <w:r>
-        <w:instrText xml:space="preserve"> SEQ Table \* ARABIC </w:instrText>
-      </w:r>
-      <w:r>
-        <w:fldChar w:fldCharType="separate"/>
-      </w:r>
-      <w:r>
-        <w:rPr>
-          <w:noProof/>
-        </w:rPr>
-        <w:t>2</w:t>
-      </w:r>
-      <w:r>
-        <w:rPr>
-          <w:noProof/>
-        </w:rPr>
-        <w:fldChar w:fldCharType="end"/>
-      </w:r>
+      <w:fldSimple w:instr=" SEQ Table \* ARABIC ">
+        <w:r>
+          <w:rPr>
+            <w:noProof/>
+          </w:rPr>
+          <w:t>2</w:t>
+        </w:r>
+      </w:fldSimple>
       <w:r>
         <w:t>. Major Project Milestones</w:t>
       </w:r>
-      <w:bookmarkEnd w:id="10"/>
+      <w:bookmarkEnd w:id="11"/>
     </w:p>
     <w:p>
       <w:pPr>
@@ -12987,12 +12985,12 @@
         <w:spacing w:before="0" w:line="480" w:lineRule="auto"/>
         <w:ind w:firstLine="720"/>
       </w:pPr>
-      <w:bookmarkStart w:id="11" w:name="_Toc137680090"/>
+      <w:bookmarkStart w:id="12" w:name="_Toc137680090"/>
       <w:r>
         <w:lastRenderedPageBreak/>
         <w:t>Strategic Alignment</w:t>
       </w:r>
-      <w:bookmarkEnd w:id="11"/>
+      <w:bookmarkEnd w:id="12"/>
     </w:p>
     <w:p>
       <w:pPr>
@@ -13293,30 +13291,30 @@
         <w:ind w:firstLine="720"/>
         <w:jc w:val="both"/>
       </w:pPr>
-      <w:bookmarkStart w:id="12" w:name="_Toc137680091"/>
-      <w:commentRangeStart w:id="13"/>
+      <w:bookmarkStart w:id="13" w:name="_Toc137680091"/>
       <w:commentRangeStart w:id="14"/>
+      <w:commentRangeStart w:id="15"/>
       <w:r>
         <w:t>Cost and Benefit Analysis</w:t>
       </w:r>
-      <w:bookmarkEnd w:id="12"/>
-      <w:commentRangeEnd w:id="13"/>
+      <w:bookmarkEnd w:id="13"/>
+      <w:commentRangeEnd w:id="14"/>
       <w:r>
         <w:rPr>
           <w:rStyle w:val="CommentReference"/>
           <w:rFonts w:eastAsiaTheme="minorEastAsia" w:cstheme="minorBidi"/>
           <w:b w:val="0"/>
         </w:rPr>
-        <w:commentReference w:id="13"/>
-      </w:r>
-      <w:commentRangeEnd w:id="14"/>
+        <w:commentReference w:id="14"/>
+      </w:r>
+      <w:commentRangeEnd w:id="15"/>
       <w:r>
         <w:rPr>
           <w:rStyle w:val="CommentReference"/>
           <w:rFonts w:eastAsiaTheme="minorEastAsia" w:cstheme="minorBidi"/>
           <w:b w:val="0"/>
         </w:rPr>
-        <w:commentReference w:id="14"/>
+        <w:commentReference w:id="15"/>
       </w:r>
     </w:p>
     <w:p>
@@ -13354,11 +13352,11 @@
         <w:pStyle w:val="Heading1"/>
         <w:spacing w:before="0" w:line="480" w:lineRule="auto"/>
       </w:pPr>
-      <w:bookmarkStart w:id="15" w:name="_Toc137680092"/>
+      <w:bookmarkStart w:id="16" w:name="_Toc137680092"/>
       <w:r>
         <w:t>Project Charter</w:t>
       </w:r>
-      <w:bookmarkEnd w:id="15"/>
+      <w:bookmarkEnd w:id="16"/>
     </w:p>
     <w:p>
       <w:pPr>
@@ -13411,14 +13409,14 @@
           <w:rFonts w:cs="Arial"/>
         </w:rPr>
       </w:pPr>
-      <w:bookmarkStart w:id="16" w:name="_Toc137680093"/>
+      <w:bookmarkStart w:id="17" w:name="_Toc137680093"/>
       <w:r>
         <w:rPr>
           <w:rFonts w:cs="Arial"/>
         </w:rPr>
         <w:t>Project Purpose/Justification</w:t>
       </w:r>
-      <w:bookmarkEnd w:id="16"/>
+      <w:bookmarkEnd w:id="17"/>
     </w:p>
     <w:p>
       <w:pPr>
@@ -13431,7 +13429,7 @@
           <w:bCs/>
         </w:rPr>
       </w:pPr>
-      <w:bookmarkStart w:id="17" w:name="_Toc137680094"/>
+      <w:bookmarkStart w:id="18" w:name="_Toc137680094"/>
       <w:r>
         <w:rPr>
           <w:rFonts w:cs="Arial"/>
@@ -13440,7 +13438,7 @@
         </w:rPr>
         <w:t>Business Need</w:t>
       </w:r>
-      <w:bookmarkEnd w:id="17"/>
+      <w:bookmarkEnd w:id="18"/>
     </w:p>
     <w:p>
       <w:pPr>
@@ -13495,7 +13493,7 @@
           <w:bCs/>
         </w:rPr>
       </w:pPr>
-      <w:bookmarkStart w:id="18" w:name="_Toc137680095"/>
+      <w:bookmarkStart w:id="19" w:name="_Toc137680095"/>
       <w:r>
         <w:rPr>
           <w:rFonts w:cs="Arial"/>
@@ -13504,7 +13502,7 @@
         </w:rPr>
         <w:t>Business Objectives</w:t>
       </w:r>
-      <w:bookmarkEnd w:id="18"/>
+      <w:bookmarkEnd w:id="19"/>
     </w:p>
     <w:p>
       <w:pPr>
@@ -13603,7 +13601,7 @@
           <w:rFonts w:cs="Arial"/>
         </w:rPr>
       </w:pPr>
-      <w:bookmarkStart w:id="19" w:name="_Toc137680096"/>
+      <w:bookmarkStart w:id="20" w:name="_Toc137680096"/>
       <w:r>
         <w:rPr>
           <w:rFonts w:cs="Arial"/>
@@ -13611,7 +13609,7 @@
         <w:lastRenderedPageBreak/>
         <w:t>Project Description</w:t>
       </w:r>
-      <w:bookmarkEnd w:id="19"/>
+      <w:bookmarkEnd w:id="20"/>
     </w:p>
     <w:p>
       <w:pPr>
@@ -13670,7 +13668,7 @@
           <w:bCs/>
         </w:rPr>
       </w:pPr>
-      <w:bookmarkStart w:id="20" w:name="_Toc137680097"/>
+      <w:bookmarkStart w:id="21" w:name="_Toc137680097"/>
       <w:r>
         <w:rPr>
           <w:rFonts w:cs="Arial"/>
@@ -13687,7 +13685,7 @@
         </w:rPr>
         <w:t xml:space="preserve"> and Success Criteria</w:t>
       </w:r>
-      <w:bookmarkEnd w:id="20"/>
+      <w:bookmarkEnd w:id="21"/>
     </w:p>
     <w:p>
       <w:pPr>
@@ -14029,14 +14027,14 @@
           <w:rFonts w:cs="Arial"/>
         </w:rPr>
       </w:pPr>
-      <w:bookmarkStart w:id="21" w:name="_Toc137680100"/>
+      <w:bookmarkStart w:id="22" w:name="_Toc137680100"/>
       <w:r>
         <w:rPr>
           <w:rFonts w:cs="Arial"/>
         </w:rPr>
         <w:t>Risks</w:t>
       </w:r>
-      <w:bookmarkEnd w:id="21"/>
+      <w:bookmarkEnd w:id="22"/>
     </w:p>
     <w:p/>
     <w:p>
@@ -14359,7 +14357,7 @@
           <w:rFonts w:cs="Arial"/>
         </w:rPr>
       </w:pPr>
-      <w:bookmarkStart w:id="22" w:name="_Toc137680101"/>
+      <w:bookmarkStart w:id="23" w:name="_Toc137680101"/>
       <w:r>
         <w:rPr>
           <w:rFonts w:cs="Arial"/>
@@ -14372,7 +14370,7 @@
         </w:rPr>
         <w:t>Key Deliverables</w:t>
       </w:r>
-      <w:bookmarkEnd w:id="22"/>
+      <w:bookmarkEnd w:id="23"/>
     </w:p>
     <w:p>
       <w:pPr>
@@ -14445,14 +14443,14 @@
           <w:rFonts w:cs="Arial"/>
         </w:rPr>
       </w:pPr>
-      <w:bookmarkStart w:id="23" w:name="_Toc137680102"/>
+      <w:bookmarkStart w:id="24" w:name="_Toc137680102"/>
       <w:r>
         <w:rPr>
           <w:rFonts w:cs="Arial"/>
         </w:rPr>
         <w:t>Summary Milestone Schedule</w:t>
       </w:r>
-      <w:bookmarkEnd w:id="23"/>
+      <w:bookmarkEnd w:id="24"/>
     </w:p>
     <w:p>
       <w:pPr>
@@ -15253,35 +15251,22 @@
           <w:szCs w:val="24"/>
         </w:rPr>
       </w:pPr>
-      <w:bookmarkStart w:id="24" w:name="_Toc137109467"/>
+      <w:bookmarkStart w:id="25" w:name="_Toc137109467"/>
       <w:r>
         <w:t xml:space="preserve">Table </w:t>
       </w:r>
-      <w:r>
-        <w:fldChar w:fldCharType="begin"/>
-      </w:r>
-      <w:r>
-        <w:instrText xml:space="preserve"> SEQ Table \* ARABIC </w:instrText>
-      </w:r>
-      <w:r>
-        <w:fldChar w:fldCharType="separate"/>
-      </w:r>
-      <w:r>
-        <w:rPr>
-          <w:noProof/>
-        </w:rPr>
-        <w:t>3</w:t>
-      </w:r>
-      <w:r>
-        <w:rPr>
-          <w:noProof/>
-        </w:rPr>
-        <w:fldChar w:fldCharType="end"/>
-      </w:r>
+      <w:fldSimple w:instr=" SEQ Table \* ARABIC ">
+        <w:r>
+          <w:rPr>
+            <w:noProof/>
+          </w:rPr>
+          <w:t>3</w:t>
+        </w:r>
+      </w:fldSimple>
       <w:r>
         <w:t>. Summary Milestone Schedule</w:t>
       </w:r>
-      <w:bookmarkEnd w:id="24"/>
+      <w:bookmarkEnd w:id="25"/>
     </w:p>
     <w:p>
       <w:pPr>
@@ -15292,14 +15277,14 @@
           <w:rFonts w:cs="Arial"/>
         </w:rPr>
       </w:pPr>
-      <w:bookmarkStart w:id="25" w:name="_Toc137680103"/>
+      <w:bookmarkStart w:id="26" w:name="_Toc137680103"/>
       <w:r>
         <w:rPr>
           <w:rFonts w:cs="Arial"/>
         </w:rPr>
         <w:t>Budget Summary</w:t>
       </w:r>
-      <w:bookmarkEnd w:id="25"/>
+      <w:bookmarkEnd w:id="26"/>
     </w:p>
     <w:p>
       <w:pPr>
@@ -15333,36 +15318,20 @@
         </w:rPr>
         <w:t xml:space="preserve">The budget for the System </w:t>
       </w:r>
-      <w:commentRangeStart w:id="26"/>
-      <w:r>
-        <w:rPr>
-          <w:sz w:val="24"/>
-          <w:szCs w:val="24"/>
-        </w:rPr>
-        <w:t xml:space="preserve">project </w:t>
-      </w:r>
-      <w:proofErr w:type="gramStart"/>
-      <w:r>
-        <w:rPr>
-          <w:sz w:val="24"/>
-          <w:szCs w:val="24"/>
-        </w:rPr>
-        <w:t>is ?</w:t>
-      </w:r>
-      <w:proofErr w:type="gramEnd"/>
-      <w:r>
-        <w:rPr>
-          <w:sz w:val="24"/>
-          <w:szCs w:val="24"/>
-        </w:rPr>
-        <w:t xml:space="preserve"> </w:t>
-      </w:r>
-      <w:commentRangeEnd w:id="26"/>
+      <w:commentRangeStart w:id="27"/>
+      <w:r>
+        <w:rPr>
+          <w:sz w:val="24"/>
+          <w:szCs w:val="24"/>
+        </w:rPr>
+        <w:t xml:space="preserve">project is ? </w:t>
+      </w:r>
+      <w:commentRangeEnd w:id="27"/>
       <w:r>
         <w:rPr>
           <w:rStyle w:val="CommentReference"/>
         </w:rPr>
-        <w:commentReference w:id="26"/>
+        <w:commentReference w:id="27"/>
       </w:r>
       <w:r>
         <w:rPr>
@@ -15391,7 +15360,7 @@
           <w:rFonts w:cs="Arial"/>
         </w:rPr>
       </w:pPr>
-      <w:bookmarkStart w:id="27" w:name="_Toc137680104"/>
+      <w:bookmarkStart w:id="28" w:name="_Toc137680104"/>
       <w:r>
         <w:rPr>
           <w:rFonts w:cs="Arial"/>
@@ -15404,7 +15373,7 @@
         </w:rPr>
         <w:t>Approval Requirements</w:t>
       </w:r>
-      <w:bookmarkEnd w:id="27"/>
+      <w:bookmarkEnd w:id="28"/>
     </w:p>
     <w:p>
       <w:pPr>
@@ -15440,14 +15409,14 @@
         <w:pStyle w:val="Heading1"/>
         <w:spacing w:before="0" w:line="480" w:lineRule="auto"/>
       </w:pPr>
-      <w:bookmarkStart w:id="28" w:name="_Toc137680105"/>
+      <w:bookmarkStart w:id="29" w:name="_Toc137680105"/>
       <w:r>
         <w:t xml:space="preserve">Project </w:t>
       </w:r>
       <w:r>
         <w:t>Management Approach</w:t>
       </w:r>
-      <w:bookmarkEnd w:id="28"/>
+      <w:bookmarkEnd w:id="29"/>
     </w:p>
     <w:p>
       <w:pPr>
@@ -15501,7 +15470,7 @@
         <w:pStyle w:val="Heading1"/>
         <w:spacing w:before="0" w:line="480" w:lineRule="auto"/>
       </w:pPr>
-      <w:bookmarkStart w:id="29" w:name="_Toc137680106"/>
+      <w:bookmarkStart w:id="30" w:name="_Toc137680106"/>
       <w:r>
         <w:lastRenderedPageBreak/>
         <w:t xml:space="preserve">Project </w:t>
@@ -15509,7 +15478,7 @@
       <w:r>
         <w:t>Technical Approach</w:t>
       </w:r>
-      <w:bookmarkEnd w:id="29"/>
+      <w:bookmarkEnd w:id="30"/>
     </w:p>
     <w:p>
       <w:pPr>
@@ -15561,14 +15530,14 @@
           <w:rFonts w:cs="Arial"/>
         </w:rPr>
       </w:pPr>
-      <w:bookmarkStart w:id="30" w:name="_Toc137680107"/>
+      <w:bookmarkStart w:id="31" w:name="_Toc137680107"/>
       <w:r>
         <w:rPr>
           <w:rFonts w:cs="Arial"/>
         </w:rPr>
         <w:t>Product Development Methodology</w:t>
       </w:r>
-      <w:bookmarkEnd w:id="30"/>
+      <w:bookmarkEnd w:id="31"/>
     </w:p>
     <w:p>
       <w:pPr>
@@ -15730,7 +15699,7 @@
           <w:rFonts w:cs="Arial"/>
         </w:rPr>
       </w:pPr>
-      <w:bookmarkStart w:id="31" w:name="_Toc137680108"/>
+      <w:bookmarkStart w:id="32" w:name="_Toc137680108"/>
       <w:r>
         <w:rPr>
           <w:rFonts w:cs="Arial"/>
@@ -15738,7 +15707,7 @@
         <w:lastRenderedPageBreak/>
         <w:t>Technical Architecture</w:t>
       </w:r>
-      <w:bookmarkEnd w:id="31"/>
+      <w:bookmarkEnd w:id="32"/>
     </w:p>
     <w:p>
       <w:pPr>
@@ -15774,14 +15743,14 @@
         <w:pStyle w:val="Heading1"/>
         <w:spacing w:before="0" w:line="480" w:lineRule="auto"/>
       </w:pPr>
-      <w:bookmarkStart w:id="32" w:name="_Toc137680109"/>
+      <w:bookmarkStart w:id="33" w:name="_Toc137680109"/>
       <w:r>
         <w:t>Project Management Plan</w:t>
       </w:r>
       <w:r>
         <w:t>s</w:t>
       </w:r>
-      <w:bookmarkEnd w:id="32"/>
+      <w:bookmarkEnd w:id="33"/>
     </w:p>
     <w:p>
       <w:pPr>
@@ -15792,14 +15761,14 @@
           <w:rFonts w:cs="Arial"/>
         </w:rPr>
       </w:pPr>
-      <w:bookmarkStart w:id="33" w:name="_Toc137680110"/>
+      <w:bookmarkStart w:id="34" w:name="_Toc137680110"/>
       <w:r>
         <w:rPr>
           <w:rFonts w:cs="Arial"/>
         </w:rPr>
         <w:t>Stakeholder Strategy Management Plan</w:t>
       </w:r>
-      <w:bookmarkEnd w:id="33"/>
+      <w:bookmarkEnd w:id="34"/>
     </w:p>
     <w:p>
       <w:pPr>
@@ -15812,7 +15781,7 @@
           <w:bCs/>
         </w:rPr>
       </w:pPr>
-      <w:bookmarkStart w:id="34" w:name="_Toc137680111"/>
+      <w:bookmarkStart w:id="35" w:name="_Toc137680111"/>
       <w:r>
         <w:rPr>
           <w:rFonts w:cs="Arial"/>
@@ -15821,7 +15790,7 @@
         </w:rPr>
         <w:t>Introduction</w:t>
       </w:r>
-      <w:bookmarkEnd w:id="34"/>
+      <w:bookmarkEnd w:id="35"/>
     </w:p>
     <w:p>
       <w:pPr>
@@ -16018,9 +15987,9 @@
           <w:bCs/>
         </w:rPr>
       </w:pPr>
-      <w:bookmarkStart w:id="35" w:name="_Toc137680112"/>
-      <w:commentRangeStart w:id="36"/>
+      <w:bookmarkStart w:id="36" w:name="_Toc137680112"/>
       <w:commentRangeStart w:id="37"/>
+      <w:commentRangeStart w:id="38"/>
       <w:r>
         <w:rPr>
           <w:rFonts w:cs="Arial"/>
@@ -16029,22 +15998,22 @@
         </w:rPr>
         <w:t>Identify Stakeholders</w:t>
       </w:r>
-      <w:commentRangeEnd w:id="36"/>
+      <w:commentRangeEnd w:id="37"/>
       <w:r>
         <w:rPr>
           <w:rStyle w:val="CommentReference"/>
           <w:rFonts w:eastAsiaTheme="minorEastAsia" w:cstheme="minorBidi"/>
         </w:rPr>
-        <w:commentReference w:id="36"/>
-      </w:r>
-      <w:bookmarkEnd w:id="35"/>
-      <w:commentRangeEnd w:id="37"/>
+        <w:commentReference w:id="37"/>
+      </w:r>
+      <w:bookmarkEnd w:id="36"/>
+      <w:commentRangeEnd w:id="38"/>
       <w:r>
         <w:rPr>
           <w:rStyle w:val="CommentReference"/>
           <w:rFonts w:eastAsiaTheme="minorEastAsia" w:cstheme="minorBidi"/>
         </w:rPr>
-        <w:commentReference w:id="37"/>
+        <w:commentReference w:id="38"/>
       </w:r>
     </w:p>
     <w:p>
@@ -16104,7 +16073,7 @@
                 <w:szCs w:val="24"/>
               </w:rPr>
             </w:pPr>
-            <w:bookmarkStart w:id="38" w:name="_Hlk137071662"/>
+            <w:bookmarkStart w:id="39" w:name="_Hlk137071662"/>
             <w:r>
               <w:rPr>
                 <w:sz w:val="24"/>
@@ -17665,36 +17634,23 @@
           <w:szCs w:val="24"/>
         </w:rPr>
       </w:pPr>
-      <w:bookmarkStart w:id="39" w:name="_Toc137109468"/>
-      <w:bookmarkEnd w:id="38"/>
+      <w:bookmarkStart w:id="40" w:name="_Toc137109468"/>
+      <w:bookmarkEnd w:id="39"/>
       <w:r>
         <w:t xml:space="preserve">Table </w:t>
       </w:r>
-      <w:r>
-        <w:fldChar w:fldCharType="begin"/>
-      </w:r>
-      <w:r>
-        <w:instrText xml:space="preserve"> SEQ Table \* ARABIC </w:instrText>
-      </w:r>
-      <w:r>
-        <w:fldChar w:fldCharType="separate"/>
-      </w:r>
-      <w:r>
-        <w:rPr>
-          <w:noProof/>
-        </w:rPr>
-        <w:t>4</w:t>
-      </w:r>
-      <w:r>
-        <w:rPr>
-          <w:noProof/>
-        </w:rPr>
-        <w:fldChar w:fldCharType="end"/>
-      </w:r>
+      <w:fldSimple w:instr=" SEQ Table \* ARABIC ">
+        <w:r>
+          <w:rPr>
+            <w:noProof/>
+          </w:rPr>
+          <w:t>4</w:t>
+        </w:r>
+      </w:fldSimple>
       <w:r>
         <w:t>. Stakeholders</w:t>
       </w:r>
-      <w:bookmarkEnd w:id="39"/>
+      <w:bookmarkEnd w:id="40"/>
     </w:p>
     <w:p>
       <w:pPr>
@@ -17719,9 +17675,9 @@
           <w:bCs/>
         </w:rPr>
       </w:pPr>
-      <w:bookmarkStart w:id="40" w:name="_Toc137680113"/>
-      <w:commentRangeStart w:id="41"/>
+      <w:bookmarkStart w:id="41" w:name="_Toc137680113"/>
       <w:commentRangeStart w:id="42"/>
+      <w:commentRangeStart w:id="43"/>
       <w:r>
         <w:rPr>
           <w:rFonts w:cs="Arial"/>
@@ -17730,22 +17686,22 @@
         </w:rPr>
         <w:t>Key Stakeholders</w:t>
       </w:r>
-      <w:commentRangeEnd w:id="41"/>
+      <w:commentRangeEnd w:id="42"/>
       <w:r>
         <w:rPr>
           <w:rStyle w:val="CommentReference"/>
           <w:rFonts w:eastAsiaTheme="minorEastAsia" w:cstheme="minorBidi"/>
         </w:rPr>
-        <w:commentReference w:id="41"/>
-      </w:r>
-      <w:bookmarkEnd w:id="40"/>
-      <w:commentRangeEnd w:id="42"/>
+        <w:commentReference w:id="42"/>
+      </w:r>
+      <w:bookmarkEnd w:id="41"/>
+      <w:commentRangeEnd w:id="43"/>
       <w:r>
         <w:rPr>
           <w:rStyle w:val="CommentReference"/>
           <w:rFonts w:eastAsiaTheme="minorEastAsia" w:cstheme="minorBidi"/>
         </w:rPr>
-        <w:commentReference w:id="42"/>
+        <w:commentReference w:id="43"/>
       </w:r>
     </w:p>
     <w:tbl>
@@ -18587,35 +18543,22 @@
           <w:szCs w:val="24"/>
         </w:rPr>
       </w:pPr>
-      <w:bookmarkStart w:id="43" w:name="_Toc137109469"/>
+      <w:bookmarkStart w:id="44" w:name="_Toc137109469"/>
       <w:r>
         <w:t xml:space="preserve">Table </w:t>
       </w:r>
-      <w:r>
-        <w:fldChar w:fldCharType="begin"/>
-      </w:r>
-      <w:r>
-        <w:instrText xml:space="preserve"> SEQ Table \* ARABIC </w:instrText>
-      </w:r>
-      <w:r>
-        <w:fldChar w:fldCharType="separate"/>
-      </w:r>
-      <w:r>
-        <w:rPr>
-          <w:noProof/>
-        </w:rPr>
-        <w:t>5</w:t>
-      </w:r>
-      <w:r>
-        <w:rPr>
-          <w:noProof/>
-        </w:rPr>
-        <w:fldChar w:fldCharType="end"/>
-      </w:r>
+      <w:fldSimple w:instr=" SEQ Table \* ARABIC ">
+        <w:r>
+          <w:rPr>
+            <w:noProof/>
+          </w:rPr>
+          <w:t>5</w:t>
+        </w:r>
+      </w:fldSimple>
       <w:r>
         <w:t>. Key Stakeholders</w:t>
       </w:r>
-      <w:bookmarkEnd w:id="43"/>
+      <w:bookmarkEnd w:id="44"/>
     </w:p>
     <w:p>
       <w:pPr>
@@ -18628,8 +18571,8 @@
           <w:bCs/>
         </w:rPr>
       </w:pPr>
-      <w:bookmarkStart w:id="44" w:name="_Toc137680114"/>
-      <w:commentRangeStart w:id="45"/>
+      <w:bookmarkStart w:id="45" w:name="_Toc137680114"/>
+      <w:commentRangeStart w:id="46"/>
       <w:r>
         <w:rPr>
           <w:rFonts w:cs="Arial"/>
@@ -18638,15 +18581,15 @@
         </w:rPr>
         <w:t>Stakeholder Analysis</w:t>
       </w:r>
-      <w:commentRangeEnd w:id="45"/>
+      <w:commentRangeEnd w:id="46"/>
       <w:r>
         <w:rPr>
           <w:rStyle w:val="CommentReference"/>
           <w:rFonts w:eastAsiaTheme="minorEastAsia" w:cstheme="minorBidi"/>
         </w:rPr>
-        <w:commentReference w:id="45"/>
-      </w:r>
-      <w:bookmarkEnd w:id="44"/>
+        <w:commentReference w:id="46"/>
+      </w:r>
+      <w:bookmarkEnd w:id="45"/>
     </w:p>
     <w:tbl>
       <w:tblPr>
@@ -19763,35 +19706,22 @@
           <w:szCs w:val="24"/>
         </w:rPr>
       </w:pPr>
-      <w:bookmarkStart w:id="46" w:name="_Toc137109470"/>
+      <w:bookmarkStart w:id="47" w:name="_Toc137109470"/>
       <w:r>
         <w:t xml:space="preserve">Table </w:t>
       </w:r>
-      <w:r>
-        <w:fldChar w:fldCharType="begin"/>
-      </w:r>
-      <w:r>
-        <w:instrText xml:space="preserve"> SEQ Table \* ARABIC </w:instrText>
-      </w:r>
-      <w:r>
-        <w:fldChar w:fldCharType="separate"/>
-      </w:r>
-      <w:r>
-        <w:rPr>
-          <w:noProof/>
-        </w:rPr>
-        <w:t>6</w:t>
-      </w:r>
-      <w:r>
-        <w:rPr>
-          <w:noProof/>
-        </w:rPr>
-        <w:fldChar w:fldCharType="end"/>
-      </w:r>
+      <w:fldSimple w:instr=" SEQ Table \* ARABIC ">
+        <w:r>
+          <w:rPr>
+            <w:noProof/>
+          </w:rPr>
+          <w:t>6</w:t>
+        </w:r>
+      </w:fldSimple>
       <w:r>
         <w:t>. Stakeholder Analysis</w:t>
       </w:r>
-      <w:bookmarkEnd w:id="46"/>
+      <w:bookmarkEnd w:id="47"/>
     </w:p>
     <w:p>
       <w:pPr>
@@ -19802,14 +19732,14 @@
           <w:rFonts w:cs="Arial"/>
         </w:rPr>
       </w:pPr>
-      <w:bookmarkStart w:id="47" w:name="_Toc137680115"/>
+      <w:bookmarkStart w:id="48" w:name="_Toc137680115"/>
       <w:r>
         <w:rPr>
           <w:rFonts w:cs="Arial"/>
         </w:rPr>
         <w:t>Scope Management Plan</w:t>
       </w:r>
-      <w:bookmarkEnd w:id="47"/>
+      <w:bookmarkEnd w:id="48"/>
     </w:p>
     <w:p>
       <w:pPr>
@@ -19822,7 +19752,7 @@
           <w:bCs/>
         </w:rPr>
       </w:pPr>
-      <w:bookmarkStart w:id="48" w:name="_Toc137680116"/>
+      <w:bookmarkStart w:id="49" w:name="_Toc137680116"/>
       <w:r>
         <w:rPr>
           <w:rFonts w:cs="Arial"/>
@@ -19831,7 +19761,7 @@
         </w:rPr>
         <w:t>Introduction</w:t>
       </w:r>
-      <w:bookmarkEnd w:id="48"/>
+      <w:bookmarkEnd w:id="49"/>
     </w:p>
     <w:p>
       <w:pPr>
@@ -20072,7 +20002,7 @@
           <w:bCs/>
         </w:rPr>
       </w:pPr>
-      <w:bookmarkStart w:id="49" w:name="_Toc137680117"/>
+      <w:bookmarkStart w:id="50" w:name="_Toc137680117"/>
       <w:r>
         <w:rPr>
           <w:rFonts w:cs="Arial"/>
@@ -20081,7 +20011,7 @@
         </w:rPr>
         <w:t>Scope Management Approach</w:t>
       </w:r>
-      <w:bookmarkEnd w:id="49"/>
+      <w:bookmarkEnd w:id="50"/>
     </w:p>
     <w:p>
       <w:pPr>
@@ -20296,7 +20226,7 @@
           <w:bCs/>
         </w:rPr>
       </w:pPr>
-      <w:bookmarkStart w:id="50" w:name="_Toc137680118"/>
+      <w:bookmarkStart w:id="51" w:name="_Toc137680118"/>
       <w:r>
         <w:rPr>
           <w:rFonts w:cs="Arial"/>
@@ -20305,7 +20235,7 @@
         </w:rPr>
         <w:t>Roles and Responsibilities</w:t>
       </w:r>
-      <w:bookmarkEnd w:id="50"/>
+      <w:bookmarkEnd w:id="51"/>
     </w:p>
     <w:p>
       <w:pPr>
@@ -20471,7 +20401,7 @@
           <w:bCs/>
         </w:rPr>
       </w:pPr>
-      <w:bookmarkStart w:id="51" w:name="_Toc137680119"/>
+      <w:bookmarkStart w:id="52" w:name="_Toc137680119"/>
       <w:r>
         <w:rPr>
           <w:rFonts w:cs="Arial"/>
@@ -20481,7 +20411,7 @@
         <w:lastRenderedPageBreak/>
         <w:t>Scope Definition</w:t>
       </w:r>
-      <w:bookmarkEnd w:id="51"/>
+      <w:bookmarkEnd w:id="52"/>
     </w:p>
     <w:p>
       <w:pPr>
@@ -20682,7 +20612,7 @@
           <w:bCs/>
         </w:rPr>
       </w:pPr>
-      <w:bookmarkStart w:id="52" w:name="_Toc137680120"/>
+      <w:bookmarkStart w:id="53" w:name="_Toc137680120"/>
       <w:r>
         <w:rPr>
           <w:rFonts w:cs="Arial"/>
@@ -20691,7 +20621,7 @@
         </w:rPr>
         <w:t>Project Scope Statement</w:t>
       </w:r>
-      <w:bookmarkEnd w:id="52"/>
+      <w:bookmarkEnd w:id="53"/>
     </w:p>
     <w:p>
       <w:pPr>
@@ -20910,17 +20840,8 @@
           <w:sz w:val="24"/>
           <w:szCs w:val="24"/>
         </w:rPr>
-        <w:t xml:space="preserve">b. Availability of tools to </w:t>
-      </w:r>
-      <w:proofErr w:type="gramStart"/>
-      <w:r>
-        <w:rPr>
-          <w:sz w:val="24"/>
-          <w:szCs w:val="24"/>
-        </w:rPr>
-        <w:t>use</w:t>
-      </w:r>
-      <w:proofErr w:type="gramEnd"/>
+        <w:t>b. Availability of tools to use</w:t>
+      </w:r>
     </w:p>
     <w:p>
       <w:pPr>
@@ -21060,7 +20981,7 @@
           <w:bCs/>
         </w:rPr>
       </w:pPr>
-      <w:bookmarkStart w:id="53" w:name="_Toc137680121"/>
+      <w:bookmarkStart w:id="54" w:name="_Toc137680121"/>
       <w:r>
         <w:rPr>
           <w:rFonts w:cs="Arial"/>
@@ -21069,7 +20990,7 @@
         </w:rPr>
         <w:t>Work Breakdown Structure</w:t>
       </w:r>
-      <w:bookmarkEnd w:id="53"/>
+      <w:bookmarkEnd w:id="54"/>
     </w:p>
     <w:p>
       <w:pPr>
@@ -21169,7 +21090,7 @@
           <w:bCs/>
         </w:rPr>
       </w:pPr>
-      <w:bookmarkStart w:id="54" w:name="_Toc137680122"/>
+      <w:bookmarkStart w:id="55" w:name="_Toc137680122"/>
       <w:r>
         <w:rPr>
           <w:rFonts w:cs="Arial"/>
@@ -21179,7 +21100,7 @@
         <w:lastRenderedPageBreak/>
         <w:t>Scope Verification</w:t>
       </w:r>
-      <w:bookmarkEnd w:id="54"/>
+      <w:bookmarkEnd w:id="55"/>
     </w:p>
     <w:p>
       <w:pPr>
@@ -21378,7 +21299,7 @@
           <w:bCs/>
         </w:rPr>
       </w:pPr>
-      <w:bookmarkStart w:id="55" w:name="_Toc137680123"/>
+      <w:bookmarkStart w:id="56" w:name="_Toc137680123"/>
       <w:r>
         <w:rPr>
           <w:rFonts w:cs="Arial"/>
@@ -21388,7 +21309,7 @@
         <w:lastRenderedPageBreak/>
         <w:t>Scope Control</w:t>
       </w:r>
-      <w:bookmarkEnd w:id="55"/>
+      <w:bookmarkEnd w:id="56"/>
     </w:p>
     <w:p>
       <w:pPr>
@@ -21606,14 +21527,14 @@
           <w:rFonts w:cs="Arial"/>
         </w:rPr>
       </w:pPr>
-      <w:bookmarkStart w:id="56" w:name="_Toc137680124"/>
+      <w:bookmarkStart w:id="57" w:name="_Toc137680124"/>
       <w:r>
         <w:rPr>
           <w:rFonts w:cs="Arial"/>
         </w:rPr>
         <w:t>Cost Management Plan</w:t>
       </w:r>
-      <w:bookmarkEnd w:id="56"/>
+      <w:bookmarkEnd w:id="57"/>
     </w:p>
     <w:p>
       <w:pPr>
@@ -21626,7 +21547,7 @@
           <w:bCs/>
         </w:rPr>
       </w:pPr>
-      <w:bookmarkStart w:id="57" w:name="_Toc137680125"/>
+      <w:bookmarkStart w:id="58" w:name="_Toc137680125"/>
       <w:r>
         <w:rPr>
           <w:rFonts w:cs="Arial"/>
@@ -21635,7 +21556,7 @@
         </w:rPr>
         <w:t>Cost Management Approach</w:t>
       </w:r>
-      <w:bookmarkEnd w:id="57"/>
+      <w:bookmarkEnd w:id="58"/>
     </w:p>
     <w:p>
       <w:pPr>
@@ -21933,7 +21854,7 @@
           <w:bCs/>
         </w:rPr>
       </w:pPr>
-      <w:bookmarkStart w:id="58" w:name="_Toc137680126"/>
+      <w:bookmarkStart w:id="59" w:name="_Toc137680126"/>
       <w:r>
         <w:rPr>
           <w:rFonts w:cs="Arial"/>
@@ -21942,7 +21863,7 @@
         </w:rPr>
         <w:t>Measuring Project Costs</w:t>
       </w:r>
-      <w:bookmarkEnd w:id="58"/>
+      <w:bookmarkEnd w:id="59"/>
     </w:p>
     <w:p>
       <w:pPr>
@@ -22007,7 +21928,7 @@
           <w:rFonts w:cs="Arial"/>
         </w:rPr>
       </w:pPr>
-      <w:bookmarkStart w:id="59" w:name="_Toc137680127"/>
+      <w:bookmarkStart w:id="60" w:name="_Toc137680127"/>
       <w:r>
         <w:rPr>
           <w:rFonts w:cs="Arial"/>
@@ -22020,7 +21941,7 @@
         </w:rPr>
         <w:t xml:space="preserve"> Management Plan</w:t>
       </w:r>
-      <w:bookmarkEnd w:id="59"/>
+      <w:bookmarkEnd w:id="60"/>
     </w:p>
     <w:p>
       <w:pPr>
@@ -22033,7 +21954,7 @@
           <w:bCs/>
         </w:rPr>
       </w:pPr>
-      <w:bookmarkStart w:id="60" w:name="_Toc137680128"/>
+      <w:bookmarkStart w:id="61" w:name="_Toc137680128"/>
       <w:r>
         <w:rPr>
           <w:rFonts w:cs="Arial"/>
@@ -22042,7 +21963,7 @@
         </w:rPr>
         <w:t>Introduction</w:t>
       </w:r>
-      <w:bookmarkEnd w:id="60"/>
+      <w:bookmarkEnd w:id="61"/>
     </w:p>
     <w:p>
       <w:pPr>
@@ -22566,7 +22487,7 @@
           <w:bCs/>
         </w:rPr>
       </w:pPr>
-      <w:bookmarkStart w:id="61" w:name="_Toc137680129"/>
+      <w:bookmarkStart w:id="62" w:name="_Toc137680129"/>
       <w:r>
         <w:rPr>
           <w:rFonts w:cs="Arial"/>
@@ -22575,7 +22496,7 @@
         </w:rPr>
         <w:t>Schedule Control</w:t>
       </w:r>
-      <w:bookmarkEnd w:id="61"/>
+      <w:bookmarkEnd w:id="62"/>
     </w:p>
     <w:p>
       <w:pPr>
@@ -22693,7 +22614,7 @@
           <w:bCs/>
         </w:rPr>
       </w:pPr>
-      <w:bookmarkStart w:id="62" w:name="_Toc137680130"/>
+      <w:bookmarkStart w:id="63" w:name="_Toc137680130"/>
       <w:r>
         <w:rPr>
           <w:rFonts w:cs="Arial"/>
@@ -22702,7 +22623,7 @@
         </w:rPr>
         <w:t>Schedule Changes and Thresholds</w:t>
       </w:r>
-      <w:bookmarkEnd w:id="62"/>
+      <w:bookmarkEnd w:id="63"/>
     </w:p>
     <w:p>
       <w:pPr>
@@ -22793,7 +22714,7 @@
           <w:bCs/>
         </w:rPr>
       </w:pPr>
-      <w:bookmarkStart w:id="63" w:name="_Toc137680131"/>
+      <w:bookmarkStart w:id="64" w:name="_Toc137680131"/>
       <w:r>
         <w:rPr>
           <w:rFonts w:cs="Arial"/>
@@ -22802,7 +22723,7 @@
         </w:rPr>
         <w:t>Scope Change</w:t>
       </w:r>
-      <w:bookmarkEnd w:id="63"/>
+      <w:bookmarkEnd w:id="64"/>
     </w:p>
     <w:p>
       <w:pPr>
@@ -22867,14 +22788,14 @@
           <w:rFonts w:cs="Arial"/>
         </w:rPr>
       </w:pPr>
-      <w:bookmarkStart w:id="64" w:name="_Toc137680132"/>
+      <w:bookmarkStart w:id="65" w:name="_Toc137680132"/>
       <w:r>
         <w:rPr>
           <w:rFonts w:cs="Arial"/>
         </w:rPr>
         <w:t>Staffing Management Plan</w:t>
       </w:r>
-      <w:bookmarkEnd w:id="64"/>
+      <w:bookmarkEnd w:id="65"/>
     </w:p>
     <w:p>
       <w:pPr>
@@ -22887,7 +22808,7 @@
           <w:bCs/>
         </w:rPr>
       </w:pPr>
-      <w:bookmarkStart w:id="65" w:name="_Toc137680133"/>
+      <w:bookmarkStart w:id="66" w:name="_Toc137680133"/>
       <w:r>
         <w:rPr>
           <w:rFonts w:cs="Arial"/>
@@ -22896,7 +22817,7 @@
         </w:rPr>
         <w:t>Introduction</w:t>
       </w:r>
-      <w:bookmarkEnd w:id="65"/>
+      <w:bookmarkEnd w:id="66"/>
     </w:p>
     <w:p>
       <w:pPr>
@@ -22967,7 +22888,7 @@
           <w:bCs/>
         </w:rPr>
       </w:pPr>
-      <w:bookmarkStart w:id="66" w:name="_Toc137680134"/>
+      <w:bookmarkStart w:id="67" w:name="_Toc137680134"/>
       <w:r>
         <w:rPr>
           <w:rFonts w:cs="Arial"/>
@@ -22976,7 +22897,7 @@
         </w:rPr>
         <w:t>Roles and Responsibilities</w:t>
       </w:r>
-      <w:bookmarkEnd w:id="66"/>
+      <w:bookmarkEnd w:id="67"/>
     </w:p>
     <w:p>
       <w:pPr>
@@ -23108,7 +23029,7 @@
                 <w:szCs w:val="24"/>
               </w:rPr>
             </w:pPr>
-            <w:bookmarkStart w:id="67" w:name="_Toc137109471"/>
+            <w:bookmarkStart w:id="68" w:name="_Toc137109471"/>
             <w:r>
               <w:rPr>
                 <w:color w:val="auto"/>
@@ -23547,7 +23468,6 @@
                 <w:sz w:val="24"/>
                 <w:szCs w:val="24"/>
               </w:rPr>
-              <w:lastRenderedPageBreak/>
               <w:t>Product Owner</w:t>
             </w:r>
           </w:p>
@@ -23956,7 +23876,6 @@
                 <w:sz w:val="24"/>
                 <w:szCs w:val="24"/>
               </w:rPr>
-              <w:lastRenderedPageBreak/>
               <w:t>Quality Assurance</w:t>
             </w:r>
           </w:p>
@@ -24586,31 +24505,18 @@
       <w:r>
         <w:t xml:space="preserve">Table </w:t>
       </w:r>
-      <w:r>
-        <w:fldChar w:fldCharType="begin"/>
-      </w:r>
-      <w:r>
-        <w:instrText xml:space="preserve"> SEQ Table \* ARABIC </w:instrText>
-      </w:r>
-      <w:r>
-        <w:fldChar w:fldCharType="separate"/>
-      </w:r>
-      <w:r>
-        <w:rPr>
-          <w:noProof/>
-        </w:rPr>
-        <w:t>7</w:t>
-      </w:r>
-      <w:r>
-        <w:rPr>
-          <w:noProof/>
-        </w:rPr>
-        <w:fldChar w:fldCharType="end"/>
-      </w:r>
+      <w:fldSimple w:instr=" SEQ Table \* ARABIC ">
+        <w:r>
+          <w:rPr>
+            <w:noProof/>
+          </w:rPr>
+          <w:t>7</w:t>
+        </w:r>
+      </w:fldSimple>
       <w:r>
         <w:t>: Staffing Management Plan Roles and Responsibility</w:t>
       </w:r>
-      <w:bookmarkEnd w:id="67"/>
+      <w:bookmarkEnd w:id="68"/>
     </w:p>
     <w:p/>
     <w:p>
@@ -24624,7 +24530,7 @@
           <w:bCs/>
         </w:rPr>
       </w:pPr>
-      <w:bookmarkStart w:id="68" w:name="_Toc137680135"/>
+      <w:bookmarkStart w:id="69" w:name="_Toc137680135"/>
       <w:r>
         <w:rPr>
           <w:rFonts w:cs="Arial"/>
@@ -24633,7 +24539,7 @@
         </w:rPr>
         <w:t>Project Organizational Charts</w:t>
       </w:r>
-      <w:bookmarkEnd w:id="68"/>
+      <w:bookmarkEnd w:id="69"/>
     </w:p>
     <w:p>
       <w:pPr>
@@ -24715,7 +24621,7 @@
                     <pic:cNvPicPr/>
                   </pic:nvPicPr>
                   <pic:blipFill>
-                    <a:blip r:embed="rId19"/>
+                    <a:blip r:embed="rId21"/>
                     <a:stretch>
                       <a:fillRect/>
                     </a:stretch>
@@ -24746,35 +24652,22 @@
           <w:szCs w:val="24"/>
         </w:rPr>
       </w:pPr>
-      <w:bookmarkStart w:id="69" w:name="_Toc137109484"/>
+      <w:bookmarkStart w:id="70" w:name="_Toc137109484"/>
       <w:r>
         <w:t xml:space="preserve">Figure </w:t>
       </w:r>
-      <w:r>
-        <w:fldChar w:fldCharType="begin"/>
-      </w:r>
-      <w:r>
-        <w:instrText xml:space="preserve"> SEQ Figure \* ARABIC </w:instrText>
-      </w:r>
-      <w:r>
-        <w:fldChar w:fldCharType="separate"/>
-      </w:r>
-      <w:r>
-        <w:rPr>
-          <w:noProof/>
-        </w:rPr>
-        <w:t>1</w:t>
-      </w:r>
-      <w:r>
-        <w:rPr>
-          <w:noProof/>
-        </w:rPr>
-        <w:fldChar w:fldCharType="end"/>
-      </w:r>
+      <w:fldSimple w:instr=" SEQ Figure \* ARABIC ">
+        <w:r>
+          <w:rPr>
+            <w:noProof/>
+          </w:rPr>
+          <w:t>1</w:t>
+        </w:r>
+      </w:fldSimple>
       <w:r>
         <w:t>: Project Organizational Chart</w:t>
       </w:r>
-      <w:bookmarkEnd w:id="69"/>
+      <w:bookmarkEnd w:id="70"/>
     </w:p>
     <w:p>
       <w:pPr>
@@ -24787,7 +24680,7 @@
           <w:bCs/>
         </w:rPr>
       </w:pPr>
-      <w:bookmarkStart w:id="70" w:name="_Toc137680136"/>
+      <w:bookmarkStart w:id="71" w:name="_Toc137680136"/>
       <w:r>
         <w:rPr>
           <w:rFonts w:cs="Arial"/>
@@ -24796,7 +24689,7 @@
         </w:rPr>
         <w:t>Staffing Management</w:t>
       </w:r>
-      <w:bookmarkEnd w:id="70"/>
+      <w:bookmarkEnd w:id="71"/>
     </w:p>
     <w:p>
       <w:pPr>
@@ -25755,35 +25648,22 @@
         <w:pStyle w:val="Caption"/>
         <w:framePr w:hSpace="180" w:wrap="around" w:vAnchor="text" w:hAnchor="page" w:x="4501" w:y="11661"/>
       </w:pPr>
-      <w:bookmarkStart w:id="71" w:name="_Toc137109472"/>
+      <w:bookmarkStart w:id="72" w:name="_Toc137109472"/>
       <w:r>
         <w:t xml:space="preserve">Table </w:t>
       </w:r>
-      <w:r>
-        <w:fldChar w:fldCharType="begin"/>
-      </w:r>
-      <w:r>
-        <w:instrText xml:space="preserve"> SEQ Table \* ARABIC </w:instrText>
-      </w:r>
-      <w:r>
-        <w:fldChar w:fldCharType="separate"/>
-      </w:r>
-      <w:r>
-        <w:rPr>
-          <w:noProof/>
-        </w:rPr>
-        <w:t>8</w:t>
-      </w:r>
-      <w:r>
-        <w:rPr>
-          <w:noProof/>
-        </w:rPr>
-        <w:fldChar w:fldCharType="end"/>
-      </w:r>
+      <w:fldSimple w:instr=" SEQ Table \* ARABIC ">
+        <w:r>
+          <w:rPr>
+            <w:noProof/>
+          </w:rPr>
+          <w:t>8</w:t>
+        </w:r>
+      </w:fldSimple>
       <w:r>
         <w:t>. Staffing Management</w:t>
       </w:r>
-      <w:bookmarkEnd w:id="71"/>
+      <w:bookmarkEnd w:id="72"/>
     </w:p>
     <w:p>
       <w:pPr>
@@ -25807,7 +25687,7 @@
           <w:rFonts w:cs="Arial"/>
         </w:rPr>
       </w:pPr>
-      <w:bookmarkStart w:id="72" w:name="_Toc137680137"/>
+      <w:bookmarkStart w:id="73" w:name="_Toc137680137"/>
       <w:r>
         <w:rPr>
           <w:rFonts w:cs="Arial"/>
@@ -25847,7 +25727,7 @@
         </w:rPr>
         <w:t>hange Management Plan</w:t>
       </w:r>
-      <w:bookmarkEnd w:id="72"/>
+      <w:bookmarkEnd w:id="73"/>
     </w:p>
     <w:p>
       <w:pPr>
@@ -25860,7 +25740,7 @@
           <w:bCs/>
         </w:rPr>
       </w:pPr>
-      <w:bookmarkStart w:id="73" w:name="_Toc137680138"/>
+      <w:bookmarkStart w:id="74" w:name="_Toc137680138"/>
       <w:r>
         <w:rPr>
           <w:rFonts w:cs="Arial"/>
@@ -25869,7 +25749,7 @@
         </w:rPr>
         <w:t>Introduction</w:t>
       </w:r>
-      <w:bookmarkEnd w:id="73"/>
+      <w:bookmarkEnd w:id="74"/>
     </w:p>
     <w:p>
       <w:pPr>
@@ -25937,7 +25817,7 @@
           <w:bCs/>
         </w:rPr>
       </w:pPr>
-      <w:bookmarkStart w:id="74" w:name="_Toc137680139"/>
+      <w:bookmarkStart w:id="75" w:name="_Toc137680139"/>
       <w:r>
         <w:rPr>
           <w:rFonts w:cs="Arial"/>
@@ -25946,7 +25826,7 @@
         </w:rPr>
         <w:t>Change Control Board</w:t>
       </w:r>
-      <w:bookmarkEnd w:id="74"/>
+      <w:bookmarkEnd w:id="75"/>
     </w:p>
     <w:p>
       <w:pPr>
@@ -26427,7 +26307,7 @@
                 <w:lang w:val="en-US"/>
               </w:rPr>
             </w:pPr>
-            <w:commentRangeStart w:id="75"/>
+            <w:commentRangeStart w:id="76"/>
             <w:r>
               <w:rPr>
                 <w:rFonts w:cs="Arial"/>
@@ -26437,12 +26317,12 @@
               </w:rPr>
               <w:t>Team Leader</w:t>
             </w:r>
-            <w:commentRangeEnd w:id="75"/>
+            <w:commentRangeEnd w:id="76"/>
             <w:r>
               <w:rPr>
                 <w:rStyle w:val="CommentReference"/>
               </w:rPr>
-              <w:commentReference w:id="75"/>
+              <w:commentReference w:id="76"/>
             </w:r>
           </w:p>
         </w:tc>
@@ -26673,35 +26553,22 @@
           <w:szCs w:val="24"/>
         </w:rPr>
       </w:pPr>
-      <w:bookmarkStart w:id="76" w:name="_Toc137109473"/>
+      <w:bookmarkStart w:id="77" w:name="_Toc137109473"/>
       <w:r>
         <w:t xml:space="preserve">Table </w:t>
       </w:r>
-      <w:r>
-        <w:fldChar w:fldCharType="begin"/>
-      </w:r>
-      <w:r>
-        <w:instrText xml:space="preserve"> SEQ Table \* ARABIC </w:instrText>
-      </w:r>
-      <w:r>
-        <w:fldChar w:fldCharType="separate"/>
-      </w:r>
-      <w:r>
-        <w:rPr>
-          <w:noProof/>
-        </w:rPr>
-        <w:t>9</w:t>
-      </w:r>
-      <w:r>
-        <w:rPr>
-          <w:noProof/>
-        </w:rPr>
-        <w:fldChar w:fldCharType="end"/>
-      </w:r>
+      <w:fldSimple w:instr=" SEQ Table \* ARABIC ">
+        <w:r>
+          <w:rPr>
+            <w:noProof/>
+          </w:rPr>
+          <w:t>9</w:t>
+        </w:r>
+      </w:fldSimple>
       <w:r>
         <w:t>. Change Control Board</w:t>
       </w:r>
-      <w:bookmarkEnd w:id="76"/>
+      <w:bookmarkEnd w:id="77"/>
     </w:p>
     <w:p>
       <w:pPr>
@@ -26727,7 +26594,7 @@
           <w:bCs/>
         </w:rPr>
       </w:pPr>
-      <w:bookmarkStart w:id="77" w:name="_Toc137680140"/>
+      <w:bookmarkStart w:id="78" w:name="_Toc137680140"/>
       <w:r>
         <w:rPr>
           <w:rFonts w:cs="Arial"/>
@@ -26736,7 +26603,7 @@
         </w:rPr>
         <w:t>Roles and Responsibilities</w:t>
       </w:r>
-      <w:bookmarkEnd w:id="77"/>
+      <w:bookmarkEnd w:id="78"/>
     </w:p>
     <w:p>
       <w:pPr>
@@ -27058,7 +26925,7 @@
                 <w:lang w:val="en-US"/>
               </w:rPr>
             </w:pPr>
-            <w:commentRangeStart w:id="78"/>
+            <w:commentRangeStart w:id="79"/>
             <w:r>
               <w:rPr>
                 <w:rFonts w:cs="Arial"/>
@@ -27068,12 +26935,12 @@
               </w:rPr>
               <w:t>Team Leader</w:t>
             </w:r>
-            <w:commentRangeEnd w:id="78"/>
+            <w:commentRangeEnd w:id="79"/>
             <w:r>
               <w:rPr>
                 <w:rStyle w:val="CommentReference"/>
               </w:rPr>
-              <w:commentReference w:id="78"/>
+              <w:commentReference w:id="79"/>
             </w:r>
           </w:p>
         </w:tc>
@@ -27711,35 +27578,22 @@
           <w:szCs w:val="24"/>
         </w:rPr>
       </w:pPr>
-      <w:bookmarkStart w:id="79" w:name="_Toc137109474"/>
+      <w:bookmarkStart w:id="80" w:name="_Toc137109474"/>
       <w:r>
         <w:t xml:space="preserve">Table </w:t>
       </w:r>
-      <w:r>
-        <w:fldChar w:fldCharType="begin"/>
-      </w:r>
-      <w:r>
-        <w:instrText xml:space="preserve"> SEQ Table \* ARABIC </w:instrText>
-      </w:r>
-      <w:r>
-        <w:fldChar w:fldCharType="separate"/>
-      </w:r>
-      <w:r>
-        <w:rPr>
-          <w:noProof/>
-        </w:rPr>
-        <w:t>10</w:t>
-      </w:r>
-      <w:r>
-        <w:rPr>
-          <w:noProof/>
-        </w:rPr>
-        <w:fldChar w:fldCharType="end"/>
-      </w:r>
+      <w:fldSimple w:instr=" SEQ Table \* ARABIC ">
+        <w:r>
+          <w:rPr>
+            <w:noProof/>
+          </w:rPr>
+          <w:t>10</w:t>
+        </w:r>
+      </w:fldSimple>
       <w:r>
         <w:t>. Roles and Responsibilities</w:t>
       </w:r>
-      <w:bookmarkEnd w:id="79"/>
+      <w:bookmarkEnd w:id="80"/>
     </w:p>
     <w:p>
       <w:pPr>
@@ -27752,7 +27606,7 @@
           <w:bCs/>
         </w:rPr>
       </w:pPr>
-      <w:bookmarkStart w:id="80" w:name="_Toc137680141"/>
+      <w:bookmarkStart w:id="81" w:name="_Toc137680141"/>
       <w:r>
         <w:rPr>
           <w:rFonts w:cs="Arial"/>
@@ -27762,7 +27616,7 @@
         <w:lastRenderedPageBreak/>
         <w:t>Change Control Process</w:t>
       </w:r>
-      <w:bookmarkEnd w:id="80"/>
+      <w:bookmarkEnd w:id="81"/>
     </w:p>
     <w:p>
       <w:pPr>
@@ -28735,35 +28589,22 @@
           <w:szCs w:val="24"/>
         </w:rPr>
       </w:pPr>
-      <w:bookmarkStart w:id="81" w:name="_Toc137109475"/>
+      <w:bookmarkStart w:id="82" w:name="_Toc137109475"/>
       <w:r>
         <w:t xml:space="preserve">Table </w:t>
       </w:r>
-      <w:r>
-        <w:fldChar w:fldCharType="begin"/>
-      </w:r>
-      <w:r>
-        <w:instrText xml:space="preserve"> SEQ Table \* ARABIC </w:instrText>
-      </w:r>
-      <w:r>
-        <w:fldChar w:fldCharType="separate"/>
-      </w:r>
-      <w:r>
-        <w:rPr>
-          <w:noProof/>
-        </w:rPr>
-        <w:t>11</w:t>
-      </w:r>
-      <w:r>
-        <w:rPr>
-          <w:noProof/>
-        </w:rPr>
-        <w:fldChar w:fldCharType="end"/>
-      </w:r>
+      <w:fldSimple w:instr=" SEQ Table \* ARABIC ">
+        <w:r>
+          <w:rPr>
+            <w:noProof/>
+          </w:rPr>
+          <w:t>11</w:t>
+        </w:r>
+      </w:fldSimple>
       <w:r>
         <w:t>. Change Control Process</w:t>
       </w:r>
-      <w:bookmarkEnd w:id="81"/>
+      <w:bookmarkEnd w:id="82"/>
     </w:p>
     <w:p>
       <w:pPr>
@@ -28774,7 +28615,7 @@
           <w:rFonts w:cs="Arial"/>
         </w:rPr>
       </w:pPr>
-      <w:bookmarkStart w:id="82" w:name="_Toc137680142"/>
+      <w:bookmarkStart w:id="83" w:name="_Toc137680142"/>
       <w:r>
         <w:rPr>
           <w:rFonts w:cs="Arial"/>
@@ -28793,7 +28634,7 @@
         </w:rPr>
         <w:t xml:space="preserve"> Management Plan</w:t>
       </w:r>
-      <w:bookmarkEnd w:id="82"/>
+      <w:bookmarkEnd w:id="83"/>
     </w:p>
     <w:p>
       <w:pPr>
@@ -28806,7 +28647,7 @@
           <w:bCs/>
         </w:rPr>
       </w:pPr>
-      <w:bookmarkStart w:id="83" w:name="_Toc137680143"/>
+      <w:bookmarkStart w:id="84" w:name="_Toc137680143"/>
       <w:r>
         <w:rPr>
           <w:rFonts w:cs="Arial"/>
@@ -28815,7 +28656,7 @@
         </w:rPr>
         <w:t>Introduction</w:t>
       </w:r>
-      <w:bookmarkEnd w:id="83"/>
+      <w:bookmarkEnd w:id="84"/>
     </w:p>
     <w:p>
       <w:pPr>
@@ -28941,7 +28782,7 @@
           <w:bCs/>
         </w:rPr>
       </w:pPr>
-      <w:bookmarkStart w:id="84" w:name="_Toc137680144"/>
+      <w:bookmarkStart w:id="85" w:name="_Toc137680144"/>
       <w:r>
         <w:rPr>
           <w:rFonts w:cs="Arial"/>
@@ -28950,7 +28791,7 @@
         </w:rPr>
         <w:t>Communications Management Approach</w:t>
       </w:r>
-      <w:bookmarkEnd w:id="84"/>
+      <w:bookmarkEnd w:id="85"/>
     </w:p>
     <w:p>
       <w:pPr>
@@ -29028,7 +28869,7 @@
           <w:bCs/>
         </w:rPr>
       </w:pPr>
-      <w:bookmarkStart w:id="85" w:name="_Toc137680145"/>
+      <w:bookmarkStart w:id="86" w:name="_Toc137680145"/>
       <w:r>
         <w:rPr>
           <w:rFonts w:cs="Arial"/>
@@ -29037,7 +28878,7 @@
         </w:rPr>
         <w:t>Communications Management Constraints</w:t>
       </w:r>
-      <w:bookmarkEnd w:id="85"/>
+      <w:bookmarkEnd w:id="86"/>
     </w:p>
     <w:p>
       <w:pPr>
@@ -29297,7 +29138,7 @@
           <w:bCs/>
         </w:rPr>
       </w:pPr>
-      <w:bookmarkStart w:id="86" w:name="_Toc137680146"/>
+      <w:bookmarkStart w:id="87" w:name="_Toc137680146"/>
       <w:r>
         <w:rPr>
           <w:rFonts w:cs="Arial"/>
@@ -29306,7 +29147,7 @@
         </w:rPr>
         <w:t>Stakeholder Communication Requirements</w:t>
       </w:r>
-      <w:bookmarkEnd w:id="86"/>
+      <w:bookmarkEnd w:id="87"/>
     </w:p>
     <w:p>
       <w:pPr>
@@ -29493,7 +29334,7 @@
           <w:bCs/>
         </w:rPr>
       </w:pPr>
-      <w:bookmarkStart w:id="87" w:name="_Toc137680147"/>
+      <w:bookmarkStart w:id="88" w:name="_Toc137680147"/>
       <w:r>
         <w:rPr>
           <w:rFonts w:cs="Arial"/>
@@ -29502,7 +29343,7 @@
         </w:rPr>
         <w:t>Roles</w:t>
       </w:r>
-      <w:bookmarkEnd w:id="87"/>
+      <w:bookmarkEnd w:id="88"/>
     </w:p>
     <w:p>
       <w:pPr>
@@ -29800,7 +29641,6 @@
                 <w:sz w:val="24"/>
                 <w:szCs w:val="24"/>
               </w:rPr>
-              <w:lastRenderedPageBreak/>
               <w:t>Project Stakeholder</w:t>
             </w:r>
           </w:p>
@@ -29998,7 +29838,7 @@
                 <w:szCs w:val="24"/>
               </w:rPr>
             </w:pPr>
-            <w:commentRangeStart w:id="88"/>
+            <w:commentRangeStart w:id="89"/>
             <w:r>
               <w:rPr>
                 <w:sz w:val="24"/>
@@ -30007,12 +29847,12 @@
               <w:lastRenderedPageBreak/>
               <w:t xml:space="preserve">Project Team </w:t>
             </w:r>
-            <w:commentRangeEnd w:id="88"/>
+            <w:commentRangeEnd w:id="89"/>
             <w:r>
               <w:rPr>
                 <w:rStyle w:val="CommentReference"/>
               </w:rPr>
-              <w:commentReference w:id="88"/>
+              <w:commentReference w:id="89"/>
             </w:r>
             <w:r>
               <w:rPr>
@@ -30316,35 +30156,22 @@
           <w:szCs w:val="24"/>
         </w:rPr>
       </w:pPr>
-      <w:bookmarkStart w:id="89" w:name="_Toc137109476"/>
+      <w:bookmarkStart w:id="90" w:name="_Toc137109476"/>
       <w:r>
         <w:t xml:space="preserve">Table </w:t>
       </w:r>
-      <w:r>
-        <w:fldChar w:fldCharType="begin"/>
-      </w:r>
-      <w:r>
-        <w:instrText xml:space="preserve"> SEQ Table \* ARABIC </w:instrText>
-      </w:r>
-      <w:r>
-        <w:fldChar w:fldCharType="separate"/>
-      </w:r>
-      <w:r>
-        <w:rPr>
-          <w:noProof/>
-        </w:rPr>
-        <w:t>12</w:t>
-      </w:r>
-      <w:r>
-        <w:rPr>
-          <w:noProof/>
-        </w:rPr>
-        <w:fldChar w:fldCharType="end"/>
-      </w:r>
+      <w:fldSimple w:instr=" SEQ Table \* ARABIC ">
+        <w:r>
+          <w:rPr>
+            <w:noProof/>
+          </w:rPr>
+          <w:t>12</w:t>
+        </w:r>
+      </w:fldSimple>
       <w:r>
         <w:t>. Roles</w:t>
       </w:r>
-      <w:bookmarkEnd w:id="89"/>
+      <w:bookmarkEnd w:id="90"/>
     </w:p>
     <w:p>
       <w:pPr>
@@ -30383,7 +30210,7 @@
           <w:bCs/>
         </w:rPr>
       </w:pPr>
-      <w:bookmarkStart w:id="90" w:name="_Toc137680149"/>
+      <w:bookmarkStart w:id="91" w:name="_Toc137680149"/>
       <w:r>
         <w:rPr>
           <w:rFonts w:cs="Arial"/>
@@ -30393,7 +30220,7 @@
         <w:lastRenderedPageBreak/>
         <w:t>Communication Methods and Technologies</w:t>
       </w:r>
-      <w:bookmarkEnd w:id="90"/>
+      <w:bookmarkEnd w:id="91"/>
     </w:p>
     <w:p>
       <w:pPr>
@@ -30517,7 +30344,7 @@
           <w:bCs/>
         </w:rPr>
       </w:pPr>
-      <w:bookmarkStart w:id="91" w:name="_Toc137680150"/>
+      <w:bookmarkStart w:id="92" w:name="_Toc137680150"/>
       <w:r>
         <w:rPr>
           <w:rFonts w:cs="Arial"/>
@@ -30526,7 +30353,7 @@
         </w:rPr>
         <w:t>Communications Matrix</w:t>
       </w:r>
-      <w:bookmarkEnd w:id="91"/>
+      <w:bookmarkEnd w:id="92"/>
     </w:p>
     <w:p>
       <w:pPr>
@@ -31558,35 +31385,22 @@
           <w:szCs w:val="24"/>
         </w:rPr>
       </w:pPr>
-      <w:bookmarkStart w:id="92" w:name="_Toc137109477"/>
+      <w:bookmarkStart w:id="93" w:name="_Toc137109477"/>
       <w:r>
         <w:t xml:space="preserve">Table </w:t>
       </w:r>
-      <w:r>
-        <w:fldChar w:fldCharType="begin"/>
-      </w:r>
-      <w:r>
-        <w:instrText xml:space="preserve"> SEQ Table \* ARABIC </w:instrText>
-      </w:r>
-      <w:r>
-        <w:fldChar w:fldCharType="separate"/>
-      </w:r>
-      <w:r>
-        <w:rPr>
-          <w:noProof/>
-        </w:rPr>
-        <w:t>13</w:t>
-      </w:r>
-      <w:r>
-        <w:rPr>
-          <w:noProof/>
-        </w:rPr>
-        <w:fldChar w:fldCharType="end"/>
-      </w:r>
+      <w:fldSimple w:instr=" SEQ Table \* ARABIC ">
+        <w:r>
+          <w:rPr>
+            <w:noProof/>
+          </w:rPr>
+          <w:t>13</w:t>
+        </w:r>
+      </w:fldSimple>
       <w:r>
         <w:t>. Communication Matrix</w:t>
       </w:r>
-      <w:bookmarkEnd w:id="92"/>
+      <w:bookmarkEnd w:id="93"/>
     </w:p>
     <w:p>
       <w:pPr>
@@ -31599,7 +31413,7 @@
           <w:bCs/>
         </w:rPr>
       </w:pPr>
-      <w:bookmarkStart w:id="93" w:name="_Toc137680151"/>
+      <w:bookmarkStart w:id="94" w:name="_Toc137680151"/>
       <w:r>
         <w:rPr>
           <w:noProof/>
@@ -31629,7 +31443,7 @@
                     <pic:cNvPicPr/>
                   </pic:nvPicPr>
                   <pic:blipFill>
-                    <a:blip r:embed="rId20">
+                    <a:blip r:embed="rId22">
                       <a:extLst>
                         <a:ext uri="{28A0092B-C50C-407E-A947-70E740481C1C}">
                           <a14:useLocalDpi xmlns:a14="http://schemas.microsoft.com/office/drawing/2010/main" val="0"/>
@@ -31669,7 +31483,7 @@
         </w:rPr>
         <w:t>Communication Flowchart</w:t>
       </w:r>
-      <w:bookmarkEnd w:id="93"/>
+      <w:bookmarkEnd w:id="94"/>
     </w:p>
     <w:p>
       <w:pPr>
@@ -31716,7 +31530,7 @@
           <w:bCs/>
         </w:rPr>
       </w:pPr>
-      <w:bookmarkStart w:id="94" w:name="_Toc137680152"/>
+      <w:bookmarkStart w:id="95" w:name="_Toc137680152"/>
       <w:r>
         <w:rPr>
           <w:rFonts w:cs="Arial"/>
@@ -31725,7 +31539,7 @@
         </w:rPr>
         <w:t>Guidelines for Meetings</w:t>
       </w:r>
-      <w:bookmarkEnd w:id="94"/>
+      <w:bookmarkEnd w:id="95"/>
     </w:p>
     <w:p>
       <w:pPr>
@@ -32055,7 +31869,7 @@
           <w:bCs/>
         </w:rPr>
       </w:pPr>
-      <w:bookmarkStart w:id="95" w:name="_Toc137680153"/>
+      <w:bookmarkStart w:id="96" w:name="_Toc137680153"/>
       <w:r>
         <w:rPr>
           <w:rFonts w:cs="Arial"/>
@@ -32064,7 +31878,7 @@
         </w:rPr>
         <w:t>Communication Standards</w:t>
       </w:r>
-      <w:bookmarkEnd w:id="95"/>
+      <w:bookmarkEnd w:id="96"/>
     </w:p>
     <w:p>
       <w:pPr>
@@ -32100,7 +31914,7 @@
         </w:rPr>
         <w:tab/>
       </w:r>
-      <w:bookmarkStart w:id="96" w:name="_Toc137680154"/>
+      <w:bookmarkStart w:id="97" w:name="_Toc137680154"/>
       <w:r>
         <w:rPr>
           <w:sz w:val="24"/>
@@ -32325,7 +32139,7 @@
         <w:lastRenderedPageBreak/>
         <w:t>Communication Escalation Process</w:t>
       </w:r>
-      <w:bookmarkEnd w:id="96"/>
+      <w:bookmarkEnd w:id="97"/>
     </w:p>
     <w:p>
       <w:pPr>
@@ -32441,7 +32255,6 @@
         </w:rPr>
         <w:t xml:space="preserve"> This can be done with the team to understand what caused the issues and look for the right ways to resolve </w:t>
       </w:r>
-      <w:proofErr w:type="gramStart"/>
       <w:r>
         <w:rPr>
           <w:sz w:val="24"/>
@@ -32456,7 +32269,6 @@
         </w:rPr>
         <w:t>.</w:t>
       </w:r>
-      <w:proofErr w:type="gramEnd"/>
     </w:p>
     <w:p>
       <w:pPr>
@@ -32584,14 +32396,14 @@
           <w:rFonts w:cs="Arial"/>
         </w:rPr>
       </w:pPr>
-      <w:bookmarkStart w:id="97" w:name="_Toc137680156"/>
+      <w:bookmarkStart w:id="98" w:name="_Toc137680156"/>
       <w:r>
         <w:rPr>
           <w:rFonts w:cs="Arial"/>
         </w:rPr>
         <w:t>Quality Management Plan</w:t>
       </w:r>
-      <w:bookmarkEnd w:id="97"/>
+      <w:bookmarkEnd w:id="98"/>
     </w:p>
     <w:p>
       <w:pPr>
@@ -32604,7 +32416,7 @@
           <w:bCs/>
         </w:rPr>
       </w:pPr>
-      <w:bookmarkStart w:id="98" w:name="_Toc137680157"/>
+      <w:bookmarkStart w:id="99" w:name="_Toc137680157"/>
       <w:r>
         <w:rPr>
           <w:rFonts w:cs="Arial"/>
@@ -32613,7 +32425,7 @@
         </w:rPr>
         <w:t>Introduction</w:t>
       </w:r>
-      <w:bookmarkEnd w:id="98"/>
+      <w:bookmarkEnd w:id="99"/>
     </w:p>
     <w:p>
       <w:pPr>
@@ -32965,7 +32777,7 @@
           <w:bCs/>
         </w:rPr>
       </w:pPr>
-      <w:bookmarkStart w:id="99" w:name="_Toc137680158"/>
+      <w:bookmarkStart w:id="100" w:name="_Toc137680158"/>
       <w:r>
         <w:rPr>
           <w:rFonts w:cs="Arial"/>
@@ -32974,7 +32786,7 @@
         </w:rPr>
         <w:t>Quality Management Approach</w:t>
       </w:r>
-      <w:bookmarkEnd w:id="99"/>
+      <w:bookmarkEnd w:id="100"/>
     </w:p>
     <w:p>
       <w:pPr>
@@ -33498,36 +33310,23 @@
           <w:szCs w:val="24"/>
         </w:rPr>
       </w:pPr>
-      <w:bookmarkStart w:id="100" w:name="_Toc137109478"/>
+      <w:bookmarkStart w:id="101" w:name="_Toc137109478"/>
       <w:r>
         <w:lastRenderedPageBreak/>
         <w:t xml:space="preserve">Table </w:t>
       </w:r>
-      <w:r>
-        <w:fldChar w:fldCharType="begin"/>
-      </w:r>
-      <w:r>
-        <w:instrText xml:space="preserve"> SEQ Table \* ARABIC </w:instrText>
-      </w:r>
-      <w:r>
-        <w:fldChar w:fldCharType="separate"/>
-      </w:r>
-      <w:r>
-        <w:rPr>
-          <w:noProof/>
-        </w:rPr>
-        <w:t>14</w:t>
-      </w:r>
-      <w:r>
-        <w:rPr>
-          <w:noProof/>
-        </w:rPr>
-        <w:fldChar w:fldCharType="end"/>
-      </w:r>
+      <w:fldSimple w:instr=" SEQ Table \* ARABIC ">
+        <w:r>
+          <w:rPr>
+            <w:noProof/>
+          </w:rPr>
+          <w:t>14</w:t>
+        </w:r>
+      </w:fldSimple>
       <w:r>
         <w:t>. Quality Management Approach</w:t>
       </w:r>
-      <w:bookmarkEnd w:id="100"/>
+      <w:bookmarkEnd w:id="101"/>
     </w:p>
     <w:p>
       <w:pPr>
@@ -33890,7 +33689,7 @@
           <w:bCs/>
         </w:rPr>
       </w:pPr>
-      <w:bookmarkStart w:id="101" w:name="_Toc137680159"/>
+      <w:bookmarkStart w:id="102" w:name="_Toc137680159"/>
       <w:r>
         <w:rPr>
           <w:rFonts w:cs="Arial"/>
@@ -33899,7 +33698,7 @@
         </w:rPr>
         <w:t>Quality Requirements/Standards</w:t>
       </w:r>
-      <w:bookmarkEnd w:id="101"/>
+      <w:bookmarkEnd w:id="102"/>
     </w:p>
     <w:p>
       <w:pPr>
@@ -34358,7 +34157,7 @@
           <w:bCs/>
         </w:rPr>
       </w:pPr>
-      <w:bookmarkStart w:id="102" w:name="_Toc137680160"/>
+      <w:bookmarkStart w:id="103" w:name="_Toc137680160"/>
       <w:r>
         <w:rPr>
           <w:rFonts w:cs="Arial"/>
@@ -34367,7 +34166,7 @@
         </w:rPr>
         <w:t>Quality Assurance</w:t>
       </w:r>
-      <w:bookmarkEnd w:id="102"/>
+      <w:bookmarkEnd w:id="103"/>
     </w:p>
     <w:p>
       <w:pPr>
@@ -34620,7 +34419,7 @@
           <w:bCs/>
         </w:rPr>
       </w:pPr>
-      <w:bookmarkStart w:id="103" w:name="_Toc137680161"/>
+      <w:bookmarkStart w:id="104" w:name="_Toc137680161"/>
       <w:r>
         <w:rPr>
           <w:rFonts w:cs="Arial"/>
@@ -34630,7 +34429,7 @@
         <w:lastRenderedPageBreak/>
         <w:t>Quality Control</w:t>
       </w:r>
-      <w:bookmarkEnd w:id="103"/>
+      <w:bookmarkEnd w:id="104"/>
     </w:p>
     <w:p>
       <w:pPr>
@@ -35009,7 +34808,7 @@
           <w:bCs/>
         </w:rPr>
       </w:pPr>
-      <w:bookmarkStart w:id="104" w:name="_Toc137680162"/>
+      <w:bookmarkStart w:id="105" w:name="_Toc137680162"/>
       <w:r>
         <w:rPr>
           <w:rFonts w:cs="Arial"/>
@@ -35018,7 +34817,7 @@
         </w:rPr>
         <w:t>Quality Control Measurements</w:t>
       </w:r>
-      <w:bookmarkEnd w:id="104"/>
+      <w:bookmarkEnd w:id="105"/>
     </w:p>
     <w:p>
       <w:pPr>
@@ -35145,14 +34944,14 @@
           <w:rFonts w:cs="Arial"/>
         </w:rPr>
       </w:pPr>
-      <w:bookmarkStart w:id="105" w:name="_Toc137680163"/>
+      <w:bookmarkStart w:id="106" w:name="_Toc137680163"/>
       <w:r>
         <w:rPr>
           <w:rFonts w:cs="Arial"/>
         </w:rPr>
         <w:t>Risk Management Plan</w:t>
       </w:r>
-      <w:bookmarkEnd w:id="105"/>
+      <w:bookmarkEnd w:id="106"/>
     </w:p>
     <w:p>
       <w:pPr>
@@ -35165,7 +34964,7 @@
           <w:bCs/>
         </w:rPr>
       </w:pPr>
-      <w:bookmarkStart w:id="106" w:name="_Toc137680164"/>
+      <w:bookmarkStart w:id="107" w:name="_Toc137680164"/>
       <w:r>
         <w:rPr>
           <w:rFonts w:cs="Arial"/>
@@ -35174,7 +34973,7 @@
         </w:rPr>
         <w:t>Introduction</w:t>
       </w:r>
-      <w:bookmarkEnd w:id="106"/>
+      <w:bookmarkEnd w:id="107"/>
     </w:p>
     <w:p>
       <w:pPr>
@@ -35312,7 +35111,7 @@
           <w:bCs/>
         </w:rPr>
       </w:pPr>
-      <w:bookmarkStart w:id="107" w:name="_Toc137680165"/>
+      <w:bookmarkStart w:id="108" w:name="_Toc137680165"/>
       <w:r>
         <w:rPr>
           <w:rFonts w:cs="Arial"/>
@@ -35321,7 +35120,7 @@
         </w:rPr>
         <w:t>Top 3 Risks</w:t>
       </w:r>
-      <w:bookmarkEnd w:id="107"/>
+      <w:bookmarkEnd w:id="108"/>
     </w:p>
     <w:p>
       <w:pPr>
@@ -35488,7 +35287,7 @@
           <w:bCs/>
         </w:rPr>
       </w:pPr>
-      <w:bookmarkStart w:id="108" w:name="_Toc137680166"/>
+      <w:bookmarkStart w:id="109" w:name="_Toc137680166"/>
       <w:r>
         <w:rPr>
           <w:rFonts w:cs="Arial"/>
@@ -35497,7 +35296,7 @@
         </w:rPr>
         <w:t>Risk Management Approach</w:t>
       </w:r>
-      <w:bookmarkEnd w:id="108"/>
+      <w:bookmarkEnd w:id="109"/>
     </w:p>
     <w:p>
       <w:pPr>
@@ -35565,7 +35364,7 @@
           <w:bCs/>
         </w:rPr>
       </w:pPr>
-      <w:bookmarkStart w:id="109" w:name="_Toc137680167"/>
+      <w:bookmarkStart w:id="110" w:name="_Toc137680167"/>
       <w:r>
         <w:rPr>
           <w:rFonts w:cs="Arial"/>
@@ -35574,7 +35373,7 @@
         </w:rPr>
         <w:t>Risk Identification</w:t>
       </w:r>
-      <w:bookmarkEnd w:id="109"/>
+      <w:bookmarkEnd w:id="110"/>
     </w:p>
     <w:p>
       <w:pPr>
@@ -35910,7 +35709,7 @@
           <w:bCs/>
         </w:rPr>
       </w:pPr>
-      <w:bookmarkStart w:id="110" w:name="_Toc137680168"/>
+      <w:bookmarkStart w:id="111" w:name="_Toc137680168"/>
       <w:r>
         <w:rPr>
           <w:rFonts w:cs="Arial"/>
@@ -35919,7 +35718,7 @@
         </w:rPr>
         <w:t>Risk Qualification and Prioritization</w:t>
       </w:r>
-      <w:bookmarkEnd w:id="110"/>
+      <w:bookmarkEnd w:id="111"/>
     </w:p>
     <w:p>
       <w:pPr>
@@ -35981,7 +35780,7 @@
           <w:bCs/>
         </w:rPr>
       </w:pPr>
-      <w:bookmarkStart w:id="111" w:name="_Toc137680169"/>
+      <w:bookmarkStart w:id="112" w:name="_Toc137680169"/>
       <w:r>
         <w:rPr>
           <w:rFonts w:cs="Arial"/>
@@ -35990,7 +35789,7 @@
         </w:rPr>
         <w:t>Risk Monitoring</w:t>
       </w:r>
-      <w:bookmarkEnd w:id="111"/>
+      <w:bookmarkEnd w:id="112"/>
     </w:p>
     <w:p>
       <w:pPr>
@@ -36137,23 +35936,7 @@
           <w:sz w:val="24"/>
           <w:szCs w:val="24"/>
         </w:rPr>
-        <w:t xml:space="preserve">Furthermore, it should be noted that not only the risk manager should pay attention to any risks around the project, but the entire project team should also remain aware of the identified risks and the potential they </w:t>
-      </w:r>
-      <w:proofErr w:type="gramStart"/>
-      <w:r>
-        <w:rPr>
-          <w:sz w:val="24"/>
-          <w:szCs w:val="24"/>
-        </w:rPr>
-        <w:t>have to</w:t>
-      </w:r>
-      <w:proofErr w:type="gramEnd"/>
-      <w:r>
-        <w:rPr>
-          <w:sz w:val="24"/>
-          <w:szCs w:val="24"/>
-        </w:rPr>
-        <w:t xml:space="preserve"> impact the project which is why everyone is encouraged to help and notify the project manager or risk manager in case new risks occur.</w:t>
+        <w:t>Furthermore, it should be noted that not only the risk manager should pay attention to any risks around the project, but the entire project team should also remain aware of the identified risks and the potential they have to impact the project which is why everyone is encouraged to help and notify the project manager or risk manager in case new risks occur.</w:t>
       </w:r>
     </w:p>
     <w:p>
@@ -36180,7 +35963,7 @@
           <w:bCs/>
         </w:rPr>
       </w:pPr>
-      <w:bookmarkStart w:id="112" w:name="_Toc137680170"/>
+      <w:bookmarkStart w:id="113" w:name="_Toc137680170"/>
       <w:r>
         <w:rPr>
           <w:rFonts w:cs="Arial"/>
@@ -36189,7 +35972,7 @@
         </w:rPr>
         <w:t>Risk Mitigation and Avoidance</w:t>
       </w:r>
-      <w:bookmarkEnd w:id="112"/>
+      <w:bookmarkEnd w:id="113"/>
     </w:p>
     <w:p>
       <w:pPr>
@@ -36230,23 +36013,7 @@
           <w:sz w:val="24"/>
           <w:szCs w:val="24"/>
         </w:rPr>
-        <w:t xml:space="preserve">The risk management plan will be created by the team based on the criteria created rating the risks based on their impact and importance. In preparation for those risks, the project team will collaborate </w:t>
-      </w:r>
-      <w:proofErr w:type="gramStart"/>
-      <w:r>
-        <w:rPr>
-          <w:sz w:val="24"/>
-          <w:szCs w:val="24"/>
-        </w:rPr>
-        <w:t>alongside  stakeholders</w:t>
-      </w:r>
-      <w:proofErr w:type="gramEnd"/>
-      <w:r>
-        <w:rPr>
-          <w:sz w:val="24"/>
-          <w:szCs w:val="24"/>
-        </w:rPr>
-        <w:t xml:space="preserve"> to put mitigation techniques in place to mitigate the risks.</w:t>
+        <w:t>The risk management plan will be created by the team based on the criteria created rating the risks based on their impact and importance. In preparation for those risks, the project team will collaborate alongside  stakeholders to put mitigation techniques in place to mitigate the risks.</w:t>
       </w:r>
     </w:p>
     <w:p>
@@ -36506,7 +36273,7 @@
           <w:bCs/>
         </w:rPr>
       </w:pPr>
-      <w:bookmarkStart w:id="113" w:name="_Toc137680171"/>
+      <w:bookmarkStart w:id="114" w:name="_Toc137680171"/>
       <w:r>
         <w:rPr>
           <w:rFonts w:cs="Arial"/>
@@ -36515,7 +36282,7 @@
         </w:rPr>
         <w:t>Risk Register</w:t>
       </w:r>
-      <w:bookmarkEnd w:id="113"/>
+      <w:bookmarkEnd w:id="114"/>
     </w:p>
     <w:p>
       <w:pPr>
@@ -38659,7 +38426,7 @@
           <w:rFonts w:cs="Arial"/>
         </w:rPr>
       </w:pPr>
-      <w:bookmarkStart w:id="114" w:name="_Toc137680172"/>
+      <w:bookmarkStart w:id="115" w:name="_Toc137680172"/>
       <w:r>
         <w:rPr>
           <w:rFonts w:cs="Arial"/>
@@ -38667,7 +38434,7 @@
         <w:lastRenderedPageBreak/>
         <w:t>Procurement Plan</w:t>
       </w:r>
-      <w:bookmarkEnd w:id="114"/>
+      <w:bookmarkEnd w:id="115"/>
     </w:p>
     <w:p>
       <w:pPr>
@@ -38680,7 +38447,7 @@
           <w:bCs/>
         </w:rPr>
       </w:pPr>
-      <w:bookmarkStart w:id="115" w:name="_Toc137680173"/>
+      <w:bookmarkStart w:id="116" w:name="_Toc137680173"/>
       <w:r>
         <w:rPr>
           <w:rFonts w:cs="Arial"/>
@@ -38689,7 +38456,7 @@
         </w:rPr>
         <w:t>Introduction</w:t>
       </w:r>
-      <w:bookmarkEnd w:id="115"/>
+      <w:bookmarkEnd w:id="116"/>
     </w:p>
     <w:p>
       <w:pPr>
@@ -38888,7 +38655,7 @@
           <w:bCs/>
         </w:rPr>
       </w:pPr>
-      <w:bookmarkStart w:id="116" w:name="_Toc137680174"/>
+      <w:bookmarkStart w:id="117" w:name="_Toc137680174"/>
       <w:r>
         <w:rPr>
           <w:rFonts w:cs="Arial"/>
@@ -38897,7 +38664,7 @@
         </w:rPr>
         <w:t>Procurement Risks</w:t>
       </w:r>
-      <w:bookmarkEnd w:id="116"/>
+      <w:bookmarkEnd w:id="117"/>
     </w:p>
     <w:p>
       <w:pPr>
@@ -39198,7 +38965,7 @@
           <w:bCs/>
         </w:rPr>
       </w:pPr>
-      <w:bookmarkStart w:id="117" w:name="_Toc137680175"/>
+      <w:bookmarkStart w:id="118" w:name="_Toc137680175"/>
       <w:r>
         <w:rPr>
           <w:rFonts w:cs="Arial"/>
@@ -39207,7 +38974,7 @@
         </w:rPr>
         <w:t>Procurement Risk Management</w:t>
       </w:r>
-      <w:bookmarkEnd w:id="117"/>
+      <w:bookmarkEnd w:id="118"/>
     </w:p>
     <w:p>
       <w:pPr>
@@ -39714,7 +39481,7 @@
           <w:bCs/>
         </w:rPr>
       </w:pPr>
-      <w:bookmarkStart w:id="118" w:name="_Toc137680176"/>
+      <w:bookmarkStart w:id="119" w:name="_Toc137680176"/>
       <w:r>
         <w:rPr>
           <w:rFonts w:cs="Arial"/>
@@ -39723,7 +39490,7 @@
         </w:rPr>
         <w:t>Cost Determination</w:t>
       </w:r>
-      <w:bookmarkEnd w:id="118"/>
+      <w:bookmarkEnd w:id="119"/>
     </w:p>
     <w:p>
       <w:pPr>
@@ -39871,7 +39638,7 @@
           <w:bCs/>
         </w:rPr>
       </w:pPr>
-      <w:bookmarkStart w:id="119" w:name="_Toc137680177"/>
+      <w:bookmarkStart w:id="120" w:name="_Toc137680177"/>
       <w:r>
         <w:rPr>
           <w:rFonts w:cs="Arial"/>
@@ -39880,7 +39647,7 @@
         </w:rPr>
         <w:t>Procurement Constraints</w:t>
       </w:r>
-      <w:bookmarkEnd w:id="119"/>
+      <w:bookmarkEnd w:id="120"/>
     </w:p>
     <w:p>
       <w:pPr>
@@ -40114,7 +39881,7 @@
           <w:bCs/>
         </w:rPr>
       </w:pPr>
-      <w:bookmarkStart w:id="120" w:name="_Toc137680178"/>
+      <w:bookmarkStart w:id="121" w:name="_Toc137680178"/>
       <w:r>
         <w:rPr>
           <w:rFonts w:cs="Arial"/>
@@ -40124,7 +39891,7 @@
         <w:lastRenderedPageBreak/>
         <w:t>Contract Approval Process</w:t>
       </w:r>
-      <w:bookmarkEnd w:id="120"/>
+      <w:bookmarkEnd w:id="121"/>
     </w:p>
     <w:p>
       <w:pPr>
@@ -40499,7 +40266,7 @@
           <w:bCs/>
         </w:rPr>
       </w:pPr>
-      <w:bookmarkStart w:id="121" w:name="_Toc137680179"/>
+      <w:bookmarkStart w:id="122" w:name="_Toc137680179"/>
       <w:r>
         <w:rPr>
           <w:rFonts w:cs="Arial"/>
@@ -40508,7 +40275,7 @@
         </w:rPr>
         <w:t>Decision Criteria</w:t>
       </w:r>
-      <w:bookmarkEnd w:id="121"/>
+      <w:bookmarkEnd w:id="122"/>
     </w:p>
     <w:p>
       <w:pPr>
@@ -40768,7 +40535,7 @@
           <w:bCs/>
         </w:rPr>
       </w:pPr>
-      <w:bookmarkStart w:id="122" w:name="_Toc137680180"/>
+      <w:bookmarkStart w:id="123" w:name="_Toc137680180"/>
       <w:r>
         <w:rPr>
           <w:rFonts w:cs="Arial"/>
@@ -40778,7 +40545,7 @@
         <w:lastRenderedPageBreak/>
         <w:t>Performance Metrics for Procurement Activities</w:t>
       </w:r>
-      <w:bookmarkEnd w:id="122"/>
+      <w:bookmarkEnd w:id="123"/>
     </w:p>
     <w:p>
       <w:pPr>
@@ -41089,14 +40856,14 @@
           <w:rFonts w:cs="Arial"/>
         </w:rPr>
       </w:pPr>
-      <w:bookmarkStart w:id="123" w:name="_Toc137680181"/>
+      <w:bookmarkStart w:id="124" w:name="_Toc137680181"/>
       <w:r>
         <w:rPr>
           <w:rFonts w:cs="Arial"/>
         </w:rPr>
         <w:t>Implementation Plan</w:t>
       </w:r>
-      <w:bookmarkEnd w:id="123"/>
+      <w:bookmarkEnd w:id="124"/>
     </w:p>
     <w:p>
       <w:pPr>
@@ -41109,7 +40876,7 @@
           <w:bCs/>
         </w:rPr>
       </w:pPr>
-      <w:bookmarkStart w:id="124" w:name="_Toc137680182"/>
+      <w:bookmarkStart w:id="125" w:name="_Toc137680182"/>
       <w:r>
         <w:rPr>
           <w:rFonts w:cs="Arial"/>
@@ -41118,7 +40885,7 @@
         </w:rPr>
         <w:t>Executive Summary</w:t>
       </w:r>
-      <w:bookmarkEnd w:id="124"/>
+      <w:bookmarkEnd w:id="125"/>
     </w:p>
     <w:p>
       <w:pPr>
@@ -41166,7 +40933,7 @@
           <w:bCs/>
         </w:rPr>
       </w:pPr>
-      <w:bookmarkStart w:id="125" w:name="_Toc137680183"/>
+      <w:bookmarkStart w:id="126" w:name="_Toc137680183"/>
       <w:r>
         <w:rPr>
           <w:rFonts w:cs="Arial"/>
@@ -41175,7 +40942,7 @@
         </w:rPr>
         <w:t>Transition Approach</w:t>
       </w:r>
-      <w:bookmarkEnd w:id="125"/>
+      <w:bookmarkEnd w:id="126"/>
     </w:p>
     <w:p>
       <w:pPr>
@@ -41643,7 +41410,7 @@
           <w:bCs/>
         </w:rPr>
       </w:pPr>
-      <w:bookmarkStart w:id="126" w:name="_Toc137680184"/>
+      <w:bookmarkStart w:id="127" w:name="_Toc137680184"/>
       <w:r>
         <w:rPr>
           <w:rFonts w:cs="Arial"/>
@@ -41652,7 +41419,7 @@
         </w:rPr>
         <w:t>Transition Team Organization</w:t>
       </w:r>
-      <w:bookmarkEnd w:id="126"/>
+      <w:bookmarkEnd w:id="127"/>
     </w:p>
     <w:p>
       <w:pPr>
@@ -41692,8 +41459,8 @@
         </w:rPr>
         <w:t xml:space="preserve">Roles and </w:t>
       </w:r>
-      <w:commentRangeStart w:id="127"/>
       <w:commentRangeStart w:id="128"/>
+      <w:commentRangeStart w:id="129"/>
       <w:r>
         <w:rPr>
           <w:b/>
@@ -41705,7 +41472,7 @@
         </w:rPr>
         <w:t>Responsibilities</w:t>
       </w:r>
-      <w:commentRangeEnd w:id="127"/>
+      <w:commentRangeEnd w:id="128"/>
       <w:r>
         <w:rPr>
           <w:rStyle w:val="CommentReference"/>
@@ -41714,14 +41481,14 @@
           <w:i/>
           <w:iCs/>
         </w:rPr>
-        <w:commentReference w:id="127"/>
-      </w:r>
-      <w:commentRangeEnd w:id="128"/>
+        <w:commentReference w:id="128"/>
+      </w:r>
+      <w:commentRangeEnd w:id="129"/>
       <w:r>
         <w:rPr>
           <w:rStyle w:val="CommentReference"/>
         </w:rPr>
-        <w:commentReference w:id="128"/>
+        <w:commentReference w:id="129"/>
       </w:r>
       <w:r>
         <w:rPr>
@@ -41878,14 +41645,7 @@
           <w:sz w:val="24"/>
           <w:szCs w:val="24"/>
         </w:rPr>
-        <w:t xml:space="preserve"> identifying and reporting </w:t>
-      </w:r>
-      <w:r>
-        <w:rPr>
-          <w:sz w:val="24"/>
-          <w:szCs w:val="24"/>
-        </w:rPr>
-        <w:t>defects.</w:t>
+        <w:t xml:space="preserve"> identifying and reporting defects.</w:t>
       </w:r>
     </w:p>
     <w:p>
@@ -42045,7 +41805,7 @@
           <w:bCs/>
         </w:rPr>
       </w:pPr>
-      <w:bookmarkStart w:id="129" w:name="_Toc137680185"/>
+      <w:bookmarkStart w:id="130" w:name="_Toc137680185"/>
       <w:r>
         <w:rPr>
           <w:rFonts w:cs="Arial"/>
@@ -42054,7 +41814,7 @@
         </w:rPr>
         <w:t>Workforce Transition</w:t>
       </w:r>
-      <w:bookmarkEnd w:id="129"/>
+      <w:bookmarkEnd w:id="130"/>
     </w:p>
     <w:p>
       <w:pPr>
@@ -42203,7 +41963,7 @@
           <w:bCs/>
         </w:rPr>
       </w:pPr>
-      <w:bookmarkStart w:id="130" w:name="_Toc137680186"/>
+      <w:bookmarkStart w:id="131" w:name="_Toc137680186"/>
       <w:r>
         <w:rPr>
           <w:rFonts w:cs="Arial"/>
@@ -42212,7 +41972,7 @@
         </w:rPr>
         <w:t>Workforce Execution During Transition</w:t>
       </w:r>
-      <w:bookmarkEnd w:id="130"/>
+      <w:bookmarkEnd w:id="131"/>
     </w:p>
     <w:p>
       <w:pPr>
@@ -42503,7 +42263,7 @@
           <w:bCs/>
         </w:rPr>
       </w:pPr>
-      <w:bookmarkStart w:id="131" w:name="_Toc137680187"/>
+      <w:bookmarkStart w:id="132" w:name="_Toc137680187"/>
       <w:r>
         <w:rPr>
           <w:rFonts w:cs="Arial"/>
@@ -42520,7 +42280,7 @@
         </w:rPr>
         <w:t>racts</w:t>
       </w:r>
-      <w:bookmarkEnd w:id="131"/>
+      <w:bookmarkEnd w:id="132"/>
     </w:p>
     <w:p>
       <w:pPr>
@@ -42588,7 +42348,7 @@
           <w:bCs/>
         </w:rPr>
       </w:pPr>
-      <w:bookmarkStart w:id="132" w:name="_Toc137680188"/>
+      <w:bookmarkStart w:id="133" w:name="_Toc137680188"/>
       <w:r>
         <w:rPr>
           <w:rFonts w:cs="Arial"/>
@@ -42597,7 +42357,7 @@
         </w:rPr>
         <w:t>Property Transition</w:t>
       </w:r>
-      <w:bookmarkEnd w:id="132"/>
+      <w:bookmarkEnd w:id="133"/>
     </w:p>
     <w:p>
       <w:pPr>
@@ -42802,15 +42562,7 @@
         <w:ind w:left="2160" w:firstLine="720"/>
       </w:pPr>
       <w:r>
-        <w:t xml:space="preserve">The company, Villamin </w:t>
-      </w:r>
-      <w:proofErr w:type="gramStart"/>
-      <w:r>
-        <w:t>Wood</w:t>
-      </w:r>
-      <w:proofErr w:type="gramEnd"/>
-      <w:r>
-        <w:t xml:space="preserve"> and Iron Works, pointed out that they do not directly collect or store usernames and passwords for customer accounts. Instead, they use a third-party platform, like Facebook page, to connect with customers and provide access to their services. Customers are urged to check in with their Facebook credentials already in place to avoid creating new accounts or passwords. This strategy guarantees a secure and seamless user experience while protecting client privacy. </w:t>
+        <w:t xml:space="preserve">The company, Villamin Wood and Iron Works, pointed out that they do not directly collect or store usernames and passwords for customer accounts. Instead, they use a third-party platform, like Facebook page, to connect with customers and provide access to their services. Customers are urged to check in with their Facebook credentials already in place to avoid creating new accounts or passwords. This strategy guarantees a secure and seamless user experience while protecting client privacy. </w:t>
       </w:r>
     </w:p>
     <w:p>
@@ -43075,7 +42827,7 @@
                     <pic:cNvPicPr/>
                   </pic:nvPicPr>
                   <pic:blipFill>
-                    <a:blip r:embed="rId21"/>
+                    <a:blip r:embed="rId23"/>
                     <a:stretch>
                       <a:fillRect/>
                     </a:stretch>
@@ -43101,35 +42853,22 @@
         <w:pStyle w:val="Caption"/>
         <w:jc w:val="center"/>
       </w:pPr>
-      <w:bookmarkStart w:id="133" w:name="_Toc137109485"/>
+      <w:bookmarkStart w:id="134" w:name="_Toc137109485"/>
       <w:r>
         <w:t xml:space="preserve">Figure </w:t>
       </w:r>
-      <w:r>
-        <w:fldChar w:fldCharType="begin"/>
-      </w:r>
-      <w:r>
-        <w:instrText xml:space="preserve"> SEQ Figure \* ARABIC </w:instrText>
-      </w:r>
-      <w:r>
-        <w:fldChar w:fldCharType="separate"/>
-      </w:r>
-      <w:r>
-        <w:rPr>
-          <w:noProof/>
-        </w:rPr>
-        <w:t>2</w:t>
-      </w:r>
-      <w:r>
-        <w:rPr>
-          <w:noProof/>
-        </w:rPr>
-        <w:fldChar w:fldCharType="end"/>
-      </w:r>
+      <w:fldSimple w:instr=" SEQ Figure \* ARABIC ">
+        <w:r>
+          <w:rPr>
+            <w:noProof/>
+          </w:rPr>
+          <w:t>2</w:t>
+        </w:r>
+      </w:fldSimple>
       <w:r>
         <w:t>. Transition Out Schedule</w:t>
       </w:r>
-      <w:bookmarkEnd w:id="133"/>
+      <w:bookmarkEnd w:id="134"/>
     </w:p>
     <w:p>
       <w:pPr>
@@ -43345,11 +43084,11 @@
         <w:pStyle w:val="Heading1"/>
         <w:spacing w:before="0" w:line="480" w:lineRule="auto"/>
       </w:pPr>
-      <w:bookmarkStart w:id="134" w:name="_Toc137680189"/>
+      <w:bookmarkStart w:id="135" w:name="_Toc137680189"/>
       <w:r>
         <w:t>Sponsor Acceptance</w:t>
       </w:r>
-      <w:bookmarkEnd w:id="134"/>
+      <w:bookmarkEnd w:id="135"/>
     </w:p>
     <w:p>
       <w:r>
@@ -43373,27 +43112,8 @@
     <w:p>
       <w:r>
         <w:pict w14:anchorId="6C94C072">
-          <v:shapetype id="_x0000_t75" coordsize="21600,21600" o:spt="75" o:preferrelative="t" path="m@4@5l@4@11@9@11@9@5xe" filled="f" stroked="f">
-            <v:stroke joinstyle="miter"/>
-            <v:formulas>
-              <v:f eqn="if lineDrawn pixelLineWidth 0"/>
-              <v:f eqn="sum @0 1 0"/>
-              <v:f eqn="sum 0 0 @1"/>
-              <v:f eqn="prod @2 1 2"/>
-              <v:f eqn="prod @3 21600 pixelWidth"/>
-              <v:f eqn="prod @3 21600 pixelHeight"/>
-              <v:f eqn="sum @0 0 1"/>
-              <v:f eqn="prod @6 1 2"/>
-              <v:f eqn="prod @7 21600 pixelWidth"/>
-              <v:f eqn="sum @8 21600 0"/>
-              <v:f eqn="prod @7 21600 pixelHeight"/>
-              <v:f eqn="sum @10 21600 0"/>
-            </v:formulas>
-            <v:path o:extrusionok="f" gradientshapeok="t" o:connecttype="rect"/>
-            <o:lock v:ext="edit" aspectratio="t"/>
-          </v:shapetype>
-          <v:shape id="_x0000_i1025" type="#_x0000_t75" alt="Microsoft Office Signature Line..." style="width:193.35pt;height:94pt">
-            <v:imagedata r:id="rId22" o:title=""/>
+          <v:shape id="_x0000_i1026" type="#_x0000_t75" alt="Microsoft Office Signature Line..." style="width:193.8pt;height:93.6pt">
+            <v:imagedata r:id="rId24" o:title=""/>
             <o:lock v:ext="edit" ungrouping="t" rotation="t" cropping="t" verticies="t" text="t" grouping="t"/>
             <o:signatureline v:ext="edit" id="{FBAB6461-0CD7-41CD-BB52-FFE41218D581}" provid="{00000000-0000-0000-0000-000000000000}" o:suggestedsigner="Manuel Villamin Jr." o:suggestedsigner2="Owner of Villamin Wood and Iron Works" issignatureline="t"/>
           </v:shape>
@@ -43411,11 +43131,11 @@
       <w:pPr>
         <w:pStyle w:val="Heading1"/>
       </w:pPr>
-      <w:bookmarkStart w:id="135" w:name="_Toc137680190"/>
+      <w:bookmarkStart w:id="136" w:name="_Toc137680190"/>
       <w:r>
         <w:t>List of Tables</w:t>
       </w:r>
-      <w:bookmarkEnd w:id="135"/>
+      <w:bookmarkEnd w:id="136"/>
     </w:p>
     <w:p>
       <w:pPr>
@@ -44387,11 +44107,11 @@
       <w:pPr>
         <w:pStyle w:val="Heading1"/>
       </w:pPr>
-      <w:bookmarkStart w:id="136" w:name="_Toc137680191"/>
+      <w:bookmarkStart w:id="137" w:name="_Toc137680191"/>
       <w:r>
         <w:t>List of Figures</w:t>
       </w:r>
-      <w:bookmarkEnd w:id="136"/>
+      <w:bookmarkEnd w:id="137"/>
     </w:p>
     <w:p>
       <w:pPr>
@@ -45564,11 +45284,11 @@
         <w:pStyle w:val="Heading1"/>
         <w:spacing w:before="0" w:line="480" w:lineRule="auto"/>
       </w:pPr>
-      <w:bookmarkStart w:id="137" w:name="_Toc137680192"/>
+      <w:bookmarkStart w:id="138" w:name="_Toc137680192"/>
       <w:r>
         <w:t>Appendices</w:t>
       </w:r>
-      <w:bookmarkEnd w:id="137"/>
+      <w:bookmarkEnd w:id="138"/>
     </w:p>
     <w:p>
       <w:pPr>
@@ -45579,14 +45299,14 @@
           <w:rFonts w:cs="Arial"/>
         </w:rPr>
       </w:pPr>
-      <w:bookmarkStart w:id="138" w:name="_Toc137680193"/>
+      <w:bookmarkStart w:id="139" w:name="_Toc137680193"/>
       <w:r>
         <w:rPr>
           <w:rFonts w:cs="Arial"/>
         </w:rPr>
         <w:t>Project Cost and Benefit Analysis</w:t>
       </w:r>
-      <w:bookmarkEnd w:id="138"/>
+      <w:bookmarkEnd w:id="139"/>
     </w:p>
     <w:p>
       <w:pPr>
@@ -45615,14 +45335,14 @@
           <w:rFonts w:cs="Arial"/>
         </w:rPr>
       </w:pPr>
-      <w:bookmarkStart w:id="139" w:name="_Toc137680194"/>
+      <w:bookmarkStart w:id="140" w:name="_Toc137680194"/>
       <w:r>
         <w:rPr>
           <w:rFonts w:cs="Arial"/>
         </w:rPr>
         <w:t>Project Methodology</w:t>
       </w:r>
-      <w:bookmarkEnd w:id="139"/>
+      <w:bookmarkEnd w:id="140"/>
     </w:p>
     <w:p>
       <w:pPr>
@@ -45651,7 +45371,7 @@
           <w:rFonts w:cs="Arial"/>
         </w:rPr>
       </w:pPr>
-      <w:bookmarkStart w:id="140" w:name="_Toc137680195"/>
+      <w:bookmarkStart w:id="141" w:name="_Toc137680195"/>
       <w:r>
         <w:rPr>
           <w:rFonts w:cs="Arial"/>
@@ -45659,7 +45379,7 @@
         <w:lastRenderedPageBreak/>
         <w:t>System Requirement Specifications</w:t>
       </w:r>
-      <w:bookmarkEnd w:id="140"/>
+      <w:bookmarkEnd w:id="141"/>
     </w:p>
     <w:p>
       <w:pPr>
@@ -45688,14 +45408,14 @@
           <w:rFonts w:cs="Arial"/>
         </w:rPr>
       </w:pPr>
-      <w:bookmarkStart w:id="141" w:name="_Toc137680196"/>
+      <w:bookmarkStart w:id="142" w:name="_Toc137680196"/>
       <w:r>
         <w:rPr>
           <w:rFonts w:cs="Arial"/>
         </w:rPr>
         <w:t>Development Tools Specifications</w:t>
       </w:r>
-      <w:bookmarkEnd w:id="141"/>
+      <w:bookmarkEnd w:id="142"/>
     </w:p>
     <w:p>
       <w:pPr>
@@ -45735,7 +45455,7 @@
           <w:rFonts w:cs="Arial"/>
         </w:rPr>
       </w:pPr>
-      <w:bookmarkStart w:id="142" w:name="_Toc137680197"/>
+      <w:bookmarkStart w:id="143" w:name="_Toc137680197"/>
       <w:r>
         <w:rPr>
           <w:rFonts w:cs="Arial"/>
@@ -45743,7 +45463,7 @@
         <w:lastRenderedPageBreak/>
         <w:t>WBS Dictionary</w:t>
       </w:r>
-      <w:bookmarkEnd w:id="142"/>
+      <w:bookmarkEnd w:id="143"/>
     </w:p>
     <w:p>
       <w:pPr>
@@ -45771,7 +45491,7 @@
                     <pic:cNvPicPr/>
                   </pic:nvPicPr>
                   <pic:blipFill>
-                    <a:blip r:embed="rId23"/>
+                    <a:blip r:embed="rId25"/>
                     <a:stretch>
                       <a:fillRect/>
                     </a:stretch>
@@ -45801,35 +45521,22 @@
           <w:szCs w:val="24"/>
         </w:rPr>
       </w:pPr>
-      <w:bookmarkStart w:id="143" w:name="_Toc137109486"/>
+      <w:bookmarkStart w:id="144" w:name="_Toc137109486"/>
       <w:r>
         <w:t xml:space="preserve">Figure </w:t>
       </w:r>
-      <w:r>
-        <w:fldChar w:fldCharType="begin"/>
-      </w:r>
-      <w:r>
-        <w:instrText xml:space="preserve"> SEQ Figure \* ARABIC </w:instrText>
-      </w:r>
-      <w:r>
-        <w:fldChar w:fldCharType="separate"/>
-      </w:r>
-      <w:r>
-        <w:rPr>
-          <w:noProof/>
-        </w:rPr>
-        <w:t>3</w:t>
-      </w:r>
-      <w:r>
-        <w:rPr>
-          <w:noProof/>
-        </w:rPr>
-        <w:fldChar w:fldCharType="end"/>
-      </w:r>
+      <w:fldSimple w:instr=" SEQ Figure \* ARABIC ">
+        <w:r>
+          <w:rPr>
+            <w:noProof/>
+          </w:rPr>
+          <w:t>3</w:t>
+        </w:r>
+      </w:fldSimple>
       <w:r>
         <w:t>. WBS Dictionary Page 1</w:t>
       </w:r>
-      <w:bookmarkEnd w:id="143"/>
+      <w:bookmarkEnd w:id="144"/>
     </w:p>
     <w:p>
       <w:pPr>
@@ -45868,7 +45575,7 @@
                     <pic:cNvPicPr/>
                   </pic:nvPicPr>
                   <pic:blipFill>
-                    <a:blip r:embed="rId24"/>
+                    <a:blip r:embed="rId26"/>
                     <a:stretch>
                       <a:fillRect/>
                     </a:stretch>
@@ -45898,31 +45605,18 @@
           <w:szCs w:val="24"/>
         </w:rPr>
       </w:pPr>
-      <w:bookmarkStart w:id="144" w:name="_Toc137109487"/>
+      <w:bookmarkStart w:id="145" w:name="_Toc137109487"/>
       <w:r>
         <w:t xml:space="preserve">Figure </w:t>
       </w:r>
-      <w:r>
-        <w:fldChar w:fldCharType="begin"/>
-      </w:r>
-      <w:r>
-        <w:instrText xml:space="preserve"> SEQ Figure \* ARABIC </w:instrText>
-      </w:r>
-      <w:r>
-        <w:fldChar w:fldCharType="separate"/>
-      </w:r>
-      <w:r>
-        <w:rPr>
-          <w:noProof/>
-        </w:rPr>
-        <w:t>4</w:t>
-      </w:r>
-      <w:r>
-        <w:rPr>
-          <w:noProof/>
-        </w:rPr>
-        <w:fldChar w:fldCharType="end"/>
-      </w:r>
+      <w:fldSimple w:instr=" SEQ Figure \* ARABIC ">
+        <w:r>
+          <w:rPr>
+            <w:noProof/>
+          </w:rPr>
+          <w:t>4</w:t>
+        </w:r>
+      </w:fldSimple>
       <w:r>
         <w:t>.</w:t>
       </w:r>
@@ -45932,7 +45626,7 @@
       <w:r>
         <w:t>2</w:t>
       </w:r>
-      <w:bookmarkEnd w:id="144"/>
+      <w:bookmarkEnd w:id="145"/>
     </w:p>
     <w:p>
       <w:pPr>
@@ -45970,7 +45664,7 @@
                     <pic:cNvPicPr/>
                   </pic:nvPicPr>
                   <pic:blipFill>
-                    <a:blip r:embed="rId25"/>
+                    <a:blip r:embed="rId27"/>
                     <a:stretch>
                       <a:fillRect/>
                     </a:stretch>
@@ -46000,38 +45694,25 @@
           <w:szCs w:val="24"/>
         </w:rPr>
       </w:pPr>
-      <w:bookmarkStart w:id="145" w:name="_Toc137109488"/>
+      <w:bookmarkStart w:id="146" w:name="_Toc137109488"/>
       <w:r>
         <w:t xml:space="preserve">Figure </w:t>
       </w:r>
-      <w:r>
-        <w:fldChar w:fldCharType="begin"/>
-      </w:r>
-      <w:r>
-        <w:instrText xml:space="preserve"> SEQ Figure \* ARABIC </w:instrText>
-      </w:r>
-      <w:r>
-        <w:fldChar w:fldCharType="separate"/>
-      </w:r>
-      <w:r>
-        <w:rPr>
-          <w:noProof/>
-        </w:rPr>
-        <w:t>5</w:t>
-      </w:r>
-      <w:r>
-        <w:rPr>
-          <w:noProof/>
-        </w:rPr>
-        <w:fldChar w:fldCharType="end"/>
-      </w:r>
+      <w:fldSimple w:instr=" SEQ Figure \* ARABIC ">
+        <w:r>
+          <w:rPr>
+            <w:noProof/>
+          </w:rPr>
+          <w:t>5</w:t>
+        </w:r>
+      </w:fldSimple>
       <w:r>
         <w:t xml:space="preserve">. WBS Dictionary Page </w:t>
       </w:r>
       <w:r>
         <w:t>3</w:t>
       </w:r>
-      <w:bookmarkEnd w:id="145"/>
+      <w:bookmarkEnd w:id="146"/>
     </w:p>
     <w:p>
       <w:pPr>
@@ -46070,7 +45751,7 @@
                     <pic:cNvPicPr/>
                   </pic:nvPicPr>
                   <pic:blipFill>
-                    <a:blip r:embed="rId26"/>
+                    <a:blip r:embed="rId28"/>
                     <a:stretch>
                       <a:fillRect/>
                     </a:stretch>
@@ -46100,38 +45781,25 @@
           <w:szCs w:val="24"/>
         </w:rPr>
       </w:pPr>
-      <w:bookmarkStart w:id="146" w:name="_Toc137109489"/>
+      <w:bookmarkStart w:id="147" w:name="_Toc137109489"/>
       <w:r>
         <w:t xml:space="preserve">Figure </w:t>
       </w:r>
-      <w:r>
-        <w:fldChar w:fldCharType="begin"/>
-      </w:r>
-      <w:r>
-        <w:instrText xml:space="preserve"> SEQ Figure \* ARABIC </w:instrText>
-      </w:r>
-      <w:r>
-        <w:fldChar w:fldCharType="separate"/>
-      </w:r>
-      <w:r>
-        <w:rPr>
-          <w:noProof/>
-        </w:rPr>
-        <w:t>6</w:t>
-      </w:r>
-      <w:r>
-        <w:rPr>
-          <w:noProof/>
-        </w:rPr>
-        <w:fldChar w:fldCharType="end"/>
-      </w:r>
+      <w:fldSimple w:instr=" SEQ Figure \* ARABIC ">
+        <w:r>
+          <w:rPr>
+            <w:noProof/>
+          </w:rPr>
+          <w:t>6</w:t>
+        </w:r>
+      </w:fldSimple>
       <w:r>
         <w:t xml:space="preserve">. WBS Dictionary Page </w:t>
       </w:r>
       <w:r>
         <w:t>4</w:t>
       </w:r>
-      <w:bookmarkEnd w:id="146"/>
+      <w:bookmarkEnd w:id="147"/>
     </w:p>
     <w:p>
       <w:pPr>
@@ -46179,7 +45847,7 @@
                     <pic:cNvPicPr/>
                   </pic:nvPicPr>
                   <pic:blipFill>
-                    <a:blip r:embed="rId27"/>
+                    <a:blip r:embed="rId29"/>
                     <a:stretch>
                       <a:fillRect/>
                     </a:stretch>
@@ -46209,38 +45877,25 @@
           <w:szCs w:val="24"/>
         </w:rPr>
       </w:pPr>
-      <w:bookmarkStart w:id="147" w:name="_Toc137109490"/>
+      <w:bookmarkStart w:id="148" w:name="_Toc137109490"/>
       <w:r>
         <w:t xml:space="preserve">Figure </w:t>
       </w:r>
-      <w:r>
-        <w:fldChar w:fldCharType="begin"/>
-      </w:r>
-      <w:r>
-        <w:instrText xml:space="preserve"> SEQ Figure \* ARABIC </w:instrText>
-      </w:r>
-      <w:r>
-        <w:fldChar w:fldCharType="separate"/>
-      </w:r>
-      <w:r>
-        <w:rPr>
-          <w:noProof/>
-        </w:rPr>
-        <w:t>7</w:t>
-      </w:r>
-      <w:r>
-        <w:rPr>
-          <w:noProof/>
-        </w:rPr>
-        <w:fldChar w:fldCharType="end"/>
-      </w:r>
+      <w:fldSimple w:instr=" SEQ Figure \* ARABIC ">
+        <w:r>
+          <w:rPr>
+            <w:noProof/>
+          </w:rPr>
+          <w:t>7</w:t>
+        </w:r>
+      </w:fldSimple>
       <w:r>
         <w:t xml:space="preserve">. WBS Dictionary Page </w:t>
       </w:r>
       <w:r>
         <w:t>5</w:t>
       </w:r>
-      <w:bookmarkEnd w:id="147"/>
+      <w:bookmarkEnd w:id="148"/>
     </w:p>
     <w:p>
       <w:pPr>
@@ -46279,7 +45934,7 @@
                     <pic:cNvPicPr/>
                   </pic:nvPicPr>
                   <pic:blipFill>
-                    <a:blip r:embed="rId28"/>
+                    <a:blip r:embed="rId30"/>
                     <a:stretch>
                       <a:fillRect/>
                     </a:stretch>
@@ -46309,38 +45964,25 @@
           <w:szCs w:val="24"/>
         </w:rPr>
       </w:pPr>
-      <w:bookmarkStart w:id="148" w:name="_Toc137109491"/>
+      <w:bookmarkStart w:id="149" w:name="_Toc137109491"/>
       <w:r>
         <w:t xml:space="preserve">Figure </w:t>
       </w:r>
-      <w:r>
-        <w:fldChar w:fldCharType="begin"/>
-      </w:r>
-      <w:r>
-        <w:instrText xml:space="preserve"> SEQ Figure \* ARABIC </w:instrText>
-      </w:r>
-      <w:r>
-        <w:fldChar w:fldCharType="separate"/>
-      </w:r>
-      <w:r>
-        <w:rPr>
-          <w:noProof/>
-        </w:rPr>
-        <w:t>8</w:t>
-      </w:r>
-      <w:r>
-        <w:rPr>
-          <w:noProof/>
-        </w:rPr>
-        <w:fldChar w:fldCharType="end"/>
-      </w:r>
+      <w:fldSimple w:instr=" SEQ Figure \* ARABIC ">
+        <w:r>
+          <w:rPr>
+            <w:noProof/>
+          </w:rPr>
+          <w:t>8</w:t>
+        </w:r>
+      </w:fldSimple>
       <w:r>
         <w:t xml:space="preserve">. WBS Dictionary Page </w:t>
       </w:r>
       <w:r>
         <w:t>6</w:t>
       </w:r>
-      <w:bookmarkEnd w:id="148"/>
+      <w:bookmarkEnd w:id="149"/>
     </w:p>
     <w:p>
       <w:pPr>
@@ -46379,7 +46021,7 @@
                     <pic:cNvPicPr/>
                   </pic:nvPicPr>
                   <pic:blipFill>
-                    <a:blip r:embed="rId29"/>
+                    <a:blip r:embed="rId31"/>
                     <a:stretch>
                       <a:fillRect/>
                     </a:stretch>
@@ -46409,38 +46051,25 @@
           <w:szCs w:val="24"/>
         </w:rPr>
       </w:pPr>
-      <w:bookmarkStart w:id="149" w:name="_Toc137109492"/>
+      <w:bookmarkStart w:id="150" w:name="_Toc137109492"/>
       <w:r>
         <w:t xml:space="preserve">Figure </w:t>
       </w:r>
-      <w:r>
-        <w:fldChar w:fldCharType="begin"/>
-      </w:r>
-      <w:r>
-        <w:instrText xml:space="preserve"> SEQ Figure \* ARABIC </w:instrText>
-      </w:r>
-      <w:r>
-        <w:fldChar w:fldCharType="separate"/>
-      </w:r>
-      <w:r>
-        <w:rPr>
-          <w:noProof/>
-        </w:rPr>
-        <w:t>9</w:t>
-      </w:r>
-      <w:r>
-        <w:rPr>
-          <w:noProof/>
-        </w:rPr>
-        <w:fldChar w:fldCharType="end"/>
-      </w:r>
+      <w:fldSimple w:instr=" SEQ Figure \* ARABIC ">
+        <w:r>
+          <w:rPr>
+            <w:noProof/>
+          </w:rPr>
+          <w:t>9</w:t>
+        </w:r>
+      </w:fldSimple>
       <w:r>
         <w:t xml:space="preserve">. WBS Dictionary Page </w:t>
       </w:r>
       <w:r>
         <w:t>7</w:t>
       </w:r>
-      <w:bookmarkEnd w:id="149"/>
+      <w:bookmarkEnd w:id="150"/>
     </w:p>
     <w:p>
       <w:pPr>
@@ -46461,14 +46090,14 @@
           <w:rFonts w:cs="Arial"/>
         </w:rPr>
       </w:pPr>
-      <w:bookmarkStart w:id="150" w:name="_Toc137680198"/>
+      <w:bookmarkStart w:id="151" w:name="_Toc137680198"/>
       <w:r>
         <w:rPr>
           <w:rFonts w:cs="Arial"/>
         </w:rPr>
         <w:t>WBS Detailed Schedule</w:t>
       </w:r>
-      <w:bookmarkEnd w:id="150"/>
+      <w:bookmarkEnd w:id="151"/>
     </w:p>
     <w:p>
       <w:pPr>
@@ -46497,7 +46126,7 @@
                     </pic:cNvPicPr>
                   </pic:nvPicPr>
                   <pic:blipFill>
-                    <a:blip r:embed="rId30">
+                    <a:blip r:embed="rId32">
                       <a:extLst>
                         <a:ext uri="{28A0092B-C50C-407E-A947-70E740481C1C}">
                           <a14:useLocalDpi xmlns:a14="http://schemas.microsoft.com/office/drawing/2010/main" val="0"/>
@@ -46534,31 +46163,18 @@
         <w:pStyle w:val="Caption"/>
         <w:jc w:val="center"/>
       </w:pPr>
-      <w:bookmarkStart w:id="151" w:name="_Toc137109493"/>
+      <w:bookmarkStart w:id="152" w:name="_Toc137109493"/>
       <w:r>
         <w:t xml:space="preserve">Figure </w:t>
       </w:r>
-      <w:r>
-        <w:fldChar w:fldCharType="begin"/>
-      </w:r>
-      <w:r>
-        <w:instrText xml:space="preserve"> SEQ Figure \* ARABIC </w:instrText>
-      </w:r>
-      <w:r>
-        <w:fldChar w:fldCharType="separate"/>
-      </w:r>
-      <w:r>
-        <w:rPr>
-          <w:noProof/>
-        </w:rPr>
-        <w:t>10</w:t>
-      </w:r>
-      <w:r>
-        <w:rPr>
-          <w:noProof/>
-        </w:rPr>
-        <w:fldChar w:fldCharType="end"/>
-      </w:r>
+      <w:fldSimple w:instr=" SEQ Figure \* ARABIC ">
+        <w:r>
+          <w:rPr>
+            <w:noProof/>
+          </w:rPr>
+          <w:t>10</w:t>
+        </w:r>
+      </w:fldSimple>
       <w:r>
         <w:t xml:space="preserve">. </w:t>
       </w:r>
@@ -46568,7 +46184,7 @@
       <w:r>
         <w:t xml:space="preserve"> Page 1</w:t>
       </w:r>
-      <w:bookmarkEnd w:id="151"/>
+      <w:bookmarkEnd w:id="152"/>
     </w:p>
     <w:p>
       <w:pPr>
@@ -46603,7 +46219,7 @@
                     </pic:cNvPicPr>
                   </pic:nvPicPr>
                   <pic:blipFill>
-                    <a:blip r:embed="rId31">
+                    <a:blip r:embed="rId33">
                       <a:extLst>
                         <a:ext uri="{28A0092B-C50C-407E-A947-70E740481C1C}">
                           <a14:useLocalDpi xmlns:a14="http://schemas.microsoft.com/office/drawing/2010/main" val="0"/>
@@ -46640,38 +46256,25 @@
         <w:pStyle w:val="Caption"/>
         <w:jc w:val="center"/>
       </w:pPr>
-      <w:bookmarkStart w:id="152" w:name="_Toc137109494"/>
+      <w:bookmarkStart w:id="153" w:name="_Toc137109494"/>
       <w:r>
         <w:t xml:space="preserve">Figure </w:t>
       </w:r>
-      <w:r>
-        <w:fldChar w:fldCharType="begin"/>
-      </w:r>
-      <w:r>
-        <w:instrText xml:space="preserve"> SEQ Figure \* ARABIC </w:instrText>
-      </w:r>
-      <w:r>
-        <w:fldChar w:fldCharType="separate"/>
-      </w:r>
-      <w:r>
-        <w:rPr>
-          <w:noProof/>
-        </w:rPr>
-        <w:t>11</w:t>
-      </w:r>
-      <w:r>
-        <w:rPr>
-          <w:noProof/>
-        </w:rPr>
-        <w:fldChar w:fldCharType="end"/>
-      </w:r>
+      <w:fldSimple w:instr=" SEQ Figure \* ARABIC ">
+        <w:r>
+          <w:rPr>
+            <w:noProof/>
+          </w:rPr>
+          <w:t>11</w:t>
+        </w:r>
+      </w:fldSimple>
       <w:r>
         <w:t xml:space="preserve">. WBS Detailed Schedule Page </w:t>
       </w:r>
       <w:r>
         <w:t>2</w:t>
       </w:r>
-      <w:bookmarkEnd w:id="152"/>
+      <w:bookmarkEnd w:id="153"/>
     </w:p>
     <w:p>
       <w:pPr>
@@ -46706,7 +46309,7 @@
                     </pic:cNvPicPr>
                   </pic:nvPicPr>
                   <pic:blipFill>
-                    <a:blip r:embed="rId32">
+                    <a:blip r:embed="rId34">
                       <a:extLst>
                         <a:ext uri="{28A0092B-C50C-407E-A947-70E740481C1C}">
                           <a14:useLocalDpi xmlns:a14="http://schemas.microsoft.com/office/drawing/2010/main" val="0"/>
@@ -46743,38 +46346,25 @@
         <w:pStyle w:val="Caption"/>
         <w:jc w:val="center"/>
       </w:pPr>
-      <w:bookmarkStart w:id="153" w:name="_Toc137109495"/>
+      <w:bookmarkStart w:id="154" w:name="_Toc137109495"/>
       <w:r>
         <w:t xml:space="preserve">Figure </w:t>
       </w:r>
-      <w:r>
-        <w:fldChar w:fldCharType="begin"/>
-      </w:r>
-      <w:r>
-        <w:instrText xml:space="preserve"> SEQ Figure \* ARABIC </w:instrText>
-      </w:r>
-      <w:r>
-        <w:fldChar w:fldCharType="separate"/>
-      </w:r>
-      <w:r>
-        <w:rPr>
-          <w:noProof/>
-        </w:rPr>
-        <w:t>12</w:t>
-      </w:r>
-      <w:r>
-        <w:rPr>
-          <w:noProof/>
-        </w:rPr>
-        <w:fldChar w:fldCharType="end"/>
-      </w:r>
+      <w:fldSimple w:instr=" SEQ Figure \* ARABIC ">
+        <w:r>
+          <w:rPr>
+            <w:noProof/>
+          </w:rPr>
+          <w:t>12</w:t>
+        </w:r>
+      </w:fldSimple>
       <w:r>
         <w:t xml:space="preserve">. WBS Detailed Schedule Page </w:t>
       </w:r>
       <w:r>
         <w:t>3</w:t>
       </w:r>
-      <w:bookmarkEnd w:id="153"/>
+      <w:bookmarkEnd w:id="154"/>
     </w:p>
     <w:p>
       <w:pPr>
@@ -46808,7 +46398,7 @@
                     </pic:cNvPicPr>
                   </pic:nvPicPr>
                   <pic:blipFill>
-                    <a:blip r:embed="rId33">
+                    <a:blip r:embed="rId35">
                       <a:extLst>
                         <a:ext uri="{28A0092B-C50C-407E-A947-70E740481C1C}">
                           <a14:useLocalDpi xmlns:a14="http://schemas.microsoft.com/office/drawing/2010/main" val="0"/>
@@ -46845,38 +46435,25 @@
         <w:pStyle w:val="Caption"/>
         <w:jc w:val="center"/>
       </w:pPr>
-      <w:bookmarkStart w:id="154" w:name="_Toc137109496"/>
+      <w:bookmarkStart w:id="155" w:name="_Toc137109496"/>
       <w:r>
         <w:t xml:space="preserve">Figure </w:t>
       </w:r>
-      <w:r>
-        <w:fldChar w:fldCharType="begin"/>
-      </w:r>
-      <w:r>
-        <w:instrText xml:space="preserve"> SEQ Figure \* ARABIC </w:instrText>
-      </w:r>
-      <w:r>
-        <w:fldChar w:fldCharType="separate"/>
-      </w:r>
-      <w:r>
-        <w:rPr>
-          <w:noProof/>
-        </w:rPr>
-        <w:t>13</w:t>
-      </w:r>
-      <w:r>
-        <w:rPr>
-          <w:noProof/>
-        </w:rPr>
-        <w:fldChar w:fldCharType="end"/>
-      </w:r>
+      <w:fldSimple w:instr=" SEQ Figure \* ARABIC ">
+        <w:r>
+          <w:rPr>
+            <w:noProof/>
+          </w:rPr>
+          <w:t>13</w:t>
+        </w:r>
+      </w:fldSimple>
       <w:r>
         <w:t xml:space="preserve">. WBS Detailed Schedule Page </w:t>
       </w:r>
       <w:r>
         <w:t>4</w:t>
       </w:r>
-      <w:bookmarkEnd w:id="154"/>
+      <w:bookmarkEnd w:id="155"/>
     </w:p>
     <w:p>
       <w:pPr>
@@ -46910,7 +46487,7 @@
                     </pic:cNvPicPr>
                   </pic:nvPicPr>
                   <pic:blipFill>
-                    <a:blip r:embed="rId34">
+                    <a:blip r:embed="rId36">
                       <a:extLst>
                         <a:ext uri="{28A0092B-C50C-407E-A947-70E740481C1C}">
                           <a14:useLocalDpi xmlns:a14="http://schemas.microsoft.com/office/drawing/2010/main" val="0"/>
@@ -46947,38 +46524,25 @@
         <w:pStyle w:val="Caption"/>
         <w:jc w:val="center"/>
       </w:pPr>
-      <w:bookmarkStart w:id="155" w:name="_Toc137109497"/>
+      <w:bookmarkStart w:id="156" w:name="_Toc137109497"/>
       <w:r>
         <w:t xml:space="preserve">Figure </w:t>
       </w:r>
-      <w:r>
-        <w:fldChar w:fldCharType="begin"/>
-      </w:r>
-      <w:r>
-        <w:instrText xml:space="preserve"> SEQ Figure \* ARABIC </w:instrText>
-      </w:r>
-      <w:r>
-        <w:fldChar w:fldCharType="separate"/>
-      </w:r>
-      <w:r>
-        <w:rPr>
-          <w:noProof/>
-        </w:rPr>
-        <w:t>14</w:t>
-      </w:r>
-      <w:r>
-        <w:rPr>
-          <w:noProof/>
-        </w:rPr>
-        <w:fldChar w:fldCharType="end"/>
-      </w:r>
+      <w:fldSimple w:instr=" SEQ Figure \* ARABIC ">
+        <w:r>
+          <w:rPr>
+            <w:noProof/>
+          </w:rPr>
+          <w:t>14</w:t>
+        </w:r>
+      </w:fldSimple>
       <w:r>
         <w:t xml:space="preserve">. WBS Detailed Schedule Page </w:t>
       </w:r>
       <w:r>
         <w:t>5</w:t>
       </w:r>
-      <w:bookmarkEnd w:id="155"/>
+      <w:bookmarkEnd w:id="156"/>
     </w:p>
     <w:p>
       <w:pPr>
@@ -47012,7 +46576,7 @@
                     </pic:cNvPicPr>
                   </pic:nvPicPr>
                   <pic:blipFill>
-                    <a:blip r:embed="rId35">
+                    <a:blip r:embed="rId37">
                       <a:extLst>
                         <a:ext uri="{28A0092B-C50C-407E-A947-70E740481C1C}">
                           <a14:useLocalDpi xmlns:a14="http://schemas.microsoft.com/office/drawing/2010/main" val="0"/>
@@ -47049,38 +46613,25 @@
         <w:pStyle w:val="Caption"/>
         <w:jc w:val="center"/>
       </w:pPr>
-      <w:bookmarkStart w:id="156" w:name="_Toc137109498"/>
+      <w:bookmarkStart w:id="157" w:name="_Toc137109498"/>
       <w:r>
         <w:t xml:space="preserve">Figure </w:t>
       </w:r>
-      <w:r>
-        <w:fldChar w:fldCharType="begin"/>
-      </w:r>
-      <w:r>
-        <w:instrText xml:space="preserve"> SEQ Figure \* ARABIC </w:instrText>
-      </w:r>
-      <w:r>
-        <w:fldChar w:fldCharType="separate"/>
-      </w:r>
-      <w:r>
-        <w:rPr>
-          <w:noProof/>
-        </w:rPr>
-        <w:t>15</w:t>
-      </w:r>
-      <w:r>
-        <w:rPr>
-          <w:noProof/>
-        </w:rPr>
-        <w:fldChar w:fldCharType="end"/>
-      </w:r>
+      <w:fldSimple w:instr=" SEQ Figure \* ARABIC ">
+        <w:r>
+          <w:rPr>
+            <w:noProof/>
+          </w:rPr>
+          <w:t>15</w:t>
+        </w:r>
+      </w:fldSimple>
       <w:r>
         <w:t xml:space="preserve">. WBS Detailed Schedule Page </w:t>
       </w:r>
       <w:r>
         <w:t>6</w:t>
       </w:r>
-      <w:bookmarkEnd w:id="156"/>
+      <w:bookmarkEnd w:id="157"/>
     </w:p>
     <w:p>
       <w:pPr>
@@ -47096,14 +46647,14 @@
           <w:rFonts w:cs="Arial"/>
         </w:rPr>
       </w:pPr>
-      <w:bookmarkStart w:id="157" w:name="_Toc137680199"/>
+      <w:bookmarkStart w:id="158" w:name="_Toc137680199"/>
       <w:r>
         <w:rPr>
           <w:rFonts w:cs="Arial"/>
         </w:rPr>
         <w:t>Detailed Cost Estimates</w:t>
       </w:r>
-      <w:bookmarkEnd w:id="157"/>
+      <w:bookmarkEnd w:id="158"/>
     </w:p>
     <w:p>
       <w:pPr>
@@ -47133,7 +46684,7 @@
                     <pic:cNvPicPr/>
                   </pic:nvPicPr>
                   <pic:blipFill>
-                    <a:blip r:embed="rId36">
+                    <a:blip r:embed="rId38">
                       <a:extLst>
                         <a:ext uri="{28A0092B-C50C-407E-A947-70E740481C1C}">
                           <a14:useLocalDpi xmlns:a14="http://schemas.microsoft.com/office/drawing/2010/main" val="0"/>
@@ -47169,38 +46720,25 @@
           <w:szCs w:val="24"/>
         </w:rPr>
       </w:pPr>
-      <w:bookmarkStart w:id="158" w:name="_Toc137109499"/>
+      <w:bookmarkStart w:id="159" w:name="_Toc137109499"/>
       <w:r>
         <w:t xml:space="preserve">Figure </w:t>
       </w:r>
-      <w:r>
-        <w:fldChar w:fldCharType="begin"/>
-      </w:r>
-      <w:r>
-        <w:instrText xml:space="preserve"> SEQ Figure \* ARABIC </w:instrText>
-      </w:r>
-      <w:r>
-        <w:fldChar w:fldCharType="separate"/>
-      </w:r>
-      <w:r>
-        <w:rPr>
-          <w:noProof/>
-        </w:rPr>
-        <w:t>16</w:t>
-      </w:r>
-      <w:r>
-        <w:rPr>
-          <w:noProof/>
-        </w:rPr>
-        <w:fldChar w:fldCharType="end"/>
-      </w:r>
+      <w:fldSimple w:instr=" SEQ Figure \* ARABIC ">
+        <w:r>
+          <w:rPr>
+            <w:noProof/>
+          </w:rPr>
+          <w:t>16</w:t>
+        </w:r>
+      </w:fldSimple>
       <w:r>
         <w:t>. Detailed Cost Estimates</w:t>
       </w:r>
-      <w:bookmarkEnd w:id="158"/>
+      <w:bookmarkEnd w:id="159"/>
     </w:p>
     <w:sectPr>
-      <w:headerReference w:type="default" r:id="rId37"/>
+      <w:headerReference w:type="default" r:id="rId39"/>
       <w:pgSz w:w="12240" w:h="15840"/>
       <w:pgMar w:top="1440" w:right="1440" w:bottom="1440" w:left="1440" w:header="708" w:footer="708" w:gutter="0"/>
       <w:cols w:space="708"/>
@@ -47212,7 +46750,7 @@
 
 <file path=word/comments.xml><?xml version="1.0" encoding="utf-8"?>
 <w:comments xmlns:wpc="http://schemas.microsoft.com/office/word/2010/wordprocessingCanvas" xmlns:cx="http://schemas.microsoft.com/office/drawing/2014/chartex" xmlns:cx1="http://schemas.microsoft.com/office/drawing/2015/9/8/chartex" xmlns:cx2="http://schemas.microsoft.com/office/drawing/2015/10/21/chartex" xmlns:cx3="http://schemas.microsoft.com/office/drawing/2016/5/9/chartex" xmlns:cx4="http://schemas.microsoft.com/office/drawing/2016/5/10/chartex" xmlns:cx5="http://schemas.microsoft.com/office/drawing/2016/5/11/chartex" xmlns:cx6="http://schemas.microsoft.com/office/drawing/2016/5/12/chartex" xmlns:cx7="http://schemas.microsoft.com/office/drawing/2016/5/13/chartex" xmlns:cx8="http://schemas.microsoft.com/office/drawing/2016/5/14/chartex" xmlns:mc="http://schemas.openxmlformats.org/markup-compatibility/2006" xmlns:aink="http://schemas.microsoft.com/office/drawing/2016/ink" xmlns:am3d="http://schemas.microsoft.com/office/drawing/2017/model3d" xmlns:o="urn:schemas-microsoft-com:office:office" xmlns:oel="http://schemas.microsoft.com/office/2019/extlst" xmlns:r="http://schemas.openxmlformats.org/officeDocument/2006/relationships" xmlns:m="http://schemas.openxmlformats.org/officeDocument/2006/math" xmlns:v="urn:schemas-microsoft-com:vml" xmlns:wp14="http://schemas.microsoft.com/office/word/2010/wordprocessingDrawing" xmlns:wp="http://schemas.openxmlformats.org/drawingml/2006/wordprocessingDrawing" xmlns:w10="urn:schemas-microsoft-com:office:word" xmlns:w="http://schemas.openxmlformats.org/wordprocessingml/2006/main" xmlns:w14="http://schemas.microsoft.com/office/word/2010/wordml" xmlns:w15="http://schemas.microsoft.com/office/word/2012/wordml" xmlns:w16cex="http://schemas.microsoft.com/office/word/2018/wordml/cex" xmlns:w16cid="http://schemas.microsoft.com/office/word/2016/wordml/cid" xmlns:w16="http://schemas.microsoft.com/office/word/2018/wordml" xmlns:w16sdtdh="http://schemas.microsoft.com/office/word/2020/wordml/sdtdatahash" xmlns:w16se="http://schemas.microsoft.com/office/word/2015/wordml/symex" xmlns:wpg="http://schemas.microsoft.com/office/word/2010/wordprocessingGroup" xmlns:wpi="http://schemas.microsoft.com/office/word/2010/wordprocessingInk" xmlns:wne="http://schemas.microsoft.com/office/word/2006/wordml" xmlns:wps="http://schemas.microsoft.com/office/word/2010/wordprocessingShape" mc:Ignorable="w14 w15 w16se w16cid w16 w16cex w16sdtdh wp14">
-  <w:comment w:id="13" w:author="Dale Joshua Domingo" w:date="2023-06-15T07:40:00Z" w:initials="DJD">
+  <w:comment w:id="14" w:author="Dale Joshua Domingo" w:date="2023-06-15T07:40:00Z" w:initials="DJD">
     <w:p>
       <w:pPr>
         <w:pStyle w:val="CommentText"/>
@@ -47228,7 +46766,7 @@
       </w:r>
     </w:p>
   </w:comment>
-  <w:comment w:id="14" w:author="Dale Joshua Domingo" w:date="2023-06-15T07:42:00Z" w:initials="DJD">
+  <w:comment w:id="15" w:author="Dale Joshua Domingo" w:date="2023-06-15T07:42:00Z" w:initials="DJD">
     <w:p>
       <w:pPr>
         <w:pStyle w:val="CommentText"/>
@@ -47244,7 +46782,7 @@
       </w:r>
     </w:p>
   </w:comment>
-  <w:comment w:id="26" w:author="Leigh Curtis Buenaflor" w:date="2023-06-14T23:51:00Z" w:initials="LCB">
+  <w:comment w:id="27" w:author="Leigh Curtis Buenaflor" w:date="2023-06-14T23:51:00Z" w:initials="LCB">
     <w:p>
       <w:pPr>
         <w:pStyle w:val="CommentText"/>
@@ -47260,7 +46798,7 @@
       </w:r>
     </w:p>
   </w:comment>
-  <w:comment w:id="36" w:author="Leigh Curtis Buenaflor" w:date="2023-06-14T23:55:00Z" w:initials="LCB">
+  <w:comment w:id="37" w:author="Leigh Curtis Buenaflor" w:date="2023-06-14T23:55:00Z" w:initials="LCB">
     <w:p>
       <w:pPr>
         <w:pStyle w:val="CommentText"/>
@@ -47276,7 +46814,7 @@
       </w:r>
     </w:p>
   </w:comment>
-  <w:comment w:id="37" w:author="Leigh Curtis Buenaflor" w:date="2023-06-15T22:49:00Z" w:initials="LCB">
+  <w:comment w:id="38" w:author="Leigh Curtis Buenaflor" w:date="2023-06-15T22:49:00Z" w:initials="LCB">
     <w:p>
       <w:pPr>
         <w:pStyle w:val="CommentText"/>
@@ -47292,7 +46830,7 @@
       </w:r>
     </w:p>
   </w:comment>
-  <w:comment w:id="41" w:author="Leigh Curtis Buenaflor" w:date="2023-06-14T23:56:00Z" w:initials="LCB">
+  <w:comment w:id="42" w:author="Leigh Curtis Buenaflor" w:date="2023-06-14T23:56:00Z" w:initials="LCB">
     <w:p>
       <w:pPr>
         <w:pStyle w:val="CommentText"/>
@@ -47308,7 +46846,7 @@
       </w:r>
     </w:p>
   </w:comment>
-  <w:comment w:id="42" w:author="Leigh Curtis Buenaflor" w:date="2023-06-15T22:55:00Z" w:initials="LCB">
+  <w:comment w:id="43" w:author="Leigh Curtis Buenaflor" w:date="2023-06-15T22:55:00Z" w:initials="LCB">
     <w:p>
       <w:pPr>
         <w:pStyle w:val="CommentText"/>
@@ -47324,7 +46862,7 @@
       </w:r>
     </w:p>
   </w:comment>
-  <w:comment w:id="45" w:author="Leigh Curtis Buenaflor" w:date="2023-06-14T23:56:00Z" w:initials="LCB">
+  <w:comment w:id="46" w:author="Leigh Curtis Buenaflor" w:date="2023-06-14T23:56:00Z" w:initials="LCB">
     <w:p>
       <w:pPr>
         <w:pStyle w:val="CommentText"/>
@@ -47340,7 +46878,7 @@
       </w:r>
     </w:p>
   </w:comment>
-  <w:comment w:id="75" w:author="Leigh Curtis Buenaflor" w:date="2023-06-15T00:03:00Z" w:initials="LCB">
+  <w:comment w:id="76" w:author="Leigh Curtis Buenaflor" w:date="2023-06-15T00:03:00Z" w:initials="LCB">
     <w:p>
       <w:pPr>
         <w:pStyle w:val="CommentText"/>
@@ -47356,7 +46894,7 @@
       </w:r>
     </w:p>
   </w:comment>
-  <w:comment w:id="78" w:author="Leigh Curtis Buenaflor" w:date="2023-06-15T00:04:00Z" w:initials="LCB">
+  <w:comment w:id="79" w:author="Leigh Curtis Buenaflor" w:date="2023-06-15T00:04:00Z" w:initials="LCB">
     <w:p>
       <w:pPr>
         <w:pStyle w:val="CommentText"/>
@@ -47372,7 +46910,7 @@
       </w:r>
     </w:p>
   </w:comment>
-  <w:comment w:id="88" w:author="Leigh Curtis Buenaflor" w:date="2023-06-15T00:05:00Z" w:initials="LCB">
+  <w:comment w:id="89" w:author="Leigh Curtis Buenaflor" w:date="2023-06-15T00:05:00Z" w:initials="LCB">
     <w:p>
       <w:pPr>
         <w:pStyle w:val="CommentText"/>
@@ -47388,7 +46926,7 @@
       </w:r>
     </w:p>
   </w:comment>
-  <w:comment w:id="127" w:author="Leigh Curtis Buenaflor" w:date="2023-06-15T00:07:00Z" w:initials="LCB">
+  <w:comment w:id="128" w:author="Leigh Curtis Buenaflor" w:date="2023-06-15T00:07:00Z" w:initials="LCB">
     <w:p>
       <w:pPr>
         <w:pStyle w:val="CommentText"/>
@@ -47404,7 +46942,7 @@
       </w:r>
     </w:p>
   </w:comment>
-  <w:comment w:id="128" w:author="Dale Joshua Domingo" w:date="2023-06-16T13:08:00Z" w:initials="DJD">
+  <w:comment w:id="129" w:author="Dale Joshua Domingo" w:date="2023-06-16T13:08:00Z" w:initials="DJD">
     <w:p>
       <w:pPr>
         <w:pStyle w:val="CommentText"/>
@@ -47442,7 +46980,7 @@
 </file>
 
 <file path=word/commentsExtensible.xml><?xml version="1.0" encoding="utf-8"?>
-<w16cex:commentsExtensible xmlns:wpc="http://schemas.microsoft.com/office/word/2010/wordprocessingCanvas" xmlns:cx="http://schemas.microsoft.com/office/drawing/2014/chartex" xmlns:cx1="http://schemas.microsoft.com/office/drawing/2015/9/8/chartex" xmlns:cx2="http://schemas.microsoft.com/office/drawing/2015/10/21/chartex" xmlns:cx3="http://schemas.microsoft.com/office/drawing/2016/5/9/chartex" xmlns:cx4="http://schemas.microsoft.com/office/drawing/2016/5/10/chartex" xmlns:cx5="http://schemas.microsoft.com/office/drawing/2016/5/11/chartex" xmlns:cx6="http://schemas.microsoft.com/office/drawing/2016/5/12/chartex" xmlns:cx7="http://schemas.microsoft.com/office/drawing/2016/5/13/chartex" xmlns:cx8="http://schemas.microsoft.com/office/drawing/2016/5/14/chartex" xmlns:mc="http://schemas.openxmlformats.org/markup-compatibility/2006" xmlns:aink="http://schemas.microsoft.com/office/drawing/2016/ink" xmlns:am3d="http://schemas.microsoft.com/office/drawing/2017/model3d" xmlns:o="urn:schemas-microsoft-com:office:office" xmlns:oel="http://schemas.microsoft.com/office/2019/extlst" xmlns:r="http://schemas.openxmlformats.org/officeDocument/2006/relationships" xmlns:m="http://schemas.openxmlformats.org/officeDocument/2006/math" xmlns:v="urn:schemas-microsoft-com:vml" xmlns:wp14="http://schemas.microsoft.com/office/word/2010/wordprocessingDrawing" xmlns:wp="http://schemas.openxmlformats.org/drawingml/2006/wordprocessingDrawing" xmlns:w10="urn:schemas-microsoft-com:office:word" xmlns:w="http://schemas.openxmlformats.org/wordprocessingml/2006/main" xmlns:w14="http://schemas.microsoft.com/office/word/2010/wordml" xmlns:w15="http://schemas.microsoft.com/office/word/2012/wordml" xmlns:w16cex="http://schemas.microsoft.com/office/word/2018/wordml/cex" xmlns:w16cid="http://schemas.microsoft.com/office/word/2016/wordml/cid" xmlns:w16="http://schemas.microsoft.com/office/word/2018/wordml" xmlns:w16sdtdh="http://schemas.microsoft.com/office/word/2020/wordml/sdtdatahash" xmlns:w16se="http://schemas.microsoft.com/office/word/2015/wordml/symex" xmlns:wpg="http://schemas.microsoft.com/office/word/2010/wordprocessingGroup" xmlns:wpi="http://schemas.microsoft.com/office/word/2010/wordprocessingInk" xmlns:wne="http://schemas.microsoft.com/office/word/2006/wordml" xmlns:wps="http://schemas.microsoft.com/office/word/2010/wordprocessingShape" mc:Ignorable="w14 w15 w16se w16cid w16 w16cex w16sdtdh wp14">
+<w16cex:commentsExtensible xmlns:wpc="http://schemas.microsoft.com/office/word/2010/wordprocessingCanvas" xmlns:cx="http://schemas.microsoft.com/office/drawing/2014/chartex" xmlns:cx1="http://schemas.microsoft.com/office/drawing/2015/9/8/chartex" xmlns:cx2="http://schemas.microsoft.com/office/drawing/2015/10/21/chartex" xmlns:cx3="http://schemas.microsoft.com/office/drawing/2016/5/9/chartex" xmlns:cx4="http://schemas.microsoft.com/office/drawing/2016/5/10/chartex" xmlns:cx5="http://schemas.microsoft.com/office/drawing/2016/5/11/chartex" xmlns:cx6="http://schemas.microsoft.com/office/drawing/2016/5/12/chartex" xmlns:cx7="http://schemas.microsoft.com/office/drawing/2016/5/13/chartex" xmlns:cx8="http://schemas.microsoft.com/office/drawing/2016/5/14/chartex" xmlns:cr="http://schemas.microsoft.com/office/comments/2020/reactions" xmlns:mc="http://schemas.openxmlformats.org/markup-compatibility/2006" xmlns:aink="http://schemas.microsoft.com/office/drawing/2016/ink" xmlns:am3d="http://schemas.microsoft.com/office/drawing/2017/model3d" xmlns:o="urn:schemas-microsoft-com:office:office" xmlns:oel="http://schemas.microsoft.com/office/2019/extlst" xmlns:r="http://schemas.openxmlformats.org/officeDocument/2006/relationships" xmlns:m="http://schemas.openxmlformats.org/officeDocument/2006/math" xmlns:v="urn:schemas-microsoft-com:vml" xmlns:wp14="http://schemas.microsoft.com/office/word/2010/wordprocessingDrawing" xmlns:wp="http://schemas.openxmlformats.org/drawingml/2006/wordprocessingDrawing" xmlns:w10="urn:schemas-microsoft-com:office:word" xmlns:w="http://schemas.openxmlformats.org/wordprocessingml/2006/main" xmlns:w14="http://schemas.microsoft.com/office/word/2010/wordml" xmlns:w15="http://schemas.microsoft.com/office/word/2012/wordml" xmlns:w16cex="http://schemas.microsoft.com/office/word/2018/wordml/cex" xmlns:w16cid="http://schemas.microsoft.com/office/word/2016/wordml/cid" xmlns:w16="http://schemas.microsoft.com/office/word/2018/wordml" xmlns:w16sdtdh="http://schemas.microsoft.com/office/word/2020/wordml/sdtdatahash" xmlns:w16se="http://schemas.microsoft.com/office/word/2015/wordml/symex" xmlns:wpg="http://schemas.microsoft.com/office/word/2010/wordprocessingGroup" xmlns:wpi="http://schemas.microsoft.com/office/word/2010/wordprocessingInk" xmlns:wne="http://schemas.microsoft.com/office/word/2006/wordml" xmlns:wps="http://schemas.microsoft.com/office/word/2010/wordprocessingShape" mc:Ignorable="w14 w15 w16se w16cid w16 w16cex w16sdtdh cr wp14">
   <w16cex:commentExtensible w16cex:durableId="28353EF2" w16cex:dateUtc="2023-06-14T23:40:00Z"/>
   <w16cex:commentExtensible w16cex:durableId="28353F6A" w16cex:dateUtc="2023-06-14T23:42:00Z"/>
   <w16cex:commentExtensible w16cex:durableId="2834D116" w16cex:dateUtc="2023-06-14T15:51:00Z"/>
@@ -54273,19 +53811,6 @@
 </file>
 
 <file path=customXml/item1.xml><?xml version="1.0" encoding="utf-8"?>
-<b:Sources xmlns:b="http://schemas.openxmlformats.org/officeDocument/2006/bibliography" xmlns="http://schemas.openxmlformats.org/officeDocument/2006/bibliography" SelectedStyle="\APASixthEditionOfficeOnline.xsl" StyleName="APA" Version="6"/>
-</file>
-
-<file path=customXml/item2.xml><?xml version="1.0" encoding="utf-8"?>
-<?mso-contentType ?>
-<FormTemplates xmlns="http://schemas.microsoft.com/sharepoint/v3/contenttype/forms">
-  <Display>DocumentLibraryForm</Display>
-  <Edit>DocumentLibraryForm</Edit>
-  <New>DocumentLibraryForm</New>
-</FormTemplates>
-</file>
-
-<file path=customXml/item3.xml><?xml version="1.0" encoding="utf-8"?>
 <p:properties xmlns:p="http://schemas.microsoft.com/office/2006/metadata/properties" xmlns:xsi="http://www.w3.org/2001/XMLSchema-instance" xmlns:pc="http://schemas.microsoft.com/office/infopath/2007/PartnerControls">
   <documentManagement>
     <MediaLengthInSeconds xmlns="31aac78f-6ed8-4134-ac7e-47c186d487c3" xsi:nil="true"/>
@@ -54297,7 +53822,7 @@
 </p:properties>
 </file>
 
-<file path=customXml/item4.xml><?xml version="1.0" encoding="utf-8"?>
+<file path=customXml/item2.xml><?xml version="1.0" encoding="utf-8"?>
 <ct:contentTypeSchema xmlns:ct="http://schemas.microsoft.com/office/2006/metadata/contentType" xmlns:ma="http://schemas.microsoft.com/office/2006/metadata/properties/metaAttributes" ct:_="" ma:_="" ma:contentTypeName="Document" ma:contentTypeID="0x01010078E5C03F786D684AB79627F2BAF5AB3A" ma:contentTypeVersion="12" ma:contentTypeDescription="Create a new document." ma:contentTypeScope="" ma:versionID="6753d19c26ced2570449d2cfe2fd38cd">
   <xsd:schema xmlns:xsd="http://www.w3.org/2001/XMLSchema" xmlns:xs="http://www.w3.org/2001/XMLSchema" xmlns:p="http://schemas.microsoft.com/office/2006/metadata/properties" xmlns:ns2="31aac78f-6ed8-4134-ac7e-47c186d487c3" xmlns:ns3="0d803109-e11b-45d4-a4e8-5bf0740163af" targetNamespace="http://schemas.microsoft.com/office/2006/metadata/properties" ma:root="true" ma:fieldsID="59531f12ec9f3761682ad3919ac9365f" ns2:_="" ns3:_="">
     <xsd:import namespace="31aac78f-6ed8-4134-ac7e-47c186d487c3"/>
@@ -54514,23 +54039,20 @@
 </ct:contentTypeSchema>
 </file>
 
-<file path=customXml/itemProps1.xml><?xml version="1.0" encoding="utf-8"?>
-<ds:datastoreItem xmlns:ds="http://schemas.openxmlformats.org/officeDocument/2006/customXml" ds:itemID="{CEF4D3DB-A315-4DC4-ABFF-B7436CE3FECB}">
-  <ds:schemaRefs>
-    <ds:schemaRef ds:uri="http://schemas.openxmlformats.org/officeDocument/2006/bibliography"/>
-  </ds:schemaRefs>
-</ds:datastoreItem>
+<file path=customXml/item3.xml><?xml version="1.0" encoding="utf-8"?>
+<b:Sources xmlns:b="http://schemas.openxmlformats.org/officeDocument/2006/bibliography" xmlns="http://schemas.openxmlformats.org/officeDocument/2006/bibliography" SelectedStyle="\APASixthEditionOfficeOnline.xsl" StyleName="APA" Version="6"/>
 </file>
 
-<file path=customXml/itemProps2.xml><?xml version="1.0" encoding="utf-8"?>
-<ds:datastoreItem xmlns:ds="http://schemas.openxmlformats.org/officeDocument/2006/customXml" ds:itemID="{A64095F2-78C1-44C0-A2A1-1816EE954539}">
-  <ds:schemaRefs>
-    <ds:schemaRef ds:uri="http://schemas.microsoft.com/sharepoint/v3/contenttype/forms"/>
-  </ds:schemaRefs>
-</ds:datastoreItem>
+<file path=customXml/item4.xml><?xml version="1.0" encoding="utf-8"?>
+<?mso-contentType ?>
+<FormTemplates xmlns="http://schemas.microsoft.com/sharepoint/v3/contenttype/forms">
+  <Display>DocumentLibraryForm</Display>
+  <Edit>DocumentLibraryForm</Edit>
+  <New>DocumentLibraryForm</New>
+</FormTemplates>
 </file>
 
-<file path=customXml/itemProps3.xml><?xml version="1.0" encoding="utf-8"?>
+<file path=customXml/itemProps1.xml><?xml version="1.0" encoding="utf-8"?>
 <ds:datastoreItem xmlns:ds="http://schemas.openxmlformats.org/officeDocument/2006/customXml" ds:itemID="{E3EB7B42-5740-4129-8D38-92BBA5D17541}">
   <ds:schemaRefs>
     <ds:schemaRef ds:uri="http://schemas.microsoft.com/office/2006/metadata/properties"/>
@@ -54541,7 +54063,7 @@
 </ds:datastoreItem>
 </file>
 
-<file path=customXml/itemProps4.xml><?xml version="1.0" encoding="utf-8"?>
+<file path=customXml/itemProps2.xml><?xml version="1.0" encoding="utf-8"?>
 <ds:datastoreItem xmlns:ds="http://schemas.openxmlformats.org/officeDocument/2006/customXml" ds:itemID="{9810E267-C5E3-4558-AF7B-0057EBCD2571}">
   <ds:schemaRefs>
     <ds:schemaRef ds:uri="http://schemas.microsoft.com/office/2006/metadata/contentType"/>
@@ -54558,4 +54080,20 @@
     <ds:schemaRef ds:uri="http://schemas.microsoft.com/internal/obd"/>
   </ds:schemaRefs>
 </ds:datastoreItem>
+</file>
+
+<file path=customXml/itemProps3.xml><?xml version="1.0" encoding="utf-8"?>
+<ds:datastoreItem xmlns:ds="http://schemas.openxmlformats.org/officeDocument/2006/customXml" ds:itemID="{CEF4D3DB-A315-4DC4-ABFF-B7436CE3FECB}">
+  <ds:schemaRefs>
+    <ds:schemaRef ds:uri="http://schemas.openxmlformats.org/officeDocument/2006/bibliography"/>
+  </ds:schemaRefs>
+</ds:datastoreItem>
+</file>
+
+<file path=customXml/itemProps4.xml><?xml version="1.0" encoding="utf-8"?>
+<ds:datastoreItem xmlns:ds="http://schemas.openxmlformats.org/officeDocument/2006/customXml" ds:itemID="{A64095F2-78C1-44C0-A2A1-1816EE954539}">
+  <ds:schemaRefs>
+    <ds:schemaRef ds:uri="http://schemas.microsoft.com/sharepoint/v3/contenttype/forms"/>
+  </ds:schemaRefs>
+</ds:datastoreItem>
 </file>
</xml_diff>

<commit_message>
update projman/Project Management Plan V2_MLNSD.docx
</commit_message>
<xml_diff>
--- a/documentation/projman/Project Management Plan V2_MLNSD.docx
+++ b/documentation/projman/Project Management Plan V2_MLNSD.docx
@@ -1736,7 +1736,23 @@
                 <w:rFonts w:cs="Arial"/>
                 <w:noProof/>
               </w:rPr>
-              <w:t>Risks</w:t>
+              <w:t>Ris</w:t>
+            </w:r>
+            <w:r>
+              <w:rPr>
+                <w:rStyle w:val="Hyperlink"/>
+                <w:rFonts w:cs="Arial"/>
+                <w:noProof/>
+              </w:rPr>
+              <w:t>k</w:t>
+            </w:r>
+            <w:r>
+              <w:rPr>
+                <w:rStyle w:val="Hyperlink"/>
+                <w:rFonts w:cs="Arial"/>
+                <w:noProof/>
+              </w:rPr>
+              <w:t>s</w:t>
             </w:r>
             <w:r>
               <w:rPr>
@@ -11848,6 +11864,7 @@
       </w:pPr>
       <w:r>
         <w:rPr>
+          <w:noProof/>
           <w:sz w:val="24"/>
           <w:szCs w:val="24"/>
         </w:rPr>
@@ -13159,14 +13176,14 @@
           <w:sz w:val="24"/>
           <w:szCs w:val="24"/>
         </w:rPr>
-        <w:t>Technical Risks</w:t>
-      </w:r>
-      <w:r>
-        <w:rPr>
-          <w:sz w:val="24"/>
-          <w:szCs w:val="24"/>
-        </w:rPr>
-        <w:t xml:space="preserve"> – There is a risk that the project may be delayed due to technical reasons.</w:t>
+        <w:t>Resource Risks</w:t>
+      </w:r>
+      <w:r>
+        <w:rPr>
+          <w:sz w:val="24"/>
+          <w:szCs w:val="24"/>
+        </w:rPr>
+        <w:t xml:space="preserve"> – There is a risk that the project may not have access to enough resources causing a stop of work or adjustments in budget or other delays.</w:t>
       </w:r>
     </w:p>
     <w:p>
@@ -13193,14 +13210,28 @@
           <w:sz w:val="24"/>
           <w:szCs w:val="24"/>
         </w:rPr>
-        <w:t>Resource Risks</w:t>
-      </w:r>
-      <w:r>
-        <w:rPr>
-          <w:sz w:val="24"/>
-          <w:szCs w:val="24"/>
-        </w:rPr>
-        <w:t xml:space="preserve"> – There is a risk that the project may not have access to enough resources causing a stop of work or adjustments in budget or other delays.</w:t>
+        <w:t>Human Error</w:t>
+      </w:r>
+      <w:r>
+        <w:rPr>
+          <w:sz w:val="24"/>
+          <w:szCs w:val="24"/>
+        </w:rPr>
+        <w:t xml:space="preserve"> – There is </w:t>
+      </w:r>
+      <w:r>
+        <w:rPr>
+          <w:sz w:val="24"/>
+          <w:szCs w:val="24"/>
+        </w:rPr>
+        <w:t xml:space="preserve">a </w:t>
+      </w:r>
+      <w:r>
+        <w:rPr>
+          <w:sz w:val="24"/>
+          <w:szCs w:val="24"/>
+        </w:rPr>
+        <w:t>risk that a person may commit a mistake or error that could negatively affect the project.</w:t>
       </w:r>
     </w:p>
     <w:p>
@@ -13227,122 +13258,6 @@
           <w:sz w:val="24"/>
           <w:szCs w:val="24"/>
         </w:rPr>
-        <w:t>Security Risks</w:t>
-      </w:r>
-      <w:r>
-        <w:rPr>
-          <w:sz w:val="24"/>
-          <w:szCs w:val="24"/>
-        </w:rPr>
-        <w:t xml:space="preserve"> – There is a risk of being hacked and having a breach in the system.</w:t>
-      </w:r>
-    </w:p>
-    <w:p>
-      <w:pPr>
-        <w:pStyle w:val="ListParagraph"/>
-        <w:numPr>
-          <w:ilvl w:val="0"/>
-          <w:numId w:val="42"/>
-        </w:numPr>
-        <w:tabs>
-          <w:tab w:val="left" w:pos="1352"/>
-        </w:tabs>
-        <w:spacing w:after="0" w:line="480" w:lineRule="auto"/>
-        <w:jc w:val="both"/>
-        <w:rPr>
-          <w:sz w:val="24"/>
-          <w:szCs w:val="24"/>
-        </w:rPr>
-      </w:pPr>
-      <w:r>
-        <w:rPr>
-          <w:b/>
-          <w:bCs/>
-          <w:sz w:val="24"/>
-          <w:szCs w:val="24"/>
-        </w:rPr>
-        <w:t>Changes in Technology</w:t>
-      </w:r>
-      <w:r>
-        <w:rPr>
-          <w:sz w:val="24"/>
-          <w:szCs w:val="24"/>
-        </w:rPr>
-        <w:t xml:space="preserve"> – There is a risk that a change in the industry of technology occurs which may require additional work or resources to adapt.</w:t>
-      </w:r>
-    </w:p>
-    <w:p>
-      <w:pPr>
-        <w:pStyle w:val="ListParagraph"/>
-        <w:numPr>
-          <w:ilvl w:val="0"/>
-          <w:numId w:val="42"/>
-        </w:numPr>
-        <w:tabs>
-          <w:tab w:val="left" w:pos="1352"/>
-        </w:tabs>
-        <w:spacing w:after="0" w:line="480" w:lineRule="auto"/>
-        <w:jc w:val="both"/>
-        <w:rPr>
-          <w:sz w:val="24"/>
-          <w:szCs w:val="24"/>
-        </w:rPr>
-      </w:pPr>
-      <w:r>
-        <w:rPr>
-          <w:b/>
-          <w:bCs/>
-          <w:sz w:val="24"/>
-          <w:szCs w:val="24"/>
-        </w:rPr>
-        <w:t>Human Error</w:t>
-      </w:r>
-      <w:r>
-        <w:rPr>
-          <w:sz w:val="24"/>
-          <w:szCs w:val="24"/>
-        </w:rPr>
-        <w:t xml:space="preserve"> – There is </w:t>
-      </w:r>
-      <w:r>
-        <w:rPr>
-          <w:sz w:val="24"/>
-          <w:szCs w:val="24"/>
-        </w:rPr>
-        <w:t xml:space="preserve">a </w:t>
-      </w:r>
-      <w:r>
-        <w:rPr>
-          <w:sz w:val="24"/>
-          <w:szCs w:val="24"/>
-        </w:rPr>
-        <w:t>risk that a person may commit a mistake or error that could negatively affect the project.</w:t>
-      </w:r>
-    </w:p>
-    <w:p>
-      <w:pPr>
-        <w:pStyle w:val="ListParagraph"/>
-        <w:numPr>
-          <w:ilvl w:val="0"/>
-          <w:numId w:val="42"/>
-        </w:numPr>
-        <w:tabs>
-          <w:tab w:val="left" w:pos="1352"/>
-        </w:tabs>
-        <w:spacing w:after="0" w:line="480" w:lineRule="auto"/>
-        <w:jc w:val="both"/>
-        <w:rPr>
-          <w:sz w:val="24"/>
-          <w:szCs w:val="24"/>
-        </w:rPr>
-      </w:pPr>
-      <w:r>
-        <w:rPr>
-          <w:b/>
-          <w:bCs/>
-          <w:sz w:val="24"/>
-          <w:szCs w:val="24"/>
-        </w:rPr>
         <w:t>Unforeseen Circumstances</w:t>
       </w:r>
       <w:r>
@@ -13413,6 +13328,7 @@
         <w:rPr>
           <w:rFonts w:cs="Arial"/>
         </w:rPr>
+        <w:lastRenderedPageBreak/>
         <w:t xml:space="preserve">Project </w:t>
       </w:r>
       <w:r>
@@ -13556,23 +13472,7 @@
           <w:sz w:val="24"/>
           <w:szCs w:val="24"/>
         </w:rPr>
-        <w:t xml:space="preserve">project </w:t>
-      </w:r>
-      <w:proofErr w:type="gramStart"/>
-      <w:r>
-        <w:rPr>
-          <w:sz w:val="24"/>
-          <w:szCs w:val="24"/>
-        </w:rPr>
-        <w:t>is ?</w:t>
-      </w:r>
-      <w:proofErr w:type="gramEnd"/>
-      <w:r>
-        <w:rPr>
-          <w:sz w:val="24"/>
-          <w:szCs w:val="24"/>
-        </w:rPr>
-        <w:t xml:space="preserve"> </w:t>
+        <w:t xml:space="preserve">project is ? </w:t>
       </w:r>
       <w:commentRangeEnd w:id="24"/>
       <w:r>
@@ -13638,15 +13538,7 @@
           <w:sz w:val="24"/>
           <w:szCs w:val="24"/>
         </w:rPr>
-        <w:t xml:space="preserve">The project will be considered successful when everything is completely deployed during the project's life span within the time restrictions specified in this </w:t>
-      </w:r>
-      <w:r>
-        <w:rPr>
-          <w:sz w:val="24"/>
-          <w:szCs w:val="24"/>
-        </w:rPr>
-        <w:lastRenderedPageBreak/>
-        <w:t>charter. Furthermore, as we fully anticipate the need for this solution to evolve to avert future threats, this measure of success must contain a list of recommendations for consideration. The Project Sponsor, Mr. Manuel Villamin Jr., who will also approve the project's conclusion, will determine its success.</w:t>
+        <w:t>The project will be considered successful when everything is completely deployed during the project's life span within the time restrictions specified in this charter. Furthermore, as we fully anticipate the need for this solution to evolve to avert future threats, this measure of success must contain a list of recommendations for consideration. The Project Sponsor, Mr. Manuel Villamin Jr., who will also approve the project's conclusion, will determine its success.</w:t>
       </w:r>
     </w:p>
     <w:p>
@@ -13667,6 +13559,7 @@
       </w:pPr>
       <w:bookmarkStart w:id="26" w:name="_Toc137680105"/>
       <w:r>
+        <w:lastRenderedPageBreak/>
         <w:t>Project Management Approach</w:t>
       </w:r>
       <w:bookmarkEnd w:id="26"/>
@@ -13784,7 +13677,6 @@
         <w:rPr>
           <w:rFonts w:cs="Arial"/>
         </w:rPr>
-        <w:lastRenderedPageBreak/>
         <w:t>Product Development Methodology</w:t>
       </w:r>
       <w:bookmarkEnd w:id="28"/>
@@ -14055,24 +13947,7 @@
           <w:sz w:val="24"/>
           <w:szCs w:val="24"/>
         </w:rPr>
-        <w:lastRenderedPageBreak/>
-        <w:t xml:space="preserve">The organization must contribute to defining and enabling modern technology in a world marked by risk and uncertainty as well as an enormous opportunity. We think </w:t>
-      </w:r>
-      <w:proofErr w:type="spellStart"/>
-      <w:r>
-        <w:rPr>
-          <w:sz w:val="24"/>
-          <w:szCs w:val="24"/>
-        </w:rPr>
-        <w:t>Villamin</w:t>
-      </w:r>
-      <w:proofErr w:type="spellEnd"/>
-      <w:r>
-        <w:rPr>
-          <w:sz w:val="24"/>
-          <w:szCs w:val="24"/>
-        </w:rPr>
-        <w:t xml:space="preserve"> Wood and Iron Works is in an outstanding position to acquire the necessary abilities in all project participants and have a business strategy to assist the company's growth.</w:t>
+        <w:t>The organization must contribute to defining and enabling modern technology in a world marked by risk and uncertainty as well as an enormous opportunity. We think Villamin Wood and Iron Works is in an outstanding position to acquire the necessary abilities in all project participants and have a business strategy to assist the company's growth.</w:t>
       </w:r>
     </w:p>
     <w:p>
@@ -14093,6 +13968,7 @@
           <w:sz w:val="24"/>
           <w:szCs w:val="24"/>
         </w:rPr>
+        <w:lastRenderedPageBreak/>
         <w:tab/>
       </w:r>
       <w:r>
@@ -14578,18 +14454,8 @@
                 <w:sz w:val="24"/>
                 <w:szCs w:val="24"/>
               </w:rPr>
-              <w:lastRenderedPageBreak/>
-              <w:t xml:space="preserve">Mabelle </w:t>
-            </w:r>
-            <w:proofErr w:type="spellStart"/>
-            <w:r>
-              <w:rPr>
-                <w:sz w:val="24"/>
-                <w:szCs w:val="24"/>
-              </w:rPr>
-              <w:t>Aspeli</w:t>
-            </w:r>
-            <w:proofErr w:type="spellEnd"/>
+              <w:t>Mabelle Aspeli</w:t>
+            </w:r>
           </w:p>
         </w:tc>
         <w:tc>
@@ -14664,7 +14530,15 @@
                 <w:sz w:val="24"/>
                 <w:szCs w:val="24"/>
               </w:rPr>
-              <w:t>Acquire and approve the required documents that should be approved by the stakeholder. Follow up questions to the client if there are clarifications.</w:t>
+              <w:t xml:space="preserve">Acquire and approve the required documents that should be approved by the stakeholder. Follow up </w:t>
+            </w:r>
+            <w:r>
+              <w:rPr>
+                <w:sz w:val="24"/>
+                <w:szCs w:val="24"/>
+              </w:rPr>
+              <w:lastRenderedPageBreak/>
+              <w:t>questions to the client if there are clarifications.</w:t>
             </w:r>
           </w:p>
         </w:tc>
@@ -14691,7 +14565,17 @@
                 <w:sz w:val="24"/>
                 <w:szCs w:val="24"/>
               </w:rPr>
-              <w:t>Set realistic expectations with stakeholders regarding project scope, timelines, deliverables, and resource limitations. Manage any potential conflicts or disagreements by finding mutually acceptable solutions. Regularly update stakeholders on any changes to project plans or objectives.</w:t>
+              <w:lastRenderedPageBreak/>
+              <w:t xml:space="preserve">Set realistic expectations with stakeholders regarding project scope, timelines, </w:t>
+            </w:r>
+            <w:r>
+              <w:rPr>
+                <w:rFonts w:eastAsia="Calibri" w:cs="Arial"/>
+                <w:sz w:val="24"/>
+                <w:szCs w:val="24"/>
+              </w:rPr>
+              <w:lastRenderedPageBreak/>
+              <w:t>deliverables, and resource limitations. Manage any potential conflicts or disagreements by finding mutually acceptable solutions. Regularly update stakeholders on any changes to project plans or objectives.</w:t>
             </w:r>
           </w:p>
         </w:tc>
@@ -14717,6 +14601,7 @@
                 <w:sz w:val="24"/>
                 <w:szCs w:val="24"/>
               </w:rPr>
+              <w:lastRenderedPageBreak/>
               <w:t>mtaspeli@student.apc.edu.ph</w:t>
             </w:r>
           </w:p>
@@ -14747,7 +14632,6 @@
                 <w:sz w:val="24"/>
                 <w:szCs w:val="24"/>
               </w:rPr>
-              <w:lastRenderedPageBreak/>
               <w:t xml:space="preserve">Leigh Curtis Camara </w:t>
             </w:r>
             <w:r>
@@ -14853,7 +14737,16 @@
                 <w:sz w:val="24"/>
                 <w:szCs w:val="24"/>
               </w:rPr>
-              <w:t>QA is expected to work closely with these stakeholders to ensure that the project or services adhere to the required quality standards and meet all the necessary regulatory or compliance requirements.</w:t>
+              <w:t xml:space="preserve">QA is expected to work closely with these stakeholders to ensure that the project or services adhere to the required quality standards </w:t>
+            </w:r>
+            <w:r>
+              <w:rPr>
+                <w:rFonts w:eastAsia="Calibri" w:cs="Arial"/>
+                <w:sz w:val="24"/>
+                <w:szCs w:val="24"/>
+              </w:rPr>
+              <w:lastRenderedPageBreak/>
+              <w:t>and meet all the necessary regulatory or compliance requirements.</w:t>
             </w:r>
           </w:p>
         </w:tc>
@@ -14880,6 +14773,7 @@
                 <w:sz w:val="24"/>
                 <w:szCs w:val="24"/>
               </w:rPr>
+              <w:lastRenderedPageBreak/>
               <w:t>Provides timely and accurate feedback on the quality of the project.</w:t>
             </w:r>
           </w:p>
@@ -15012,25 +14906,7 @@
                 <w:sz w:val="24"/>
                 <w:szCs w:val="24"/>
               </w:rPr>
-              <w:t xml:space="preserve">Sofia Emmanuelle </w:t>
-            </w:r>
-            <w:proofErr w:type="spellStart"/>
-            <w:r>
-              <w:rPr>
-                <w:rFonts w:eastAsia="Calibri" w:cs="Arial"/>
-                <w:sz w:val="24"/>
-                <w:szCs w:val="24"/>
-              </w:rPr>
-              <w:t>Villamin</w:t>
-            </w:r>
-            <w:proofErr w:type="spellEnd"/>
-            <w:r>
-              <w:rPr>
-                <w:rFonts w:eastAsia="Calibri" w:cs="Arial"/>
-                <w:sz w:val="24"/>
-                <w:szCs w:val="24"/>
-              </w:rPr>
-              <w:t xml:space="preserve">  </w:t>
+              <w:t xml:space="preserve">Sofia Emmanuelle Villamin  </w:t>
             </w:r>
           </w:p>
         </w:tc>
@@ -15151,16 +15027,7 @@
                 <w:sz w:val="24"/>
                 <w:szCs w:val="24"/>
               </w:rPr>
-              <w:t xml:space="preserve">Regularly engage with stakeholders, understand their expectations, and prioritize and communicate effectively to manage those expectations throughout </w:t>
-            </w:r>
-            <w:r>
-              <w:rPr>
-                <w:rFonts w:eastAsia="Calibri" w:cs="Arial"/>
-                <w:sz w:val="24"/>
-                <w:szCs w:val="24"/>
-              </w:rPr>
-              <w:lastRenderedPageBreak/>
-              <w:t>the project development lifecycle.</w:t>
+              <w:t>Regularly engage with stakeholders, understand their expectations, and prioritize and communicate effectively to manage those expectations throughout the project development lifecycle.</w:t>
             </w:r>
           </w:p>
         </w:tc>
@@ -15180,7 +15047,6 @@
               <w:rPr>
                 <w:rFonts w:ascii="Calibri" w:eastAsia="Calibri" w:hAnsi="Calibri" w:cs="Calibri"/>
               </w:rPr>
-              <w:lastRenderedPageBreak/>
               <w:t xml:space="preserve"> </w:t>
             </w:r>
             <w:hyperlink r:id="rId22" w:history="1">
@@ -15230,6 +15096,7 @@
                 <w:sz w:val="24"/>
                 <w:szCs w:val="24"/>
               </w:rPr>
+              <w:lastRenderedPageBreak/>
               <w:t>Nathaniel Sison</w:t>
             </w:r>
           </w:p>
@@ -15378,21 +15245,12 @@
                 <w:szCs w:val="24"/>
               </w:rPr>
             </w:pPr>
-            <w:proofErr w:type="spellStart"/>
-            <w:r>
-              <w:rPr>
-                <w:sz w:val="24"/>
-                <w:szCs w:val="24"/>
-              </w:rPr>
-              <w:t>nmsison@student</w:t>
-            </w:r>
-            <w:proofErr w:type="spellEnd"/>
-            <w:r>
-              <w:rPr>
-                <w:sz w:val="24"/>
-                <w:szCs w:val="24"/>
-              </w:rPr>
-              <w:t>.</w:t>
+            <w:r>
+              <w:rPr>
+                <w:sz w:val="24"/>
+                <w:szCs w:val="24"/>
+              </w:rPr>
+              <w:t>nmsison@student.</w:t>
             </w:r>
           </w:p>
           <w:p>
@@ -15566,21 +15424,12 @@
                 <w:szCs w:val="24"/>
               </w:rPr>
             </w:pPr>
-            <w:proofErr w:type="spellStart"/>
-            <w:r>
-              <w:rPr>
-                <w:sz w:val="24"/>
-                <w:szCs w:val="24"/>
-              </w:rPr>
-              <w:t>dbdomingo@student</w:t>
-            </w:r>
-            <w:proofErr w:type="spellEnd"/>
-            <w:r>
-              <w:rPr>
-                <w:sz w:val="24"/>
-                <w:szCs w:val="24"/>
-              </w:rPr>
-              <w:t>.</w:t>
+            <w:r>
+              <w:rPr>
+                <w:sz w:val="24"/>
+                <w:szCs w:val="24"/>
+              </w:rPr>
+              <w:t>dbdomingo@student.</w:t>
             </w:r>
           </w:p>
           <w:p>
@@ -15666,7 +15515,6 @@
           <w:b/>
           <w:bCs/>
         </w:rPr>
-        <w:lastRenderedPageBreak/>
         <w:t>Key Stakeholders</w:t>
       </w:r>
       <w:commentRangeEnd w:id="38"/>
@@ -15836,17 +15684,9 @@
                 <w:sz w:val="24"/>
                 <w:szCs w:val="24"/>
               </w:rPr>
-              <w:t xml:space="preserve">Mabelle </w:t>
-            </w:r>
-            <w:proofErr w:type="spellStart"/>
-            <w:r>
-              <w:rPr>
-                <w:sz w:val="24"/>
-                <w:szCs w:val="24"/>
-              </w:rPr>
-              <w:t>Aspeli</w:t>
-            </w:r>
-            <w:proofErr w:type="spellEnd"/>
+              <w:lastRenderedPageBreak/>
+              <w:t>Mabelle Aspeli</w:t>
+            </w:r>
           </w:p>
         </w:tc>
         <w:tc>
@@ -16233,18 +16073,8 @@
                 <w:sz w:val="24"/>
                 <w:szCs w:val="24"/>
               </w:rPr>
-              <w:t xml:space="preserve">Sofia Emmanuelle </w:t>
-            </w:r>
-            <w:proofErr w:type="spellStart"/>
-            <w:r>
-              <w:rPr>
-                <w:rFonts w:eastAsia="Calibri" w:cs="Arial"/>
-                <w:sz w:val="24"/>
-                <w:szCs w:val="24"/>
-              </w:rPr>
-              <w:t>Villamin</w:t>
-            </w:r>
-            <w:proofErr w:type="spellEnd"/>
+              <w:t>Sofia Emmanuelle Villamin</w:t>
+            </w:r>
           </w:p>
         </w:tc>
         <w:tc>
@@ -16353,16 +16183,7 @@
                 <w:sz w:val="24"/>
                 <w:szCs w:val="24"/>
               </w:rPr>
-              <w:t xml:space="preserve">Responsible for defining and communicating the product vision to all key stakeholders. This involves understanding the needs and goals of the stakeholders and aligning them </w:t>
-            </w:r>
-            <w:r>
-              <w:rPr>
-                <w:rFonts w:cs="Arial"/>
-                <w:sz w:val="24"/>
-                <w:szCs w:val="24"/>
-              </w:rPr>
-              <w:lastRenderedPageBreak/>
-              <w:t>with the overall product strategy.</w:t>
+              <w:t>Responsible for defining and communicating the product vision to all key stakeholders. This involves understanding the needs and goals of the stakeholders and aligning them with the overall product strategy.</w:t>
             </w:r>
           </w:p>
         </w:tc>
@@ -16387,7 +16208,6 @@
                 <w:sz w:val="24"/>
                 <w:szCs w:val="24"/>
               </w:rPr>
-              <w:lastRenderedPageBreak/>
               <w:t>Ensures that the team is aligned on the product vision and goals. Discuss any changes or updates to make sure that the team is still on the right track.</w:t>
             </w:r>
           </w:p>
@@ -16964,25 +16784,7 @@
                 <w:sz w:val="24"/>
                 <w:szCs w:val="24"/>
               </w:rPr>
-              <w:t xml:space="preserve">Manuel C. </w:t>
-            </w:r>
-            <w:proofErr w:type="spellStart"/>
-            <w:r>
-              <w:rPr>
-                <w:rFonts w:eastAsia="Calibri" w:cs="Arial"/>
-                <w:sz w:val="24"/>
-                <w:szCs w:val="24"/>
-              </w:rPr>
-              <w:t>Villamin</w:t>
-            </w:r>
-            <w:proofErr w:type="spellEnd"/>
-            <w:r>
-              <w:rPr>
-                <w:rFonts w:eastAsia="Calibri" w:cs="Arial"/>
-                <w:sz w:val="24"/>
-                <w:szCs w:val="24"/>
-              </w:rPr>
-              <w:t xml:space="preserve"> Jr.</w:t>
+              <w:t>Manuel C. Villamin Jr.</w:t>
             </w:r>
           </w:p>
         </w:tc>
@@ -17112,18 +16914,8 @@
                 <w:sz w:val="24"/>
                 <w:szCs w:val="24"/>
               </w:rPr>
-              <w:t xml:space="preserve">Mabelle </w:t>
-            </w:r>
-            <w:proofErr w:type="spellStart"/>
-            <w:r>
-              <w:rPr>
-                <w:rFonts w:eastAsia="Calibri" w:cs="Arial"/>
-                <w:sz w:val="24"/>
-                <w:szCs w:val="24"/>
-              </w:rPr>
-              <w:t>Aspeli</w:t>
-            </w:r>
-            <w:proofErr w:type="spellEnd"/>
+              <w:t>Mabelle Aspeli</w:t>
+            </w:r>
           </w:p>
         </w:tc>
         <w:tc>
@@ -17222,16 +17014,7 @@
                 <w:sz w:val="24"/>
                 <w:szCs w:val="24"/>
               </w:rPr>
-              <w:t xml:space="preserve">Keeping all stakeholders informed, involved, and on </w:t>
-            </w:r>
-            <w:r>
-              <w:rPr>
-                <w:rFonts w:eastAsia="Calibri" w:cs="Arial"/>
-                <w:sz w:val="24"/>
-                <w:szCs w:val="24"/>
-              </w:rPr>
-              <w:lastRenderedPageBreak/>
-              <w:t>board throughout the project’s development</w:t>
+              <w:t>Keeping all stakeholders informed, involved, and on board throughout the project’s development</w:t>
             </w:r>
           </w:p>
         </w:tc>
@@ -17444,18 +17227,8 @@
                 <w:sz w:val="24"/>
                 <w:szCs w:val="24"/>
               </w:rPr>
-              <w:t xml:space="preserve">Sofia Emmanuelle </w:t>
-            </w:r>
-            <w:proofErr w:type="spellStart"/>
-            <w:r>
-              <w:rPr>
-                <w:rFonts w:eastAsia="Calibri" w:cs="Arial"/>
-                <w:sz w:val="24"/>
-                <w:szCs w:val="24"/>
-              </w:rPr>
-              <w:t>Villamin</w:t>
-            </w:r>
-            <w:proofErr w:type="spellEnd"/>
+              <w:t>Sofia Emmanuelle Villamin</w:t>
+            </w:r>
           </w:p>
         </w:tc>
         <w:tc>
@@ -17965,6 +17738,7 @@
           <w:sz w:val="24"/>
           <w:szCs w:val="24"/>
         </w:rPr>
+        <w:lastRenderedPageBreak/>
         <w:t>Collect Requirements</w:t>
       </w:r>
       <w:r>
@@ -18197,6 +17971,7 @@
           <w:b/>
           <w:bCs/>
         </w:rPr>
+        <w:lastRenderedPageBreak/>
         <w:t>Scope Management Approach</w:t>
       </w:r>
       <w:bookmarkEnd w:id="48"/>
@@ -18240,39 +18015,7 @@
           <w:sz w:val="24"/>
           <w:szCs w:val="24"/>
         </w:rPr>
-        <w:t xml:space="preserve">The Project Manager, Mabelle </w:t>
-      </w:r>
-      <w:proofErr w:type="spellStart"/>
-      <w:r>
-        <w:rPr>
-          <w:sz w:val="24"/>
-          <w:szCs w:val="24"/>
-        </w:rPr>
-        <w:t>Aspeli</w:t>
-      </w:r>
-      <w:proofErr w:type="spellEnd"/>
-      <w:r>
-        <w:rPr>
-          <w:sz w:val="24"/>
-          <w:szCs w:val="24"/>
-        </w:rPr>
-        <w:t xml:space="preserve">, have the authority and responsibility to manage scope management. Mabelle </w:t>
-      </w:r>
-      <w:proofErr w:type="spellStart"/>
-      <w:r>
-        <w:rPr>
-          <w:sz w:val="24"/>
-          <w:szCs w:val="24"/>
-        </w:rPr>
-        <w:t>Aspeli</w:t>
-      </w:r>
-      <w:proofErr w:type="spellEnd"/>
-      <w:r>
-        <w:rPr>
-          <w:sz w:val="24"/>
-          <w:szCs w:val="24"/>
-        </w:rPr>
-        <w:t xml:space="preserve"> will collaborate with the project sponsor, Mr. Manuel Villamin Jr, to establish and regulate the project's scope.</w:t>
+        <w:t>The Project Manager, Mabelle Aspeli, have the authority and responsibility to manage scope management. Mabelle Aspeli will collaborate with the project sponsor, Mr. Manuel Villamin Jr, to establish and regulate the project's scope.</w:t>
       </w:r>
     </w:p>
     <w:p>
@@ -18331,23 +18074,7 @@
           <w:sz w:val="24"/>
           <w:szCs w:val="24"/>
         </w:rPr>
-        <w:t xml:space="preserve">Throughout the </w:t>
-      </w:r>
-      <w:proofErr w:type="spellStart"/>
-      <w:r>
-        <w:rPr>
-          <w:sz w:val="24"/>
-          <w:szCs w:val="24"/>
-        </w:rPr>
-        <w:t>Villamin</w:t>
-      </w:r>
-      <w:proofErr w:type="spellEnd"/>
-      <w:r>
-        <w:rPr>
-          <w:sz w:val="24"/>
-          <w:szCs w:val="24"/>
-        </w:rPr>
-        <w:t xml:space="preserve"> Wood and Iron Works process, the scope of the project will change, the Project Manager will have to accommodate a change request, and the project sponsor will give the final approval. To ensure that they align with the project objective and do not adversely affect the schedule or budget, any changes to the project scope must be thoroughly evaluated.</w:t>
+        <w:t>Throughout the Villamin Wood and Iron Works process, the scope of the project will change, the Project Manager will have to accommodate a change request, and the project sponsor will give the final approval. To ensure that they align with the project objective and do not adversely affect the schedule or budget, any changes to the project scope must be thoroughly evaluated.</w:t>
       </w:r>
     </w:p>
     <w:p>
@@ -18413,6 +18140,7 @@
           <w:b/>
           <w:bCs/>
         </w:rPr>
+        <w:lastRenderedPageBreak/>
         <w:t>Roles and Responsibilities</w:t>
       </w:r>
       <w:bookmarkEnd w:id="49"/>
@@ -18670,7 +18398,6 @@
           <w:sz w:val="24"/>
           <w:szCs w:val="24"/>
         </w:rPr>
-        <w:lastRenderedPageBreak/>
         <w:tab/>
       </w:r>
       <w:r>
@@ -18713,6 +18440,7 @@
           <w:sz w:val="24"/>
           <w:szCs w:val="24"/>
         </w:rPr>
+        <w:lastRenderedPageBreak/>
         <w:tab/>
       </w:r>
       <w:r>
@@ -18963,7 +18691,6 @@
           <w:sz w:val="24"/>
           <w:szCs w:val="24"/>
         </w:rPr>
-        <w:lastRenderedPageBreak/>
         <w:t>Project Exclusions -</w:t>
       </w:r>
       <w:r>
@@ -18992,6 +18719,7 @@
           <w:sz w:val="24"/>
           <w:szCs w:val="24"/>
         </w:rPr>
+        <w:lastRenderedPageBreak/>
         <w:tab/>
       </w:r>
       <w:r>
@@ -19333,15 +19061,7 @@
           <w:sz w:val="24"/>
           <w:szCs w:val="24"/>
         </w:rPr>
-        <w:t xml:space="preserve">The Work Breakdown Structure (WBS) is a hierarchical representation of the project scope that breaks it down into smaller, more manageable pieces. Starting with the highest level and working down, each level in the WBS represents a progressively more thorough view of the project. The WBS Dictionary is a companion document to the WBS that contains specific information about each component in the WBS, such as the </w:t>
-      </w:r>
-      <w:r>
-        <w:rPr>
-          <w:sz w:val="24"/>
-          <w:szCs w:val="24"/>
-        </w:rPr>
-        <w:lastRenderedPageBreak/>
-        <w:t>scope of work, deliverables, responsibilities, and any other pertinent information.</w:t>
+        <w:t>The Work Breakdown Structure (WBS) is a hierarchical representation of the project scope that breaks it down into smaller, more manageable pieces. Starting with the highest level and working down, each level in the WBS represents a progressively more thorough view of the project. The WBS Dictionary is a companion document to the WBS that contains specific information about each component in the WBS, such as the scope of work, deliverables, responsibilities, and any other pertinent information.</w:t>
       </w:r>
     </w:p>
     <w:p>
@@ -19934,23 +19654,7 @@
           <w:sz w:val="24"/>
           <w:szCs w:val="24"/>
         </w:rPr>
-        <w:t xml:space="preserve">The Cost Management Plan will include the required resources and process of estimating and tracking the cost to keep expenses within the planned budget. Mabelle </w:t>
-      </w:r>
-      <w:proofErr w:type="spellStart"/>
-      <w:r>
-        <w:rPr>
-          <w:sz w:val="24"/>
-          <w:szCs w:val="24"/>
-        </w:rPr>
-        <w:t>Aspeli</w:t>
-      </w:r>
-      <w:proofErr w:type="spellEnd"/>
-      <w:r>
-        <w:rPr>
-          <w:sz w:val="24"/>
-          <w:szCs w:val="24"/>
-        </w:rPr>
-        <w:t>, our Project Manager, will be responsible for managing and reporting on the project expenses throughout the project duration. She will also have the authority to make and approve changes to the project to bring it back within the budget. The Project Cost Performance will be measured using a set of formulas that integrate schedule, scope, and costs to measure project success. The Project Manager will review the cost deviations she will be presenting to the project sponsor, and she will also provide options for the project back on budget.</w:t>
+        <w:t>The Cost Management Plan will include the required resources and process of estimating and tracking the cost to keep expenses within the planned budget. Mabelle Aspeli, our Project Manager, will be responsible for managing and reporting on the project expenses throughout the project duration. She will also have the authority to make and approve changes to the project to bring it back within the budget. The Project Cost Performance will be measured using a set of formulas that integrate schedule, scope, and costs to measure project success. The Project Manager will review the cost deviations she will be presenting to the project sponsor, and she will also provide options for the project back on budget.</w:t>
       </w:r>
     </w:p>
     <w:p>
@@ -20490,23 +20194,7 @@
           <w:sz w:val="24"/>
           <w:szCs w:val="24"/>
         </w:rPr>
-        <w:t>Depreciation Value (DV)=SRP</w:t>
-      </w:r>
-      <w:proofErr w:type="gramStart"/>
-      <w:r>
-        <w:rPr>
-          <w:sz w:val="24"/>
-          <w:szCs w:val="24"/>
-        </w:rPr>
-        <w:t>-(</w:t>
-      </w:r>
-      <w:proofErr w:type="gramEnd"/>
-      <w:r>
-        <w:rPr>
-          <w:sz w:val="24"/>
-          <w:szCs w:val="24"/>
-        </w:rPr>
-        <w:t>SRP*(Years x Depreciation Rate))</w:t>
+        <w:t>Depreciation Value (DV)=SRP-(SRP*(Years x Depreciation Rate))</w:t>
       </w:r>
     </w:p>
     <w:p>
@@ -20664,23 +20352,7 @@
           <w:sz w:val="24"/>
           <w:szCs w:val="24"/>
         </w:rPr>
-        <w:t>Rental=</w:t>
-      </w:r>
-      <w:proofErr w:type="spellStart"/>
-      <w:r>
-        <w:rPr>
-          <w:sz w:val="24"/>
-          <w:szCs w:val="24"/>
-        </w:rPr>
-        <w:t>Depricated</w:t>
-      </w:r>
-      <w:proofErr w:type="spellEnd"/>
-      <w:r>
-        <w:rPr>
-          <w:sz w:val="24"/>
-          <w:szCs w:val="24"/>
-        </w:rPr>
-        <w:t xml:space="preserve"> Value x Rental Rate</w:t>
+        <w:t>Rental=Depricated Value x Rental Rate</w:t>
       </w:r>
     </w:p>
     <w:p>
@@ -25987,19 +25659,8 @@
                 <w:szCs w:val="24"/>
                 <w:lang w:val="en-US"/>
               </w:rPr>
-              <w:t xml:space="preserve">Mabelle </w:t>
-            </w:r>
-            <w:proofErr w:type="spellStart"/>
-            <w:r>
-              <w:rPr>
-                <w:rFonts w:cs="Arial"/>
-                <w:sz w:val="24"/>
-                <w:szCs w:val="24"/>
-                <w:lang w:val="en-US"/>
-              </w:rPr>
-              <w:t>Aspeli</w:t>
-            </w:r>
-            <w:proofErr w:type="spellEnd"/>
+              <w:t>Mabelle Aspeli</w:t>
+            </w:r>
           </w:p>
         </w:tc>
         <w:tc>
@@ -26573,19 +26234,8 @@
                 <w:szCs w:val="24"/>
                 <w:lang w:val="en-US"/>
               </w:rPr>
-              <w:t xml:space="preserve">Mabelle </w:t>
-            </w:r>
-            <w:proofErr w:type="spellStart"/>
-            <w:r>
-              <w:rPr>
-                <w:rFonts w:cs="Arial"/>
-                <w:sz w:val="24"/>
-                <w:szCs w:val="24"/>
-                <w:lang w:val="en-US"/>
-              </w:rPr>
-              <w:t>Aspeli</w:t>
-            </w:r>
-            <w:proofErr w:type="spellEnd"/>
+              <w:t>Mabelle Aspeli</w:t>
+            </w:r>
           </w:p>
         </w:tc>
         <w:tc>
@@ -31981,7 +31631,6 @@
         </w:rPr>
         <w:t xml:space="preserve"> This can be done with the team to understand what caused the issues and look for the right ways to resolve </w:t>
       </w:r>
-      <w:proofErr w:type="gramStart"/>
       <w:r>
         <w:rPr>
           <w:sz w:val="24"/>
@@ -31996,7 +31645,6 @@
         </w:rPr>
         <w:t>.</w:t>
       </w:r>
-      <w:proofErr w:type="gramEnd"/>
     </w:p>
     <w:p>
       <w:pPr>
@@ -35161,14 +34809,14 @@
           <w:sz w:val="24"/>
           <w:szCs w:val="24"/>
         </w:rPr>
-        <w:t>Technical Risks –</w:t>
-      </w:r>
-      <w:r>
-        <w:rPr>
-          <w:sz w:val="24"/>
-          <w:szCs w:val="24"/>
-        </w:rPr>
-        <w:t xml:space="preserve"> There is a risk that the project may be delayed due to technical reasons.</w:t>
+        <w:t>Resource Risks –</w:t>
+      </w:r>
+      <w:r>
+        <w:rPr>
+          <w:sz w:val="24"/>
+          <w:szCs w:val="24"/>
+        </w:rPr>
+        <w:t xml:space="preserve"> There is a risk that the project may not have access to enough resources causing a stop of work or adjustments in budget or other delays.</w:t>
       </w:r>
     </w:p>
     <w:p>
@@ -35195,14 +34843,14 @@
           <w:sz w:val="24"/>
           <w:szCs w:val="24"/>
         </w:rPr>
-        <w:t>Resource Risks –</w:t>
-      </w:r>
-      <w:r>
-        <w:rPr>
-          <w:sz w:val="24"/>
-          <w:szCs w:val="24"/>
-        </w:rPr>
-        <w:t xml:space="preserve"> There is a risk that the project may not have access to enough resources causing a stop of work or adjustments in budget or other delays.</w:t>
+        <w:t>Human Error –</w:t>
+      </w:r>
+      <w:r>
+        <w:rPr>
+          <w:sz w:val="24"/>
+          <w:szCs w:val="24"/>
+        </w:rPr>
+        <w:t xml:space="preserve"> There is risk that a person may commit a mistake or error that could negatively affect the project.</w:t>
       </w:r>
     </w:p>
     <w:p>
@@ -35229,62 +34877,37 @@
           <w:sz w:val="24"/>
           <w:szCs w:val="24"/>
         </w:rPr>
-        <w:t>Security Risks –</w:t>
-      </w:r>
-      <w:r>
-        <w:rPr>
-          <w:sz w:val="24"/>
-          <w:szCs w:val="24"/>
-        </w:rPr>
-        <w:t xml:space="preserve"> There is a risk of being hacked and having a breach in the system.</w:t>
-      </w:r>
-    </w:p>
-    <w:p>
-      <w:pPr>
-        <w:pStyle w:val="ListParagraph"/>
-        <w:numPr>
-          <w:ilvl w:val="0"/>
-          <w:numId w:val="42"/>
-        </w:numPr>
+        <w:t>Unforeseen Circumstances –</w:t>
+      </w:r>
+      <w:r>
+        <w:rPr>
+          <w:sz w:val="24"/>
+          <w:szCs w:val="24"/>
+        </w:rPr>
+        <w:t xml:space="preserve"> There is a risk that circumstances such as natural disasters could cause disturbance and impact the project in an unexpected way.</w:t>
+      </w:r>
+    </w:p>
+    <w:p>
+      <w:pPr>
         <w:tabs>
           <w:tab w:val="left" w:pos="1352"/>
         </w:tabs>
         <w:spacing w:after="0" w:line="480" w:lineRule="auto"/>
+        <w:ind w:left="1349"/>
         <w:jc w:val="both"/>
         <w:rPr>
           <w:sz w:val="24"/>
           <w:szCs w:val="24"/>
         </w:rPr>
       </w:pPr>
-      <w:r>
-        <w:rPr>
-          <w:b/>
-          <w:bCs/>
-          <w:sz w:val="24"/>
-          <w:szCs w:val="24"/>
-        </w:rPr>
-        <w:lastRenderedPageBreak/>
-        <w:t>Changes in Technology –</w:t>
-      </w:r>
-      <w:r>
-        <w:rPr>
-          <w:sz w:val="24"/>
-          <w:szCs w:val="24"/>
-        </w:rPr>
-        <w:t xml:space="preserve"> There is a risk that a change in the industry of technology occurs which may require additional work or resources to adapt.</w:t>
-      </w:r>
-    </w:p>
-    <w:p>
-      <w:pPr>
-        <w:pStyle w:val="ListParagraph"/>
-        <w:numPr>
-          <w:ilvl w:val="0"/>
-          <w:numId w:val="42"/>
-        </w:numPr>
+    </w:p>
+    <w:p>
+      <w:pPr>
         <w:tabs>
           <w:tab w:val="left" w:pos="1352"/>
         </w:tabs>
         <w:spacing w:after="0" w:line="480" w:lineRule="auto"/>
+        <w:ind w:left="1349"/>
         <w:jc w:val="both"/>
         <w:rPr>
           <w:sz w:val="24"/>
@@ -35293,54 +34916,60 @@
       </w:pPr>
       <w:r>
         <w:rPr>
-          <w:b/>
-          <w:bCs/>
-          <w:sz w:val="24"/>
-          <w:szCs w:val="24"/>
-        </w:rPr>
-        <w:t>Human Error –</w:t>
-      </w:r>
-      <w:r>
-        <w:rPr>
-          <w:sz w:val="24"/>
-          <w:szCs w:val="24"/>
-        </w:rPr>
-        <w:t xml:space="preserve"> There is risk that a person may commit a mistake or error that could negatively affect the project.</w:t>
-      </w:r>
-    </w:p>
-    <w:p>
-      <w:pPr>
-        <w:pStyle w:val="ListParagraph"/>
-        <w:numPr>
-          <w:ilvl w:val="0"/>
-          <w:numId w:val="42"/>
-        </w:numPr>
+          <w:sz w:val="24"/>
+          <w:szCs w:val="24"/>
+        </w:rPr>
+        <w:t>To mitigate these risks, the team has developed a plan which will mitigate all risks and monitor them all in the process as to protect the project</w:t>
+      </w:r>
+      <w:r>
+        <w:rPr>
+          <w:sz w:val="24"/>
+          <w:szCs w:val="24"/>
+        </w:rPr>
+        <w:t xml:space="preserve"> and</w:t>
+      </w:r>
+      <w:r>
+        <w:rPr>
+          <w:sz w:val="24"/>
+          <w:szCs w:val="24"/>
+        </w:rPr>
+        <w:t xml:space="preserve"> avoid all risks.</w:t>
+      </w:r>
+    </w:p>
+    <w:p>
+      <w:pPr>
         <w:tabs>
           <w:tab w:val="left" w:pos="1352"/>
         </w:tabs>
         <w:spacing w:after="0" w:line="480" w:lineRule="auto"/>
-        <w:jc w:val="both"/>
-        <w:rPr>
-          <w:sz w:val="24"/>
-          <w:szCs w:val="24"/>
-        </w:rPr>
-      </w:pPr>
-      <w:r>
-        <w:rPr>
+        <w:ind w:left="1349"/>
+        <w:rPr>
+          <w:sz w:val="24"/>
+          <w:szCs w:val="24"/>
+        </w:rPr>
+      </w:pPr>
+    </w:p>
+    <w:p>
+      <w:pPr>
+        <w:pStyle w:val="Heading3"/>
+        <w:spacing w:before="0" w:line="480" w:lineRule="auto"/>
+        <w:ind w:left="629" w:firstLine="720"/>
+        <w:rPr>
+          <w:rFonts w:cs="Arial"/>
           <w:b/>
           <w:bCs/>
-          <w:sz w:val="24"/>
-          <w:szCs w:val="24"/>
-        </w:rPr>
-        <w:t>Unforeseen Circumstances –</w:t>
-      </w:r>
-      <w:r>
-        <w:rPr>
-          <w:sz w:val="24"/>
-          <w:szCs w:val="24"/>
-        </w:rPr>
-        <w:t xml:space="preserve"> There is a risk that circumstances such as natural disasters could cause disturbance and impact the project in an unexpected way.</w:t>
-      </w:r>
+        </w:rPr>
+      </w:pPr>
+      <w:bookmarkStart w:id="113" w:name="_Toc137680168"/>
+      <w:r>
+        <w:rPr>
+          <w:rFonts w:cs="Arial"/>
+          <w:b/>
+          <w:bCs/>
+        </w:rPr>
+        <w:t>Risk Qualification and Prioritization</w:t>
+      </w:r>
+      <w:bookmarkEnd w:id="113"/>
     </w:p>
     <w:p>
       <w:pPr>
@@ -35355,6 +34984,28 @@
           <w:szCs w:val="24"/>
         </w:rPr>
       </w:pPr>
+      <w:r>
+        <w:rPr>
+          <w:sz w:val="24"/>
+          <w:szCs w:val="24"/>
+        </w:rPr>
+        <w:tab/>
+      </w:r>
+      <w:r>
+        <w:rPr>
+          <w:sz w:val="24"/>
+          <w:szCs w:val="24"/>
+        </w:rPr>
+        <w:tab/>
+      </w:r>
+      <w:r>
+        <w:rPr>
+          <w:sz w:val="24"/>
+          <w:szCs w:val="24"/>
+        </w:rPr>
+        <w:tab/>
+        <w:t>Video provides a powerful way to help you prove your point. When you click Online Video, you can paste in the embed code for the video you want to add. You can also type a keyword to search online for the video that best fits your document.</w:t>
+      </w:r>
     </w:p>
     <w:p>
       <w:pPr>
@@ -35363,33 +35014,33 @@
         </w:tabs>
         <w:spacing w:after="0" w:line="480" w:lineRule="auto"/>
         <w:ind w:left="1349"/>
-        <w:jc w:val="both"/>
-        <w:rPr>
-          <w:sz w:val="24"/>
-          <w:szCs w:val="24"/>
-        </w:rPr>
-      </w:pPr>
-      <w:r>
-        <w:rPr>
-          <w:sz w:val="24"/>
-          <w:szCs w:val="24"/>
-        </w:rPr>
-        <w:t>To mitigate these risks, the team has developed a plan which will mitigate all risks and monitor them all in the process as to protect the project</w:t>
-      </w:r>
-      <w:r>
-        <w:rPr>
-          <w:sz w:val="24"/>
-          <w:szCs w:val="24"/>
-        </w:rPr>
-        <w:t xml:space="preserve"> and</w:t>
-      </w:r>
-      <w:r>
-        <w:rPr>
-          <w:sz w:val="24"/>
-          <w:szCs w:val="24"/>
-        </w:rPr>
-        <w:t xml:space="preserve"> avoid all risks.</w:t>
-      </w:r>
+        <w:rPr>
+          <w:sz w:val="24"/>
+          <w:szCs w:val="24"/>
+        </w:rPr>
+      </w:pPr>
+    </w:p>
+    <w:p>
+      <w:pPr>
+        <w:pStyle w:val="Heading3"/>
+        <w:spacing w:before="0" w:line="480" w:lineRule="auto"/>
+        <w:ind w:left="629" w:firstLine="720"/>
+        <w:rPr>
+          <w:rFonts w:cs="Arial"/>
+          <w:b/>
+          <w:bCs/>
+        </w:rPr>
+      </w:pPr>
+      <w:bookmarkStart w:id="114" w:name="_Toc137680169"/>
+      <w:r>
+        <w:rPr>
+          <w:rFonts w:cs="Arial"/>
+          <w:b/>
+          <w:bCs/>
+        </w:rPr>
+        <w:t>Risk Monitoring</w:t>
+      </w:r>
+      <w:bookmarkEnd w:id="114"/>
     </w:p>
     <w:p>
       <w:pPr>
@@ -35398,6 +35049,154 @@
         </w:tabs>
         <w:spacing w:after="0" w:line="480" w:lineRule="auto"/>
         <w:ind w:left="1349"/>
+        <w:jc w:val="both"/>
+        <w:rPr>
+          <w:sz w:val="24"/>
+          <w:szCs w:val="24"/>
+        </w:rPr>
+      </w:pPr>
+      <w:r>
+        <w:rPr>
+          <w:sz w:val="24"/>
+          <w:szCs w:val="24"/>
+        </w:rPr>
+        <w:tab/>
+      </w:r>
+      <w:r>
+        <w:rPr>
+          <w:sz w:val="24"/>
+          <w:szCs w:val="24"/>
+        </w:rPr>
+        <w:tab/>
+      </w:r>
+      <w:r>
+        <w:rPr>
+          <w:sz w:val="24"/>
+          <w:szCs w:val="24"/>
+        </w:rPr>
+        <w:tab/>
+      </w:r>
+      <w:r>
+        <w:rPr>
+          <w:sz w:val="24"/>
+          <w:szCs w:val="24"/>
+        </w:rPr>
+        <w:t>Risks will always be present</w:t>
+      </w:r>
+      <w:r>
+        <w:rPr>
+          <w:sz w:val="24"/>
+          <w:szCs w:val="24"/>
+        </w:rPr>
+        <w:t>,</w:t>
+      </w:r>
+      <w:r>
+        <w:rPr>
+          <w:sz w:val="24"/>
+          <w:szCs w:val="24"/>
+        </w:rPr>
+        <w:t xml:space="preserve"> especially during the project’s life cycle which is why it is important to continuously monitor those risks and document the entire process which includes identifying the conditions which may trigger certain risks.</w:t>
+      </w:r>
+    </w:p>
+    <w:p>
+      <w:pPr>
+        <w:tabs>
+          <w:tab w:val="left" w:pos="1352"/>
+        </w:tabs>
+        <w:spacing w:after="0" w:line="480" w:lineRule="auto"/>
+        <w:ind w:left="1349"/>
+        <w:jc w:val="both"/>
+        <w:rPr>
+          <w:sz w:val="24"/>
+          <w:szCs w:val="24"/>
+        </w:rPr>
+      </w:pPr>
+      <w:r>
+        <w:rPr>
+          <w:sz w:val="24"/>
+          <w:szCs w:val="24"/>
+        </w:rPr>
+        <w:tab/>
+      </w:r>
+      <w:r>
+        <w:rPr>
+          <w:sz w:val="24"/>
+          <w:szCs w:val="24"/>
+        </w:rPr>
+        <w:tab/>
+      </w:r>
+      <w:r>
+        <w:rPr>
+          <w:sz w:val="24"/>
+          <w:szCs w:val="24"/>
+        </w:rPr>
+        <w:tab/>
+      </w:r>
+      <w:r>
+        <w:rPr>
+          <w:sz w:val="24"/>
+          <w:szCs w:val="24"/>
+        </w:rPr>
+        <w:t>As for the plan, the project manager will incorporate and assign a risk manager to oversee the monitoring process which will help the team to determine if the risks require a higher level of attention in case the risks trigger. The risk manager will provide report updates during team meetings to keep everyone updated.</w:t>
+      </w:r>
+    </w:p>
+    <w:p>
+      <w:pPr>
+        <w:tabs>
+          <w:tab w:val="left" w:pos="1352"/>
+        </w:tabs>
+        <w:spacing w:after="0" w:line="480" w:lineRule="auto"/>
+        <w:ind w:left="1349"/>
+        <w:jc w:val="both"/>
+        <w:rPr>
+          <w:sz w:val="24"/>
+          <w:szCs w:val="24"/>
+        </w:rPr>
+      </w:pPr>
+      <w:r>
+        <w:rPr>
+          <w:sz w:val="24"/>
+          <w:szCs w:val="24"/>
+        </w:rPr>
+        <w:tab/>
+      </w:r>
+      <w:r>
+        <w:rPr>
+          <w:sz w:val="24"/>
+          <w:szCs w:val="24"/>
+        </w:rPr>
+        <w:tab/>
+      </w:r>
+      <w:r>
+        <w:rPr>
+          <w:sz w:val="24"/>
+          <w:szCs w:val="24"/>
+        </w:rPr>
+        <w:tab/>
+      </w:r>
+      <w:r>
+        <w:rPr>
+          <w:sz w:val="24"/>
+          <w:szCs w:val="24"/>
+        </w:rPr>
+        <w:t xml:space="preserve">Furthermore, it should be noted that not only the risk manager should pay attention to any risks around the project, but the entire project team </w:t>
+      </w:r>
+      <w:r>
+        <w:rPr>
+          <w:sz w:val="24"/>
+          <w:szCs w:val="24"/>
+        </w:rPr>
+        <w:lastRenderedPageBreak/>
+        <w:t>should also remain aware of the identified risks and the potential they have to impact the project which is why everyone is encouraged to help and notify the project manager or risk manager in case new risks occur.</w:t>
+      </w:r>
+    </w:p>
+    <w:p>
+      <w:pPr>
+        <w:tabs>
+          <w:tab w:val="left" w:pos="1352"/>
+        </w:tabs>
+        <w:spacing w:after="0" w:line="480" w:lineRule="auto"/>
+        <w:ind w:left="1349"/>
         <w:rPr>
           <w:sz w:val="24"/>
           <w:szCs w:val="24"/>
@@ -35415,16 +35214,16 @@
           <w:bCs/>
         </w:rPr>
       </w:pPr>
-      <w:bookmarkStart w:id="113" w:name="_Toc137680168"/>
+      <w:bookmarkStart w:id="115" w:name="_Toc137680170"/>
       <w:r>
         <w:rPr>
           <w:rFonts w:cs="Arial"/>
           <w:b/>
           <w:bCs/>
         </w:rPr>
-        <w:t>Risk Qualification and Prioritization</w:t>
-      </w:r>
-      <w:bookmarkEnd w:id="113"/>
+        <w:t>Risk Mitigation and Avoidance</w:t>
+      </w:r>
+      <w:bookmarkEnd w:id="115"/>
     </w:p>
     <w:p>
       <w:pPr>
@@ -35459,299 +35258,13 @@
           <w:szCs w:val="24"/>
         </w:rPr>
         <w:tab/>
-        <w:t>Video provides a powerful way to help you prove your point. When you click Online Video, you can paste in the embed code for the video you want to add. You can also type a keyword to search online for the video that best fits your document.</w:t>
-      </w:r>
-    </w:p>
-    <w:p>
-      <w:pPr>
-        <w:tabs>
-          <w:tab w:val="left" w:pos="1352"/>
-        </w:tabs>
-        <w:spacing w:after="0" w:line="480" w:lineRule="auto"/>
-        <w:ind w:left="1349"/>
-        <w:rPr>
-          <w:sz w:val="24"/>
-          <w:szCs w:val="24"/>
-        </w:rPr>
-      </w:pPr>
-    </w:p>
-    <w:p>
-      <w:pPr>
-        <w:pStyle w:val="Heading3"/>
-        <w:spacing w:before="0" w:line="480" w:lineRule="auto"/>
-        <w:ind w:left="629" w:firstLine="720"/>
-        <w:rPr>
-          <w:rFonts w:cs="Arial"/>
-          <w:b/>
-          <w:bCs/>
-        </w:rPr>
-      </w:pPr>
-      <w:bookmarkStart w:id="114" w:name="_Toc137680169"/>
-      <w:r>
-        <w:rPr>
-          <w:rFonts w:cs="Arial"/>
-          <w:b/>
-          <w:bCs/>
-        </w:rPr>
-        <w:t>Risk Monitoring</w:t>
-      </w:r>
-      <w:bookmarkEnd w:id="114"/>
-    </w:p>
-    <w:p>
-      <w:pPr>
-        <w:tabs>
-          <w:tab w:val="left" w:pos="1352"/>
-        </w:tabs>
-        <w:spacing w:after="0" w:line="480" w:lineRule="auto"/>
-        <w:ind w:left="1349"/>
-        <w:jc w:val="both"/>
-        <w:rPr>
-          <w:sz w:val="24"/>
-          <w:szCs w:val="24"/>
-        </w:rPr>
-      </w:pPr>
-      <w:r>
-        <w:rPr>
-          <w:sz w:val="24"/>
-          <w:szCs w:val="24"/>
-        </w:rPr>
-        <w:tab/>
-      </w:r>
-      <w:r>
-        <w:rPr>
-          <w:sz w:val="24"/>
-          <w:szCs w:val="24"/>
-        </w:rPr>
-        <w:tab/>
-      </w:r>
-      <w:r>
-        <w:rPr>
-          <w:sz w:val="24"/>
-          <w:szCs w:val="24"/>
-        </w:rPr>
-        <w:tab/>
-      </w:r>
-      <w:r>
-        <w:rPr>
-          <w:sz w:val="24"/>
-          <w:szCs w:val="24"/>
-        </w:rPr>
-        <w:t>Risks will always be present</w:t>
-      </w:r>
-      <w:r>
-        <w:rPr>
-          <w:sz w:val="24"/>
-          <w:szCs w:val="24"/>
-        </w:rPr>
-        <w:t>,</w:t>
-      </w:r>
-      <w:r>
-        <w:rPr>
-          <w:sz w:val="24"/>
-          <w:szCs w:val="24"/>
-        </w:rPr>
-        <w:t xml:space="preserve"> especially during the project’s life cycle which is why it is important to continuously monitor those risks and document </w:t>
-      </w:r>
-      <w:r>
-        <w:rPr>
-          <w:sz w:val="24"/>
-          <w:szCs w:val="24"/>
-        </w:rPr>
-        <w:lastRenderedPageBreak/>
-        <w:t>the entire process which includes identifying the conditions which may trigger certain risks.</w:t>
-      </w:r>
-    </w:p>
-    <w:p>
-      <w:pPr>
-        <w:tabs>
-          <w:tab w:val="left" w:pos="1352"/>
-        </w:tabs>
-        <w:spacing w:after="0" w:line="480" w:lineRule="auto"/>
-        <w:ind w:left="1349"/>
-        <w:jc w:val="both"/>
-        <w:rPr>
-          <w:sz w:val="24"/>
-          <w:szCs w:val="24"/>
-        </w:rPr>
-      </w:pPr>
-      <w:r>
-        <w:rPr>
-          <w:sz w:val="24"/>
-          <w:szCs w:val="24"/>
-        </w:rPr>
-        <w:tab/>
-      </w:r>
-      <w:r>
-        <w:rPr>
-          <w:sz w:val="24"/>
-          <w:szCs w:val="24"/>
-        </w:rPr>
-        <w:tab/>
-      </w:r>
-      <w:r>
-        <w:rPr>
-          <w:sz w:val="24"/>
-          <w:szCs w:val="24"/>
-        </w:rPr>
-        <w:tab/>
-      </w:r>
-      <w:r>
-        <w:rPr>
-          <w:sz w:val="24"/>
-          <w:szCs w:val="24"/>
-        </w:rPr>
-        <w:t>As for the plan, the project manager will incorporate and assign a risk manager to oversee the monitoring process which will help the team to determine if the risks require a higher level of attention in case the risks trigger. The risk manager will provide report updates during team meetings to keep everyone updated.</w:t>
-      </w:r>
-    </w:p>
-    <w:p>
-      <w:pPr>
-        <w:tabs>
-          <w:tab w:val="left" w:pos="1352"/>
-        </w:tabs>
-        <w:spacing w:after="0" w:line="480" w:lineRule="auto"/>
-        <w:ind w:left="1349"/>
-        <w:jc w:val="both"/>
-        <w:rPr>
-          <w:sz w:val="24"/>
-          <w:szCs w:val="24"/>
-        </w:rPr>
-      </w:pPr>
-      <w:r>
-        <w:rPr>
-          <w:sz w:val="24"/>
-          <w:szCs w:val="24"/>
-        </w:rPr>
-        <w:tab/>
-      </w:r>
-      <w:r>
-        <w:rPr>
-          <w:sz w:val="24"/>
-          <w:szCs w:val="24"/>
-        </w:rPr>
-        <w:tab/>
-      </w:r>
-      <w:r>
-        <w:rPr>
-          <w:sz w:val="24"/>
-          <w:szCs w:val="24"/>
-        </w:rPr>
-        <w:tab/>
-      </w:r>
-      <w:r>
-        <w:rPr>
-          <w:sz w:val="24"/>
-          <w:szCs w:val="24"/>
-        </w:rPr>
-        <w:t xml:space="preserve">Furthermore, it should be noted that not only the risk manager should pay attention to any risks around the project, but the entire project team should also remain aware of the identified risks and the potential they </w:t>
-      </w:r>
-      <w:proofErr w:type="gramStart"/>
-      <w:r>
-        <w:rPr>
-          <w:sz w:val="24"/>
-          <w:szCs w:val="24"/>
-        </w:rPr>
-        <w:t>have to</w:t>
-      </w:r>
-      <w:proofErr w:type="gramEnd"/>
-      <w:r>
-        <w:rPr>
-          <w:sz w:val="24"/>
-          <w:szCs w:val="24"/>
-        </w:rPr>
-        <w:t xml:space="preserve"> impact the project which is why everyone is encouraged to help and notify the project manager or risk manager in case new risks occur.</w:t>
-      </w:r>
-    </w:p>
-    <w:p>
-      <w:pPr>
-        <w:tabs>
-          <w:tab w:val="left" w:pos="1352"/>
-        </w:tabs>
-        <w:spacing w:after="0" w:line="480" w:lineRule="auto"/>
-        <w:ind w:left="1349"/>
-        <w:rPr>
-          <w:sz w:val="24"/>
-          <w:szCs w:val="24"/>
-        </w:rPr>
-      </w:pPr>
-    </w:p>
-    <w:p>
-      <w:pPr>
-        <w:pStyle w:val="Heading3"/>
-        <w:spacing w:before="0" w:line="480" w:lineRule="auto"/>
-        <w:ind w:left="629" w:firstLine="720"/>
-        <w:rPr>
-          <w:rFonts w:cs="Arial"/>
-          <w:b/>
-          <w:bCs/>
-        </w:rPr>
-      </w:pPr>
-      <w:bookmarkStart w:id="115" w:name="_Toc137680170"/>
-      <w:r>
-        <w:rPr>
-          <w:rFonts w:cs="Arial"/>
-          <w:b/>
-          <w:bCs/>
-        </w:rPr>
-        <w:t>Risk Mitigation and Avoidance</w:t>
-      </w:r>
-      <w:bookmarkEnd w:id="115"/>
-    </w:p>
-    <w:p>
-      <w:pPr>
-        <w:tabs>
-          <w:tab w:val="left" w:pos="1352"/>
-        </w:tabs>
-        <w:spacing w:after="0" w:line="480" w:lineRule="auto"/>
-        <w:ind w:left="1349"/>
-        <w:jc w:val="both"/>
-        <w:rPr>
-          <w:sz w:val="24"/>
-          <w:szCs w:val="24"/>
-        </w:rPr>
-      </w:pPr>
-      <w:r>
-        <w:rPr>
-          <w:sz w:val="24"/>
-          <w:szCs w:val="24"/>
-        </w:rPr>
-        <w:tab/>
-      </w:r>
-      <w:r>
-        <w:rPr>
-          <w:sz w:val="24"/>
-          <w:szCs w:val="24"/>
-        </w:rPr>
-        <w:tab/>
-      </w:r>
-      <w:r>
-        <w:rPr>
-          <w:sz w:val="24"/>
-          <w:szCs w:val="24"/>
-        </w:rPr>
-        <w:tab/>
-      </w:r>
-      <w:r>
-        <w:rPr>
-          <w:sz w:val="24"/>
-          <w:szCs w:val="24"/>
-        </w:rPr>
-        <w:t xml:space="preserve">The risk management plan will be created by the team based on the criteria created rating the risks based on their impact and importance. In preparation for those risks, the project team will collaborate </w:t>
-      </w:r>
-      <w:proofErr w:type="gramStart"/>
-      <w:r>
-        <w:rPr>
-          <w:sz w:val="24"/>
-          <w:szCs w:val="24"/>
-        </w:rPr>
-        <w:t>alongside  stakeholders</w:t>
-      </w:r>
-      <w:proofErr w:type="gramEnd"/>
-      <w:r>
-        <w:rPr>
-          <w:sz w:val="24"/>
-          <w:szCs w:val="24"/>
-        </w:rPr>
-        <w:t xml:space="preserve"> to put mitigation techniques in place to mitigate the risks.</w:t>
+      </w:r>
+      <w:r>
+        <w:rPr>
+          <w:sz w:val="24"/>
+          <w:szCs w:val="24"/>
+        </w:rPr>
+        <w:t>The risk management plan will be created by the team based on the criteria created rating the risks based on their impact and importance. In preparation for those risks, the project team will collaborate alongside  stakeholders to put mitigation techniques in place to mitigate the risks.</w:t>
       </w:r>
     </w:p>
     <w:p>
@@ -35928,6 +35441,7 @@
           <w:sz w:val="24"/>
           <w:szCs w:val="24"/>
         </w:rPr>
+        <w:lastRenderedPageBreak/>
         <w:t>Contingency Planning -</w:t>
       </w:r>
       <w:r>
@@ -36054,9 +35568,7 @@
       </w:tblPr>
       <w:tblGrid>
         <w:gridCol w:w="1456"/>
-        <w:gridCol w:w="1605"/>
         <w:gridCol w:w="1316"/>
-        <w:gridCol w:w="1212"/>
         <w:gridCol w:w="1137"/>
         <w:gridCol w:w="1275"/>
       </w:tblGrid>
@@ -36106,49 +35618,6 @@
         </w:tc>
         <w:tc>
           <w:tcPr>
-            <w:tcW w:w="1605" w:type="dxa"/>
-          </w:tcPr>
-          <w:p>
-            <w:pPr>
-              <w:tabs>
-                <w:tab w:val="left" w:pos="1352"/>
-              </w:tabs>
-              <w:spacing w:line="480" w:lineRule="auto"/>
-              <w:rPr>
-                <w:sz w:val="16"/>
-                <w:szCs w:val="16"/>
-              </w:rPr>
-            </w:pPr>
-            <w:r>
-              <w:rPr>
-                <w:sz w:val="16"/>
-                <w:szCs w:val="16"/>
-              </w:rPr>
-              <w:t xml:space="preserve"> </w:t>
-            </w:r>
-          </w:p>
-          <w:p>
-            <w:pPr>
-              <w:tabs>
-                <w:tab w:val="left" w:pos="1352"/>
-              </w:tabs>
-              <w:spacing w:line="480" w:lineRule="auto"/>
-              <w:rPr>
-                <w:sz w:val="16"/>
-                <w:szCs w:val="16"/>
-              </w:rPr>
-            </w:pPr>
-            <w:r>
-              <w:rPr>
-                <w:sz w:val="16"/>
-                <w:szCs w:val="16"/>
-              </w:rPr>
-              <w:t>RID 001</w:t>
-            </w:r>
-          </w:p>
-        </w:tc>
-        <w:tc>
-          <w:tcPr>
             <w:tcW w:w="1316" w:type="dxa"/>
           </w:tcPr>
           <w:p>
@@ -36193,57 +35662,7 @@
                 <w:sz w:val="16"/>
                 <w:szCs w:val="16"/>
               </w:rPr>
-              <w:t>2</w:t>
-            </w:r>
-          </w:p>
-        </w:tc>
-        <w:tc>
-          <w:tcPr>
-            <w:tcW w:w="1212" w:type="dxa"/>
-          </w:tcPr>
-          <w:p>
-            <w:pPr>
-              <w:tabs>
-                <w:tab w:val="left" w:pos="1352"/>
-              </w:tabs>
-              <w:spacing w:line="480" w:lineRule="auto"/>
-              <w:rPr>
-                <w:sz w:val="16"/>
-                <w:szCs w:val="16"/>
-              </w:rPr>
-            </w:pPr>
-            <w:r>
-              <w:rPr>
-                <w:sz w:val="16"/>
-                <w:szCs w:val="16"/>
-              </w:rPr>
-              <w:t xml:space="preserve"> </w:t>
-            </w:r>
-          </w:p>
-          <w:p>
-            <w:pPr>
-              <w:tabs>
-                <w:tab w:val="left" w:pos="1352"/>
-              </w:tabs>
-              <w:spacing w:line="480" w:lineRule="auto"/>
-              <w:rPr>
-                <w:sz w:val="24"/>
-                <w:szCs w:val="24"/>
-              </w:rPr>
-            </w:pPr>
-            <w:r>
-              <w:rPr>
-                <w:sz w:val="16"/>
-                <w:szCs w:val="16"/>
-              </w:rPr>
-              <w:t>RID 00</w:t>
-            </w:r>
-            <w:r>
-              <w:rPr>
-                <w:sz w:val="16"/>
-                <w:szCs w:val="16"/>
-              </w:rPr>
-              <w:t>3</w:t>
+              <w:t>1</w:t>
             </w:r>
           </w:p>
         </w:tc>
@@ -36293,7 +35712,7 @@
                 <w:sz w:val="16"/>
                 <w:szCs w:val="16"/>
               </w:rPr>
-              <w:t>4</w:t>
+              <w:t>2</w:t>
             </w:r>
           </w:p>
         </w:tc>
@@ -36343,7 +35762,7 @@
                 <w:sz w:val="16"/>
                 <w:szCs w:val="16"/>
               </w:rPr>
-              <w:t>5</w:t>
+              <w:t>3</w:t>
             </w:r>
           </w:p>
         </w:tc>
@@ -36394,7 +35813,7 @@
         </w:tc>
         <w:tc>
           <w:tcPr>
-            <w:tcW w:w="1605" w:type="dxa"/>
+            <w:tcW w:w="1316" w:type="dxa"/>
           </w:tcPr>
           <w:p>
             <w:pPr>
@@ -36425,78 +35844,6 @@
                 <w:szCs w:val="16"/>
               </w:rPr>
               <w:t>1</w:t>
-            </w:r>
-          </w:p>
-        </w:tc>
-        <w:tc>
-          <w:tcPr>
-            <w:tcW w:w="1316" w:type="dxa"/>
-          </w:tcPr>
-          <w:p>
-            <w:pPr>
-              <w:tabs>
-                <w:tab w:val="left" w:pos="1352"/>
-              </w:tabs>
-              <w:spacing w:line="480" w:lineRule="auto"/>
-              <w:rPr>
-                <w:sz w:val="16"/>
-                <w:szCs w:val="16"/>
-              </w:rPr>
-            </w:pPr>
-          </w:p>
-          <w:p>
-            <w:pPr>
-              <w:tabs>
-                <w:tab w:val="left" w:pos="1352"/>
-              </w:tabs>
-              <w:spacing w:line="480" w:lineRule="auto"/>
-              <w:rPr>
-                <w:sz w:val="16"/>
-                <w:szCs w:val="16"/>
-              </w:rPr>
-            </w:pPr>
-            <w:r>
-              <w:rPr>
-                <w:sz w:val="16"/>
-                <w:szCs w:val="16"/>
-              </w:rPr>
-              <w:t>2</w:t>
-            </w:r>
-          </w:p>
-        </w:tc>
-        <w:tc>
-          <w:tcPr>
-            <w:tcW w:w="1212" w:type="dxa"/>
-          </w:tcPr>
-          <w:p>
-            <w:pPr>
-              <w:tabs>
-                <w:tab w:val="left" w:pos="1352"/>
-              </w:tabs>
-              <w:spacing w:line="480" w:lineRule="auto"/>
-              <w:rPr>
-                <w:sz w:val="16"/>
-                <w:szCs w:val="16"/>
-              </w:rPr>
-            </w:pPr>
-          </w:p>
-          <w:p>
-            <w:pPr>
-              <w:tabs>
-                <w:tab w:val="left" w:pos="1352"/>
-              </w:tabs>
-              <w:spacing w:line="480" w:lineRule="auto"/>
-              <w:rPr>
-                <w:sz w:val="16"/>
-                <w:szCs w:val="16"/>
-              </w:rPr>
-            </w:pPr>
-            <w:r>
-              <w:rPr>
-                <w:sz w:val="16"/>
-                <w:szCs w:val="16"/>
-              </w:rPr>
-              <w:t>3</w:t>
             </w:r>
           </w:p>
         </w:tc>
@@ -36532,7 +35879,7 @@
                 <w:sz w:val="16"/>
                 <w:szCs w:val="16"/>
               </w:rPr>
-              <w:t>4</w:t>
+              <w:t>2</w:t>
             </w:r>
           </w:p>
         </w:tc>
@@ -36568,7 +35915,7 @@
                 <w:sz w:val="16"/>
                 <w:szCs w:val="16"/>
               </w:rPr>
-              <w:t>5</w:t>
+              <w:t>3</w:t>
             </w:r>
           </w:p>
         </w:tc>
@@ -36619,49 +35966,6 @@
         </w:tc>
         <w:tc>
           <w:tcPr>
-            <w:tcW w:w="1605" w:type="dxa"/>
-          </w:tcPr>
-          <w:p>
-            <w:pPr>
-              <w:tabs>
-                <w:tab w:val="left" w:pos="1352"/>
-              </w:tabs>
-              <w:spacing w:line="480" w:lineRule="auto"/>
-              <w:rPr>
-                <w:sz w:val="16"/>
-                <w:szCs w:val="16"/>
-              </w:rPr>
-            </w:pPr>
-          </w:p>
-          <w:p>
-            <w:pPr>
-              <w:tabs>
-                <w:tab w:val="left" w:pos="1352"/>
-              </w:tabs>
-              <w:spacing w:line="480" w:lineRule="auto"/>
-              <w:rPr>
-                <w:sz w:val="16"/>
-                <w:szCs w:val="16"/>
-              </w:rPr>
-            </w:pPr>
-            <w:r>
-              <w:rPr>
-                <w:sz w:val="16"/>
-                <w:szCs w:val="16"/>
-              </w:rPr>
-              <w:t>Technical Risk</w:t>
-            </w:r>
-            <w:r>
-              <w:rPr>
-                <w:sz w:val="16"/>
-                <w:szCs w:val="16"/>
-              </w:rPr>
-              <w:t>s</w:t>
-            </w:r>
-          </w:p>
-        </w:tc>
-        <w:tc>
-          <w:tcPr>
             <w:tcW w:w="1316" w:type="dxa"/>
           </w:tcPr>
           <w:p>
@@ -36681,30 +35985,6 @@
                 <w:szCs w:val="16"/>
               </w:rPr>
               <w:t>Resource Risks</w:t>
-            </w:r>
-          </w:p>
-        </w:tc>
-        <w:tc>
-          <w:tcPr>
-            <w:tcW w:w="1212" w:type="dxa"/>
-          </w:tcPr>
-          <w:p>
-            <w:pPr>
-              <w:tabs>
-                <w:tab w:val="left" w:pos="1352"/>
-              </w:tabs>
-              <w:spacing w:line="480" w:lineRule="auto"/>
-              <w:rPr>
-                <w:sz w:val="16"/>
-                <w:szCs w:val="16"/>
-              </w:rPr>
-            </w:pPr>
-            <w:r>
-              <w:rPr>
-                <w:sz w:val="16"/>
-                <w:szCs w:val="16"/>
-              </w:rPr>
-              <w:t>Security Risks</w:t>
             </w:r>
           </w:p>
         </w:tc>
@@ -36728,7 +36008,7 @@
                 <w:sz w:val="16"/>
                 <w:szCs w:val="16"/>
               </w:rPr>
-              <w:t>Changes in Technology</w:t>
+              <w:t>Human Error</w:t>
             </w:r>
           </w:p>
         </w:tc>
@@ -36803,41 +36083,6 @@
         </w:tc>
         <w:tc>
           <w:tcPr>
-            <w:tcW w:w="1605" w:type="dxa"/>
-          </w:tcPr>
-          <w:p>
-            <w:pPr>
-              <w:tabs>
-                <w:tab w:val="left" w:pos="1352"/>
-              </w:tabs>
-              <w:spacing w:line="480" w:lineRule="auto"/>
-              <w:rPr>
-                <w:sz w:val="24"/>
-                <w:szCs w:val="24"/>
-              </w:rPr>
-            </w:pPr>
-            <w:r>
-              <w:rPr>
-                <w:rFonts w:cs="Arial"/>
-                <w:color w:val="1F2328"/>
-                <w:sz w:val="16"/>
-                <w:szCs w:val="16"/>
-                <w:shd w:val="clear" w:color="auto" w:fill="FFFFFF"/>
-              </w:rPr>
-              <w:t>There is a risk that delays in development which leads to the risk of not finishing the project on time and other errors caused by the conflict</w:t>
-            </w:r>
-            <w:r>
-              <w:rPr>
-                <w:rFonts w:ascii="Segoe UI" w:hAnsi="Segoe UI" w:cs="Segoe UI"/>
-                <w:color w:val="1F2328"/>
-                <w:shd w:val="clear" w:color="auto" w:fill="FFFFFF"/>
-              </w:rPr>
-              <w:t>.</w:t>
-            </w:r>
-          </w:p>
-        </w:tc>
-        <w:tc>
-          <w:tcPr>
             <w:tcW w:w="1316" w:type="dxa"/>
           </w:tcPr>
           <w:p>
@@ -36860,35 +36105,18 @@
                 <w:szCs w:val="16"/>
                 <w:shd w:val="clear" w:color="auto" w:fill="F6F8FA"/>
               </w:rPr>
-              <w:t>There is a risk of having insufficient resources which may be needed to accomplish the project on time. Thus, resulting to delays and a budget overrun.</w:t>
-            </w:r>
-          </w:p>
-        </w:tc>
-        <w:tc>
-          <w:tcPr>
-            <w:tcW w:w="1212" w:type="dxa"/>
-          </w:tcPr>
-          <w:p>
-            <w:pPr>
-              <w:tabs>
-                <w:tab w:val="left" w:pos="1352"/>
-              </w:tabs>
-              <w:spacing w:line="480" w:lineRule="auto"/>
-              <w:rPr>
-                <w:rFonts w:cs="Arial"/>
-                <w:sz w:val="16"/>
-                <w:szCs w:val="16"/>
-              </w:rPr>
-            </w:pPr>
+              <w:t xml:space="preserve">There is a risk of having insufficient resources which may be needed to accomplish the project on time. Thus, resulting </w:t>
+            </w:r>
             <w:r>
               <w:rPr>
                 <w:rFonts w:cs="Arial"/>
                 <w:color w:val="1F2328"/>
                 <w:sz w:val="16"/>
                 <w:szCs w:val="16"/>
-                <w:shd w:val="clear" w:color="auto" w:fill="FFFFFF"/>
-              </w:rPr>
-              <w:t>There is a risk of being hacked and compromising the data of the client.</w:t>
+                <w:shd w:val="clear" w:color="auto" w:fill="F6F8FA"/>
+              </w:rPr>
+              <w:lastRenderedPageBreak/>
+              <w:t>to delays and a budget overrun.</w:t>
             </w:r>
           </w:p>
         </w:tc>
@@ -36916,7 +36144,19 @@
                 <w:szCs w:val="16"/>
                 <w:shd w:val="clear" w:color="auto" w:fill="F6F8FA"/>
               </w:rPr>
-              <w:t>There is a risk that a change in the industry of technology occurs which may require additional work or resources to adapt.</w:t>
+              <w:lastRenderedPageBreak/>
+              <w:t xml:space="preserve">There is risk that a person may commit a mistake or error that could negatively </w:t>
+            </w:r>
+            <w:r>
+              <w:rPr>
+                <w:rFonts w:cs="Arial"/>
+                <w:color w:val="1F2328"/>
+                <w:sz w:val="16"/>
+                <w:szCs w:val="16"/>
+                <w:shd w:val="clear" w:color="auto" w:fill="F6F8FA"/>
+              </w:rPr>
+              <w:lastRenderedPageBreak/>
+              <w:t>affect the project.</w:t>
             </w:r>
           </w:p>
         </w:tc>
@@ -36944,7 +36184,19 @@
                 <w:szCs w:val="16"/>
                 <w:shd w:val="clear" w:color="auto" w:fill="FFFFFF"/>
               </w:rPr>
-              <w:t>There is a risk that circumstances such as natural disasters could cause disturbance and impact the project in an unexpected way.</w:t>
+              <w:lastRenderedPageBreak/>
+              <w:t xml:space="preserve">There is a risk that circumstances such as natural disasters could cause disturbance and impact the </w:t>
+            </w:r>
+            <w:r>
+              <w:rPr>
+                <w:rFonts w:cs="Arial"/>
+                <w:color w:val="1F2328"/>
+                <w:sz w:val="16"/>
+                <w:szCs w:val="16"/>
+                <w:shd w:val="clear" w:color="auto" w:fill="FFFFFF"/>
+              </w:rPr>
+              <w:lastRenderedPageBreak/>
+              <w:t>project in an unexpected way.</w:t>
             </w:r>
           </w:p>
         </w:tc>
@@ -36995,7 +36247,7 @@
         </w:tc>
         <w:tc>
           <w:tcPr>
-            <w:tcW w:w="1605" w:type="dxa"/>
+            <w:tcW w:w="1316" w:type="dxa"/>
           </w:tcPr>
           <w:p>
             <w:pPr>
@@ -37025,79 +36277,7 @@
                 <w:sz w:val="16"/>
                 <w:szCs w:val="16"/>
               </w:rPr>
-              <w:t>Technology</w:t>
-            </w:r>
-          </w:p>
-        </w:tc>
-        <w:tc>
-          <w:tcPr>
-            <w:tcW w:w="1316" w:type="dxa"/>
-          </w:tcPr>
-          <w:p>
-            <w:pPr>
-              <w:tabs>
-                <w:tab w:val="left" w:pos="1352"/>
-              </w:tabs>
-              <w:spacing w:line="480" w:lineRule="auto"/>
-              <w:rPr>
-                <w:sz w:val="16"/>
-                <w:szCs w:val="16"/>
-              </w:rPr>
-            </w:pPr>
-          </w:p>
-          <w:p>
-            <w:pPr>
-              <w:tabs>
-                <w:tab w:val="left" w:pos="1352"/>
-              </w:tabs>
-              <w:spacing w:line="480" w:lineRule="auto"/>
-              <w:rPr>
-                <w:sz w:val="16"/>
-                <w:szCs w:val="16"/>
-              </w:rPr>
-            </w:pPr>
-            <w:r>
-              <w:rPr>
-                <w:sz w:val="16"/>
-                <w:szCs w:val="16"/>
-              </w:rPr>
               <w:t>Organizational</w:t>
-            </w:r>
-          </w:p>
-        </w:tc>
-        <w:tc>
-          <w:tcPr>
-            <w:tcW w:w="1212" w:type="dxa"/>
-          </w:tcPr>
-          <w:p>
-            <w:pPr>
-              <w:tabs>
-                <w:tab w:val="left" w:pos="1352"/>
-              </w:tabs>
-              <w:spacing w:line="480" w:lineRule="auto"/>
-              <w:rPr>
-                <w:sz w:val="16"/>
-                <w:szCs w:val="16"/>
-              </w:rPr>
-            </w:pPr>
-          </w:p>
-          <w:p>
-            <w:pPr>
-              <w:tabs>
-                <w:tab w:val="left" w:pos="1352"/>
-              </w:tabs>
-              <w:spacing w:line="480" w:lineRule="auto"/>
-              <w:rPr>
-                <w:sz w:val="16"/>
-                <w:szCs w:val="16"/>
-              </w:rPr>
-            </w:pPr>
-            <w:r>
-              <w:rPr>
-                <w:sz w:val="16"/>
-                <w:szCs w:val="16"/>
-              </w:rPr>
-              <w:t>Security</w:t>
             </w:r>
           </w:p>
         </w:tc>
@@ -37133,7 +36313,14 @@
                 <w:sz w:val="16"/>
                 <w:szCs w:val="16"/>
               </w:rPr>
-              <w:t>Technology</w:t>
+              <w:t>Te</w:t>
+            </w:r>
+            <w:r>
+              <w:rPr>
+                <w:sz w:val="16"/>
+                <w:szCs w:val="16"/>
+              </w:rPr>
+              <w:t>chnical</w:t>
             </w:r>
           </w:p>
         </w:tc>
@@ -37243,7 +36430,7 @@
         </w:tc>
         <w:tc>
           <w:tcPr>
-            <w:tcW w:w="1605" w:type="dxa"/>
+            <w:tcW w:w="1316" w:type="dxa"/>
           </w:tcPr>
           <w:p>
             <w:pPr>
@@ -37264,88 +36451,16 @@
               </w:tabs>
               <w:spacing w:line="480" w:lineRule="auto"/>
               <w:rPr>
+                <w:sz w:val="24"/>
+                <w:szCs w:val="24"/>
+              </w:rPr>
+            </w:pPr>
+            <w:r>
+              <w:rPr>
                 <w:sz w:val="16"/>
                 <w:szCs w:val="16"/>
               </w:rPr>
-            </w:pPr>
-            <w:r>
-              <w:rPr>
-                <w:sz w:val="16"/>
-                <w:szCs w:val="16"/>
-              </w:rPr>
               <w:t>Project Manager</w:t>
-            </w:r>
-          </w:p>
-        </w:tc>
-        <w:tc>
-          <w:tcPr>
-            <w:tcW w:w="1316" w:type="dxa"/>
-          </w:tcPr>
-          <w:p>
-            <w:pPr>
-              <w:tabs>
-                <w:tab w:val="left" w:pos="1352"/>
-              </w:tabs>
-              <w:spacing w:line="480" w:lineRule="auto"/>
-              <w:rPr>
-                <w:sz w:val="16"/>
-                <w:szCs w:val="16"/>
-              </w:rPr>
-            </w:pPr>
-          </w:p>
-          <w:p>
-            <w:pPr>
-              <w:tabs>
-                <w:tab w:val="left" w:pos="1352"/>
-              </w:tabs>
-              <w:spacing w:line="480" w:lineRule="auto"/>
-              <w:rPr>
-                <w:sz w:val="24"/>
-                <w:szCs w:val="24"/>
-              </w:rPr>
-            </w:pPr>
-            <w:r>
-              <w:rPr>
-                <w:sz w:val="16"/>
-                <w:szCs w:val="16"/>
-              </w:rPr>
-              <w:t>Project Manager</w:t>
-            </w:r>
-          </w:p>
-        </w:tc>
-        <w:tc>
-          <w:tcPr>
-            <w:tcW w:w="1212" w:type="dxa"/>
-          </w:tcPr>
-          <w:p>
-            <w:pPr>
-              <w:tabs>
-                <w:tab w:val="left" w:pos="1352"/>
-              </w:tabs>
-              <w:spacing w:line="480" w:lineRule="auto"/>
-              <w:rPr>
-                <w:sz w:val="16"/>
-                <w:szCs w:val="16"/>
-              </w:rPr>
-            </w:pPr>
-          </w:p>
-          <w:p>
-            <w:pPr>
-              <w:tabs>
-                <w:tab w:val="left" w:pos="1352"/>
-              </w:tabs>
-              <w:spacing w:line="480" w:lineRule="auto"/>
-              <w:rPr>
-                <w:sz w:val="16"/>
-                <w:szCs w:val="16"/>
-              </w:rPr>
-            </w:pPr>
-            <w:r>
-              <w:rPr>
-                <w:sz w:val="16"/>
-                <w:szCs w:val="16"/>
-              </w:rPr>
-              <w:t>System Developer</w:t>
             </w:r>
           </w:p>
         </w:tc>
@@ -37468,7 +36583,7 @@
         </w:tc>
         <w:tc>
           <w:tcPr>
-            <w:tcW w:w="1605" w:type="dxa"/>
+            <w:tcW w:w="1316" w:type="dxa"/>
           </w:tcPr>
           <w:p>
             <w:pPr>
@@ -37489,88 +36604,16 @@
               </w:tabs>
               <w:spacing w:line="480" w:lineRule="auto"/>
               <w:rPr>
+                <w:sz w:val="24"/>
+                <w:szCs w:val="24"/>
+              </w:rPr>
+            </w:pPr>
+            <w:r>
+              <w:rPr>
                 <w:sz w:val="16"/>
                 <w:szCs w:val="16"/>
               </w:rPr>
-            </w:pPr>
-            <w:r>
-              <w:rPr>
-                <w:sz w:val="16"/>
-                <w:szCs w:val="16"/>
-              </w:rPr>
               <w:t>High</w:t>
-            </w:r>
-          </w:p>
-        </w:tc>
-        <w:tc>
-          <w:tcPr>
-            <w:tcW w:w="1316" w:type="dxa"/>
-          </w:tcPr>
-          <w:p>
-            <w:pPr>
-              <w:tabs>
-                <w:tab w:val="left" w:pos="1352"/>
-              </w:tabs>
-              <w:spacing w:line="480" w:lineRule="auto"/>
-              <w:rPr>
-                <w:sz w:val="16"/>
-                <w:szCs w:val="16"/>
-              </w:rPr>
-            </w:pPr>
-          </w:p>
-          <w:p>
-            <w:pPr>
-              <w:tabs>
-                <w:tab w:val="left" w:pos="1352"/>
-              </w:tabs>
-              <w:spacing w:line="480" w:lineRule="auto"/>
-              <w:rPr>
-                <w:sz w:val="24"/>
-                <w:szCs w:val="24"/>
-              </w:rPr>
-            </w:pPr>
-            <w:r>
-              <w:rPr>
-                <w:sz w:val="16"/>
-                <w:szCs w:val="16"/>
-              </w:rPr>
-              <w:t>High</w:t>
-            </w:r>
-          </w:p>
-        </w:tc>
-        <w:tc>
-          <w:tcPr>
-            <w:tcW w:w="1212" w:type="dxa"/>
-          </w:tcPr>
-          <w:p>
-            <w:pPr>
-              <w:tabs>
-                <w:tab w:val="left" w:pos="1352"/>
-              </w:tabs>
-              <w:spacing w:line="480" w:lineRule="auto"/>
-              <w:rPr>
-                <w:sz w:val="16"/>
-                <w:szCs w:val="16"/>
-              </w:rPr>
-            </w:pPr>
-          </w:p>
-          <w:p>
-            <w:pPr>
-              <w:tabs>
-                <w:tab w:val="left" w:pos="1352"/>
-              </w:tabs>
-              <w:spacing w:line="480" w:lineRule="auto"/>
-              <w:rPr>
-                <w:sz w:val="16"/>
-                <w:szCs w:val="16"/>
-              </w:rPr>
-            </w:pPr>
-            <w:r>
-              <w:rPr>
-                <w:sz w:val="16"/>
-                <w:szCs w:val="16"/>
-              </w:rPr>
-              <w:t>Low</w:t>
             </w:r>
           </w:p>
         </w:tc>
@@ -37693,79 +36736,7 @@
         </w:tc>
         <w:tc>
           <w:tcPr>
-            <w:tcW w:w="1605" w:type="dxa"/>
-          </w:tcPr>
-          <w:p>
-            <w:pPr>
-              <w:tabs>
-                <w:tab w:val="left" w:pos="1352"/>
-              </w:tabs>
-              <w:spacing w:line="480" w:lineRule="auto"/>
-              <w:rPr>
-                <w:sz w:val="16"/>
-                <w:szCs w:val="16"/>
-              </w:rPr>
-            </w:pPr>
-          </w:p>
-          <w:p>
-            <w:pPr>
-              <w:tabs>
-                <w:tab w:val="left" w:pos="1352"/>
-              </w:tabs>
-              <w:spacing w:line="480" w:lineRule="auto"/>
-              <w:rPr>
-                <w:sz w:val="16"/>
-                <w:szCs w:val="16"/>
-              </w:rPr>
-            </w:pPr>
-            <w:r>
-              <w:rPr>
-                <w:sz w:val="16"/>
-                <w:szCs w:val="16"/>
-              </w:rPr>
-              <w:t>High</w:t>
-            </w:r>
-          </w:p>
-        </w:tc>
-        <w:tc>
-          <w:tcPr>
             <w:tcW w:w="1316" w:type="dxa"/>
-          </w:tcPr>
-          <w:p>
-            <w:pPr>
-              <w:tabs>
-                <w:tab w:val="left" w:pos="1352"/>
-              </w:tabs>
-              <w:spacing w:line="480" w:lineRule="auto"/>
-              <w:rPr>
-                <w:sz w:val="16"/>
-                <w:szCs w:val="16"/>
-              </w:rPr>
-            </w:pPr>
-          </w:p>
-          <w:p>
-            <w:pPr>
-              <w:tabs>
-                <w:tab w:val="left" w:pos="1352"/>
-              </w:tabs>
-              <w:spacing w:line="480" w:lineRule="auto"/>
-              <w:rPr>
-                <w:sz w:val="24"/>
-                <w:szCs w:val="24"/>
-              </w:rPr>
-            </w:pPr>
-            <w:r>
-              <w:rPr>
-                <w:sz w:val="16"/>
-                <w:szCs w:val="16"/>
-              </w:rPr>
-              <w:t>High</w:t>
-            </w:r>
-          </w:p>
-        </w:tc>
-        <w:tc>
-          <w:tcPr>
-            <w:tcW w:w="1212" w:type="dxa"/>
           </w:tcPr>
           <w:p>
             <w:pPr>
@@ -37918,79 +36889,7 @@
         </w:tc>
         <w:tc>
           <w:tcPr>
-            <w:tcW w:w="1605" w:type="dxa"/>
-          </w:tcPr>
-          <w:p>
-            <w:pPr>
-              <w:tabs>
-                <w:tab w:val="left" w:pos="1352"/>
-              </w:tabs>
-              <w:spacing w:line="480" w:lineRule="auto"/>
-              <w:rPr>
-                <w:sz w:val="16"/>
-                <w:szCs w:val="16"/>
-              </w:rPr>
-            </w:pPr>
-          </w:p>
-          <w:p>
-            <w:pPr>
-              <w:tabs>
-                <w:tab w:val="left" w:pos="1352"/>
-              </w:tabs>
-              <w:spacing w:line="480" w:lineRule="auto"/>
-              <w:rPr>
-                <w:sz w:val="16"/>
-                <w:szCs w:val="16"/>
-              </w:rPr>
-            </w:pPr>
-            <w:r>
-              <w:rPr>
-                <w:sz w:val="16"/>
-                <w:szCs w:val="16"/>
-              </w:rPr>
-              <w:t>In Progress</w:t>
-            </w:r>
-          </w:p>
-        </w:tc>
-        <w:tc>
-          <w:tcPr>
             <w:tcW w:w="1316" w:type="dxa"/>
-          </w:tcPr>
-          <w:p>
-            <w:pPr>
-              <w:tabs>
-                <w:tab w:val="left" w:pos="1352"/>
-              </w:tabs>
-              <w:spacing w:line="480" w:lineRule="auto"/>
-              <w:rPr>
-                <w:sz w:val="16"/>
-                <w:szCs w:val="16"/>
-              </w:rPr>
-            </w:pPr>
-          </w:p>
-          <w:p>
-            <w:pPr>
-              <w:tabs>
-                <w:tab w:val="left" w:pos="1352"/>
-              </w:tabs>
-              <w:spacing w:line="480" w:lineRule="auto"/>
-              <w:rPr>
-                <w:sz w:val="24"/>
-                <w:szCs w:val="24"/>
-              </w:rPr>
-            </w:pPr>
-            <w:r>
-              <w:rPr>
-                <w:sz w:val="16"/>
-                <w:szCs w:val="16"/>
-              </w:rPr>
-              <w:t>In Progress</w:t>
-            </w:r>
-          </w:p>
-        </w:tc>
-        <w:tc>
-          <w:tcPr>
-            <w:tcW w:w="1212" w:type="dxa"/>
           </w:tcPr>
           <w:p>
             <w:pPr>
@@ -38151,7 +37050,6 @@
         <w:rPr>
           <w:rFonts w:cs="Arial"/>
         </w:rPr>
-        <w:lastRenderedPageBreak/>
         <w:t>Procurement Plan</w:t>
       </w:r>
       <w:bookmarkEnd w:id="117"/>
@@ -38235,7 +37133,16 @@
           <w:rFonts w:ascii="Arial" w:eastAsiaTheme="minorEastAsia" w:hAnsi="Arial" w:cs="Arial"/>
           <w:lang w:val="en-PH" w:eastAsia="ja-JP"/>
         </w:rPr>
-        <w:t>It considers the organization's overall objectives, budgetary constraints, and specific project requirements. The plan outlines the procurement methods, timelines, and responsibilities for each procurement activity. The primary purpose of a procurement plan is to ensure transparency, fairness, and value for money in the procurement process. By having a well-defined plan in place, organizations can mitigate risks, avoid unnecessary delays, and maximize the benefits of their procurement activities.</w:t>
+        <w:t xml:space="preserve">It considers the organization's overall objectives, budgetary constraints, and specific project requirements. The plan outlines the procurement methods, timelines, and responsibilities for each procurement </w:t>
+      </w:r>
+      <w:r>
+        <w:rPr>
+          <w:rStyle w:val="normaltextrun"/>
+          <w:rFonts w:ascii="Arial" w:eastAsiaTheme="minorEastAsia" w:hAnsi="Arial" w:cs="Arial"/>
+          <w:lang w:val="en-PH" w:eastAsia="ja-JP"/>
+        </w:rPr>
+        <w:lastRenderedPageBreak/>
+        <w:t>activity. The primary purpose of a procurement plan is to ensure transparency, fairness, and value for money in the procurement process. By having a well-defined plan in place, organizations can mitigate risks, avoid unnecessary delays, and maximize the benefits of their procurement activities.</w:t>
       </w:r>
     </w:p>
     <w:p>
@@ -38319,17 +37226,7 @@
           <w:sz w:val="24"/>
           <w:szCs w:val="24"/>
         </w:rPr>
-        <w:t xml:space="preserve">rganizations must have a well-developed procurement strategy in place if they want to accomplish their goals methodically and </w:t>
-      </w:r>
-      <w:r>
-        <w:rPr>
-          <w:rStyle w:val="normaltextrun"/>
-          <w:rFonts w:cs="Arial"/>
-          <w:sz w:val="24"/>
-          <w:szCs w:val="24"/>
-        </w:rPr>
-        <w:lastRenderedPageBreak/>
-        <w:t>affordably. Transparency, fairness, and value for money are ensured by the structured framework it provides for the procurement of goods, services, or works. Organizations can streamline their procurement processes, lower risks, and guarantee that the acquisition of goods and services is conducted in a transparent and effective manner by creating a thorough procurement plan.</w:t>
+        <w:t>rganizations must have a well-developed procurement strategy in place if they want to accomplish their goals methodically and affordably. Transparency, fairness, and value for money are ensured by the structured framework it provides for the procurement of goods, services, or works. Organizations can streamline their procurement processes, lower risks, and guarantee that the acquisition of goods and services is conducted in a transparent and effective manner by creating a thorough procurement plan.</w:t>
       </w:r>
     </w:p>
     <w:p>
@@ -38387,7 +37284,16 @@
           <w:rFonts w:ascii="Arial" w:eastAsiaTheme="minorEastAsia" w:hAnsi="Arial" w:cs="Arial"/>
           <w:lang w:val="en-PH" w:eastAsia="ja-JP"/>
         </w:rPr>
-        <w:t>Procurement risks are potential problems that could potentially harm the project's success come up during the procurement process. To reduce these risks, it is crucial to recognize them and take proactive measures to address their influence over the project.</w:t>
+        <w:t xml:space="preserve">Procurement risks are potential problems that could potentially harm the project's success come up during the procurement process. To reduce </w:t>
+      </w:r>
+      <w:r>
+        <w:rPr>
+          <w:rStyle w:val="normaltextrun"/>
+          <w:rFonts w:ascii="Arial" w:eastAsiaTheme="minorEastAsia" w:hAnsi="Arial" w:cs="Arial"/>
+          <w:lang w:val="en-PH" w:eastAsia="ja-JP"/>
+        </w:rPr>
+        <w:lastRenderedPageBreak/>
+        <w:t>these risks, it is crucial to recognize them and take proactive measures to address their influence over the project.</w:t>
       </w:r>
     </w:p>
     <w:p>
@@ -38491,16 +37397,7 @@
           <w:rFonts w:ascii="Arial" w:eastAsiaTheme="minorEastAsia" w:hAnsi="Arial" w:cs="Arial"/>
           <w:lang w:val="en-PH" w:eastAsia="ja-JP"/>
         </w:rPr>
-        <w:t xml:space="preserve"> Lack of communication </w:t>
-      </w:r>
-      <w:r>
-        <w:rPr>
-          <w:rStyle w:val="normaltextrun"/>
-          <w:rFonts w:ascii="Arial" w:eastAsiaTheme="minorEastAsia" w:hAnsi="Arial" w:cs="Arial"/>
-          <w:lang w:val="en-PH" w:eastAsia="ja-JP"/>
-        </w:rPr>
-        <w:lastRenderedPageBreak/>
-        <w:t>and transparency between the team and the vendors, which may lead to misunderstanding.</w:t>
+        <w:t xml:space="preserve"> Lack of communication and transparency between the team and the vendors, which may lead to misunderstanding.</w:t>
       </w:r>
     </w:p>
     <w:p>
@@ -38594,7 +37491,17 @@
           <w:szCs w:val="24"/>
         </w:rPr>
         <w:tab/>
-        <w:t>To lessen the impact of the risks, this plan will include strategies for identifying, evaluating, and reducing risks. Throughout the course of the project, this plan will be continuously reviewed and updated to make sure that risks are recognized and promptly addressed. Furthermore, we will put into practice strict processes and procedures for reducing the risks involved in procurement management.</w:t>
+        <w:t xml:space="preserve">To lessen the impact of the risks, this plan will include strategies for identifying, evaluating, and reducing risks. Throughout the course of the project, this plan will be continuously reviewed and updated to make sure that risks are recognized and promptly addressed. Furthermore, we will put </w:t>
+      </w:r>
+      <w:r>
+        <w:rPr>
+          <w:rStyle w:val="normaltextrun"/>
+          <w:rFonts w:cs="Arial"/>
+          <w:sz w:val="24"/>
+          <w:szCs w:val="24"/>
+        </w:rPr>
+        <w:lastRenderedPageBreak/>
+        <w:t>into practice strict processes and procedures for reducing the risks involved in procurement management.</w:t>
       </w:r>
     </w:p>
     <w:p>
@@ -38807,7 +37714,6 @@
           <w:rStyle w:val="eop"/>
           <w:rFonts w:ascii="Arial" w:hAnsi="Arial"/>
         </w:rPr>
-        <w:lastRenderedPageBreak/>
         <w:t>Thoroughly research the identity of the company supplier and their goods and services.</w:t>
       </w:r>
     </w:p>
@@ -38931,7 +37837,15 @@
           <w:rStyle w:val="eop"/>
           <w:rFonts w:ascii="Arial" w:hAnsi="Arial"/>
         </w:rPr>
-        <w:t>clear roles and responsibilities to help ensure accountability, clarity, and effective coordination. It is essential to clearly communicate the assigned responsibilities to all parties involved and ensure that everyone understands their roles and obligations. Regular communication, coordination, and collaboration among the responsible parties contribute to the smooth execution of the procurement plan and successful procurement outcomes.</w:t>
+        <w:t xml:space="preserve">clear roles and responsibilities to help ensure accountability, clarity, and effective </w:t>
+      </w:r>
+      <w:r>
+        <w:rPr>
+          <w:rStyle w:val="eop"/>
+          <w:rFonts w:ascii="Arial" w:hAnsi="Arial"/>
+        </w:rPr>
+        <w:lastRenderedPageBreak/>
+        <w:t>coordination. It is essential to clearly communicate the assigned responsibilities to all parties involved and ensure that everyone understands their roles and obligations. Regular communication, coordination, and collaboration among the responsible parties contribute to the smooth execution of the procurement plan and successful procurement outcomes.</w:t>
       </w:r>
     </w:p>
     <w:p>
@@ -38994,7 +37908,6 @@
           <w:rStyle w:val="eop"/>
           <w:rFonts w:ascii="Arial" w:hAnsi="Arial"/>
         </w:rPr>
-        <w:lastRenderedPageBreak/>
         <w:t xml:space="preserve">This ensures that relevant stakeholders are kept informed about procurement activities, supplier selection processes, contract status, and any potential risks or issues. It will promote collaboration, enable timely decision-making, and provide a platform for addressing concerns, feedback, and suggestions. </w:t>
       </w:r>
     </w:p>
@@ -39058,7 +37971,15 @@
           <w:rStyle w:val="eop"/>
           <w:rFonts w:ascii="Arial" w:hAnsi="Arial"/>
         </w:rPr>
-        <w:t>The procurement plan will emphasize the commitment to continuous improvement as an integral part of the procurement lifecycle, ensuring that the organization remains adaptive, responsive, and proactive in meeting evolving needs and achieving excellence.</w:t>
+        <w:t xml:space="preserve">The procurement plan will emphasize the commitment to continuous improvement as an integral part of the procurement lifecycle, ensuring that </w:t>
+      </w:r>
+      <w:r>
+        <w:rPr>
+          <w:rStyle w:val="eop"/>
+          <w:rFonts w:ascii="Arial" w:hAnsi="Arial"/>
+        </w:rPr>
+        <w:lastRenderedPageBreak/>
+        <w:t>the organization remains adaptive, responsive, and proactive in meeting evolving needs and achieving excellence.</w:t>
       </w:r>
     </w:p>
     <w:p>
@@ -39132,7 +38053,6 @@
           <w:rStyle w:val="eop"/>
           <w:rFonts w:ascii="Arial" w:hAnsi="Arial"/>
         </w:rPr>
-        <w:lastRenderedPageBreak/>
         <w:t>Project management-related expenses for personnel, hardware, and software are all included. While integration costs cover the price of integrating the system with other programs or third-party applications, development costs cover the cost of creating software, hardware, testing, and quality assurance. The price of purchasing the necessary tools, software, and services to design and put the system into use is included in the procurement costs. The costs associated with training personnel to use the system effectively are also covered.</w:t>
       </w:r>
     </w:p>
@@ -39153,7 +38073,15 @@
           <w:rStyle w:val="eop"/>
           <w:rFonts w:ascii="Arial" w:hAnsi="Arial"/>
         </w:rPr>
-        <w:t>This includes conducting thorough cost analysis, considering the total cost of ownership, conducting market research and benchmarking, engaging in effective cost negotiation, and maintaining cost transparency and documentation. By employing these strategies, the procurement team can make informed decisions, optimize cost savings, and achieve value for money while procuring goods and services that meet the organization's needs and quality standards.</w:t>
+        <w:t xml:space="preserve">This includes conducting thorough cost analysis, considering the total cost of ownership, conducting market research and benchmarking, engaging in effective cost negotiation, and maintaining cost transparency and documentation. By employing these strategies, the procurement team can </w:t>
+      </w:r>
+      <w:r>
+        <w:rPr>
+          <w:rStyle w:val="eop"/>
+          <w:rFonts w:ascii="Arial" w:hAnsi="Arial"/>
+        </w:rPr>
+        <w:lastRenderedPageBreak/>
+        <w:t>make informed decisions, optimize cost savings, and achieve value for money while procuring goods and services that meet the organization's needs and quality standards.</w:t>
       </w:r>
     </w:p>
     <w:p>
@@ -39301,7 +38229,6 @@
           <w:b/>
           <w:bCs/>
         </w:rPr>
-        <w:lastRenderedPageBreak/>
         <w:t xml:space="preserve">Budget constraint: </w:t>
       </w:r>
       <w:r>
@@ -39391,7 +38318,15 @@
           <w:rStyle w:val="eop"/>
           <w:rFonts w:ascii="Arial" w:hAnsi="Arial" w:cs="Arial"/>
         </w:rPr>
-        <w:t xml:space="preserve"> System requires technical needs and features that will allow customers to view products and services, to be able to order and pay for their products. Additionally, it must have a user-friendly interface that is simple to navigate and open to users with different levels of technical proficiency.</w:t>
+        <w:t xml:space="preserve"> System requires technical needs and features that will allow customers to view products and services, to be able to order and pay for their products. </w:t>
+      </w:r>
+      <w:r>
+        <w:rPr>
+          <w:rStyle w:val="eop"/>
+          <w:rFonts w:ascii="Arial" w:hAnsi="Arial" w:cs="Arial"/>
+        </w:rPr>
+        <w:lastRenderedPageBreak/>
+        <w:t>Additionally, it must have a user-friendly interface that is simple to navigate and open to users with different levels of technical proficiency.</w:t>
       </w:r>
     </w:p>
     <w:p>
@@ -39463,7 +38398,6 @@
           <w:b/>
           <w:bCs/>
         </w:rPr>
-        <w:lastRenderedPageBreak/>
         <w:t>Contract Approval Process</w:t>
       </w:r>
       <w:bookmarkEnd w:id="123"/>
@@ -39623,7 +38557,15 @@
           <w:rStyle w:val="eop"/>
           <w:rFonts w:ascii="Arial" w:hAnsi="Arial" w:cs="Arial"/>
         </w:rPr>
-        <w:t xml:space="preserve">The procurement officer will create the contract documents, such as the Terms and conditions, a pricing schedule, and a Statement of Work (SOW) after the procurement plan has been approved. </w:t>
+        <w:t xml:space="preserve">The procurement officer will create the contract documents, such as the Terms and conditions, a pricing </w:t>
+      </w:r>
+      <w:r>
+        <w:rPr>
+          <w:rStyle w:val="eop"/>
+          <w:rFonts w:ascii="Arial" w:hAnsi="Arial" w:cs="Arial"/>
+        </w:rPr>
+        <w:lastRenderedPageBreak/>
+        <w:t xml:space="preserve">schedule, and a Statement of Work (SOW) after the procurement plan has been approved. </w:t>
       </w:r>
     </w:p>
     <w:p>
@@ -39740,7 +38682,6 @@
           <w:b/>
           <w:bCs/>
         </w:rPr>
-        <w:lastRenderedPageBreak/>
         <w:t>Contract Execution:</w:t>
       </w:r>
       <w:r>
@@ -39848,6 +38789,7 @@
           <w:b/>
           <w:bCs/>
         </w:rPr>
+        <w:lastRenderedPageBreak/>
         <w:t>Decision Criteria</w:t>
       </w:r>
       <w:bookmarkEnd w:id="124"/>
@@ -39925,7 +38867,6 @@
           <w:b/>
           <w:bCs/>
         </w:rPr>
-        <w:lastRenderedPageBreak/>
         <w:t>Business Needs:</w:t>
       </w:r>
       <w:r>
@@ -40042,6 +38983,7 @@
           <w:b/>
           <w:bCs/>
         </w:rPr>
+        <w:lastRenderedPageBreak/>
         <w:t xml:space="preserve">Compliance: </w:t>
       </w:r>
       <w:r>
@@ -40093,7 +39035,6 @@
           <w:b/>
           <w:bCs/>
         </w:rPr>
-        <w:lastRenderedPageBreak/>
         <w:t>Performance Metrics for Procurement Activities</w:t>
       </w:r>
       <w:bookmarkEnd w:id="125"/>
@@ -40287,6 +39228,7 @@
           <w:rStyle w:val="eop"/>
           <w:rFonts w:ascii="Arial" w:hAnsi="Arial" w:cs="Arial"/>
         </w:rPr>
+        <w:lastRenderedPageBreak/>
         <w:t>This metric contrasts actual and anticipated costs associated with procurement. To calculate, divide the result by the planned costs after deducting the actual costs.</w:t>
       </w:r>
     </w:p>
@@ -40364,7 +39306,6 @@
         <w:rPr>
           <w:rFonts w:ascii="Arial" w:hAnsi="Arial" w:cs="Arial"/>
         </w:rPr>
-        <w:lastRenderedPageBreak/>
         <w:t>By establishing and monitoring performance metrics,</w:t>
       </w:r>
       <w:r>
@@ -40491,6 +39432,7 @@
           <w:b/>
           <w:bCs/>
         </w:rPr>
+        <w:lastRenderedPageBreak/>
         <w:t>Transition Approach</w:t>
       </w:r>
       <w:bookmarkEnd w:id="128"/>
@@ -40919,7 +39861,6 @@
           <w:sz w:val="24"/>
           <w:szCs w:val="24"/>
         </w:rPr>
-        <w:lastRenderedPageBreak/>
         <w:t>3.</w:t>
       </w:r>
       <w:r>
@@ -41186,6 +40127,7 @@
           <w:sz w:val="24"/>
           <w:szCs w:val="24"/>
         </w:rPr>
+        <w:lastRenderedPageBreak/>
         <w:t xml:space="preserve">4. </w:t>
       </w:r>
       <w:r>
@@ -41281,7 +40223,6 @@
           <w:sz w:val="24"/>
           <w:szCs w:val="24"/>
         </w:rPr>
-        <w:lastRenderedPageBreak/>
         <w:t xml:space="preserve">6. </w:t>
       </w:r>
       <w:r>
@@ -41456,7 +40397,15 @@
           <w:sz w:val="24"/>
           <w:szCs w:val="24"/>
         </w:rPr>
-        <w:t>In general, effective communication is essential for fostering teamwork and informing the client of any changes. The group will provide user-manual and conduct demonstrations to ensure smooth operation and highlight how this system will be beneficial to the company. The workforce transition will be evaluated on a regular basis to guarantee that the project is moving forward in a timely and cost-effective manner.</w:t>
+        <w:t xml:space="preserve">In general, effective communication is essential for fostering teamwork and informing the client of any changes. The group will provide user-manual and conduct demonstrations to ensure smooth operation and highlight how this system will be beneficial to the company. The workforce </w:t>
+      </w:r>
+      <w:r>
+        <w:rPr>
+          <w:sz w:val="24"/>
+          <w:szCs w:val="24"/>
+        </w:rPr>
+        <w:lastRenderedPageBreak/>
+        <w:t>transition will be evaluated on a regular basis to guarantee that the project is moving forward in a timely and cost-effective manner.</w:t>
       </w:r>
     </w:p>
     <w:p>
@@ -41674,7 +40623,15 @@
           <w:sz w:val="24"/>
           <w:szCs w:val="24"/>
         </w:rPr>
-        <w:t>Gain Formal Acceptance - In this phase, the team is responsible for ensuring all requirements have been fulfilled with the newly implemented system. Also, the objective of this phase is to get the client to officially acknowledge that the transition went well</w:t>
+        <w:t xml:space="preserve">Gain Formal Acceptance - In this phase, the team is responsible for ensuring all requirements have been fulfilled with the newly </w:t>
+      </w:r>
+      <w:r>
+        <w:rPr>
+          <w:sz w:val="24"/>
+          <w:szCs w:val="24"/>
+        </w:rPr>
+        <w:lastRenderedPageBreak/>
+        <w:t>implemented system. Also, the objective of this phase is to get the client to officially acknowledge that the transition went well</w:t>
       </w:r>
       <w:r>
         <w:rPr>
@@ -41749,15 +40706,7 @@
           <w:sz w:val="24"/>
           <w:szCs w:val="24"/>
         </w:rPr>
-        <w:t xml:space="preserve"> The last phase of the change will involve directing an undertaking conclusion meeting with all </w:t>
-      </w:r>
-      <w:r>
-        <w:rPr>
-          <w:sz w:val="24"/>
-          <w:szCs w:val="24"/>
-        </w:rPr>
-        <w:lastRenderedPageBreak/>
-        <w:t>participants. This gathering will be an opportunity to talk about the project, look at its overall presentation, highlight its successes, point out areas that need improvement, and confirm the purpose of any work that has not been completed.</w:t>
+        <w:t xml:space="preserve"> The last phase of the change will involve directing an undertaking conclusion meeting with all participants. This gathering will be an opportunity to talk about the project, look at its overall presentation, highlight its successes, point out areas that need improvement, and confirm the purpose of any work that has not been completed.</w:t>
       </w:r>
     </w:p>
     <w:p>
@@ -41956,6 +40905,7 @@
           <w:sz w:val="24"/>
           <w:szCs w:val="24"/>
         </w:rPr>
+        <w:lastRenderedPageBreak/>
         <w:t>Incumbent Owned Equipment</w:t>
       </w:r>
     </w:p>
@@ -41992,7 +40942,6 @@
           <w:sz w:val="24"/>
           <w:szCs w:val="24"/>
         </w:rPr>
-        <w:lastRenderedPageBreak/>
         <w:t>The plan must include all necessary documentation, such as purchase agreement, bill of sale, financial statements, permits, licenses, registrations, and all necessary documents and procedures must be followed accurately and in compliance with local laws and regulations.</w:t>
       </w:r>
     </w:p>
@@ -42074,15 +41023,7 @@
         <w:ind w:left="2160" w:firstLine="720"/>
       </w:pPr>
       <w:r>
-        <w:t xml:space="preserve">The company, Villamin </w:t>
-      </w:r>
-      <w:proofErr w:type="gramStart"/>
-      <w:r>
-        <w:t>Wood</w:t>
-      </w:r>
-      <w:proofErr w:type="gramEnd"/>
-      <w:r>
-        <w:t xml:space="preserve"> and Iron Works, pointed out that they do not directly collect or store usernames and passwords for customer accounts. Instead, they use a third-party platform, like Facebook page, to connect with customers and provide access to their services. Customers are urged to check in with their Facebook credentials already in place to avoid creating new accounts or passwords. This strategy guarantees a secure and seamless user experience while protecting client privacy. </w:t>
+        <w:t xml:space="preserve">The company, Villamin Wood and Iron Works, pointed out that they do not directly collect or store usernames and passwords for customer accounts. Instead, they use a third-party platform, like Facebook page, to connect with customers and provide access to their services. Customers are urged to check in with their Facebook credentials already in place to avoid creating new accounts or passwords. This strategy guarantees a secure and seamless user experience while protecting client privacy. </w:t>
       </w:r>
     </w:p>
     <w:p>
@@ -42091,6 +41032,7 @@
         <w:ind w:left="2160" w:firstLine="720"/>
       </w:pPr>
       <w:r>
+        <w:lastRenderedPageBreak/>
         <w:t xml:space="preserve">The integration of the system with the Facebook platform, as well as proper configuration and adherence to their rules, will be the primary focus during the implementation phase. Customers will be given detailed instructions on how to log in using their Facebook accounts, emphasizing the significance of protecting their login information. The company prioritizes the integrity and security of client accounts while boosting convenience and user happiness by utilizing Facebook's well-established security procedures. </w:t>
       </w:r>
     </w:p>
@@ -42100,7 +41042,6 @@
         <w:ind w:left="2160" w:firstLine="720"/>
       </w:pPr>
       <w:r>
-        <w:lastRenderedPageBreak/>
         <w:t>Although user accounts are present on Facebook, Villamin Wood and Iron Works do not collect details other than Usernames, and User Profiles. This means that the team will not be able to transfer Facebook credentials such us User Accounts and Passwords to the proposed system.</w:t>
       </w:r>
     </w:p>
@@ -42221,6 +41162,7 @@
           <w:sz w:val="24"/>
           <w:szCs w:val="24"/>
         </w:rPr>
+        <w:lastRenderedPageBreak/>
         <w:t>The team will provide documentation and other relevant documentation for the company for a better understanding to the system and on how it works.</w:t>
       </w:r>
     </w:p>
@@ -42455,15 +41397,7 @@
           <w:szCs w:val="24"/>
         </w:rPr>
         <w:tab/>
-        <w:t xml:space="preserve">During the handover meeting, all required documents and deliverables must be completed wherein the team will present the transition plan accordingly to the company then they will further review the materials that were provided and discuss if there are any concerns regarding the requirements. The formal acceptance document will be only sign if the company owner resolved all the issues. This will serve as an agreement and evidence that the </w:t>
-      </w:r>
-      <w:r>
-        <w:rPr>
-          <w:sz w:val="24"/>
-          <w:szCs w:val="24"/>
-        </w:rPr>
-        <w:lastRenderedPageBreak/>
-        <w:t>handover has been successful alongside with the signatures of the stakeholders.</w:t>
+        <w:t>During the handover meeting, all required documents and deliverables must be completed wherein the team will present the transition plan accordingly to the company then they will further review the materials that were provided and discuss if there are any concerns regarding the requirements. The formal acceptance document will be only sign if the company owner resolved all the issues. This will serve as an agreement and evidence that the handover has been successful alongside with the signatures of the stakeholders.</w:t>
       </w:r>
     </w:p>
     <w:p>
@@ -42544,6 +41478,7 @@
     <w:p/>
     <w:p>
       <w:r>
+        <w:lastRenderedPageBreak/>
         <w:pict w14:anchorId="6AFA9CD1">
           <v:shapetype id="_x0000_t75" coordsize="21600,21600" o:spt="75" o:preferrelative="t" path="m@4@5l@4@11@9@11@9@5xe" filled="f" stroked="f">
             <v:stroke joinstyle="miter"/>
@@ -42564,7 +41499,7 @@
             <v:path o:extrusionok="f" gradientshapeok="t" o:connecttype="rect"/>
             <o:lock v:ext="edit" aspectratio="t"/>
           </v:shapetype>
-          <v:shape id="_x0000_i1025" type="#_x0000_t75" alt="Microsoft Office Signature Line..." style="width:195.45pt;height:92.55pt">
+          <v:shape id="_x0000_i1025" type="#_x0000_t75" alt="Microsoft Office Signature Line..." style="width:195.5pt;height:92.5pt">
             <v:imagedata r:id="rId29" o:title=""/>
             <o:lock v:ext="edit" ungrouping="t" rotation="t" cropping="t" verticies="t" text="t" grouping="t"/>
             <o:signatureline v:ext="edit" id="{FBAB6461-0CD7-41CD-BB52-FFE41218D581}" provid="{00000000-0000-0000-0000-000000000000}" o:suggestedsigner="Manuel Villamin Jr." o:suggestedsigner2="Owner of Villamin Wood and Iron Works" issignatureline="t"/>
@@ -44736,6 +43671,7 @@
       </w:pPr>
       <w:bookmarkStart w:id="140" w:name="_Toc137680192"/>
       <w:r>
+        <w:lastRenderedPageBreak/>
         <w:t>Appendices</w:t>
       </w:r>
       <w:bookmarkEnd w:id="140"/>
@@ -44826,7 +43762,6 @@
         <w:rPr>
           <w:rFonts w:cs="Arial"/>
         </w:rPr>
-        <w:lastRenderedPageBreak/>
         <w:t>System Requirement Specifications</w:t>
       </w:r>
       <w:bookmarkEnd w:id="143"/>
@@ -54703,6 +53638,15 @@
 </file>
 
 <file path=customXml/item1.xml><?xml version="1.0" encoding="utf-8"?>
+<?mso-contentType ?>
+<FormTemplates xmlns="http://schemas.microsoft.com/sharepoint/v3/contenttype/forms">
+  <Display>DocumentLibraryForm</Display>
+  <Edit>DocumentLibraryForm</Edit>
+  <New>DocumentLibraryForm</New>
+</FormTemplates>
+</file>
+
+<file path=customXml/item2.xml><?xml version="1.0" encoding="utf-8"?>
 <p:properties xmlns:p="http://schemas.microsoft.com/office/2006/metadata/properties" xmlns:xsi="http://www.w3.org/2001/XMLSchema-instance" xmlns:pc="http://schemas.microsoft.com/office/infopath/2007/PartnerControls">
   <documentManagement>
     <MediaLengthInSeconds xmlns="31aac78f-6ed8-4134-ac7e-47c186d487c3" xsi:nil="true"/>
@@ -54714,20 +53658,7 @@
 </p:properties>
 </file>
 
-<file path=customXml/item2.xml><?xml version="1.0" encoding="utf-8"?>
-<?mso-contentType ?>
-<FormTemplates xmlns="http://schemas.microsoft.com/sharepoint/v3/contenttype/forms">
-  <Display>DocumentLibraryForm</Display>
-  <Edit>DocumentLibraryForm</Edit>
-  <New>DocumentLibraryForm</New>
-</FormTemplates>
-</file>
-
 <file path=customXml/item3.xml><?xml version="1.0" encoding="utf-8"?>
-<b:Sources xmlns:b="http://schemas.openxmlformats.org/officeDocument/2006/bibliography" xmlns="http://schemas.openxmlformats.org/officeDocument/2006/bibliography" SelectedStyle="\APASixthEditionOfficeOnline.xsl" StyleName="APA" Version="6"/>
-</file>
-
-<file path=customXml/item4.xml><?xml version="1.0" encoding="utf-8"?>
 <ct:contentTypeSchema xmlns:ct="http://schemas.microsoft.com/office/2006/metadata/contentType" xmlns:ma="http://schemas.microsoft.com/office/2006/metadata/properties/metaAttributes" ct:_="" ma:_="" ma:contentTypeName="Document" ma:contentTypeID="0x01010078E5C03F786D684AB79627F2BAF5AB3A" ma:contentTypeVersion="12" ma:contentTypeDescription="Create a new document." ma:contentTypeScope="" ma:versionID="6753d19c26ced2570449d2cfe2fd38cd">
   <xsd:schema xmlns:xsd="http://www.w3.org/2001/XMLSchema" xmlns:xs="http://www.w3.org/2001/XMLSchema" xmlns:p="http://schemas.microsoft.com/office/2006/metadata/properties" xmlns:ns2="31aac78f-6ed8-4134-ac7e-47c186d487c3" xmlns:ns3="0d803109-e11b-45d4-a4e8-5bf0740163af" targetNamespace="http://schemas.microsoft.com/office/2006/metadata/properties" ma:root="true" ma:fieldsID="59531f12ec9f3761682ad3919ac9365f" ns2:_="" ns3:_="">
     <xsd:import namespace="31aac78f-6ed8-4134-ac7e-47c186d487c3"/>
@@ -54944,7 +53875,19 @@
 </ct:contentTypeSchema>
 </file>
 
+<file path=customXml/item4.xml><?xml version="1.0" encoding="utf-8"?>
+<b:Sources xmlns:b="http://schemas.openxmlformats.org/officeDocument/2006/bibliography" xmlns="http://schemas.openxmlformats.org/officeDocument/2006/bibliography" SelectedStyle="\APASixthEditionOfficeOnline.xsl" StyleName="APA" Version="6"/>
+</file>
+
 <file path=customXml/itemProps1.xml><?xml version="1.0" encoding="utf-8"?>
+<ds:datastoreItem xmlns:ds="http://schemas.openxmlformats.org/officeDocument/2006/customXml" ds:itemID="{A64095F2-78C1-44C0-A2A1-1816EE954539}">
+  <ds:schemaRefs>
+    <ds:schemaRef ds:uri="http://schemas.microsoft.com/sharepoint/v3/contenttype/forms"/>
+  </ds:schemaRefs>
+</ds:datastoreItem>
+</file>
+
+<file path=customXml/itemProps2.xml><?xml version="1.0" encoding="utf-8"?>
 <ds:datastoreItem xmlns:ds="http://schemas.openxmlformats.org/officeDocument/2006/customXml" ds:itemID="{E3EB7B42-5740-4129-8D38-92BBA5D17541}">
   <ds:schemaRefs>
     <ds:schemaRef ds:uri="http://schemas.microsoft.com/office/2006/metadata/properties"/>
@@ -54955,23 +53898,7 @@
 </ds:datastoreItem>
 </file>
 
-<file path=customXml/itemProps2.xml><?xml version="1.0" encoding="utf-8"?>
-<ds:datastoreItem xmlns:ds="http://schemas.openxmlformats.org/officeDocument/2006/customXml" ds:itemID="{A64095F2-78C1-44C0-A2A1-1816EE954539}">
-  <ds:schemaRefs>
-    <ds:schemaRef ds:uri="http://schemas.microsoft.com/sharepoint/v3/contenttype/forms"/>
-  </ds:schemaRefs>
-</ds:datastoreItem>
-</file>
-
 <file path=customXml/itemProps3.xml><?xml version="1.0" encoding="utf-8"?>
-<ds:datastoreItem xmlns:ds="http://schemas.openxmlformats.org/officeDocument/2006/customXml" ds:itemID="{CEF4D3DB-A315-4DC4-ABFF-B7436CE3FECB}">
-  <ds:schemaRefs>
-    <ds:schemaRef ds:uri="http://schemas.openxmlformats.org/officeDocument/2006/bibliography"/>
-  </ds:schemaRefs>
-</ds:datastoreItem>
-</file>
-
-<file path=customXml/itemProps4.xml><?xml version="1.0" encoding="utf-8"?>
 <ds:datastoreItem xmlns:ds="http://schemas.openxmlformats.org/officeDocument/2006/customXml" ds:itemID="{9810E267-C5E3-4558-AF7B-0057EBCD2571}">
   <ds:schemaRefs>
     <ds:schemaRef ds:uri="http://schemas.microsoft.com/office/2006/metadata/contentType"/>
@@ -54988,4 +53915,12 @@
     <ds:schemaRef ds:uri="http://schemas.microsoft.com/internal/obd"/>
   </ds:schemaRefs>
 </ds:datastoreItem>
+</file>
+
+<file path=customXml/itemProps4.xml><?xml version="1.0" encoding="utf-8"?>
+<ds:datastoreItem xmlns:ds="http://schemas.openxmlformats.org/officeDocument/2006/customXml" ds:itemID="{CEF4D3DB-A315-4DC4-ABFF-B7436CE3FECB}">
+  <ds:schemaRefs>
+    <ds:schemaRef ds:uri="http://schemas.openxmlformats.org/officeDocument/2006/bibliography"/>
+  </ds:schemaRefs>
+</ds:datastoreItem>
 </file>
</xml_diff>

<commit_message>
updated projman/Project Management Plan V2_MLNSD.docx
</commit_message>
<xml_diff>
--- a/documentation/projman/Project Management Plan V2_MLNSD.docx
+++ b/documentation/projman/Project Management Plan V2_MLNSD.docx
@@ -5217,7 +5217,27 @@
                 <w:bCs/>
                 <w:noProof/>
               </w:rPr>
-              <w:t>Roles</w:t>
+              <w:t>Ro</w:t>
+            </w:r>
+            <w:r>
+              <w:rPr>
+                <w:rStyle w:val="Hyperlink"/>
+                <w:rFonts w:cs="Arial"/>
+                <w:b/>
+                <w:bCs/>
+                <w:noProof/>
+              </w:rPr>
+              <w:t>l</w:t>
+            </w:r>
+            <w:r>
+              <w:rPr>
+                <w:rStyle w:val="Hyperlink"/>
+                <w:rFonts w:cs="Arial"/>
+                <w:b/>
+                <w:bCs/>
+                <w:noProof/>
+              </w:rPr>
+              <w:t>es</w:t>
             </w:r>
             <w:r>
               <w:rPr>
@@ -11861,15 +11881,14 @@
       </w:pPr>
       <w:r>
         <w:rPr>
-          <w:noProof/>
           <w:sz w:val="24"/>
           <w:szCs w:val="24"/>
         </w:rPr>
         <w:drawing>
-          <wp:inline distT="0" distB="0" distL="0" distR="0" wp14:anchorId="5E7098EF" wp14:editId="20A7EC7B">
-            <wp:extent cx="4953691" cy="4591691"/>
-            <wp:effectExtent l="0" t="0" r="0" b="0"/>
-            <wp:docPr id="1197222191" name="Picture 1" descr="A picture containing text, screenshot, font&#10;&#10;Description automatically generated"/>
+          <wp:inline distT="0" distB="0" distL="0" distR="0" wp14:anchorId="25FDC235" wp14:editId="13102E78">
+            <wp:extent cx="4963218" cy="4648849"/>
+            <wp:effectExtent l="0" t="0" r="8890" b="0"/>
+            <wp:docPr id="2129677349" name="Picture 1" descr="A picture containing text, screenshot, font&#10;&#10;Description automatically generated"/>
             <wp:cNvGraphicFramePr>
               <a:graphicFrameLocks xmlns:a="http://schemas.openxmlformats.org/drawingml/2006/main" noChangeAspect="1"/>
             </wp:cNvGraphicFramePr>
@@ -11877,7 +11896,7 @@
               <a:graphicData uri="http://schemas.openxmlformats.org/drawingml/2006/picture">
                 <pic:pic xmlns:pic="http://schemas.openxmlformats.org/drawingml/2006/picture">
                   <pic:nvPicPr>
-                    <pic:cNvPr id="1197222191" name="Picture 1" descr="A picture containing text, screenshot, font&#10;&#10;Description automatically generated"/>
+                    <pic:cNvPr id="2129677349" name="Picture 1" descr="A picture containing text, screenshot, font&#10;&#10;Description automatically generated"/>
                     <pic:cNvPicPr/>
                   </pic:nvPicPr>
                   <pic:blipFill>
@@ -11889,7 +11908,7 @@
                   <pic:spPr>
                     <a:xfrm>
                       <a:off x="0" y="0"/>
-                      <a:ext cx="4953691" cy="4591691"/>
+                      <a:ext cx="4963218" cy="4648849"/>
                     </a:xfrm>
                     <a:prstGeom prst="rect">
                       <a:avLst/>
@@ -29403,799 +29422,21 @@
         <w:spacing w:after="0" w:line="480" w:lineRule="auto"/>
         <w:ind w:left="1349"/>
         <w:rPr>
-          <w:sz w:val="24"/>
-          <w:szCs w:val="24"/>
-        </w:rPr>
-      </w:pPr>
-      <w:r>
-        <w:rPr>
-          <w:sz w:val="24"/>
-          <w:szCs w:val="24"/>
-        </w:rPr>
-        <w:tab/>
-      </w:r>
-      <w:r>
-        <w:rPr>
-          <w:sz w:val="24"/>
-          <w:szCs w:val="24"/>
-        </w:rPr>
-        <w:tab/>
-      </w:r>
-    </w:p>
-    <w:tbl>
-      <w:tblPr>
-        <w:tblStyle w:val="TableGrid"/>
-        <w:tblW w:w="0" w:type="auto"/>
-        <w:tblInd w:w="1349" w:type="dxa"/>
-        <w:tblLook w:val="04A0" w:firstRow="1" w:lastRow="0" w:firstColumn="1" w:lastColumn="0" w:noHBand="0" w:noVBand="1"/>
-      </w:tblPr>
-      <w:tblGrid>
-        <w:gridCol w:w="1818"/>
-        <w:gridCol w:w="1872"/>
-        <w:gridCol w:w="2244"/>
-        <w:gridCol w:w="2067"/>
-      </w:tblGrid>
-      <w:tr>
-        <w:trPr>
-          <w:trHeight w:val="617"/>
-        </w:trPr>
-        <w:tc>
-          <w:tcPr>
-            <w:tcW w:w="2337" w:type="dxa"/>
-            <w:vAlign w:val="center"/>
-          </w:tcPr>
-          <w:p>
-            <w:pPr>
-              <w:tabs>
-                <w:tab w:val="left" w:pos="1352"/>
-              </w:tabs>
-              <w:jc w:val="center"/>
-              <w:rPr>
-                <w:sz w:val="24"/>
-                <w:szCs w:val="24"/>
-              </w:rPr>
-            </w:pPr>
-            <w:commentRangeStart w:id="84"/>
-            <w:r>
-              <w:rPr>
-                <w:sz w:val="24"/>
-                <w:szCs w:val="24"/>
-              </w:rPr>
-              <w:t>ROLES</w:t>
-            </w:r>
-            <w:commentRangeEnd w:id="84"/>
-            <w:r>
-              <w:rPr>
-                <w:rStyle w:val="CommentReference"/>
-              </w:rPr>
-              <w:commentReference w:id="84"/>
-            </w:r>
-          </w:p>
-        </w:tc>
-        <w:tc>
-          <w:tcPr>
-            <w:tcW w:w="2337" w:type="dxa"/>
-            <w:vAlign w:val="center"/>
-          </w:tcPr>
-          <w:p>
-            <w:pPr>
-              <w:tabs>
-                <w:tab w:val="left" w:pos="1352"/>
-              </w:tabs>
-              <w:jc w:val="center"/>
-              <w:rPr>
-                <w:sz w:val="24"/>
-                <w:szCs w:val="24"/>
-              </w:rPr>
-            </w:pPr>
-            <w:r>
-              <w:rPr>
-                <w:sz w:val="24"/>
-                <w:szCs w:val="24"/>
-              </w:rPr>
-              <w:t>AUTHORITY</w:t>
-            </w:r>
-          </w:p>
-        </w:tc>
-        <w:tc>
-          <w:tcPr>
-            <w:tcW w:w="2338" w:type="dxa"/>
-            <w:vAlign w:val="center"/>
-          </w:tcPr>
-          <w:p>
-            <w:pPr>
-              <w:tabs>
-                <w:tab w:val="left" w:pos="1352"/>
-              </w:tabs>
-              <w:jc w:val="center"/>
-              <w:rPr>
-                <w:sz w:val="24"/>
-                <w:szCs w:val="24"/>
-              </w:rPr>
-            </w:pPr>
-            <w:r>
-              <w:rPr>
-                <w:sz w:val="24"/>
-                <w:szCs w:val="24"/>
-              </w:rPr>
-              <w:t>RESPONSIBILITY</w:t>
-            </w:r>
-          </w:p>
-        </w:tc>
-        <w:tc>
-          <w:tcPr>
-            <w:tcW w:w="2338" w:type="dxa"/>
-            <w:vAlign w:val="center"/>
-          </w:tcPr>
-          <w:p>
-            <w:pPr>
-              <w:tabs>
-                <w:tab w:val="left" w:pos="1352"/>
-              </w:tabs>
-              <w:jc w:val="center"/>
-              <w:rPr>
-                <w:sz w:val="24"/>
-                <w:szCs w:val="24"/>
-              </w:rPr>
-            </w:pPr>
-            <w:r>
-              <w:rPr>
-                <w:sz w:val="24"/>
-                <w:szCs w:val="24"/>
-              </w:rPr>
-              <w:t>COMPETENCY</w:t>
-            </w:r>
-          </w:p>
-        </w:tc>
-      </w:tr>
-      <w:tr>
-        <w:trPr>
-          <w:trHeight w:val="904"/>
-        </w:trPr>
-        <w:tc>
-          <w:tcPr>
-            <w:tcW w:w="2337" w:type="dxa"/>
-            <w:vAlign w:val="center"/>
-          </w:tcPr>
-          <w:p>
-            <w:pPr>
-              <w:tabs>
-                <w:tab w:val="left" w:pos="1352"/>
-              </w:tabs>
-              <w:rPr>
-                <w:sz w:val="24"/>
-                <w:szCs w:val="24"/>
-              </w:rPr>
-            </w:pPr>
-            <w:r>
-              <w:rPr>
-                <w:sz w:val="24"/>
-                <w:szCs w:val="24"/>
-              </w:rPr>
-              <w:t>Project Sponsor</w:t>
-            </w:r>
-          </w:p>
-        </w:tc>
-        <w:tc>
-          <w:tcPr>
-            <w:tcW w:w="2337" w:type="dxa"/>
-            <w:vAlign w:val="center"/>
-          </w:tcPr>
-          <w:p>
-            <w:pPr>
-              <w:tabs>
-                <w:tab w:val="left" w:pos="1352"/>
-              </w:tabs>
-              <w:rPr>
-                <w:sz w:val="24"/>
-                <w:szCs w:val="24"/>
-              </w:rPr>
-            </w:pPr>
-            <w:r>
-              <w:rPr>
-                <w:sz w:val="24"/>
-                <w:szCs w:val="24"/>
-              </w:rPr>
-              <w:t>Approves the needed deliverables and budget of the project. Provides feedback and comments on what can be improved. Able to allot project resources and consent to project scope changes, schedule, and budgeting plan with significant effects.</w:t>
-            </w:r>
-          </w:p>
-        </w:tc>
-        <w:tc>
-          <w:tcPr>
-            <w:tcW w:w="2338" w:type="dxa"/>
-            <w:vAlign w:val="center"/>
-          </w:tcPr>
-          <w:p>
-            <w:pPr>
-              <w:tabs>
-                <w:tab w:val="left" w:pos="1352"/>
-              </w:tabs>
-              <w:rPr>
-                <w:sz w:val="24"/>
-                <w:szCs w:val="24"/>
-              </w:rPr>
-            </w:pPr>
-            <w:r>
-              <w:rPr>
-                <w:sz w:val="24"/>
-                <w:szCs w:val="24"/>
-              </w:rPr>
-              <w:t>Ensures that the project delivers the anticipated benefits and value and is in line with the organization's strategic goals and objectives. Provide guidance to the project and project manager. Communicate with the stakeholder and project manager for the progress of the project and team.</w:t>
-            </w:r>
-          </w:p>
-        </w:tc>
-        <w:tc>
-          <w:tcPr>
-            <w:tcW w:w="2338" w:type="dxa"/>
-            <w:vAlign w:val="center"/>
-          </w:tcPr>
-          <w:p>
-            <w:pPr>
-              <w:tabs>
-                <w:tab w:val="left" w:pos="1352"/>
-              </w:tabs>
-              <w:rPr>
-                <w:sz w:val="24"/>
-                <w:szCs w:val="24"/>
-              </w:rPr>
-            </w:pPr>
-            <w:r>
-              <w:rPr>
-                <w:sz w:val="24"/>
-                <w:szCs w:val="24"/>
-              </w:rPr>
-              <w:t>Communicating effectively with the team. Strong leadership and strategic thinking skills. Understands the team’s goal for the project. Ability to support the project.</w:t>
-            </w:r>
-          </w:p>
-        </w:tc>
-      </w:tr>
-      <w:tr>
-        <w:trPr>
-          <w:trHeight w:val="3902"/>
-        </w:trPr>
-        <w:tc>
-          <w:tcPr>
-            <w:tcW w:w="2337" w:type="dxa"/>
-            <w:vAlign w:val="center"/>
-          </w:tcPr>
-          <w:p>
-            <w:pPr>
-              <w:tabs>
-                <w:tab w:val="left" w:pos="1352"/>
-              </w:tabs>
-              <w:rPr>
-                <w:sz w:val="24"/>
-                <w:szCs w:val="24"/>
-              </w:rPr>
-            </w:pPr>
-            <w:r>
-              <w:rPr>
-                <w:sz w:val="24"/>
-                <w:szCs w:val="24"/>
-              </w:rPr>
-              <w:lastRenderedPageBreak/>
-              <w:t>Project Stakeholder</w:t>
-            </w:r>
-          </w:p>
-        </w:tc>
-        <w:tc>
-          <w:tcPr>
-            <w:tcW w:w="2337" w:type="dxa"/>
-            <w:vAlign w:val="center"/>
-          </w:tcPr>
-          <w:p>
-            <w:pPr>
-              <w:tabs>
-                <w:tab w:val="left" w:pos="1352"/>
-              </w:tabs>
-              <w:rPr>
-                <w:sz w:val="24"/>
-                <w:szCs w:val="24"/>
-              </w:rPr>
-            </w:pPr>
-            <w:r>
-              <w:rPr>
-                <w:sz w:val="24"/>
-                <w:szCs w:val="24"/>
-              </w:rPr>
-              <w:t>Checks the approved changes in the deliverables. Authority to revise an information that will mislead the goals of the project.</w:t>
-            </w:r>
-          </w:p>
-        </w:tc>
-        <w:tc>
-          <w:tcPr>
-            <w:tcW w:w="2338" w:type="dxa"/>
-            <w:vAlign w:val="center"/>
-          </w:tcPr>
-          <w:p>
-            <w:pPr>
-              <w:tabs>
-                <w:tab w:val="left" w:pos="1352"/>
-              </w:tabs>
-              <w:rPr>
-                <w:sz w:val="24"/>
-                <w:szCs w:val="24"/>
-              </w:rPr>
-            </w:pPr>
-            <w:r>
-              <w:rPr>
-                <w:sz w:val="24"/>
-                <w:szCs w:val="24"/>
-              </w:rPr>
-              <w:t>Ensures that the deliverables are complete before sending and having it checked by the project sponsor. Organize meetings with the project manager and project team members for the feedback from the project sponsor.</w:t>
-            </w:r>
-          </w:p>
-        </w:tc>
-        <w:tc>
-          <w:tcPr>
-            <w:tcW w:w="2338" w:type="dxa"/>
-            <w:vAlign w:val="center"/>
-          </w:tcPr>
-          <w:p>
-            <w:pPr>
-              <w:tabs>
-                <w:tab w:val="left" w:pos="1352"/>
-              </w:tabs>
-              <w:rPr>
-                <w:sz w:val="24"/>
-                <w:szCs w:val="24"/>
-              </w:rPr>
-            </w:pPr>
-            <w:r>
-              <w:rPr>
-                <w:sz w:val="24"/>
-                <w:szCs w:val="24"/>
-              </w:rPr>
-              <w:t>Strong leadership, communication skills, and project management skills. Knowledge of the company for precise information.</w:t>
-            </w:r>
-          </w:p>
-        </w:tc>
-      </w:tr>
-      <w:tr>
-        <w:trPr>
-          <w:trHeight w:val="4044"/>
-        </w:trPr>
-        <w:tc>
-          <w:tcPr>
-            <w:tcW w:w="2337" w:type="dxa"/>
-            <w:vAlign w:val="center"/>
-          </w:tcPr>
-          <w:p>
-            <w:pPr>
-              <w:tabs>
-                <w:tab w:val="left" w:pos="1352"/>
-              </w:tabs>
-              <w:rPr>
-                <w:sz w:val="24"/>
-                <w:szCs w:val="24"/>
-              </w:rPr>
-            </w:pPr>
-            <w:r>
-              <w:rPr>
-                <w:sz w:val="24"/>
-                <w:szCs w:val="24"/>
-              </w:rPr>
-              <w:t>Project Manager</w:t>
-            </w:r>
-          </w:p>
-        </w:tc>
-        <w:tc>
-          <w:tcPr>
-            <w:tcW w:w="2337" w:type="dxa"/>
-            <w:vAlign w:val="center"/>
-          </w:tcPr>
-          <w:p>
-            <w:pPr>
-              <w:tabs>
-                <w:tab w:val="left" w:pos="1352"/>
-              </w:tabs>
-              <w:rPr>
-                <w:sz w:val="24"/>
-                <w:szCs w:val="24"/>
-              </w:rPr>
-            </w:pPr>
-            <w:r>
-              <w:rPr>
-                <w:sz w:val="24"/>
-                <w:szCs w:val="24"/>
-              </w:rPr>
-              <w:t>Authority to make decisions regarding the project. Approve changes to project scope, schedule, and budget that has low change effect.</w:t>
-            </w:r>
-          </w:p>
-        </w:tc>
-        <w:tc>
-          <w:tcPr>
-            <w:tcW w:w="2338" w:type="dxa"/>
-            <w:vAlign w:val="center"/>
-          </w:tcPr>
-          <w:p>
-            <w:pPr>
-              <w:tabs>
-                <w:tab w:val="left" w:pos="1352"/>
-              </w:tabs>
-              <w:rPr>
-                <w:sz w:val="24"/>
-                <w:szCs w:val="24"/>
-              </w:rPr>
-            </w:pPr>
-            <w:r>
-              <w:rPr>
-                <w:sz w:val="24"/>
-                <w:szCs w:val="24"/>
-              </w:rPr>
-              <w:t>Control and help execute a solution to a problem in the project and monitors the work of the team members.</w:t>
-            </w:r>
-          </w:p>
-        </w:tc>
-        <w:tc>
-          <w:tcPr>
-            <w:tcW w:w="2338" w:type="dxa"/>
-            <w:vAlign w:val="center"/>
-          </w:tcPr>
-          <w:p>
-            <w:pPr>
-              <w:tabs>
-                <w:tab w:val="left" w:pos="1352"/>
-              </w:tabs>
-              <w:rPr>
-                <w:sz w:val="24"/>
-                <w:szCs w:val="24"/>
-              </w:rPr>
-            </w:pPr>
-            <w:r>
-              <w:rPr>
-                <w:sz w:val="24"/>
-                <w:szCs w:val="24"/>
-              </w:rPr>
-              <w:t>Strong leadership, communication skills, and project management skills. Knowledge of the company for precise information.</w:t>
-            </w:r>
-          </w:p>
-        </w:tc>
-      </w:tr>
-      <w:tr>
-        <w:trPr>
-          <w:trHeight w:val="4044"/>
-        </w:trPr>
-        <w:tc>
-          <w:tcPr>
-            <w:tcW w:w="2337" w:type="dxa"/>
-            <w:vAlign w:val="center"/>
-          </w:tcPr>
-          <w:p>
-            <w:pPr>
-              <w:tabs>
-                <w:tab w:val="left" w:pos="1352"/>
-              </w:tabs>
-              <w:rPr>
-                <w:sz w:val="24"/>
-                <w:szCs w:val="24"/>
-              </w:rPr>
-            </w:pPr>
-            <w:r>
-              <w:rPr>
-                <w:sz w:val="24"/>
-                <w:szCs w:val="24"/>
-              </w:rPr>
-              <w:t>Project Team Leader (Internal User)</w:t>
-            </w:r>
-          </w:p>
-        </w:tc>
-        <w:tc>
-          <w:tcPr>
-            <w:tcW w:w="2337" w:type="dxa"/>
-            <w:vAlign w:val="center"/>
-          </w:tcPr>
-          <w:p>
-            <w:pPr>
-              <w:tabs>
-                <w:tab w:val="left" w:pos="1352"/>
-              </w:tabs>
-              <w:rPr>
-                <w:sz w:val="24"/>
-                <w:szCs w:val="24"/>
-              </w:rPr>
-            </w:pPr>
-            <w:r>
-              <w:rPr>
-                <w:sz w:val="24"/>
-                <w:szCs w:val="24"/>
-              </w:rPr>
-              <w:t>Leads the team members. Authority to call a meeting with the project manager and team members about the project.</w:t>
-            </w:r>
-          </w:p>
-        </w:tc>
-        <w:tc>
-          <w:tcPr>
-            <w:tcW w:w="2338" w:type="dxa"/>
-            <w:vAlign w:val="center"/>
-          </w:tcPr>
-          <w:p>
-            <w:pPr>
-              <w:tabs>
-                <w:tab w:val="left" w:pos="1352"/>
-              </w:tabs>
-              <w:rPr>
-                <w:sz w:val="24"/>
-                <w:szCs w:val="24"/>
-              </w:rPr>
-            </w:pPr>
-            <w:r>
-              <w:rPr>
-                <w:sz w:val="24"/>
-                <w:szCs w:val="24"/>
-              </w:rPr>
-              <w:t>Ensures that the entire project deliverables are complete.</w:t>
-            </w:r>
-          </w:p>
-        </w:tc>
-        <w:tc>
-          <w:tcPr>
-            <w:tcW w:w="2338" w:type="dxa"/>
-            <w:vAlign w:val="center"/>
-          </w:tcPr>
-          <w:p>
-            <w:pPr>
-              <w:tabs>
-                <w:tab w:val="left" w:pos="1352"/>
-              </w:tabs>
-              <w:rPr>
-                <w:sz w:val="24"/>
-                <w:szCs w:val="24"/>
-              </w:rPr>
-            </w:pPr>
-            <w:r>
-              <w:rPr>
-                <w:sz w:val="24"/>
-                <w:szCs w:val="24"/>
-              </w:rPr>
-              <w:t>Strong leadership, communication skills, and project management skills. Knowledge of the company for precise information.</w:t>
-            </w:r>
-          </w:p>
-        </w:tc>
-      </w:tr>
-      <w:tr>
-        <w:trPr>
-          <w:trHeight w:val="3534"/>
-        </w:trPr>
-        <w:tc>
-          <w:tcPr>
-            <w:tcW w:w="2337" w:type="dxa"/>
-            <w:vAlign w:val="center"/>
-          </w:tcPr>
-          <w:p>
-            <w:pPr>
-              <w:tabs>
-                <w:tab w:val="left" w:pos="1352"/>
-              </w:tabs>
-              <w:rPr>
-                <w:sz w:val="24"/>
-                <w:szCs w:val="24"/>
-              </w:rPr>
-            </w:pPr>
-            <w:r>
-              <w:rPr>
-                <w:sz w:val="24"/>
-                <w:szCs w:val="24"/>
-              </w:rPr>
-              <w:lastRenderedPageBreak/>
-              <w:t>Project Team Members (Internal Users)</w:t>
-            </w:r>
-          </w:p>
-        </w:tc>
-        <w:tc>
-          <w:tcPr>
-            <w:tcW w:w="2337" w:type="dxa"/>
-            <w:vAlign w:val="center"/>
-          </w:tcPr>
-          <w:p>
-            <w:pPr>
-              <w:tabs>
-                <w:tab w:val="left" w:pos="1352"/>
-              </w:tabs>
-              <w:rPr>
-                <w:sz w:val="24"/>
-                <w:szCs w:val="24"/>
-              </w:rPr>
-            </w:pPr>
-            <w:r>
-              <w:rPr>
-                <w:sz w:val="24"/>
-                <w:szCs w:val="24"/>
-              </w:rPr>
-              <w:t>Authority to help the project leader and project manager in deciding the plans on the project.</w:t>
-            </w:r>
-          </w:p>
-        </w:tc>
-        <w:tc>
-          <w:tcPr>
-            <w:tcW w:w="2338" w:type="dxa"/>
-            <w:vAlign w:val="center"/>
-          </w:tcPr>
-          <w:p>
-            <w:pPr>
-              <w:tabs>
-                <w:tab w:val="left" w:pos="1352"/>
-              </w:tabs>
-              <w:rPr>
-                <w:sz w:val="24"/>
-                <w:szCs w:val="24"/>
-              </w:rPr>
-            </w:pPr>
-            <w:r>
-              <w:rPr>
-                <w:sz w:val="24"/>
-                <w:szCs w:val="24"/>
-              </w:rPr>
-              <w:t>Ensures that the information in the deliverables is complete and connected to the objectives of the project. Ensures that the deliverables are complete within the given period.</w:t>
-            </w:r>
-          </w:p>
-        </w:tc>
-        <w:tc>
-          <w:tcPr>
-            <w:tcW w:w="2338" w:type="dxa"/>
-            <w:vAlign w:val="center"/>
-          </w:tcPr>
-          <w:p>
-            <w:pPr>
-              <w:tabs>
-                <w:tab w:val="left" w:pos="1352"/>
-              </w:tabs>
-              <w:rPr>
-                <w:sz w:val="24"/>
-                <w:szCs w:val="24"/>
-              </w:rPr>
-            </w:pPr>
-            <w:r>
-              <w:rPr>
-                <w:sz w:val="24"/>
-                <w:szCs w:val="24"/>
-              </w:rPr>
-              <w:t>Effective communication skills, project management skills, and cooperation. Knowledge of the company needs, and information to complete deliverables.</w:t>
-            </w:r>
-          </w:p>
-        </w:tc>
-      </w:tr>
-      <w:tr>
-        <w:trPr>
-          <w:trHeight w:val="4044"/>
-        </w:trPr>
-        <w:tc>
-          <w:tcPr>
-            <w:tcW w:w="2337" w:type="dxa"/>
-            <w:vAlign w:val="center"/>
-          </w:tcPr>
-          <w:p>
-            <w:pPr>
-              <w:tabs>
-                <w:tab w:val="left" w:pos="1352"/>
-              </w:tabs>
-              <w:rPr>
-                <w:sz w:val="24"/>
-                <w:szCs w:val="24"/>
-              </w:rPr>
-            </w:pPr>
-            <w:r>
-              <w:rPr>
-                <w:sz w:val="24"/>
-                <w:szCs w:val="24"/>
-              </w:rPr>
-              <w:t>Customers (External Users)</w:t>
-            </w:r>
-          </w:p>
-        </w:tc>
-        <w:tc>
-          <w:tcPr>
-            <w:tcW w:w="2337" w:type="dxa"/>
-            <w:vAlign w:val="center"/>
-          </w:tcPr>
-          <w:p>
-            <w:pPr>
-              <w:tabs>
-                <w:tab w:val="left" w:pos="1352"/>
-              </w:tabs>
-              <w:rPr>
-                <w:sz w:val="24"/>
-                <w:szCs w:val="24"/>
-              </w:rPr>
-            </w:pPr>
-            <w:r>
-              <w:rPr>
-                <w:sz w:val="24"/>
-                <w:szCs w:val="24"/>
-              </w:rPr>
-              <w:t>Evaluate the project’s system.</w:t>
-            </w:r>
-          </w:p>
-        </w:tc>
-        <w:tc>
-          <w:tcPr>
-            <w:tcW w:w="2338" w:type="dxa"/>
-            <w:vAlign w:val="center"/>
-          </w:tcPr>
-          <w:p>
-            <w:pPr>
-              <w:tabs>
-                <w:tab w:val="left" w:pos="1352"/>
-              </w:tabs>
-              <w:rPr>
-                <w:sz w:val="24"/>
-                <w:szCs w:val="24"/>
-              </w:rPr>
-            </w:pPr>
-            <w:r>
-              <w:rPr>
-                <w:sz w:val="24"/>
-                <w:szCs w:val="24"/>
-              </w:rPr>
-              <w:t>Provides feedback on the project’s system. Communicates with the team to help improve the system.</w:t>
-            </w:r>
-          </w:p>
-        </w:tc>
-        <w:tc>
-          <w:tcPr>
-            <w:tcW w:w="2338" w:type="dxa"/>
-            <w:vAlign w:val="center"/>
-          </w:tcPr>
-          <w:p>
-            <w:pPr>
-              <w:keepNext/>
-              <w:tabs>
-                <w:tab w:val="left" w:pos="1352"/>
-              </w:tabs>
-              <w:rPr>
-                <w:sz w:val="24"/>
-                <w:szCs w:val="24"/>
-              </w:rPr>
-            </w:pPr>
-            <w:r>
-              <w:rPr>
-                <w:sz w:val="24"/>
-                <w:szCs w:val="24"/>
-              </w:rPr>
-              <w:t>Strong leadership, communication skills, and negotiation skills.</w:t>
-            </w:r>
-          </w:p>
-        </w:tc>
-      </w:tr>
-    </w:tbl>
-    <w:p>
-      <w:pPr>
-        <w:pStyle w:val="Caption"/>
-        <w:jc w:val="center"/>
-        <w:rPr>
-          <w:sz w:val="24"/>
-          <w:szCs w:val="24"/>
-        </w:rPr>
-      </w:pPr>
-      <w:bookmarkStart w:id="85" w:name="_Toc137109476"/>
-      <w:r>
-        <w:t xml:space="preserve">Table </w:t>
-      </w:r>
-      <w:r>
-        <w:fldChar w:fldCharType="begin"/>
-      </w:r>
-      <w:r>
-        <w:instrText xml:space="preserve"> SEQ Table \* ARABIC </w:instrText>
-      </w:r>
-      <w:r>
-        <w:fldChar w:fldCharType="separate"/>
-      </w:r>
-      <w:r>
-        <w:rPr>
-          <w:noProof/>
-        </w:rPr>
-        <w:t>12</w:t>
-      </w:r>
-      <w:r>
-        <w:rPr>
-          <w:noProof/>
-        </w:rPr>
-        <w:fldChar w:fldCharType="end"/>
-      </w:r>
-      <w:r>
-        <w:t>. Roles</w:t>
-      </w:r>
-      <w:bookmarkEnd w:id="85"/>
+          <w:b/>
+          <w:bCs/>
+          <w:sz w:val="24"/>
+          <w:szCs w:val="24"/>
+        </w:rPr>
+      </w:pPr>
+      <w:r>
+        <w:rPr>
+          <w:b/>
+          <w:bCs/>
+          <w:sz w:val="24"/>
+          <w:szCs w:val="24"/>
+        </w:rPr>
+        <w:t>Project Sponsor</w:t>
+      </w:r>
     </w:p>
     <w:p>
       <w:pPr>
@@ -30222,6 +29463,474 @@
           <w:szCs w:val="24"/>
         </w:rPr>
       </w:pPr>
+      <w:r>
+        <w:rPr>
+          <w:sz w:val="24"/>
+          <w:szCs w:val="24"/>
+        </w:rPr>
+        <w:t>- The project sponsor is responsible for guiding the project manager and project team in ensuring that the goals and objectives are met. The project sponsor also communicates with the entire team in checking the progress being made.</w:t>
+      </w:r>
+    </w:p>
+    <w:p>
+      <w:pPr>
+        <w:tabs>
+          <w:tab w:val="left" w:pos="1352"/>
+        </w:tabs>
+        <w:spacing w:after="0" w:line="480" w:lineRule="auto"/>
+        <w:ind w:left="1349"/>
+        <w:rPr>
+          <w:sz w:val="24"/>
+          <w:szCs w:val="24"/>
+        </w:rPr>
+      </w:pPr>
+    </w:p>
+    <w:p>
+      <w:pPr>
+        <w:tabs>
+          <w:tab w:val="left" w:pos="1352"/>
+        </w:tabs>
+        <w:spacing w:after="0" w:line="480" w:lineRule="auto"/>
+        <w:ind w:left="1349"/>
+        <w:rPr>
+          <w:b/>
+          <w:bCs/>
+          <w:sz w:val="24"/>
+          <w:szCs w:val="24"/>
+        </w:rPr>
+      </w:pPr>
+      <w:r>
+        <w:rPr>
+          <w:b/>
+          <w:bCs/>
+          <w:sz w:val="24"/>
+          <w:szCs w:val="24"/>
+        </w:rPr>
+        <w:t>Product Owner</w:t>
+      </w:r>
+    </w:p>
+    <w:p>
+      <w:pPr>
+        <w:tabs>
+          <w:tab w:val="left" w:pos="1352"/>
+        </w:tabs>
+        <w:spacing w:after="0" w:line="480" w:lineRule="auto"/>
+        <w:ind w:left="1349"/>
+        <w:rPr>
+          <w:sz w:val="24"/>
+          <w:szCs w:val="24"/>
+        </w:rPr>
+      </w:pPr>
+    </w:p>
+    <w:p>
+      <w:pPr>
+        <w:tabs>
+          <w:tab w:val="left" w:pos="1352"/>
+        </w:tabs>
+        <w:spacing w:after="0" w:line="480" w:lineRule="auto"/>
+        <w:ind w:left="1349"/>
+        <w:rPr>
+          <w:sz w:val="24"/>
+          <w:szCs w:val="24"/>
+        </w:rPr>
+      </w:pPr>
+      <w:r>
+        <w:rPr>
+          <w:sz w:val="24"/>
+          <w:szCs w:val="24"/>
+        </w:rPr>
+        <w:t xml:space="preserve">- The product owner is responsible for ensuring that the project accomplishes the objectives and represent the interests of the stakeholders. The product owner needs to be assertive and communicate </w:t>
+      </w:r>
+      <w:r>
+        <w:rPr>
+          <w:sz w:val="24"/>
+          <w:szCs w:val="24"/>
+        </w:rPr>
+        <w:lastRenderedPageBreak/>
+        <w:t xml:space="preserve">clearly with the team on what is needed for the project </w:t>
+      </w:r>
+      <w:proofErr w:type="gramStart"/>
+      <w:r>
+        <w:rPr>
+          <w:sz w:val="24"/>
+          <w:szCs w:val="24"/>
+        </w:rPr>
+        <w:t>in order to</w:t>
+      </w:r>
+      <w:proofErr w:type="gramEnd"/>
+      <w:r>
+        <w:rPr>
+          <w:sz w:val="24"/>
+          <w:szCs w:val="24"/>
+        </w:rPr>
+        <w:t xml:space="preserve"> maximize the project’s value.</w:t>
+      </w:r>
+    </w:p>
+    <w:p>
+      <w:pPr>
+        <w:tabs>
+          <w:tab w:val="left" w:pos="1352"/>
+        </w:tabs>
+        <w:spacing w:after="0" w:line="480" w:lineRule="auto"/>
+        <w:ind w:left="1349"/>
+        <w:rPr>
+          <w:b/>
+          <w:bCs/>
+          <w:sz w:val="24"/>
+          <w:szCs w:val="24"/>
+        </w:rPr>
+      </w:pPr>
+    </w:p>
+    <w:p>
+      <w:pPr>
+        <w:tabs>
+          <w:tab w:val="left" w:pos="1352"/>
+        </w:tabs>
+        <w:spacing w:after="0" w:line="480" w:lineRule="auto"/>
+        <w:ind w:left="1349"/>
+        <w:rPr>
+          <w:b/>
+          <w:bCs/>
+          <w:sz w:val="24"/>
+          <w:szCs w:val="24"/>
+        </w:rPr>
+      </w:pPr>
+      <w:r>
+        <w:rPr>
+          <w:b/>
+          <w:bCs/>
+          <w:sz w:val="24"/>
+          <w:szCs w:val="24"/>
+        </w:rPr>
+        <w:t>Project Manager</w:t>
+      </w:r>
+    </w:p>
+    <w:p>
+      <w:pPr>
+        <w:tabs>
+          <w:tab w:val="left" w:pos="1352"/>
+        </w:tabs>
+        <w:spacing w:after="0" w:line="480" w:lineRule="auto"/>
+        <w:ind w:left="1349"/>
+        <w:rPr>
+          <w:sz w:val="24"/>
+          <w:szCs w:val="24"/>
+        </w:rPr>
+      </w:pPr>
+    </w:p>
+    <w:p>
+      <w:pPr>
+        <w:tabs>
+          <w:tab w:val="left" w:pos="1352"/>
+        </w:tabs>
+        <w:spacing w:after="0" w:line="480" w:lineRule="auto"/>
+        <w:ind w:left="1349"/>
+        <w:rPr>
+          <w:sz w:val="24"/>
+          <w:szCs w:val="24"/>
+        </w:rPr>
+      </w:pPr>
+      <w:r>
+        <w:rPr>
+          <w:sz w:val="24"/>
+          <w:szCs w:val="24"/>
+        </w:rPr>
+        <w:t>- Project Manager has the responsibility of overseeing the entire project which requires coordinating with all parties involved to assure clear communication is being done for the benefit of the project.</w:t>
+      </w:r>
+    </w:p>
+    <w:p>
+      <w:pPr>
+        <w:tabs>
+          <w:tab w:val="left" w:pos="1352"/>
+        </w:tabs>
+        <w:spacing w:after="0" w:line="480" w:lineRule="auto"/>
+        <w:ind w:left="1349"/>
+        <w:rPr>
+          <w:sz w:val="24"/>
+          <w:szCs w:val="24"/>
+        </w:rPr>
+      </w:pPr>
+    </w:p>
+    <w:p>
+      <w:pPr>
+        <w:tabs>
+          <w:tab w:val="left" w:pos="1352"/>
+        </w:tabs>
+        <w:spacing w:after="0" w:line="480" w:lineRule="auto"/>
+        <w:ind w:left="1349"/>
+        <w:rPr>
+          <w:b/>
+          <w:bCs/>
+          <w:sz w:val="24"/>
+          <w:szCs w:val="24"/>
+        </w:rPr>
+      </w:pPr>
+      <w:r>
+        <w:rPr>
+          <w:b/>
+          <w:bCs/>
+          <w:sz w:val="24"/>
+          <w:szCs w:val="24"/>
+        </w:rPr>
+        <w:t>Quality Assurance</w:t>
+      </w:r>
+    </w:p>
+    <w:p>
+      <w:pPr>
+        <w:tabs>
+          <w:tab w:val="left" w:pos="1352"/>
+        </w:tabs>
+        <w:spacing w:after="0" w:line="480" w:lineRule="auto"/>
+        <w:ind w:left="1349"/>
+        <w:rPr>
+          <w:sz w:val="24"/>
+          <w:szCs w:val="24"/>
+        </w:rPr>
+      </w:pPr>
+    </w:p>
+    <w:p>
+      <w:pPr>
+        <w:tabs>
+          <w:tab w:val="left" w:pos="1352"/>
+        </w:tabs>
+        <w:spacing w:after="0" w:line="480" w:lineRule="auto"/>
+        <w:ind w:left="1349"/>
+        <w:rPr>
+          <w:sz w:val="24"/>
+          <w:szCs w:val="24"/>
+        </w:rPr>
+      </w:pPr>
+      <w:r>
+        <w:rPr>
+          <w:sz w:val="24"/>
+          <w:szCs w:val="24"/>
+        </w:rPr>
+        <w:t xml:space="preserve">- The quality assurance </w:t>
+      </w:r>
+      <w:proofErr w:type="gramStart"/>
+      <w:r>
+        <w:rPr>
+          <w:sz w:val="24"/>
+          <w:szCs w:val="24"/>
+        </w:rPr>
+        <w:t>is in charge of</w:t>
+      </w:r>
+      <w:proofErr w:type="gramEnd"/>
+      <w:r>
+        <w:rPr>
+          <w:sz w:val="24"/>
+          <w:szCs w:val="24"/>
+        </w:rPr>
+        <w:t xml:space="preserve"> ensuring that the entire project deliverables and product are consistently meeting its quality standards. Therefore, he/she needs to communicate with the team and check regularly on their tasks to ensure that the quality of their work and deliverables meet the criteria.</w:t>
+      </w:r>
+    </w:p>
+    <w:p>
+      <w:pPr>
+        <w:tabs>
+          <w:tab w:val="left" w:pos="1352"/>
+        </w:tabs>
+        <w:spacing w:after="0" w:line="480" w:lineRule="auto"/>
+        <w:ind w:left="1349"/>
+        <w:rPr>
+          <w:sz w:val="24"/>
+          <w:szCs w:val="24"/>
+        </w:rPr>
+      </w:pPr>
+    </w:p>
+    <w:p>
+      <w:pPr>
+        <w:tabs>
+          <w:tab w:val="left" w:pos="1352"/>
+        </w:tabs>
+        <w:spacing w:after="0" w:line="480" w:lineRule="auto"/>
+        <w:ind w:left="1349"/>
+        <w:rPr>
+          <w:b/>
+          <w:bCs/>
+          <w:sz w:val="24"/>
+          <w:szCs w:val="24"/>
+        </w:rPr>
+      </w:pPr>
+      <w:r>
+        <w:rPr>
+          <w:b/>
+          <w:bCs/>
+          <w:sz w:val="24"/>
+          <w:szCs w:val="24"/>
+        </w:rPr>
+        <w:t>System Developer</w:t>
+      </w:r>
+    </w:p>
+    <w:p>
+      <w:pPr>
+        <w:tabs>
+          <w:tab w:val="left" w:pos="1352"/>
+        </w:tabs>
+        <w:spacing w:after="0" w:line="480" w:lineRule="auto"/>
+        <w:ind w:left="1349"/>
+        <w:rPr>
+          <w:sz w:val="24"/>
+          <w:szCs w:val="24"/>
+        </w:rPr>
+      </w:pPr>
+    </w:p>
+    <w:p>
+      <w:pPr>
+        <w:tabs>
+          <w:tab w:val="left" w:pos="1352"/>
+        </w:tabs>
+        <w:spacing w:after="0" w:line="480" w:lineRule="auto"/>
+        <w:ind w:left="1349"/>
+        <w:rPr>
+          <w:sz w:val="24"/>
+          <w:szCs w:val="24"/>
+        </w:rPr>
+      </w:pPr>
+      <w:r>
+        <w:rPr>
+          <w:sz w:val="24"/>
+          <w:szCs w:val="24"/>
+        </w:rPr>
+        <w:t xml:space="preserve">- The developer </w:t>
+      </w:r>
+      <w:proofErr w:type="gramStart"/>
+      <w:r>
+        <w:rPr>
+          <w:sz w:val="24"/>
+          <w:szCs w:val="24"/>
+        </w:rPr>
+        <w:t>is in charge of</w:t>
+      </w:r>
+      <w:proofErr w:type="gramEnd"/>
+      <w:r>
+        <w:rPr>
+          <w:sz w:val="24"/>
+          <w:szCs w:val="24"/>
+        </w:rPr>
+        <w:t xml:space="preserve"> converting the ideas for the project into useful software programs which requires the developer to have a clear understanding of what will be developed. The developer will also need to </w:t>
+      </w:r>
+      <w:r>
+        <w:rPr>
+          <w:sz w:val="24"/>
+          <w:szCs w:val="24"/>
+        </w:rPr>
+        <w:lastRenderedPageBreak/>
+        <w:t xml:space="preserve">communicate clearly and quickly regarding issues that may occur during the development process </w:t>
+      </w:r>
+      <w:proofErr w:type="gramStart"/>
+      <w:r>
+        <w:rPr>
+          <w:sz w:val="24"/>
+          <w:szCs w:val="24"/>
+        </w:rPr>
+        <w:t>in order to</w:t>
+      </w:r>
+      <w:proofErr w:type="gramEnd"/>
+      <w:r>
+        <w:rPr>
+          <w:sz w:val="24"/>
+          <w:szCs w:val="24"/>
+        </w:rPr>
+        <w:t xml:space="preserve"> resolve them immediately.</w:t>
+      </w:r>
+    </w:p>
+    <w:p>
+      <w:pPr>
+        <w:tabs>
+          <w:tab w:val="left" w:pos="1352"/>
+        </w:tabs>
+        <w:spacing w:after="0" w:line="480" w:lineRule="auto"/>
+        <w:ind w:left="1349"/>
+        <w:rPr>
+          <w:sz w:val="24"/>
+          <w:szCs w:val="24"/>
+        </w:rPr>
+      </w:pPr>
+    </w:p>
+    <w:p>
+      <w:pPr>
+        <w:tabs>
+          <w:tab w:val="left" w:pos="1352"/>
+        </w:tabs>
+        <w:spacing w:after="0" w:line="480" w:lineRule="auto"/>
+        <w:ind w:left="1349"/>
+        <w:rPr>
+          <w:b/>
+          <w:bCs/>
+          <w:sz w:val="24"/>
+          <w:szCs w:val="24"/>
+        </w:rPr>
+      </w:pPr>
+      <w:r>
+        <w:rPr>
+          <w:b/>
+          <w:bCs/>
+          <w:sz w:val="24"/>
+          <w:szCs w:val="24"/>
+        </w:rPr>
+        <w:t>System Tester</w:t>
+      </w:r>
+    </w:p>
+    <w:p>
+      <w:pPr>
+        <w:tabs>
+          <w:tab w:val="left" w:pos="1352"/>
+        </w:tabs>
+        <w:spacing w:after="0" w:line="480" w:lineRule="auto"/>
+        <w:ind w:left="1349"/>
+        <w:rPr>
+          <w:sz w:val="24"/>
+          <w:szCs w:val="24"/>
+        </w:rPr>
+      </w:pPr>
+    </w:p>
+    <w:p>
+      <w:pPr>
+        <w:tabs>
+          <w:tab w:val="left" w:pos="1352"/>
+        </w:tabs>
+        <w:spacing w:after="0" w:line="480" w:lineRule="auto"/>
+        <w:ind w:left="1349"/>
+        <w:rPr>
+          <w:sz w:val="24"/>
+          <w:szCs w:val="24"/>
+        </w:rPr>
+      </w:pPr>
+      <w:r>
+        <w:rPr>
+          <w:sz w:val="24"/>
+          <w:szCs w:val="24"/>
+        </w:rPr>
+        <w:t xml:space="preserve">- The product tester is responsible for testing the system and ensuring that it operates as intended and meets the quality standard set for it. The tester </w:t>
+      </w:r>
+      <w:proofErr w:type="gramStart"/>
+      <w:r>
+        <w:rPr>
+          <w:sz w:val="24"/>
+          <w:szCs w:val="24"/>
+        </w:rPr>
+        <w:t>is in charge of</w:t>
+      </w:r>
+      <w:proofErr w:type="gramEnd"/>
+      <w:r>
+        <w:rPr>
+          <w:sz w:val="24"/>
+          <w:szCs w:val="24"/>
+        </w:rPr>
+        <w:t xml:space="preserve"> reporting issues and adjustments to be made to the system.</w:t>
+      </w:r>
+    </w:p>
+    <w:p>
+      <w:pPr>
+        <w:tabs>
+          <w:tab w:val="left" w:pos="1352"/>
+        </w:tabs>
+        <w:spacing w:after="0" w:line="480" w:lineRule="auto"/>
+        <w:ind w:left="1349"/>
+        <w:rPr>
+          <w:sz w:val="24"/>
+          <w:szCs w:val="24"/>
+        </w:rPr>
+      </w:pPr>
     </w:p>
     <w:p>
       <w:pPr>
@@ -30234,7 +29943,7 @@
           <w:bCs/>
         </w:rPr>
       </w:pPr>
-      <w:bookmarkStart w:id="86" w:name="_Toc137680149"/>
+      <w:bookmarkStart w:id="84" w:name="_Toc137680149"/>
       <w:r>
         <w:rPr>
           <w:rFonts w:cs="Arial"/>
@@ -30243,7 +29952,7 @@
         </w:rPr>
         <w:t>Communication Methods and Technologies</w:t>
       </w:r>
-      <w:bookmarkEnd w:id="86"/>
+      <w:bookmarkEnd w:id="84"/>
     </w:p>
     <w:p>
       <w:pPr>
@@ -30284,15 +29993,7 @@
           <w:sz w:val="24"/>
           <w:szCs w:val="24"/>
         </w:rPr>
-        <w:t xml:space="preserve">The Villamin Wood and Ironworks System requires understanding from the team of the communication methods and technologies to effectively communicate with the stakeholders. It is essential to consider varied factors and limitations in ensuring that the stakeholders will receive the information they need at the right time and in an efficient manner. This includes delivering project updates, progress reports, and other relevant information. </w:t>
-      </w:r>
-      <w:r>
-        <w:rPr>
-          <w:sz w:val="24"/>
-          <w:szCs w:val="24"/>
-        </w:rPr>
-        <w:lastRenderedPageBreak/>
-        <w:t>Some factors to consider are the location of the stakeholders, the level of technical expertise of the stakeholders which should be considered to factor in how the team should communicate. Also, the budget and resources available.</w:t>
+        <w:t>The Villamin Wood and Ironworks System requires understanding from the team of the communication methods and technologies to effectively communicate with the stakeholders. It is essential to consider varied factors and limitations in ensuring that the stakeholders will receive the information they need at the right time and in an efficient manner. This includes delivering project updates, progress reports, and other relevant information. Some factors to consider are the location of the stakeholders, the level of technical expertise of the stakeholders which should be considered to factor in how the team should communicate. Also, the budget and resources available.</w:t>
       </w:r>
     </w:p>
     <w:p>
@@ -30327,6 +30028,7 @@
           <w:sz w:val="24"/>
           <w:szCs w:val="24"/>
         </w:rPr>
+        <w:lastRenderedPageBreak/>
         <w:tab/>
       </w:r>
       <w:r>
@@ -30375,7 +30077,7 @@
           <w:bCs/>
         </w:rPr>
       </w:pPr>
-      <w:bookmarkStart w:id="87" w:name="_Toc137680150"/>
+      <w:bookmarkStart w:id="85" w:name="_Toc137680150"/>
       <w:r>
         <w:rPr>
           <w:rFonts w:cs="Arial"/>
@@ -30384,7 +30086,7 @@
         </w:rPr>
         <w:t>Communications Matrix</w:t>
       </w:r>
-      <w:bookmarkEnd w:id="87"/>
+      <w:bookmarkEnd w:id="85"/>
     </w:p>
     <w:p>
       <w:pPr>
@@ -31090,7 +30792,6 @@
                 <w:sz w:val="24"/>
                 <w:szCs w:val="24"/>
               </w:rPr>
-              <w:lastRenderedPageBreak/>
               <w:t xml:space="preserve">Sprint Meeting </w:t>
             </w:r>
           </w:p>
@@ -31255,6 +30956,7 @@
                 <w:sz w:val="24"/>
                 <w:szCs w:val="24"/>
               </w:rPr>
+              <w:lastRenderedPageBreak/>
               <w:t xml:space="preserve">Technical Meetings </w:t>
             </w:r>
           </w:p>
@@ -31407,7 +31109,7 @@
           <w:szCs w:val="24"/>
         </w:rPr>
       </w:pPr>
-      <w:bookmarkStart w:id="88" w:name="_Toc137109477"/>
+      <w:bookmarkStart w:id="86" w:name="_Toc137109477"/>
       <w:r>
         <w:t xml:space="preserve">Table </w:t>
       </w:r>
@@ -31435,7 +31137,7 @@
       <w:r>
         <w:t>. Communication Matrix</w:t>
       </w:r>
-      <w:bookmarkEnd w:id="88"/>
+      <w:bookmarkEnd w:id="86"/>
     </w:p>
     <w:p>
       <w:pPr>
@@ -31448,7 +31150,7 @@
           <w:bCs/>
         </w:rPr>
       </w:pPr>
-      <w:bookmarkStart w:id="89" w:name="_Toc137680151"/>
+      <w:bookmarkStart w:id="87" w:name="_Toc137680151"/>
       <w:r>
         <w:rPr>
           <w:noProof/>
@@ -31517,7 +31219,7 @@
         </w:rPr>
         <w:t>Communication Flowchart</w:t>
       </w:r>
-      <w:bookmarkEnd w:id="89"/>
+      <w:bookmarkEnd w:id="87"/>
     </w:p>
     <w:p>
       <w:pPr>
@@ -31564,17 +31266,16 @@
           <w:bCs/>
         </w:rPr>
       </w:pPr>
-      <w:bookmarkStart w:id="90" w:name="_Toc137680152"/>
+      <w:bookmarkStart w:id="88" w:name="_Toc137680152"/>
       <w:r>
         <w:rPr>
           <w:rFonts w:cs="Arial"/>
           <w:b/>
           <w:bCs/>
         </w:rPr>
-        <w:lastRenderedPageBreak/>
         <w:t>Guidelines for Meetings</w:t>
       </w:r>
-      <w:bookmarkEnd w:id="90"/>
+      <w:bookmarkEnd w:id="88"/>
     </w:p>
     <w:p>
       <w:pPr>
@@ -31615,7 +31316,15 @@
           <w:sz w:val="24"/>
           <w:szCs w:val="24"/>
         </w:rPr>
-        <w:t xml:space="preserve">Meetings play an important role in facilitating effective communication. To guarantee productive, efficient, and successful meetings, it is essential to set up meeting guidelines. These guidelines should elaborate on the details </w:t>
+        <w:t xml:space="preserve">Meetings play an important role in facilitating effective communication. To guarantee productive, efficient, and successful meetings, </w:t>
+      </w:r>
+      <w:r>
+        <w:rPr>
+          <w:sz w:val="24"/>
+          <w:szCs w:val="24"/>
+        </w:rPr>
+        <w:lastRenderedPageBreak/>
+        <w:t xml:space="preserve">it is essential to set up meeting guidelines. These guidelines should elaborate on the details </w:t>
       </w:r>
       <w:r>
         <w:rPr>
@@ -31852,7 +31561,7 @@
           <w:bCs/>
         </w:rPr>
       </w:pPr>
-      <w:bookmarkStart w:id="91" w:name="_Toc137680153"/>
+      <w:bookmarkStart w:id="89" w:name="_Toc137680153"/>
       <w:r>
         <w:rPr>
           <w:rFonts w:cs="Arial"/>
@@ -31861,7 +31570,7 @@
         </w:rPr>
         <w:t>Communication Standards</w:t>
       </w:r>
-      <w:bookmarkEnd w:id="91"/>
+      <w:bookmarkEnd w:id="89"/>
     </w:p>
     <w:p>
       <w:pPr>
@@ -31897,7 +31606,7 @@
         </w:rPr>
         <w:tab/>
       </w:r>
-      <w:bookmarkStart w:id="92" w:name="_Toc137680154"/>
+      <w:bookmarkStart w:id="90" w:name="_Toc137680154"/>
       <w:r>
         <w:rPr>
           <w:sz w:val="24"/>
@@ -31926,7 +31635,6 @@
           <w:sz w:val="24"/>
           <w:szCs w:val="24"/>
         </w:rPr>
-        <w:lastRenderedPageBreak/>
         <w:t>1. Timely Response -</w:t>
       </w:r>
       <w:r>
@@ -31957,6 +31665,7 @@
           <w:sz w:val="24"/>
           <w:szCs w:val="24"/>
         </w:rPr>
+        <w:lastRenderedPageBreak/>
         <w:t>2. Clear and Concise Messages</w:t>
       </w:r>
       <w:r>
@@ -32122,7 +31831,7 @@
         </w:rPr>
         <w:t>Communication Escalation Process</w:t>
       </w:r>
-      <w:bookmarkEnd w:id="92"/>
+      <w:bookmarkEnd w:id="90"/>
     </w:p>
     <w:p>
       <w:pPr>
@@ -32326,7 +32035,6 @@
           <w:sz w:val="24"/>
           <w:szCs w:val="24"/>
         </w:rPr>
-        <w:lastRenderedPageBreak/>
         <w:t>5. Review Escalation Process -</w:t>
       </w:r>
       <w:r>
@@ -32359,14 +32067,15 @@
           <w:rFonts w:cs="Arial"/>
         </w:rPr>
       </w:pPr>
-      <w:bookmarkStart w:id="93" w:name="_Toc137680156"/>
+      <w:bookmarkStart w:id="91" w:name="_Toc137680156"/>
       <w:r>
         <w:rPr>
           <w:rFonts w:cs="Arial"/>
         </w:rPr>
+        <w:lastRenderedPageBreak/>
         <w:t>Quality Management Plan</w:t>
       </w:r>
-      <w:bookmarkEnd w:id="93"/>
+      <w:bookmarkEnd w:id="91"/>
     </w:p>
     <w:p>
       <w:pPr>
@@ -32379,7 +32088,7 @@
           <w:bCs/>
         </w:rPr>
       </w:pPr>
-      <w:bookmarkStart w:id="94" w:name="_Toc137680157"/>
+      <w:bookmarkStart w:id="92" w:name="_Toc137680157"/>
       <w:r>
         <w:rPr>
           <w:rFonts w:cs="Arial"/>
@@ -32388,7 +32097,7 @@
         </w:rPr>
         <w:t>Introduction</w:t>
       </w:r>
-      <w:bookmarkEnd w:id="94"/>
+      <w:bookmarkEnd w:id="92"/>
     </w:p>
     <w:p>
       <w:pPr>
@@ -32713,7 +32422,15 @@
           <w:sz w:val="24"/>
           <w:szCs w:val="24"/>
         </w:rPr>
-        <w:t>The system implemented by Villamin Wood and Iron Works will prioritize user-friendliness and accommodation for the two clients and the actual business. It will seamlessly integrate with the organization's current technology, ensuring adaptability. The Quality Management Plan will encompass both product and process quality standards. It will include a comprehensive strategy with specific procedures and reporting for the overall overview of quality performance.</w:t>
+        <w:t xml:space="preserve">The system implemented by Villamin Wood and Iron Works will prioritize user-friendliness and accommodation for the two clients and the actual business. It will seamlessly integrate with the organization's current </w:t>
+      </w:r>
+      <w:r>
+        <w:rPr>
+          <w:sz w:val="24"/>
+          <w:szCs w:val="24"/>
+        </w:rPr>
+        <w:lastRenderedPageBreak/>
+        <w:t>technology, ensuring adaptability. The Quality Management Plan will encompass both product and process quality standards. It will include a comprehensive strategy with specific procedures and reporting for the overall overview of quality performance.</w:t>
       </w:r>
     </w:p>
     <w:p>
@@ -32739,7 +32456,7 @@
           <w:bCs/>
         </w:rPr>
       </w:pPr>
-      <w:bookmarkStart w:id="95" w:name="_Toc137680158"/>
+      <w:bookmarkStart w:id="93" w:name="_Toc137680158"/>
       <w:r>
         <w:rPr>
           <w:rFonts w:cs="Arial"/>
@@ -32748,7 +32465,7 @@
         </w:rPr>
         <w:t>Quality Management Approach</w:t>
       </w:r>
-      <w:bookmarkEnd w:id="95"/>
+      <w:bookmarkEnd w:id="93"/>
     </w:p>
     <w:p>
       <w:pPr>
@@ -33007,7 +32724,6 @@
                 <w:sz w:val="24"/>
                 <w:szCs w:val="24"/>
               </w:rPr>
-              <w:lastRenderedPageBreak/>
               <w:t>Project Manager</w:t>
             </w:r>
           </w:p>
@@ -33061,6 +32777,7 @@
                 <w:sz w:val="24"/>
                 <w:szCs w:val="24"/>
               </w:rPr>
+              <w:lastRenderedPageBreak/>
               <w:t>Project Owner</w:t>
             </w:r>
           </w:p>
@@ -33169,7 +32886,7 @@
               </w:rPr>
               <w:t xml:space="preserve">Project </w:t>
             </w:r>
-            <w:commentRangeStart w:id="96"/>
+            <w:commentRangeStart w:id="94"/>
             <w:r>
               <w:rPr>
                 <w:rFonts w:cs="Arial"/>
@@ -33178,12 +32895,12 @@
               </w:rPr>
               <w:t>Development T</w:t>
             </w:r>
-            <w:commentRangeEnd w:id="96"/>
+            <w:commentRangeEnd w:id="94"/>
             <w:r>
               <w:rPr>
                 <w:rStyle w:val="CommentReference"/>
               </w:rPr>
-              <w:commentReference w:id="96"/>
+              <w:commentReference w:id="94"/>
             </w:r>
             <w:r>
               <w:rPr>
@@ -33297,7 +33014,7 @@
           <w:szCs w:val="24"/>
         </w:rPr>
       </w:pPr>
-      <w:bookmarkStart w:id="97" w:name="_Toc137109478"/>
+      <w:bookmarkStart w:id="95" w:name="_Toc137109478"/>
       <w:r>
         <w:t xml:space="preserve">Table </w:t>
       </w:r>
@@ -33325,7 +33042,7 @@
       <w:r>
         <w:t>. Quality Management Approach</w:t>
       </w:r>
-      <w:bookmarkEnd w:id="97"/>
+      <w:bookmarkEnd w:id="95"/>
     </w:p>
     <w:p>
       <w:pPr>
@@ -33444,7 +33161,6 @@
           <w:sz w:val="24"/>
           <w:szCs w:val="24"/>
         </w:rPr>
-        <w:lastRenderedPageBreak/>
         <w:t>2.</w:t>
       </w:r>
       <w:r>
@@ -33468,7 +33184,15 @@
           <w:sz w:val="24"/>
           <w:szCs w:val="24"/>
         </w:rPr>
-        <w:t xml:space="preserve"> To determine the project's requirements and prioritize the best features, the team will maintain regular collaboration and schedule a meeting with stakeholders. This procedure includes creating the Product Backlog and establishing quality objectives to guarantee that the project transition produces value and abides by quality standards.</w:t>
+        <w:t xml:space="preserve"> To determine the project's requirements and prioritize the best features, the team will maintain regular collaboration and schedule a meeting with stakeholders. This procedure includes creating the Product Backlog and establishing </w:t>
+      </w:r>
+      <w:r>
+        <w:rPr>
+          <w:sz w:val="24"/>
+          <w:szCs w:val="24"/>
+        </w:rPr>
+        <w:lastRenderedPageBreak/>
+        <w:t>quality objectives to guarantee that the project transition produces value and abides by quality standards.</w:t>
       </w:r>
     </w:p>
     <w:p>
@@ -33660,15 +33384,22 @@
           <w:sz w:val="24"/>
           <w:szCs w:val="24"/>
         </w:rPr>
+        <w:tab/>
+      </w:r>
+      <w:r>
+        <w:rPr>
+          <w:sz w:val="24"/>
+          <w:szCs w:val="24"/>
+        </w:rPr>
+        <w:t xml:space="preserve">In conclusion, the Villamin Wood and Iron Works system project's quality management strategy will prioritize the delivery of a high-quality product that meets customer requirements by employing an Agile methodology. To go beyond meeting quality expectations, the approach will remain adaptable and continuously improved, and </w:t>
+      </w:r>
+      <w:r>
+        <w:rPr>
+          <w:sz w:val="24"/>
+          <w:szCs w:val="24"/>
+        </w:rPr>
         <w:lastRenderedPageBreak/>
-        <w:tab/>
-      </w:r>
-      <w:r>
-        <w:rPr>
-          <w:sz w:val="24"/>
-          <w:szCs w:val="24"/>
-        </w:rPr>
-        <w:t>In conclusion, the Villamin Wood and Iron Works system project's quality management strategy will prioritize the delivery of a high-quality product that meets customer requirements by employing an Agile methodology. To go beyond meeting quality expectations, the approach will remain adaptable and continuously improved, and the team ensures that it is in line with the organization's quality standards and that it fulfills the requirements of the project stakeholders.</w:t>
+        <w:t>the team ensures that it is in line with the organization's quality standards and that it fulfills the requirements of the project stakeholders.</w:t>
       </w:r>
     </w:p>
     <w:p>
@@ -33695,7 +33426,7 @@
           <w:bCs/>
         </w:rPr>
       </w:pPr>
-      <w:bookmarkStart w:id="98" w:name="_Toc137680159"/>
+      <w:bookmarkStart w:id="96" w:name="_Toc137680159"/>
       <w:r>
         <w:rPr>
           <w:rFonts w:cs="Arial"/>
@@ -33704,7 +33435,7 @@
         </w:rPr>
         <w:t>Quality Requirements/Standards</w:t>
       </w:r>
-      <w:bookmarkEnd w:id="98"/>
+      <w:bookmarkEnd w:id="96"/>
     </w:p>
     <w:p>
       <w:pPr>
@@ -33895,7 +33626,6 @@
           <w:sz w:val="24"/>
           <w:szCs w:val="24"/>
         </w:rPr>
-        <w:lastRenderedPageBreak/>
         <w:t>The product owner and development team will carefully review and support any endeavor expectations before communicating to the customer.</w:t>
       </w:r>
     </w:p>
@@ -33946,6 +33676,7 @@
           <w:sz w:val="24"/>
           <w:szCs w:val="24"/>
         </w:rPr>
+        <w:lastRenderedPageBreak/>
         <w:t>To guarantee consistent system development, testing, and deployment, the development team will adhere to a specified configuration management procedure.</w:t>
       </w:r>
     </w:p>
@@ -34124,8 +33855,15 @@
           <w:sz w:val="24"/>
           <w:szCs w:val="24"/>
         </w:rPr>
+        <w:t xml:space="preserve">Continuous client feedback collection and analysis, system performance monitoring, and internal audits to find areas for improvement will all be part of the development team's continuous improvement process. This kind of setup will be incorporated into the venture to guarantee that the Villamin Wood and Iron Works System </w:t>
+      </w:r>
+      <w:r>
+        <w:rPr>
+          <w:sz w:val="24"/>
+          <w:szCs w:val="24"/>
+        </w:rPr>
         <w:lastRenderedPageBreak/>
-        <w:t>Continuous client feedback collection and analysis, system performance monitoring, and internal audits to find areas for improvement will all be part of the development team's continuous improvement process. This kind of setup will be incorporated into the venture to guarantee that the Villamin Wood and Iron Works System ensures quality standards are met as well as proactively adjusts to developing client needs.</w:t>
+        <w:t>ensures quality standards are met as well as proactively adjusts to developing client needs.</w:t>
       </w:r>
       <w:r>
         <w:rPr>
@@ -34160,7 +33898,7 @@
           <w:bCs/>
         </w:rPr>
       </w:pPr>
-      <w:bookmarkStart w:id="99" w:name="_Toc137680160"/>
+      <w:bookmarkStart w:id="97" w:name="_Toc137680160"/>
       <w:r>
         <w:rPr>
           <w:rFonts w:cs="Arial"/>
@@ -34169,7 +33907,7 @@
         </w:rPr>
         <w:t>Quality Assurance</w:t>
       </w:r>
-      <w:bookmarkEnd w:id="99"/>
+      <w:bookmarkEnd w:id="97"/>
     </w:p>
     <w:p>
       <w:pPr>
@@ -34292,15 +34030,7 @@
           <w:sz w:val="24"/>
           <w:szCs w:val="24"/>
         </w:rPr>
-        <w:t xml:space="preserve"> The team, with the collaboration of the stakeholder, will monitor and evaluate the quality of the project deliverables, ensuring adherence to established standards and specifications. The team will report and document findings to maintain records and communication with the stakeholders, Scheduling that will outline the initial plan and meet the deadlines, and continuous </w:t>
-      </w:r>
-      <w:r>
-        <w:rPr>
-          <w:sz w:val="24"/>
-          <w:szCs w:val="24"/>
-        </w:rPr>
-        <w:lastRenderedPageBreak/>
-        <w:t xml:space="preserve">improvement to emphasize importance and better output of the project. </w:t>
+        <w:t xml:space="preserve"> The team, with the collaboration of the stakeholder, will monitor and evaluate the quality of the project deliverables, ensuring adherence to established standards and specifications. The team will report and document findings to maintain records and communication with the stakeholders, Scheduling that will outline the initial plan and meet the deadlines, and continuous improvement to emphasize importance and better output of the project. </w:t>
       </w:r>
     </w:p>
     <w:p>
@@ -34361,6 +34091,7 @@
           <w:sz w:val="24"/>
           <w:szCs w:val="24"/>
         </w:rPr>
+        <w:lastRenderedPageBreak/>
         <w:t>Continuous Improvement –</w:t>
       </w:r>
       <w:r>
@@ -34429,7 +34160,7 @@
           <w:bCs/>
         </w:rPr>
       </w:pPr>
-      <w:bookmarkStart w:id="100" w:name="_Toc137680161"/>
+      <w:bookmarkStart w:id="98" w:name="_Toc137680161"/>
       <w:r>
         <w:rPr>
           <w:rFonts w:cs="Arial"/>
@@ -34438,7 +34169,7 @@
         </w:rPr>
         <w:t>Quality Control</w:t>
       </w:r>
-      <w:bookmarkEnd w:id="100"/>
+      <w:bookmarkEnd w:id="98"/>
     </w:p>
     <w:p>
       <w:pPr>
@@ -34514,7 +34245,6 @@
           <w:sz w:val="24"/>
           <w:szCs w:val="24"/>
         </w:rPr>
-        <w:lastRenderedPageBreak/>
         <w:tab/>
         <w:t>Continuous Testing and Feedback</w:t>
       </w:r>
@@ -34569,7 +34299,15 @@
           <w:sz w:val="24"/>
           <w:szCs w:val="24"/>
         </w:rPr>
-        <w:t xml:space="preserve"> To ensure that it aligns with client requirements and demands, the project manager or developer will monitor the system’s functionality. This phase will be finished at the end of each sprint, and user feedback will be used to make any necessary improvements.</w:t>
+        <w:t xml:space="preserve"> To ensure that it aligns with client requirements and demands, the project manager or developer will monitor the system’s </w:t>
+      </w:r>
+      <w:r>
+        <w:rPr>
+          <w:sz w:val="24"/>
+          <w:szCs w:val="24"/>
+        </w:rPr>
+        <w:lastRenderedPageBreak/>
+        <w:t>functionality. This phase will be finished at the end of each sprint, and user feedback will be used to make any necessary improvements.</w:t>
       </w:r>
     </w:p>
     <w:p>
@@ -34782,15 +34520,7 @@
           <w:sz w:val="24"/>
           <w:szCs w:val="24"/>
         </w:rPr>
-        <w:t xml:space="preserve">In summary, the Villamin Wood and Iron Works System project's quality control system is going to be essential to the development process. </w:t>
-      </w:r>
-      <w:r>
-        <w:rPr>
-          <w:sz w:val="24"/>
-          <w:szCs w:val="24"/>
-        </w:rPr>
-        <w:lastRenderedPageBreak/>
-        <w:t>It will emphasize monitoring the overall performance. As part of the quality control process, the project team will diligently monitor and assess the product's quality, ensuring the required quality standards and customer requirements.</w:t>
+        <w:t>In summary, the Villamin Wood and Iron Works System project's quality control system is going to be essential to the development process. It will emphasize monitoring the overall performance. As part of the quality control process, the project team will diligently monitor and assess the product's quality, ensuring the required quality standards and customer requirements.</w:t>
       </w:r>
     </w:p>
     <w:p>
@@ -34817,16 +34547,17 @@
           <w:bCs/>
         </w:rPr>
       </w:pPr>
-      <w:bookmarkStart w:id="101" w:name="_Toc137680162"/>
+      <w:bookmarkStart w:id="99" w:name="_Toc137680162"/>
       <w:r>
         <w:rPr>
           <w:rFonts w:cs="Arial"/>
           <w:b/>
           <w:bCs/>
         </w:rPr>
+        <w:lastRenderedPageBreak/>
         <w:t>Quality Control Measurements</w:t>
       </w:r>
-      <w:bookmarkEnd w:id="101"/>
+      <w:bookmarkEnd w:id="99"/>
     </w:p>
     <w:p>
       <w:pPr>
@@ -34945,14 +34676,14 @@
           <w:rFonts w:cs="Arial"/>
         </w:rPr>
       </w:pPr>
-      <w:bookmarkStart w:id="102" w:name="_Toc137680163"/>
+      <w:bookmarkStart w:id="100" w:name="_Toc137680163"/>
       <w:r>
         <w:rPr>
           <w:rFonts w:cs="Arial"/>
         </w:rPr>
         <w:t>Risk Management Plan</w:t>
       </w:r>
-      <w:bookmarkEnd w:id="102"/>
+      <w:bookmarkEnd w:id="100"/>
     </w:p>
     <w:p>
       <w:pPr>
@@ -34965,7 +34696,7 @@
           <w:bCs/>
         </w:rPr>
       </w:pPr>
-      <w:bookmarkStart w:id="103" w:name="_Toc137680164"/>
+      <w:bookmarkStart w:id="101" w:name="_Toc137680164"/>
       <w:r>
         <w:rPr>
           <w:rFonts w:cs="Arial"/>
@@ -34974,7 +34705,7 @@
         </w:rPr>
         <w:t>Introduction</w:t>
       </w:r>
-      <w:bookmarkEnd w:id="103"/>
+      <w:bookmarkEnd w:id="101"/>
     </w:p>
     <w:p>
       <w:pPr>
@@ -35043,15 +34774,7 @@
           <w:sz w:val="24"/>
           <w:szCs w:val="24"/>
         </w:rPr>
-        <w:t xml:space="preserve"> to those potential risks </w:t>
-      </w:r>
-      <w:r>
-        <w:rPr>
-          <w:sz w:val="24"/>
-          <w:szCs w:val="24"/>
-        </w:rPr>
-        <w:lastRenderedPageBreak/>
-        <w:t>and manage those risks by ensuring that the project team can mitigate them as we achieve the project’s objectives.</w:t>
+        <w:t xml:space="preserve"> to those potential risks and manage those risks by ensuring that the project team can mitigate them as we achieve the project’s objectives.</w:t>
       </w:r>
     </w:p>
     <w:p>
@@ -35120,7 +34843,7 @@
           <w:bCs/>
         </w:rPr>
       </w:pPr>
-      <w:bookmarkStart w:id="104" w:name="_Toc137680165"/>
+      <w:bookmarkStart w:id="102" w:name="_Toc137680165"/>
       <w:r>
         <w:rPr>
           <w:rFonts w:cs="Arial"/>
@@ -35129,7 +34852,7 @@
         </w:rPr>
         <w:t>Top 3 Risks</w:t>
       </w:r>
-      <w:bookmarkEnd w:id="104"/>
+      <w:bookmarkEnd w:id="102"/>
     </w:p>
     <w:p>
       <w:pPr>
@@ -35184,21 +34907,28 @@
           <w:sz w:val="24"/>
           <w:szCs w:val="24"/>
         </w:rPr>
-        <w:t>Technical risks may occur due to delays in</w:t>
-      </w:r>
-      <w:r>
-        <w:rPr>
-          <w:sz w:val="24"/>
-          <w:szCs w:val="24"/>
-        </w:rPr>
-        <w:t xml:space="preserve"> the</w:t>
-      </w:r>
-      <w:r>
-        <w:rPr>
-          <w:sz w:val="24"/>
-          <w:szCs w:val="24"/>
-        </w:rPr>
-        <w:t xml:space="preserve"> development of the project or technical issues. This may result in issues with the budget and delays in the project timeline as well.</w:t>
+        <w:t>Human error risks</w:t>
+      </w:r>
+      <w:r>
+        <w:rPr>
+          <w:sz w:val="24"/>
+          <w:szCs w:val="24"/>
+        </w:rPr>
+        <w:t xml:space="preserve"> may result in issues with the </w:t>
+      </w:r>
+      <w:r>
+        <w:rPr>
+          <w:sz w:val="24"/>
+          <w:szCs w:val="24"/>
+        </w:rPr>
+        <w:t>development</w:t>
+      </w:r>
+      <w:r>
+        <w:rPr>
+          <w:sz w:val="24"/>
+          <w:szCs w:val="24"/>
+        </w:rPr>
+        <w:t xml:space="preserve"> and delays in the project timeline as well.</w:t>
       </w:r>
     </w:p>
     <w:p>
@@ -35268,7 +34998,21 @@
           <w:sz w:val="24"/>
           <w:szCs w:val="24"/>
         </w:rPr>
-        <w:t>Security Risks may occur when there is a data breach or any other form of hacking of the system.</w:t>
+        <w:t>Unforeseen Circumstances</w:t>
+      </w:r>
+      <w:r>
+        <w:rPr>
+          <w:sz w:val="24"/>
+          <w:szCs w:val="24"/>
+        </w:rPr>
+        <w:t xml:space="preserve"> may occur </w:t>
+      </w:r>
+      <w:r>
+        <w:rPr>
+          <w:sz w:val="24"/>
+          <w:szCs w:val="24"/>
+        </w:rPr>
+        <w:t>and affect the project in an unexpected way.</w:t>
       </w:r>
     </w:p>
     <w:p>
@@ -35295,7 +35039,7 @@
           <w:bCs/>
         </w:rPr>
       </w:pPr>
-      <w:bookmarkStart w:id="105" w:name="_Toc137680166"/>
+      <w:bookmarkStart w:id="103" w:name="_Toc137680166"/>
       <w:r>
         <w:rPr>
           <w:rFonts w:cs="Arial"/>
@@ -35304,7 +35048,7 @@
         </w:rPr>
         <w:t>Risk Management Approach</w:t>
       </w:r>
-      <w:bookmarkEnd w:id="105"/>
+      <w:bookmarkEnd w:id="103"/>
     </w:p>
     <w:p>
       <w:pPr>
@@ -35372,7 +35116,7 @@
           <w:bCs/>
         </w:rPr>
       </w:pPr>
-      <w:bookmarkStart w:id="106" w:name="_Toc137680167"/>
+      <w:bookmarkStart w:id="104" w:name="_Toc137680167"/>
       <w:r>
         <w:rPr>
           <w:rFonts w:cs="Arial"/>
@@ -35381,7 +35125,7 @@
         </w:rPr>
         <w:t>Risk Identification</w:t>
       </w:r>
-      <w:bookmarkEnd w:id="106"/>
+      <w:bookmarkEnd w:id="104"/>
     </w:p>
     <w:p>
       <w:pPr>
@@ -35463,6 +35207,7 @@
           <w:sz w:val="24"/>
           <w:szCs w:val="24"/>
         </w:rPr>
+        <w:lastRenderedPageBreak/>
         <w:t>Resource Risks –</w:t>
       </w:r>
       <w:r>
@@ -35614,7 +35359,7 @@
           <w:bCs/>
         </w:rPr>
       </w:pPr>
-      <w:bookmarkStart w:id="107" w:name="_Toc137680168"/>
+      <w:bookmarkStart w:id="105" w:name="_Toc137680168"/>
       <w:r>
         <w:rPr>
           <w:rFonts w:cs="Arial"/>
@@ -35623,7 +35368,7 @@
         </w:rPr>
         <w:t>Risk Qualification and Prioritization</w:t>
       </w:r>
-      <w:bookmarkEnd w:id="107"/>
+      <w:bookmarkEnd w:id="105"/>
     </w:p>
     <w:p>
       <w:pPr>
@@ -35658,15 +35403,7 @@
           <w:szCs w:val="24"/>
         </w:rPr>
         <w:tab/>
-        <w:t xml:space="preserve">Video provides a powerful way to help you prove your point. When you click Online Video, you can paste in the embed code for the video you </w:t>
-      </w:r>
-      <w:r>
-        <w:rPr>
-          <w:sz w:val="24"/>
-          <w:szCs w:val="24"/>
-        </w:rPr>
-        <w:lastRenderedPageBreak/>
-        <w:t>want to add. You can also type a keyword to search online for the video that best fits your document.</w:t>
+        <w:t>Video provides a powerful way to help you prove your point. When you click Online Video, you can paste in the embed code for the video you want to add. You can also type a keyword to search online for the video that best fits your document.</w:t>
       </w:r>
     </w:p>
     <w:p>
@@ -35693,7 +35430,7 @@
           <w:bCs/>
         </w:rPr>
       </w:pPr>
-      <w:bookmarkStart w:id="108" w:name="_Toc137680169"/>
+      <w:bookmarkStart w:id="106" w:name="_Toc137680169"/>
       <w:r>
         <w:rPr>
           <w:rFonts w:cs="Arial"/>
@@ -35702,7 +35439,7 @@
         </w:rPr>
         <w:t>Risk Monitoring</w:t>
       </w:r>
-      <w:bookmarkEnd w:id="108"/>
+      <w:bookmarkEnd w:id="106"/>
     </w:p>
     <w:p>
       <w:pPr>
@@ -35757,7 +35494,15 @@
           <w:sz w:val="24"/>
           <w:szCs w:val="24"/>
         </w:rPr>
-        <w:t xml:space="preserve"> especially during the project’s life cycle which is why it is important to continuously monitor those risks and document the entire process which includes identifying the conditions which may trigger certain risks.</w:t>
+        <w:t xml:space="preserve"> especially during the project’s life cycle which is why it is important to continuously monitor those risks and document </w:t>
+      </w:r>
+      <w:r>
+        <w:rPr>
+          <w:sz w:val="24"/>
+          <w:szCs w:val="24"/>
+        </w:rPr>
+        <w:lastRenderedPageBreak/>
+        <w:t>the entire process which includes identifying the conditions which may trigger certain risks.</w:t>
       </w:r>
     </w:p>
     <w:p>
@@ -35882,7 +35627,7 @@
           <w:bCs/>
         </w:rPr>
       </w:pPr>
-      <w:bookmarkStart w:id="109" w:name="_Toc137680170"/>
+      <w:bookmarkStart w:id="107" w:name="_Toc137680170"/>
       <w:r>
         <w:rPr>
           <w:rFonts w:cs="Arial"/>
@@ -35891,7 +35636,7 @@
         </w:rPr>
         <w:t>Risk Mitigation and Avoidance</w:t>
       </w:r>
-      <w:bookmarkEnd w:id="109"/>
+      <w:bookmarkEnd w:id="107"/>
     </w:p>
     <w:p>
       <w:pPr>
@@ -35932,15 +35677,7 @@
           <w:sz w:val="24"/>
           <w:szCs w:val="24"/>
         </w:rPr>
-        <w:t xml:space="preserve">The risk management plan will be created by the team based on the criteria created rating the risks based on their impact and importance. In </w:t>
-      </w:r>
-      <w:r>
-        <w:rPr>
-          <w:sz w:val="24"/>
-          <w:szCs w:val="24"/>
-        </w:rPr>
-        <w:lastRenderedPageBreak/>
-        <w:t xml:space="preserve">preparation for those risks, the project team will collaborate </w:t>
+        <w:t xml:space="preserve">The risk management plan will be created by the team based on the criteria created rating the risks based on their impact and importance. In preparation for those risks, the project team will collaborate </w:t>
       </w:r>
       <w:r>
         <w:rPr>
@@ -36196,17 +35933,16 @@
           <w:bCs/>
         </w:rPr>
       </w:pPr>
-      <w:bookmarkStart w:id="110" w:name="_Toc137680171"/>
+      <w:bookmarkStart w:id="108" w:name="_Toc137680171"/>
       <w:r>
         <w:rPr>
           <w:rFonts w:cs="Arial"/>
           <w:b/>
           <w:bCs/>
         </w:rPr>
-        <w:lastRenderedPageBreak/>
         <w:t>Risk Register</w:t>
       </w:r>
-      <w:bookmarkEnd w:id="110"/>
+      <w:bookmarkEnd w:id="108"/>
     </w:p>
     <w:p>
       <w:pPr>
@@ -37728,16 +37464,17 @@
           <w:szCs w:val="32"/>
         </w:rPr>
       </w:pPr>
-      <w:bookmarkStart w:id="111" w:name="_Toc137680172"/>
+      <w:bookmarkStart w:id="109" w:name="_Toc137680172"/>
       <w:r>
         <w:rPr>
           <w:rFonts w:cs="Arial"/>
           <w:sz w:val="32"/>
           <w:szCs w:val="32"/>
         </w:rPr>
+        <w:lastRenderedPageBreak/>
         <w:t>Procurement Plan</w:t>
       </w:r>
-      <w:bookmarkEnd w:id="111"/>
+      <w:bookmarkEnd w:id="109"/>
     </w:p>
     <w:p>
       <w:pPr>
@@ -37750,7 +37487,7 @@
           <w:bCs/>
         </w:rPr>
       </w:pPr>
-      <w:bookmarkStart w:id="112" w:name="_Toc137680173"/>
+      <w:bookmarkStart w:id="110" w:name="_Toc137680173"/>
       <w:r>
         <w:rPr>
           <w:rFonts w:cs="Arial"/>
@@ -37759,7 +37496,7 @@
         </w:rPr>
         <w:t>Introduction</w:t>
       </w:r>
-      <w:bookmarkEnd w:id="112"/>
+      <w:bookmarkEnd w:id="110"/>
     </w:p>
     <w:p>
       <w:pPr>
@@ -37903,17 +37640,16 @@
           <w:bCs/>
         </w:rPr>
       </w:pPr>
-      <w:bookmarkStart w:id="113" w:name="_Toc137680174"/>
+      <w:bookmarkStart w:id="111" w:name="_Toc137680174"/>
       <w:r>
         <w:rPr>
           <w:rFonts w:cs="Arial"/>
           <w:b/>
           <w:bCs/>
         </w:rPr>
-        <w:lastRenderedPageBreak/>
         <w:t>Procurement Risks</w:t>
       </w:r>
-      <w:bookmarkEnd w:id="113"/>
+      <w:bookmarkEnd w:id="111"/>
     </w:p>
     <w:p>
       <w:pPr>
@@ -38025,6 +37761,7 @@
           <w:sz w:val="24"/>
           <w:szCs w:val="24"/>
         </w:rPr>
+        <w:lastRenderedPageBreak/>
         <w:tab/>
       </w:r>
       <w:r>
@@ -38312,7 +38049,7 @@
           <w:bCs/>
         </w:rPr>
       </w:pPr>
-      <w:bookmarkStart w:id="114" w:name="_Toc137680175"/>
+      <w:bookmarkStart w:id="112" w:name="_Toc137680175"/>
       <w:r>
         <w:rPr>
           <w:rFonts w:cs="Arial"/>
@@ -38321,7 +38058,7 @@
         </w:rPr>
         <w:t>Procurement Risk Management</w:t>
       </w:r>
-      <w:bookmarkEnd w:id="114"/>
+      <w:bookmarkEnd w:id="112"/>
     </w:p>
     <w:p>
       <w:pPr>
@@ -38409,7 +38146,6 @@
           <w:rStyle w:val="eop"/>
           <w:rFonts w:ascii="Arial" w:hAnsi="Arial" w:cs="Arial"/>
         </w:rPr>
-        <w:lastRenderedPageBreak/>
         <w:t>Lacking information on the contract’s terms and conditions.</w:t>
       </w:r>
     </w:p>
@@ -38496,6 +38232,7 @@
           <w:rStyle w:val="eop"/>
           <w:rFonts w:ascii="Arial" w:hAnsi="Arial"/>
         </w:rPr>
+        <w:lastRenderedPageBreak/>
         <w:t>Thoroughly research the identity of the company supplier and their goods and services.</w:t>
       </w:r>
     </w:p>
@@ -38640,15 +38377,7 @@
           <w:rStyle w:val="eop"/>
           <w:rFonts w:ascii="Arial" w:hAnsi="Arial"/>
         </w:rPr>
-        <w:t xml:space="preserve">Effective communication and reporting play a crucial role in ensuring transparency, coordination, and accountability throughout the procurement process. Regular and clear communication helps stakeholders stay </w:t>
-      </w:r>
-      <w:r>
-        <w:rPr>
-          <w:rStyle w:val="eop"/>
-          <w:rFonts w:ascii="Arial" w:hAnsi="Arial"/>
-        </w:rPr>
-        <w:lastRenderedPageBreak/>
-        <w:t xml:space="preserve">informed, aligned, and engaged. It enables the exchange of critical information, progress updates, and timely resolution of issues. </w:t>
+        <w:t xml:space="preserve">Effective communication and reporting play a crucial role in ensuring transparency, coordination, and accountability throughout the procurement process. Regular and clear communication helps stakeholders stay informed, aligned, and engaged. It enables the exchange of critical information, progress updates, and timely resolution of issues. </w:t>
       </w:r>
     </w:p>
     <w:p>
@@ -38668,7 +38397,15 @@
           <w:rStyle w:val="eop"/>
           <w:rFonts w:ascii="Arial" w:hAnsi="Arial"/>
         </w:rPr>
-        <w:t xml:space="preserve">This ensures that relevant stakeholders are kept informed about procurement activities, supplier selection processes, contract status, and any potential risks or issues. It will promote collaboration, enable timely decision-making, and provide a platform for addressing concerns, feedback, and suggestions. </w:t>
+        <w:t xml:space="preserve">This ensures that relevant stakeholders are kept informed about procurement activities, supplier selection processes, contract status, and any potential risks or issues. It will promote collaboration, enable timely </w:t>
+      </w:r>
+      <w:r>
+        <w:rPr>
+          <w:rStyle w:val="eop"/>
+          <w:rFonts w:ascii="Arial" w:hAnsi="Arial"/>
+        </w:rPr>
+        <w:lastRenderedPageBreak/>
+        <w:t xml:space="preserve">decision-making, and provide a platform for addressing concerns, feedback, and suggestions. </w:t>
       </w:r>
     </w:p>
     <w:p>
@@ -38757,7 +38494,7 @@
           <w:bCs/>
         </w:rPr>
       </w:pPr>
-      <w:bookmarkStart w:id="115" w:name="_Toc137680176"/>
+      <w:bookmarkStart w:id="113" w:name="_Toc137680176"/>
       <w:r>
         <w:rPr>
           <w:rFonts w:cs="Arial"/>
@@ -38766,7 +38503,7 @@
         </w:rPr>
         <w:t>Cost Determination</w:t>
       </w:r>
-      <w:bookmarkEnd w:id="115"/>
+      <w:bookmarkEnd w:id="113"/>
     </w:p>
     <w:p>
       <w:pPr>
@@ -38813,7 +38550,6 @@
           <w:szCs w:val="24"/>
           <w:lang w:val="en-US" w:eastAsia="en-US"/>
         </w:rPr>
-        <w:lastRenderedPageBreak/>
         <w:tab/>
         <w:t xml:space="preserve">While integration costs cover the price of integrating the system with </w:t>
       </w:r>
@@ -38860,7 +38596,18 @@
           <w:lang w:val="en-US" w:eastAsia="en-US"/>
         </w:rPr>
         <w:tab/>
-        <w:t>This includes conducting thorough cost analysis and maintaining cost transparency and documentation. By employing these strategies, the procurement team can make informed decisions, optimize cost savings, and achieve value for money while procuring goods and services that meet the organization's needs and quality standards.</w:t>
+        <w:t xml:space="preserve">This includes conducting thorough cost analysis and maintaining cost transparency and documentation. By employing these strategies, the </w:t>
+      </w:r>
+      <w:r>
+        <w:rPr>
+          <w:rStyle w:val="eop"/>
+          <w:rFonts w:eastAsia="Times New Roman" w:cs="Arial"/>
+          <w:sz w:val="24"/>
+          <w:szCs w:val="24"/>
+          <w:lang w:val="en-US" w:eastAsia="en-US"/>
+        </w:rPr>
+        <w:lastRenderedPageBreak/>
+        <w:t>procurement team can make informed decisions, optimize cost savings, and achieve value for money while procuring goods and services that meet the organization's needs and quality standards.</w:t>
       </w:r>
     </w:p>
     <w:p>
@@ -38899,7 +38646,7 @@
           <w:bCs/>
         </w:rPr>
       </w:pPr>
-      <w:bookmarkStart w:id="116" w:name="_Toc137680177"/>
+      <w:bookmarkStart w:id="114" w:name="_Toc137680177"/>
       <w:r>
         <w:rPr>
           <w:rFonts w:cs="Arial"/>
@@ -38908,7 +38655,7 @@
         </w:rPr>
         <w:t>Procurement Constraints</w:t>
       </w:r>
-      <w:bookmarkEnd w:id="116"/>
+      <w:bookmarkEnd w:id="114"/>
     </w:p>
     <w:p>
       <w:pPr>
@@ -38922,7 +38669,7 @@
           <w:rFonts w:ascii="Arial" w:hAnsi="Arial" w:cs="Arial"/>
         </w:rPr>
       </w:pPr>
-      <w:bookmarkStart w:id="117" w:name="_Toc137680178"/>
+      <w:bookmarkStart w:id="115" w:name="_Toc137680178"/>
       <w:r>
         <w:rPr>
           <w:rStyle w:val="eop"/>
@@ -38994,15 +38741,7 @@
           <w:rStyle w:val="eop"/>
           <w:rFonts w:ascii="Arial" w:hAnsi="Arial" w:cs="Arial"/>
         </w:rPr>
-        <w:t xml:space="preserve">: The project has a strict deadline, so procurement tasks must be finished promptly to keep the project on schedule. Any delays in the </w:t>
-      </w:r>
-      <w:r>
-        <w:rPr>
-          <w:rStyle w:val="eop"/>
-          <w:rFonts w:ascii="Arial" w:hAnsi="Arial" w:cs="Arial"/>
-        </w:rPr>
-        <w:lastRenderedPageBreak/>
-        <w:t>procurement process could affect the project's overall schedule and cause it to take longer to complete.</w:t>
+        <w:t>: The project has a strict deadline, so procurement tasks must be finished promptly to keep the project on schedule. Any delays in the procurement process could affect the project's overall schedule and cause it to take longer to complete.</w:t>
       </w:r>
     </w:p>
     <w:p>
@@ -39035,7 +38774,15 @@
           <w:rStyle w:val="eop"/>
           <w:rFonts w:ascii="Arial" w:hAnsi="Arial" w:cs="Arial"/>
         </w:rPr>
-        <w:t xml:space="preserve"> Villamin Wood and Iron Works System requires technical needs and features that will allow customers to view products and services, to be able to order and pay their products. Additionally, it must have a user-friendly interface that is simple to navigate and open to users with different levels of technical proficiency.</w:t>
+        <w:t xml:space="preserve"> Villamin Wood and Iron Works System requires technical needs and features that will allow customers to view products and services, to be able to order and pay their products. Additionally, it must have </w:t>
+      </w:r>
+      <w:r>
+        <w:rPr>
+          <w:rStyle w:val="eop"/>
+          <w:rFonts w:ascii="Arial" w:hAnsi="Arial" w:cs="Arial"/>
+        </w:rPr>
+        <w:lastRenderedPageBreak/>
+        <w:t>a user-friendly interface that is simple to navigate and open to users with different levels of technical proficiency.</w:t>
       </w:r>
     </w:p>
     <w:p>
@@ -39143,7 +38890,7 @@
         </w:rPr>
         <w:t>Contract Approval Process</w:t>
       </w:r>
-      <w:bookmarkEnd w:id="117"/>
+      <w:bookmarkEnd w:id="115"/>
     </w:p>
     <w:p>
       <w:pPr>
@@ -39157,21 +38904,13 @@
           <w:rFonts w:ascii="Arial" w:hAnsi="Arial" w:cs="Arial"/>
         </w:rPr>
       </w:pPr>
-      <w:bookmarkStart w:id="118" w:name="_Toc137680179"/>
+      <w:bookmarkStart w:id="116" w:name="_Toc137680179"/>
       <w:r>
         <w:rPr>
           <w:rStyle w:val="eop"/>
           <w:rFonts w:ascii="Arial" w:hAnsi="Arial" w:cs="Arial"/>
         </w:rPr>
-        <w:t xml:space="preserve">The contract approval process is a critical step in the procurement lifecycle, ensuring that contracts are reviewed, authorized, and executed in accordance with established policies and procedures. GoDaddy, the platform that will be used for the system’s deployment, does not provide </w:t>
-      </w:r>
-      <w:r>
-        <w:rPr>
-          <w:rStyle w:val="eop"/>
-          <w:rFonts w:ascii="Arial" w:hAnsi="Arial" w:cs="Arial"/>
-        </w:rPr>
-        <w:lastRenderedPageBreak/>
-        <w:t xml:space="preserve">contracts, however they have terms and conditions that companies have to read and understand to prevent issues when purchasing subscriptions. </w:t>
+        <w:t xml:space="preserve">The contract approval process is a critical step in the procurement lifecycle, ensuring that contracts are reviewed, authorized, and executed in accordance with established policies and procedures. GoDaddy, the platform that will be used for the system’s deployment, does not provide contracts, however they have terms and conditions that companies have to read and understand to prevent issues when purchasing subscriptions. </w:t>
       </w:r>
     </w:p>
     <w:p>
@@ -39204,9 +38943,10 @@
           <w:b/>
           <w:bCs/>
         </w:rPr>
+        <w:lastRenderedPageBreak/>
         <w:t>Decision Criteria</w:t>
       </w:r>
-      <w:bookmarkEnd w:id="118"/>
+      <w:bookmarkEnd w:id="116"/>
     </w:p>
     <w:p>
       <w:pPr>
@@ -39220,7 +38960,7 @@
           <w:rFonts w:ascii="Arial" w:hAnsi="Arial" w:cs="Arial"/>
         </w:rPr>
       </w:pPr>
-      <w:bookmarkStart w:id="119" w:name="_Toc137680180"/>
+      <w:bookmarkStart w:id="117" w:name="_Toc137680180"/>
       <w:r>
         <w:rPr>
           <w:rStyle w:val="eop"/>
@@ -39356,7 +39096,6 @@
           <w:rStyle w:val="eop"/>
           <w:rFonts w:ascii="Arial" w:hAnsi="Arial" w:cs="Arial"/>
         </w:rPr>
-        <w:lastRenderedPageBreak/>
         <w:t>The use of clear and well-defined decision criteria promotes consistency, transparency, and accountability in the procurement decision-making process, enabling organizations to make informed choices that yield favorable outcomes.</w:t>
       </w:r>
     </w:p>
@@ -39377,9 +39116,10 @@
           <w:b/>
           <w:bCs/>
         </w:rPr>
+        <w:lastRenderedPageBreak/>
         <w:t>Performance Metrics for Procurement Activities</w:t>
       </w:r>
-      <w:bookmarkEnd w:id="119"/>
+      <w:bookmarkEnd w:id="117"/>
     </w:p>
     <w:p>
       <w:pPr>
@@ -39393,7 +39133,7 @@
           <w:rFonts w:ascii="Arial" w:hAnsi="Arial" w:cs="Arial"/>
         </w:rPr>
       </w:pPr>
-      <w:bookmarkStart w:id="120" w:name="_Toc137680181"/>
+      <w:bookmarkStart w:id="118" w:name="_Toc137680181"/>
       <w:r>
         <w:rPr>
           <w:rStyle w:val="eop"/>
@@ -39571,10 +39311,9 @@
           <w:sz w:val="32"/>
           <w:szCs w:val="32"/>
         </w:rPr>
-        <w:lastRenderedPageBreak/>
         <w:t>Implementation Plan</w:t>
       </w:r>
-      <w:bookmarkEnd w:id="120"/>
+      <w:bookmarkEnd w:id="118"/>
     </w:p>
     <w:p>
       <w:pPr>
@@ -39587,7 +39326,7 @@
           <w:bCs/>
         </w:rPr>
       </w:pPr>
-      <w:bookmarkStart w:id="121" w:name="_Toc137680182"/>
+      <w:bookmarkStart w:id="119" w:name="_Toc137680182"/>
       <w:r>
         <w:rPr>
           <w:rFonts w:cs="Arial"/>
@@ -39596,7 +39335,7 @@
         </w:rPr>
         <w:t>Executive Summary</w:t>
       </w:r>
-      <w:bookmarkEnd w:id="121"/>
+      <w:bookmarkEnd w:id="119"/>
     </w:p>
     <w:p>
       <w:pPr>
@@ -39630,7 +39369,15 @@
           <w:szCs w:val="24"/>
         </w:rPr>
         <w:tab/>
-        <w:t>Video provides a powerful way to help you prove your point. When you click Online Video, you can paste in the embed code for the video you want to add. You can also type a keyword to search online for the video that best fits your document.</w:t>
+        <w:t xml:space="preserve">Video provides a powerful way to help you prove your point. When you click Online Video, you can paste in the embed code for the video you </w:t>
+      </w:r>
+      <w:r>
+        <w:rPr>
+          <w:sz w:val="24"/>
+          <w:szCs w:val="24"/>
+        </w:rPr>
+        <w:lastRenderedPageBreak/>
+        <w:t>want to add. You can also type a keyword to search online for the video that best fits your document.</w:t>
       </w:r>
     </w:p>
     <w:p>
@@ -39644,7 +39391,7 @@
           <w:bCs/>
         </w:rPr>
       </w:pPr>
-      <w:bookmarkStart w:id="122" w:name="_Toc137680183"/>
+      <w:bookmarkStart w:id="120" w:name="_Toc137680183"/>
       <w:r>
         <w:rPr>
           <w:rFonts w:cs="Arial"/>
@@ -39653,7 +39400,7 @@
         </w:rPr>
         <w:t>Transition Approach</w:t>
       </w:r>
-      <w:bookmarkEnd w:id="122"/>
+      <w:bookmarkEnd w:id="120"/>
     </w:p>
     <w:p>
       <w:pPr>
@@ -39833,7 +39580,6 @@
           <w:sz w:val="24"/>
           <w:szCs w:val="24"/>
         </w:rPr>
-        <w:lastRenderedPageBreak/>
         <w:t>3. Transition Planning –</w:t>
       </w:r>
       <w:r>
@@ -39892,6 +39638,7 @@
           <w:sz w:val="24"/>
           <w:szCs w:val="24"/>
         </w:rPr>
+        <w:lastRenderedPageBreak/>
         <w:tab/>
       </w:r>
       <w:r>
@@ -40121,7 +39868,7 @@
           <w:bCs/>
         </w:rPr>
       </w:pPr>
-      <w:bookmarkStart w:id="123" w:name="_Toc137680184"/>
+      <w:bookmarkStart w:id="121" w:name="_Toc137680184"/>
       <w:r>
         <w:rPr>
           <w:rFonts w:cs="Arial"/>
@@ -40130,7 +39877,7 @@
         </w:rPr>
         <w:t>Transition Team Organization</w:t>
       </w:r>
-      <w:bookmarkEnd w:id="123"/>
+      <w:bookmarkEnd w:id="121"/>
     </w:p>
     <w:p>
       <w:pPr>
@@ -40202,15 +39949,7 @@
           <w:sz w:val="24"/>
           <w:szCs w:val="24"/>
         </w:rPr>
-        <w:t xml:space="preserve">The responsibility of the project manager leads this project to its completion. The project manager guarantees to meet all the </w:t>
-      </w:r>
-      <w:r>
-        <w:rPr>
-          <w:sz w:val="24"/>
-          <w:szCs w:val="24"/>
-        </w:rPr>
-        <w:lastRenderedPageBreak/>
-        <w:t>requirements, setting a plan for the deadline of deliverables, and speaking with the client is effective to ensure progress.</w:t>
+        <w:t>The responsibility of the project manager leads this project to its completion. The project manager guarantees to meet all the requirements, setting a plan for the deadline of deliverables, and speaking with the client is effective to ensure progress.</w:t>
       </w:r>
     </w:p>
     <w:p>
@@ -40268,6 +40007,7 @@
           <w:sz w:val="24"/>
           <w:szCs w:val="24"/>
         </w:rPr>
+        <w:lastRenderedPageBreak/>
         <w:t xml:space="preserve">3. </w:t>
       </w:r>
       <w:r>
@@ -40459,7 +40199,7 @@
           <w:bCs/>
         </w:rPr>
       </w:pPr>
-      <w:bookmarkStart w:id="124" w:name="_Toc137680185"/>
+      <w:bookmarkStart w:id="122" w:name="_Toc137680185"/>
       <w:r>
         <w:rPr>
           <w:rFonts w:cs="Arial"/>
@@ -40468,7 +40208,7 @@
         </w:rPr>
         <w:t>Workforce Transition</w:t>
       </w:r>
-      <w:bookmarkEnd w:id="124"/>
+      <w:bookmarkEnd w:id="122"/>
     </w:p>
     <w:p>
       <w:pPr>
@@ -40528,7 +40268,6 @@
           <w:sz w:val="24"/>
           <w:szCs w:val="24"/>
         </w:rPr>
-        <w:lastRenderedPageBreak/>
         <w:tab/>
       </w:r>
       <w:r>
@@ -40591,7 +40330,15 @@
           <w:sz w:val="24"/>
           <w:szCs w:val="24"/>
         </w:rPr>
-        <w:t>In general, effective communication is essential for fostering teamwork and informing the client of any changes. The group will provide user-manual and conduct demonstrations to ensure smooth operation and highlight how this system will be beneficial to the company. The workforce transition will be evaluated on a regular basis to guarantee that the project is moving forward in a timely and cost-effective manner.</w:t>
+        <w:t xml:space="preserve">In general, effective communication is essential for fostering teamwork and informing the client of any changes. The group will provide </w:t>
+      </w:r>
+      <w:r>
+        <w:rPr>
+          <w:sz w:val="24"/>
+          <w:szCs w:val="24"/>
+        </w:rPr>
+        <w:lastRenderedPageBreak/>
+        <w:t>user-manual and conduct demonstrations to ensure smooth operation and highlight how this system will be beneficial to the company. The workforce transition will be evaluated on a regular basis to guarantee that the project is moving forward in a timely and cost-effective manner.</w:t>
       </w:r>
     </w:p>
     <w:p>
@@ -40618,7 +40365,7 @@
           <w:bCs/>
         </w:rPr>
       </w:pPr>
-      <w:bookmarkStart w:id="125" w:name="_Toc137680186"/>
+      <w:bookmarkStart w:id="123" w:name="_Toc137680186"/>
       <w:r>
         <w:rPr>
           <w:rFonts w:cs="Arial"/>
@@ -40627,7 +40374,7 @@
         </w:rPr>
         <w:t>Workforce Execution During Transition</w:t>
       </w:r>
-      <w:bookmarkEnd w:id="125"/>
+      <w:bookmarkEnd w:id="123"/>
     </w:p>
     <w:p>
       <w:pPr>
@@ -40777,7 +40524,6 @@
           <w:sz w:val="24"/>
           <w:szCs w:val="24"/>
         </w:rPr>
-        <w:lastRenderedPageBreak/>
         <w:t>Update Files/Records -</w:t>
       </w:r>
       <w:r>
@@ -40812,6 +40558,7 @@
           <w:sz w:val="24"/>
           <w:szCs w:val="24"/>
         </w:rPr>
+        <w:lastRenderedPageBreak/>
         <w:t>Gain Formal Acceptance</w:t>
       </w:r>
       <w:r>
@@ -40920,7 +40667,7 @@
           <w:bCs/>
         </w:rPr>
       </w:pPr>
-      <w:bookmarkStart w:id="126" w:name="_Toc137680187"/>
+      <w:bookmarkStart w:id="124" w:name="_Toc137680187"/>
       <w:r>
         <w:rPr>
           <w:rFonts w:cs="Arial"/>
@@ -40929,7 +40676,7 @@
         </w:rPr>
         <w:t>Subcontracts</w:t>
       </w:r>
-      <w:bookmarkEnd w:id="126"/>
+      <w:bookmarkEnd w:id="124"/>
     </w:p>
     <w:p>
       <w:pPr>
@@ -40997,7 +40744,7 @@
           <w:bCs/>
         </w:rPr>
       </w:pPr>
-      <w:bookmarkStart w:id="127" w:name="_Toc137680188"/>
+      <w:bookmarkStart w:id="125" w:name="_Toc137680188"/>
       <w:r>
         <w:rPr>
           <w:rFonts w:cs="Arial"/>
@@ -41007,7 +40754,7 @@
         <w:lastRenderedPageBreak/>
         <w:t>Property Transition</w:t>
       </w:r>
-      <w:bookmarkEnd w:id="127"/>
+      <w:bookmarkEnd w:id="125"/>
     </w:p>
     <w:p>
       <w:pPr>
@@ -41483,7 +41230,7 @@
         <w:pStyle w:val="Caption"/>
         <w:jc w:val="center"/>
       </w:pPr>
-      <w:bookmarkStart w:id="128" w:name="_Toc137109485"/>
+      <w:bookmarkStart w:id="126" w:name="_Toc137109485"/>
       <w:r>
         <w:t xml:space="preserve">Figure </w:t>
       </w:r>
@@ -41511,7 +41258,7 @@
       <w:r>
         <w:t>. Transition Out Schedule</w:t>
       </w:r>
-      <w:bookmarkEnd w:id="128"/>
+      <w:bookmarkEnd w:id="126"/>
     </w:p>
     <w:p>
       <w:pPr>
@@ -41664,12 +41411,12 @@
         <w:pStyle w:val="Heading1"/>
         <w:spacing w:before="0" w:line="480" w:lineRule="auto"/>
       </w:pPr>
-      <w:bookmarkStart w:id="129" w:name="_Toc137680189"/>
+      <w:bookmarkStart w:id="127" w:name="_Toc137680189"/>
       <w:r>
         <w:lastRenderedPageBreak/>
         <w:t>Sponsor Acceptance</w:t>
       </w:r>
-      <w:bookmarkEnd w:id="129"/>
+      <w:bookmarkEnd w:id="127"/>
     </w:p>
     <w:p>
       <w:r>
@@ -41709,7 +41456,7 @@
             <v:path o:extrusionok="f" gradientshapeok="t" o:connecttype="rect"/>
             <o:lock v:ext="edit" aspectratio="t"/>
           </v:shapetype>
-          <v:shape id="_x0000_i1025" type="#_x0000_t75" alt="Microsoft Office Signature Line..." style="width:195.35pt;height:93.35pt">
+          <v:shape id="_x0000_i1025" type="#_x0000_t75" alt="Microsoft Office Signature Line..." style="width:195.5pt;height:93.5pt">
             <v:imagedata r:id="rId30" o:title=""/>
             <o:lock v:ext="edit" ungrouping="t" rotation="t" cropping="t" verticies="t" text="t" grouping="t"/>
             <o:signatureline v:ext="edit" id="{FBAB6461-0CD7-41CD-BB52-FFE41218D581}" provid="{00000000-0000-0000-0000-000000000000}" o:suggestedsigner="Manuel Villamin Jr." o:suggestedsigner2="Owner of Villamin Wood and Iron Works" issignatureline="t"/>
@@ -41726,11 +41473,11 @@
       <w:pPr>
         <w:pStyle w:val="Heading1"/>
       </w:pPr>
-      <w:bookmarkStart w:id="130" w:name="_Toc137680190"/>
+      <w:bookmarkStart w:id="128" w:name="_Toc137680190"/>
       <w:r>
         <w:t>List of Tables</w:t>
       </w:r>
-      <w:bookmarkEnd w:id="130"/>
+      <w:bookmarkEnd w:id="128"/>
     </w:p>
     <w:p>
       <w:pPr>
@@ -42702,11 +42449,11 @@
       <w:pPr>
         <w:pStyle w:val="Heading1"/>
       </w:pPr>
-      <w:bookmarkStart w:id="131" w:name="_Toc137680191"/>
+      <w:bookmarkStart w:id="129" w:name="_Toc137680191"/>
       <w:r>
         <w:t>List of Figures</w:t>
       </w:r>
-      <w:bookmarkEnd w:id="131"/>
+      <w:bookmarkEnd w:id="129"/>
     </w:p>
     <w:p>
       <w:pPr>
@@ -43879,23 +43626,23 @@
         <w:pStyle w:val="Heading1"/>
         <w:spacing w:before="0" w:line="480" w:lineRule="auto"/>
       </w:pPr>
-      <w:bookmarkStart w:id="132" w:name="_Toc137680192"/>
+      <w:bookmarkStart w:id="130" w:name="_Toc137680192"/>
       <w:r>
         <w:t>Append</w:t>
       </w:r>
-      <w:commentRangeStart w:id="133"/>
+      <w:commentRangeStart w:id="131"/>
       <w:r>
         <w:t>ices</w:t>
       </w:r>
-      <w:bookmarkEnd w:id="132"/>
-      <w:commentRangeEnd w:id="133"/>
+      <w:bookmarkEnd w:id="130"/>
+      <w:commentRangeEnd w:id="131"/>
       <w:r>
         <w:rPr>
           <w:rStyle w:val="CommentReference"/>
           <w:rFonts w:eastAsiaTheme="minorEastAsia" w:cstheme="minorBidi"/>
           <w:b w:val="0"/>
         </w:rPr>
-        <w:commentReference w:id="133"/>
+        <w:commentReference w:id="131"/>
       </w:r>
     </w:p>
     <w:p>
@@ -43907,14 +43654,14 @@
           <w:rFonts w:cs="Arial"/>
         </w:rPr>
       </w:pPr>
-      <w:bookmarkStart w:id="134" w:name="_Toc137680193"/>
+      <w:bookmarkStart w:id="132" w:name="_Toc137680193"/>
       <w:r>
         <w:rPr>
           <w:rFonts w:cs="Arial"/>
         </w:rPr>
         <w:t>Project Cost and Benefit Analysis</w:t>
       </w:r>
-      <w:bookmarkEnd w:id="134"/>
+      <w:bookmarkEnd w:id="132"/>
     </w:p>
     <w:p>
       <w:pPr>
@@ -43943,14 +43690,14 @@
           <w:rFonts w:cs="Arial"/>
         </w:rPr>
       </w:pPr>
-      <w:bookmarkStart w:id="135" w:name="_Toc137680194"/>
+      <w:bookmarkStart w:id="133" w:name="_Toc137680194"/>
       <w:r>
         <w:rPr>
           <w:rFonts w:cs="Arial"/>
         </w:rPr>
         <w:t>Project Methodology</w:t>
       </w:r>
-      <w:bookmarkEnd w:id="135"/>
+      <w:bookmarkEnd w:id="133"/>
     </w:p>
     <w:p>
       <w:pPr>
@@ -43979,14 +43726,14 @@
           <w:rFonts w:cs="Arial"/>
         </w:rPr>
       </w:pPr>
-      <w:bookmarkStart w:id="136" w:name="_Toc137680195"/>
+      <w:bookmarkStart w:id="134" w:name="_Toc137680195"/>
       <w:r>
         <w:rPr>
           <w:rFonts w:cs="Arial"/>
         </w:rPr>
         <w:t>System Requirement Specifications</w:t>
       </w:r>
-      <w:bookmarkEnd w:id="136"/>
+      <w:bookmarkEnd w:id="134"/>
     </w:p>
     <w:p>
       <w:pPr>
@@ -44015,14 +43762,14 @@
           <w:rFonts w:cs="Arial"/>
         </w:rPr>
       </w:pPr>
-      <w:bookmarkStart w:id="137" w:name="_Toc137680196"/>
+      <w:bookmarkStart w:id="135" w:name="_Toc137680196"/>
       <w:r>
         <w:rPr>
           <w:rFonts w:cs="Arial"/>
         </w:rPr>
         <w:t>Development Tools Specifications</w:t>
       </w:r>
-      <w:bookmarkEnd w:id="137"/>
+      <w:bookmarkEnd w:id="135"/>
     </w:p>
     <w:p>
       <w:pPr>
@@ -44062,7 +43809,7 @@
           <w:rFonts w:cs="Arial"/>
         </w:rPr>
       </w:pPr>
-      <w:bookmarkStart w:id="138" w:name="_Toc137680197"/>
+      <w:bookmarkStart w:id="136" w:name="_Toc137680197"/>
       <w:r>
         <w:rPr>
           <w:rFonts w:cs="Arial"/>
@@ -44070,7 +43817,7 @@
         <w:lastRenderedPageBreak/>
         <w:t>WBS Dictionary</w:t>
       </w:r>
-      <w:bookmarkEnd w:id="138"/>
+      <w:bookmarkEnd w:id="136"/>
     </w:p>
     <w:p>
       <w:pPr>
@@ -44128,7 +43875,7 @@
           <w:szCs w:val="24"/>
         </w:rPr>
       </w:pPr>
-      <w:bookmarkStart w:id="139" w:name="_Toc137109486"/>
+      <w:bookmarkStart w:id="137" w:name="_Toc137109486"/>
       <w:r>
         <w:t xml:space="preserve">Figure </w:t>
       </w:r>
@@ -44156,7 +43903,7 @@
       <w:r>
         <w:t>. WBS Dictionary Page 1</w:t>
       </w:r>
-      <w:bookmarkEnd w:id="139"/>
+      <w:bookmarkEnd w:id="137"/>
     </w:p>
     <w:p>
       <w:pPr>
@@ -44225,7 +43972,7 @@
           <w:szCs w:val="24"/>
         </w:rPr>
       </w:pPr>
-      <w:bookmarkStart w:id="140" w:name="_Toc137109487"/>
+      <w:bookmarkStart w:id="138" w:name="_Toc137109487"/>
       <w:r>
         <w:t xml:space="preserve">Figure </w:t>
       </w:r>
@@ -44259,7 +44006,7 @@
       <w:r>
         <w:t>2</w:t>
       </w:r>
-      <w:bookmarkEnd w:id="140"/>
+      <w:bookmarkEnd w:id="138"/>
     </w:p>
     <w:p>
       <w:pPr>
@@ -44327,7 +44074,7 @@
           <w:szCs w:val="24"/>
         </w:rPr>
       </w:pPr>
-      <w:bookmarkStart w:id="141" w:name="_Toc137109488"/>
+      <w:bookmarkStart w:id="139" w:name="_Toc137109488"/>
       <w:r>
         <w:t xml:space="preserve">Figure </w:t>
       </w:r>
@@ -44358,7 +44105,7 @@
       <w:r>
         <w:t>3</w:t>
       </w:r>
-      <w:bookmarkEnd w:id="141"/>
+      <w:bookmarkEnd w:id="139"/>
     </w:p>
     <w:p>
       <w:pPr>
@@ -44427,7 +44174,7 @@
           <w:szCs w:val="24"/>
         </w:rPr>
       </w:pPr>
-      <w:bookmarkStart w:id="142" w:name="_Toc137109489"/>
+      <w:bookmarkStart w:id="140" w:name="_Toc137109489"/>
       <w:r>
         <w:t xml:space="preserve">Figure </w:t>
       </w:r>
@@ -44458,7 +44205,7 @@
       <w:r>
         <w:t>4</w:t>
       </w:r>
-      <w:bookmarkEnd w:id="142"/>
+      <w:bookmarkEnd w:id="140"/>
     </w:p>
     <w:p>
       <w:pPr>
@@ -44536,7 +44283,7 @@
           <w:szCs w:val="24"/>
         </w:rPr>
       </w:pPr>
-      <w:bookmarkStart w:id="143" w:name="_Toc137109490"/>
+      <w:bookmarkStart w:id="141" w:name="_Toc137109490"/>
       <w:r>
         <w:t xml:space="preserve">Figure </w:t>
       </w:r>
@@ -44567,7 +44314,7 @@
       <w:r>
         <w:t>5</w:t>
       </w:r>
-      <w:bookmarkEnd w:id="143"/>
+      <w:bookmarkEnd w:id="141"/>
     </w:p>
     <w:p>
       <w:pPr>
@@ -44626,7 +44373,7 @@
           <w:szCs w:val="24"/>
         </w:rPr>
       </w:pPr>
-      <w:bookmarkStart w:id="144" w:name="_Toc137109491"/>
+      <w:bookmarkStart w:id="142" w:name="_Toc137109491"/>
       <w:r>
         <w:t xml:space="preserve">Figure </w:t>
       </w:r>
@@ -44657,7 +44404,7 @@
       <w:r>
         <w:t>6</w:t>
       </w:r>
-      <w:bookmarkEnd w:id="144"/>
+      <w:bookmarkEnd w:id="142"/>
     </w:p>
     <w:p>
       <w:pPr>
@@ -44716,7 +44463,7 @@
           <w:szCs w:val="24"/>
         </w:rPr>
       </w:pPr>
-      <w:bookmarkStart w:id="145" w:name="_Toc137109492"/>
+      <w:bookmarkStart w:id="143" w:name="_Toc137109492"/>
       <w:r>
         <w:t xml:space="preserve">Figure </w:t>
       </w:r>
@@ -44747,7 +44494,7 @@
       <w:r>
         <w:t>7</w:t>
       </w:r>
-      <w:bookmarkEnd w:id="145"/>
+      <w:bookmarkEnd w:id="143"/>
     </w:p>
     <w:p>
       <w:pPr>
@@ -44768,29 +44515,29 @@
           <w:rFonts w:cs="Arial"/>
         </w:rPr>
       </w:pPr>
-      <w:bookmarkStart w:id="146" w:name="_Toc137680198"/>
+      <w:bookmarkStart w:id="144" w:name="_Toc137680198"/>
       <w:r>
         <w:rPr>
           <w:rFonts w:cs="Arial"/>
         </w:rPr>
         <w:t xml:space="preserve">WBS Detailed </w:t>
       </w:r>
-      <w:commentRangeStart w:id="147"/>
+      <w:commentRangeStart w:id="145"/>
       <w:r>
         <w:rPr>
           <w:rFonts w:cs="Arial"/>
         </w:rPr>
         <w:t>Schedule</w:t>
       </w:r>
-      <w:bookmarkEnd w:id="146"/>
-      <w:commentRangeEnd w:id="147"/>
+      <w:bookmarkEnd w:id="144"/>
+      <w:commentRangeEnd w:id="145"/>
       <w:r>
         <w:rPr>
           <w:rStyle w:val="CommentReference"/>
           <w:rFonts w:eastAsiaTheme="minorEastAsia" w:cstheme="minorBidi"/>
           <w:b w:val="0"/>
         </w:rPr>
-        <w:commentReference w:id="147"/>
+        <w:commentReference w:id="145"/>
       </w:r>
     </w:p>
     <w:p>
@@ -44857,7 +44604,7 @@
         <w:pStyle w:val="Caption"/>
         <w:jc w:val="center"/>
       </w:pPr>
-      <w:bookmarkStart w:id="148" w:name="_Toc137109493"/>
+      <w:bookmarkStart w:id="146" w:name="_Toc137109493"/>
       <w:r>
         <w:t xml:space="preserve">Figure </w:t>
       </w:r>
@@ -44891,7 +44638,7 @@
       <w:r>
         <w:t xml:space="preserve"> Page 1</w:t>
       </w:r>
-      <w:bookmarkEnd w:id="148"/>
+      <w:bookmarkEnd w:id="146"/>
     </w:p>
     <w:p>
       <w:pPr>
@@ -44963,7 +44710,7 @@
         <w:pStyle w:val="Caption"/>
         <w:jc w:val="center"/>
       </w:pPr>
-      <w:bookmarkStart w:id="149" w:name="_Toc137109494"/>
+      <w:bookmarkStart w:id="147" w:name="_Toc137109494"/>
       <w:r>
         <w:t xml:space="preserve">Figure </w:t>
       </w:r>
@@ -44994,7 +44741,7 @@
       <w:r>
         <w:t>2</w:t>
       </w:r>
-      <w:bookmarkEnd w:id="149"/>
+      <w:bookmarkEnd w:id="147"/>
     </w:p>
     <w:p>
       <w:pPr>
@@ -45066,7 +44813,7 @@
         <w:pStyle w:val="Caption"/>
         <w:jc w:val="center"/>
       </w:pPr>
-      <w:bookmarkStart w:id="150" w:name="_Toc137109495"/>
+      <w:bookmarkStart w:id="148" w:name="_Toc137109495"/>
       <w:r>
         <w:t xml:space="preserve">Figure </w:t>
       </w:r>
@@ -45097,7 +44844,7 @@
       <w:r>
         <w:t>3</w:t>
       </w:r>
-      <w:bookmarkEnd w:id="150"/>
+      <w:bookmarkEnd w:id="148"/>
     </w:p>
     <w:p>
       <w:pPr>
@@ -45168,7 +44915,7 @@
         <w:pStyle w:val="Caption"/>
         <w:jc w:val="center"/>
       </w:pPr>
-      <w:bookmarkStart w:id="151" w:name="_Toc137109496"/>
+      <w:bookmarkStart w:id="149" w:name="_Toc137109496"/>
       <w:r>
         <w:t xml:space="preserve">Figure </w:t>
       </w:r>
@@ -45199,7 +44946,7 @@
       <w:r>
         <w:t>4</w:t>
       </w:r>
-      <w:bookmarkEnd w:id="151"/>
+      <w:bookmarkEnd w:id="149"/>
     </w:p>
     <w:p>
       <w:pPr>
@@ -45270,7 +45017,7 @@
         <w:pStyle w:val="Caption"/>
         <w:jc w:val="center"/>
       </w:pPr>
-      <w:bookmarkStart w:id="152" w:name="_Toc137109497"/>
+      <w:bookmarkStart w:id="150" w:name="_Toc137109497"/>
       <w:r>
         <w:t xml:space="preserve">Figure </w:t>
       </w:r>
@@ -45301,7 +45048,7 @@
       <w:r>
         <w:t>5</w:t>
       </w:r>
-      <w:bookmarkEnd w:id="152"/>
+      <w:bookmarkEnd w:id="150"/>
     </w:p>
     <w:p>
       <w:pPr>
@@ -45372,7 +45119,7 @@
         <w:pStyle w:val="Caption"/>
         <w:jc w:val="center"/>
       </w:pPr>
-      <w:bookmarkStart w:id="153" w:name="_Toc137109498"/>
+      <w:bookmarkStart w:id="151" w:name="_Toc137109498"/>
       <w:r>
         <w:t xml:space="preserve">Figure </w:t>
       </w:r>
@@ -45403,7 +45150,7 @@
       <w:r>
         <w:t>6</w:t>
       </w:r>
-      <w:bookmarkEnd w:id="153"/>
+      <w:bookmarkEnd w:id="151"/>
     </w:p>
     <w:p>
       <w:pPr>
@@ -45419,28 +45166,28 @@
           <w:rFonts w:cs="Arial"/>
         </w:rPr>
       </w:pPr>
-      <w:bookmarkStart w:id="154" w:name="_Toc137680199"/>
+      <w:bookmarkStart w:id="152" w:name="_Toc137680199"/>
       <w:r>
         <w:rPr>
           <w:rFonts w:cs="Arial"/>
         </w:rPr>
         <w:t xml:space="preserve">Detailed Cost </w:t>
       </w:r>
-      <w:commentRangeStart w:id="155"/>
+      <w:commentRangeStart w:id="153"/>
       <w:r>
         <w:rPr>
           <w:rFonts w:cs="Arial"/>
         </w:rPr>
         <w:t>Estimat</w:t>
       </w:r>
-      <w:commentRangeEnd w:id="155"/>
+      <w:commentRangeEnd w:id="153"/>
       <w:r>
         <w:rPr>
           <w:rStyle w:val="CommentReference"/>
           <w:rFonts w:eastAsiaTheme="minorEastAsia" w:cstheme="minorBidi"/>
           <w:b w:val="0"/>
         </w:rPr>
-        <w:commentReference w:id="155"/>
+        <w:commentReference w:id="153"/>
       </w:r>
       <w:r>
         <w:rPr>
@@ -45448,7 +45195,7 @@
         </w:rPr>
         <w:t>es</w:t>
       </w:r>
-      <w:bookmarkEnd w:id="154"/>
+      <w:bookmarkEnd w:id="152"/>
     </w:p>
     <w:p>
       <w:pPr>
@@ -45514,7 +45261,7 @@
           <w:szCs w:val="24"/>
         </w:rPr>
       </w:pPr>
-      <w:bookmarkStart w:id="156" w:name="_Toc137109499"/>
+      <w:bookmarkStart w:id="154" w:name="_Toc137109499"/>
       <w:r>
         <w:t xml:space="preserve">Figure </w:t>
       </w:r>
@@ -45542,7 +45289,7 @@
       <w:r>
         <w:t>. Detailed Cost Estimates</w:t>
       </w:r>
-      <w:bookmarkEnd w:id="156"/>
+      <w:bookmarkEnd w:id="154"/>
     </w:p>
     <w:sectPr>
       <w:headerReference w:type="default" r:id="rId45"/>
@@ -45653,7 +45400,7 @@
       </w:r>
     </w:p>
   </w:comment>
-  <w:comment w:id="84" w:author="Leigh Curtis Buenaflor" w:date="2023-06-26T22:14:00Z" w:initials="LCB">
+  <w:comment w:id="94" w:author="Leigh Curtis Buenaflor" w:date="2023-06-26T22:15:00Z" w:initials="LCB">
     <w:p>
       <w:pPr>
         <w:pStyle w:val="CommentText"/>
@@ -45665,59 +45412,43 @@
         <w:annotationRef/>
       </w:r>
       <w:r>
+        <w:t>?</w:t>
+      </w:r>
+    </w:p>
+  </w:comment>
+  <w:comment w:id="131" w:author="Leigh Curtis Buenaflor" w:date="2023-06-26T22:19:00Z" w:initials="LCB">
+    <w:p>
+      <w:pPr>
+        <w:pStyle w:val="CommentText"/>
+      </w:pPr>
+      <w:r>
+        <w:rPr>
+          <w:rStyle w:val="CommentReference"/>
+        </w:rPr>
+        <w:annotationRef/>
+      </w:r>
+      <w:r>
+        <w:t>Walang laman</w:t>
+      </w:r>
+    </w:p>
+  </w:comment>
+  <w:comment w:id="145" w:author="Leigh Curtis Buenaflor" w:date="2023-06-26T22:20:00Z" w:initials="LCB">
+    <w:p>
+      <w:pPr>
+        <w:pStyle w:val="CommentText"/>
+      </w:pPr>
+      <w:r>
+        <w:rPr>
+          <w:rStyle w:val="CommentReference"/>
+        </w:rPr>
+        <w:annotationRef/>
+      </w:r>
+      <w:r>
         <w:t>Not updated</w:t>
       </w:r>
     </w:p>
   </w:comment>
-  <w:comment w:id="96" w:author="Leigh Curtis Buenaflor" w:date="2023-06-26T22:15:00Z" w:initials="LCB">
-    <w:p>
-      <w:pPr>
-        <w:pStyle w:val="CommentText"/>
-      </w:pPr>
-      <w:r>
-        <w:rPr>
-          <w:rStyle w:val="CommentReference"/>
-        </w:rPr>
-        <w:annotationRef/>
-      </w:r>
-      <w:r>
-        <w:t>?</w:t>
-      </w:r>
-    </w:p>
-  </w:comment>
-  <w:comment w:id="133" w:author="Leigh Curtis Buenaflor" w:date="2023-06-26T22:19:00Z" w:initials="LCB">
-    <w:p>
-      <w:pPr>
-        <w:pStyle w:val="CommentText"/>
-      </w:pPr>
-      <w:r>
-        <w:rPr>
-          <w:rStyle w:val="CommentReference"/>
-        </w:rPr>
-        <w:annotationRef/>
-      </w:r>
-      <w:r>
-        <w:t>Walang laman</w:t>
-      </w:r>
-    </w:p>
-  </w:comment>
-  <w:comment w:id="147" w:author="Leigh Curtis Buenaflor" w:date="2023-06-26T22:20:00Z" w:initials="LCB">
-    <w:p>
-      <w:pPr>
-        <w:pStyle w:val="CommentText"/>
-      </w:pPr>
-      <w:r>
-        <w:rPr>
-          <w:rStyle w:val="CommentReference"/>
-        </w:rPr>
-        <w:annotationRef/>
-      </w:r>
-      <w:r>
-        <w:t>Not updated</w:t>
-      </w:r>
-    </w:p>
-  </w:comment>
-  <w:comment w:id="155" w:author="Leigh Curtis Buenaflor" w:date="2023-06-26T22:20:00Z" w:initials="LCB">
+  <w:comment w:id="153" w:author="Leigh Curtis Buenaflor" w:date="2023-06-26T22:20:00Z" w:initials="LCB">
     <w:p>
       <w:pPr>
         <w:pStyle w:val="CommentText"/>
@@ -45744,7 +45475,6 @@
   <w15:commentEx w15:paraId="22642273" w15:done="0"/>
   <w15:commentEx w15:paraId="4EAD7868" w15:done="0"/>
   <w15:commentEx w15:paraId="4921C0F6" w15:done="0"/>
-  <w15:commentEx w15:paraId="09E19648" w15:done="0"/>
   <w15:commentEx w15:paraId="72A591F6" w15:done="0"/>
   <w15:commentEx w15:paraId="662575E8" w15:done="0"/>
   <w15:commentEx w15:paraId="39F08795" w15:done="0"/>
@@ -45753,14 +45483,13 @@
 </file>
 
 <file path=word/commentsExtensible.xml><?xml version="1.0" encoding="utf-8"?>
-<w16cex:commentsExtensible xmlns:wpc="http://schemas.microsoft.com/office/word/2010/wordprocessingCanvas" xmlns:cx="http://schemas.microsoft.com/office/drawing/2014/chartex" xmlns:cx1="http://schemas.microsoft.com/office/drawing/2015/9/8/chartex" xmlns:cx2="http://schemas.microsoft.com/office/drawing/2015/10/21/chartex" xmlns:cx3="http://schemas.microsoft.com/office/drawing/2016/5/9/chartex" xmlns:cx4="http://schemas.microsoft.com/office/drawing/2016/5/10/chartex" xmlns:cx5="http://schemas.microsoft.com/office/drawing/2016/5/11/chartex" xmlns:cx6="http://schemas.microsoft.com/office/drawing/2016/5/12/chartex" xmlns:cx7="http://schemas.microsoft.com/office/drawing/2016/5/13/chartex" xmlns:cx8="http://schemas.microsoft.com/office/drawing/2016/5/14/chartex" xmlns:cr="http://schemas.microsoft.com/office/comments/2020/reactions" xmlns:mc="http://schemas.openxmlformats.org/markup-compatibility/2006" xmlns:aink="http://schemas.microsoft.com/office/drawing/2016/ink" xmlns:am3d="http://schemas.microsoft.com/office/drawing/2017/model3d" xmlns:o="urn:schemas-microsoft-com:office:office" xmlns:oel="http://schemas.microsoft.com/office/2019/extlst" xmlns:r="http://schemas.openxmlformats.org/officeDocument/2006/relationships" xmlns:m="http://schemas.openxmlformats.org/officeDocument/2006/math" xmlns:v="urn:schemas-microsoft-com:vml" xmlns:wp14="http://schemas.microsoft.com/office/word/2010/wordprocessingDrawing" xmlns:wp="http://schemas.openxmlformats.org/drawingml/2006/wordprocessingDrawing" xmlns:w10="urn:schemas-microsoft-com:office:word" xmlns:w="http://schemas.openxmlformats.org/wordprocessingml/2006/main" xmlns:w14="http://schemas.microsoft.com/office/word/2010/wordml" xmlns:w15="http://schemas.microsoft.com/office/word/2012/wordml" xmlns:w16cex="http://schemas.microsoft.com/office/word/2018/wordml/cex" xmlns:w16cid="http://schemas.microsoft.com/office/word/2016/wordml/cid" xmlns:w16="http://schemas.microsoft.com/office/word/2018/wordml" xmlns:w16sdtdh="http://schemas.microsoft.com/office/word/2020/wordml/sdtdatahash" xmlns:w16se="http://schemas.microsoft.com/office/word/2015/wordml/symex" xmlns:wpg="http://schemas.microsoft.com/office/word/2010/wordprocessingGroup" xmlns:wpi="http://schemas.microsoft.com/office/word/2010/wordprocessingInk" xmlns:wne="http://schemas.microsoft.com/office/word/2006/wordml" xmlns:wps="http://schemas.microsoft.com/office/word/2010/wordprocessingShape" mc:Ignorable="w14 w15 w16se w16cid w16 w16cex w16sdtdh cr wp14">
+<w16cex:commentsExtensible xmlns:wpc="http://schemas.microsoft.com/office/word/2010/wordprocessingCanvas" xmlns:cx="http://schemas.microsoft.com/office/drawing/2014/chartex" xmlns:cx1="http://schemas.microsoft.com/office/drawing/2015/9/8/chartex" xmlns:cx2="http://schemas.microsoft.com/office/drawing/2015/10/21/chartex" xmlns:cx3="http://schemas.microsoft.com/office/drawing/2016/5/9/chartex" xmlns:cx4="http://schemas.microsoft.com/office/drawing/2016/5/10/chartex" xmlns:cx5="http://schemas.microsoft.com/office/drawing/2016/5/11/chartex" xmlns:cx6="http://schemas.microsoft.com/office/drawing/2016/5/12/chartex" xmlns:cx7="http://schemas.microsoft.com/office/drawing/2016/5/13/chartex" xmlns:cx8="http://schemas.microsoft.com/office/drawing/2016/5/14/chartex" xmlns:mc="http://schemas.openxmlformats.org/markup-compatibility/2006" xmlns:aink="http://schemas.microsoft.com/office/drawing/2016/ink" xmlns:am3d="http://schemas.microsoft.com/office/drawing/2017/model3d" xmlns:o="urn:schemas-microsoft-com:office:office" xmlns:oel="http://schemas.microsoft.com/office/2019/extlst" xmlns:r="http://schemas.openxmlformats.org/officeDocument/2006/relationships" xmlns:m="http://schemas.openxmlformats.org/officeDocument/2006/math" xmlns:v="urn:schemas-microsoft-com:vml" xmlns:wp14="http://schemas.microsoft.com/office/word/2010/wordprocessingDrawing" xmlns:wp="http://schemas.openxmlformats.org/drawingml/2006/wordprocessingDrawing" xmlns:w10="urn:schemas-microsoft-com:office:word" xmlns:w="http://schemas.openxmlformats.org/wordprocessingml/2006/main" xmlns:w14="http://schemas.microsoft.com/office/word/2010/wordml" xmlns:w15="http://schemas.microsoft.com/office/word/2012/wordml" xmlns:w16cex="http://schemas.microsoft.com/office/word/2018/wordml/cex" xmlns:w16cid="http://schemas.microsoft.com/office/word/2016/wordml/cid" xmlns:w16="http://schemas.microsoft.com/office/word/2018/wordml" xmlns:w16sdtdh="http://schemas.microsoft.com/office/word/2020/wordml/sdtdatahash" xmlns:w16se="http://schemas.microsoft.com/office/word/2015/wordml/symex" xmlns:wpg="http://schemas.microsoft.com/office/word/2010/wordprocessingGroup" xmlns:wpi="http://schemas.microsoft.com/office/word/2010/wordprocessingInk" xmlns:wne="http://schemas.microsoft.com/office/word/2006/wordml" xmlns:wps="http://schemas.microsoft.com/office/word/2010/wordprocessingShape" mc:Ignorable="w14 w15 w16se w16cid w16 w16cex w16sdtdh wp14">
   <w16cex:commentExtensible w16cex:durableId="28448997" w16cex:dateUtc="2023-06-26T14:03:00Z"/>
   <w16cex:commentExtensible w16cex:durableId="28448A64" w16cex:dateUtc="2023-06-26T14:06:00Z"/>
   <w16cex:commentExtensible w16cex:durableId="28448B3D" w16cex:dateUtc="2023-06-26T14:10:00Z"/>
   <w16cex:commentExtensible w16cex:durableId="28448B4F" w16cex:dateUtc="2023-06-26T14:10:00Z"/>
   <w16cex:commentExtensible w16cex:durableId="28448BA0" w16cex:dateUtc="2023-06-26T14:11:00Z"/>
   <w16cex:commentExtensible w16cex:durableId="28448BDA" w16cex:dateUtc="2023-06-26T14:12:00Z"/>
-  <w16cex:commentExtensible w16cex:durableId="28448C43" w16cex:dateUtc="2023-06-26T14:14:00Z"/>
   <w16cex:commentExtensible w16cex:durableId="28448C8B" w16cex:dateUtc="2023-06-26T14:15:00Z"/>
   <w16cex:commentExtensible w16cex:durableId="28448D6E" w16cex:dateUtc="2023-06-26T14:19:00Z"/>
   <w16cex:commentExtensible w16cex:durableId="28448DB0" w16cex:dateUtc="2023-06-26T14:20:00Z"/>
@@ -45776,7 +45505,6 @@
   <w16cid:commentId w16cid:paraId="22642273" w16cid:durableId="28448B4F"/>
   <w16cid:commentId w16cid:paraId="4EAD7868" w16cid:durableId="28448BA0"/>
   <w16cid:commentId w16cid:paraId="4921C0F6" w16cid:durableId="28448BDA"/>
-  <w16cid:commentId w16cid:paraId="09E19648" w16cid:durableId="28448C43"/>
   <w16cid:commentId w16cid:paraId="72A591F6" w16cid:durableId="28448C8B"/>
   <w16cid:commentId w16cid:paraId="662575E8" w16cid:durableId="28448D6E"/>
   <w16cid:commentId w16cid:paraId="39F08795" w16cid:durableId="28448DB0"/>
@@ -54170,31 +53898,6 @@
 </file>
 
 <file path=customXml/item1.xml><?xml version="1.0" encoding="utf-8"?>
-<?mso-contentType ?>
-<FormTemplates xmlns="http://schemas.microsoft.com/sharepoint/v3/contenttype/forms">
-  <Display>DocumentLibraryForm</Display>
-  <Edit>DocumentLibraryForm</Edit>
-  <New>DocumentLibraryForm</New>
-</FormTemplates>
-</file>
-
-<file path=customXml/item2.xml><?xml version="1.0" encoding="utf-8"?>
-<b:Sources xmlns:b="http://schemas.openxmlformats.org/officeDocument/2006/bibliography" xmlns="http://schemas.openxmlformats.org/officeDocument/2006/bibliography" SelectedStyle="\APASixthEditionOfficeOnline.xsl" StyleName="APA" Version="6"/>
-</file>
-
-<file path=customXml/item3.xml><?xml version="1.0" encoding="utf-8"?>
-<p:properties xmlns:p="http://schemas.microsoft.com/office/2006/metadata/properties" xmlns:xsi="http://www.w3.org/2001/XMLSchema-instance" xmlns:pc="http://schemas.microsoft.com/office/infopath/2007/PartnerControls">
-  <documentManagement>
-    <MediaLengthInSeconds xmlns="31aac78f-6ed8-4134-ac7e-47c186d487c3" xsi:nil="true"/>
-    <TaxCatchAll xmlns="0d803109-e11b-45d4-a4e8-5bf0740163af" xsi:nil="true"/>
-    <lcf76f155ced4ddcb4097134ff3c332f xmlns="31aac78f-6ed8-4134-ac7e-47c186d487c3">
-      <Terms xmlns="http://schemas.microsoft.com/office/infopath/2007/PartnerControls"/>
-    </lcf76f155ced4ddcb4097134ff3c332f>
-  </documentManagement>
-</p:properties>
-</file>
-
-<file path=customXml/item4.xml><?xml version="1.0" encoding="utf-8"?>
 <ct:contentTypeSchema xmlns:ct="http://schemas.microsoft.com/office/2006/metadata/contentType" xmlns:ma="http://schemas.microsoft.com/office/2006/metadata/properties/metaAttributes" ct:_="" ma:_="" ma:contentTypeName="Document" ma:contentTypeID="0x01010078E5C03F786D684AB79627F2BAF5AB3A" ma:contentTypeVersion="12" ma:contentTypeDescription="Create a new document." ma:contentTypeScope="" ma:versionID="6753d19c26ced2570449d2cfe2fd38cd">
   <xsd:schema xmlns:xsd="http://www.w3.org/2001/XMLSchema" xmlns:xs="http://www.w3.org/2001/XMLSchema" xmlns:p="http://schemas.microsoft.com/office/2006/metadata/properties" xmlns:ns2="31aac78f-6ed8-4134-ac7e-47c186d487c3" xmlns:ns3="0d803109-e11b-45d4-a4e8-5bf0740163af" targetNamespace="http://schemas.microsoft.com/office/2006/metadata/properties" ma:root="true" ma:fieldsID="59531f12ec9f3761682ad3919ac9365f" ns2:_="" ns3:_="">
     <xsd:import namespace="31aac78f-6ed8-4134-ac7e-47c186d487c3"/>
@@ -54411,34 +54114,32 @@
 </ct:contentTypeSchema>
 </file>
 
-<file path=customXml/itemProps1.xml><?xml version="1.0" encoding="utf-8"?>
-<ds:datastoreItem xmlns:ds="http://schemas.openxmlformats.org/officeDocument/2006/customXml" ds:itemID="{A64095F2-78C1-44C0-A2A1-1816EE954539}">
-  <ds:schemaRefs>
-    <ds:schemaRef ds:uri="http://schemas.microsoft.com/sharepoint/v3/contenttype/forms"/>
-  </ds:schemaRefs>
-</ds:datastoreItem>
+<file path=customXml/item2.xml><?xml version="1.0" encoding="utf-8"?>
+<p:properties xmlns:p="http://schemas.microsoft.com/office/2006/metadata/properties" xmlns:xsi="http://www.w3.org/2001/XMLSchema-instance" xmlns:pc="http://schemas.microsoft.com/office/infopath/2007/PartnerControls">
+  <documentManagement>
+    <MediaLengthInSeconds xmlns="31aac78f-6ed8-4134-ac7e-47c186d487c3" xsi:nil="true"/>
+    <TaxCatchAll xmlns="0d803109-e11b-45d4-a4e8-5bf0740163af" xsi:nil="true"/>
+    <lcf76f155ced4ddcb4097134ff3c332f xmlns="31aac78f-6ed8-4134-ac7e-47c186d487c3">
+      <Terms xmlns="http://schemas.microsoft.com/office/infopath/2007/PartnerControls"/>
+    </lcf76f155ced4ddcb4097134ff3c332f>
+  </documentManagement>
+</p:properties>
 </file>
 
-<file path=customXml/itemProps2.xml><?xml version="1.0" encoding="utf-8"?>
-<ds:datastoreItem xmlns:ds="http://schemas.openxmlformats.org/officeDocument/2006/customXml" ds:itemID="{CEF4D3DB-A315-4DC4-ABFF-B7436CE3FECB}">
-  <ds:schemaRefs>
-    <ds:schemaRef ds:uri="http://schemas.openxmlformats.org/officeDocument/2006/bibliography"/>
-  </ds:schemaRefs>
-</ds:datastoreItem>
+<file path=customXml/item3.xml><?xml version="1.0" encoding="utf-8"?>
+<?mso-contentType ?>
+<FormTemplates xmlns="http://schemas.microsoft.com/sharepoint/v3/contenttype/forms">
+  <Display>DocumentLibraryForm</Display>
+  <Edit>DocumentLibraryForm</Edit>
+  <New>DocumentLibraryForm</New>
+</FormTemplates>
 </file>
 
-<file path=customXml/itemProps3.xml><?xml version="1.0" encoding="utf-8"?>
-<ds:datastoreItem xmlns:ds="http://schemas.openxmlformats.org/officeDocument/2006/customXml" ds:itemID="{E3EB7B42-5740-4129-8D38-92BBA5D17541}">
-  <ds:schemaRefs>
-    <ds:schemaRef ds:uri="http://schemas.microsoft.com/office/2006/metadata/properties"/>
-    <ds:schemaRef ds:uri="http://schemas.microsoft.com/office/infopath/2007/PartnerControls"/>
-    <ds:schemaRef ds:uri="31aac78f-6ed8-4134-ac7e-47c186d487c3"/>
-    <ds:schemaRef ds:uri="0d803109-e11b-45d4-a4e8-5bf0740163af"/>
-  </ds:schemaRefs>
-</ds:datastoreItem>
+<file path=customXml/item4.xml><?xml version="1.0" encoding="utf-8"?>
+<b:Sources xmlns:b="http://schemas.openxmlformats.org/officeDocument/2006/bibliography" xmlns="http://schemas.openxmlformats.org/officeDocument/2006/bibliography" SelectedStyle="\APASixthEditionOfficeOnline.xsl" StyleName="APA" Version="6"/>
 </file>
 
-<file path=customXml/itemProps4.xml><?xml version="1.0" encoding="utf-8"?>
+<file path=customXml/itemProps1.xml><?xml version="1.0" encoding="utf-8"?>
 <ds:datastoreItem xmlns:ds="http://schemas.openxmlformats.org/officeDocument/2006/customXml" ds:itemID="{9810E267-C5E3-4558-AF7B-0057EBCD2571}">
   <ds:schemaRefs>
     <ds:schemaRef ds:uri="http://schemas.microsoft.com/office/2006/metadata/contentType"/>
@@ -54455,4 +54156,31 @@
     <ds:schemaRef ds:uri="http://schemas.microsoft.com/internal/obd"/>
   </ds:schemaRefs>
 </ds:datastoreItem>
+</file>
+
+<file path=customXml/itemProps2.xml><?xml version="1.0" encoding="utf-8"?>
+<ds:datastoreItem xmlns:ds="http://schemas.openxmlformats.org/officeDocument/2006/customXml" ds:itemID="{E3EB7B42-5740-4129-8D38-92BBA5D17541}">
+  <ds:schemaRefs>
+    <ds:schemaRef ds:uri="http://schemas.microsoft.com/office/2006/metadata/properties"/>
+    <ds:schemaRef ds:uri="http://schemas.microsoft.com/office/infopath/2007/PartnerControls"/>
+    <ds:schemaRef ds:uri="31aac78f-6ed8-4134-ac7e-47c186d487c3"/>
+    <ds:schemaRef ds:uri="0d803109-e11b-45d4-a4e8-5bf0740163af"/>
+  </ds:schemaRefs>
+</ds:datastoreItem>
+</file>
+
+<file path=customXml/itemProps3.xml><?xml version="1.0" encoding="utf-8"?>
+<ds:datastoreItem xmlns:ds="http://schemas.openxmlformats.org/officeDocument/2006/customXml" ds:itemID="{A64095F2-78C1-44C0-A2A1-1816EE954539}">
+  <ds:schemaRefs>
+    <ds:schemaRef ds:uri="http://schemas.microsoft.com/sharepoint/v3/contenttype/forms"/>
+  </ds:schemaRefs>
+</ds:datastoreItem>
+</file>
+
+<file path=customXml/itemProps4.xml><?xml version="1.0" encoding="utf-8"?>
+<ds:datastoreItem xmlns:ds="http://schemas.openxmlformats.org/officeDocument/2006/customXml" ds:itemID="{CEF4D3DB-A315-4DC4-ABFF-B7436CE3FECB}">
+  <ds:schemaRefs>
+    <ds:schemaRef ds:uri="http://schemas.openxmlformats.org/officeDocument/2006/bibliography"/>
+  </ds:schemaRefs>
+</ds:datastoreItem>
 </file>
</xml_diff>